<commit_message>
Test fonctionnel du UC lister pilote ayant un solde négatif
</commit_message>
<xml_diff>
--- a/analyse/iteration3.docx
+++ b/analyse/iteration3.docx
@@ -1,6 +1,6 @@
 
 <file path=word/document.xml><?xml version="1.0" encoding="utf-8"?>
-<w:document xmlns:wpc="http://schemas.microsoft.com/office/word/2010/wordprocessingCanvas" xmlns:cx="http://schemas.microsoft.com/office/drawing/2014/chartex" xmlns:cx1="http://schemas.microsoft.com/office/drawing/2015/9/8/chartex" xmlns:cx2="http://schemas.microsoft.com/office/drawing/2015/10/21/chartex" xmlns:cx3="http://schemas.microsoft.com/office/drawing/2016/5/9/chartex" xmlns:cx4="http://schemas.microsoft.com/office/drawing/2016/5/10/chartex" xmlns:cx5="http://schemas.microsoft.com/office/drawing/2016/5/11/chartex" xmlns:cx6="http://schemas.microsoft.com/office/drawing/2016/5/12/chartex" xmlns:cx7="http://schemas.microsoft.com/office/drawing/2016/5/13/chartex" xmlns:cx8="http://schemas.microsoft.com/office/drawing/2016/5/14/chartex" xmlns:mc="http://schemas.openxmlformats.org/markup-compatibility/2006" xmlns:aink="http://schemas.microsoft.com/office/drawing/2016/ink" xmlns:am3d="http://schemas.microsoft.com/office/drawing/2017/model3d" xmlns:o="urn:schemas-microsoft-com:office:office" xmlns:r="http://schemas.openxmlformats.org/officeDocument/2006/relationships" xmlns:m="http://schemas.openxmlformats.org/officeDocument/2006/math" xmlns:v="urn:schemas-microsoft-com:vml" xmlns:wp14="http://schemas.microsoft.com/office/word/2010/wordprocessingDrawing" xmlns:wp="http://schemas.openxmlformats.org/drawingml/2006/wordprocessingDrawing" xmlns:w10="urn:schemas-microsoft-com:office:word" xmlns:w="http://schemas.openxmlformats.org/wordprocessingml/2006/main" xmlns:w14="http://schemas.microsoft.com/office/word/2010/wordml" xmlns:w15="http://schemas.microsoft.com/office/word/2012/wordml" xmlns:w16cid="http://schemas.microsoft.com/office/word/2016/wordml/cid" xmlns:w16se="http://schemas.microsoft.com/office/word/2015/wordml/symex" xmlns:wpg="http://schemas.microsoft.com/office/word/2010/wordprocessingGroup" xmlns:wpi="http://schemas.microsoft.com/office/word/2010/wordprocessingInk" xmlns:wne="http://schemas.microsoft.com/office/word/2006/wordml" xmlns:wps="http://schemas.microsoft.com/office/word/2010/wordprocessingShape" mc:Ignorable="w14 w15 w16se w16cid wp14">
+<w:document xmlns:wpc="http://schemas.microsoft.com/office/word/2010/wordprocessingCanvas" xmlns:mc="http://schemas.openxmlformats.org/markup-compatibility/2006" xmlns:o="urn:schemas-microsoft-com:office:office" xmlns:r="http://schemas.openxmlformats.org/officeDocument/2006/relationships" xmlns:m="http://schemas.openxmlformats.org/officeDocument/2006/math" xmlns:v="urn:schemas-microsoft-com:vml" xmlns:wp14="http://schemas.microsoft.com/office/word/2010/wordprocessingDrawing" xmlns:wp="http://schemas.openxmlformats.org/drawingml/2006/wordprocessingDrawing" xmlns:w10="urn:schemas-microsoft-com:office:word" xmlns:w="http://schemas.openxmlformats.org/wordprocessingml/2006/main" xmlns:w14="http://schemas.microsoft.com/office/word/2010/wordml" xmlns:wpg="http://schemas.microsoft.com/office/word/2010/wordprocessingGroup" xmlns:wpi="http://schemas.microsoft.com/office/word/2010/wordprocessingInk" xmlns:wne="http://schemas.microsoft.com/office/word/2006/wordml" xmlns:wps="http://schemas.microsoft.com/office/word/2010/wordprocessingShape" mc:Ignorable="w14 wp14">
   <w:body>
     <w:sdt>
       <w:sdtPr>
@@ -13,6 +13,7 @@
           <w:docPartUnique/>
         </w:docPartObj>
       </w:sdtPr>
+      <w:sdtEndPr/>
       <w:sdtContent>
         <w:p>
           <w:pPr>
@@ -183,7 +184,7 @@
                   </wp:anchor>
                 </w:drawing>
               </mc:Choice>
-              <mc:Fallback>
+              <mc:Fallback xmlns:w16se="http://schemas.microsoft.com/office/word/2015/wordml/symex" xmlns:w16cid="http://schemas.microsoft.com/office/word/2016/wordml/cid" xmlns:w15="http://schemas.microsoft.com/office/word/2012/wordml" xmlns:am3d="http://schemas.microsoft.com/office/drawing/2017/model3d" xmlns:aink="http://schemas.microsoft.com/office/drawing/2016/ink" xmlns:cx8="http://schemas.microsoft.com/office/drawing/2016/5/14/chartex" xmlns:cx7="http://schemas.microsoft.com/office/drawing/2016/5/13/chartex" xmlns:cx6="http://schemas.microsoft.com/office/drawing/2016/5/12/chartex" xmlns:cx5="http://schemas.microsoft.com/office/drawing/2016/5/11/chartex" xmlns:cx4="http://schemas.microsoft.com/office/drawing/2016/5/10/chartex" xmlns:cx3="http://schemas.microsoft.com/office/drawing/2016/5/9/chartex" xmlns:cx2="http://schemas.microsoft.com/office/drawing/2015/10/21/chartex" xmlns:cx1="http://schemas.microsoft.com/office/drawing/2015/9/8/chartex" xmlns:cx="http://schemas.microsoft.com/office/drawing/2014/chartex">
                 <w:pict>
                   <v:rect id="Rectangle 9" o:spid="_x0000_s1026" style="position:absolute;margin-left:0;margin-top:609pt;width:384pt;height:114pt;z-index:251656192;visibility:visible;mso-wrap-style:square;mso-width-percent:0;mso-height-percent:0;mso-wrap-distance-left:9pt;mso-wrap-distance-top:0;mso-wrap-distance-right:9pt;mso-wrap-distance-bottom:0;mso-position-horizontal:center;mso-position-horizontal-relative:margin;mso-position-vertical:absolute;mso-position-vertical-relative:page;mso-width-percent:0;mso-height-percent:0;mso-width-relative:page;mso-height-relative:page;v-text-anchor:middle" o:gfxdata="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" o:allowincell="f" fillcolor="#95b3d7 [1940]" strokecolor="black [3213]" strokeweight="1.5pt">
                     <v:textbox inset="14.4pt,,14.4pt">
@@ -316,7 +317,7 @@
                         </pic:cNvPicPr>
                       </pic:nvPicPr>
                       <pic:blipFill>
-                        <a:blip r:embed="rId8">
+                        <a:blip r:embed="rId9">
                           <a:extLst>
                             <a:ext uri="{28A0092B-C50C-407E-A947-70E740481C1C}">
                               <a14:useLocalDpi xmlns:a14="http://schemas.microsoft.com/office/drawing/2010/main" val="0"/>
@@ -593,7 +594,7 @@
                   </wp:anchor>
                 </w:drawing>
               </mc:Choice>
-              <mc:Fallback>
+              <mc:Fallback xmlns:w16se="http://schemas.microsoft.com/office/word/2015/wordml/symex" xmlns:w16cid="http://schemas.microsoft.com/office/word/2016/wordml/cid" xmlns:w15="http://schemas.microsoft.com/office/word/2012/wordml" xmlns:am3d="http://schemas.microsoft.com/office/drawing/2017/model3d" xmlns:aink="http://schemas.microsoft.com/office/drawing/2016/ink" xmlns:cx8="http://schemas.microsoft.com/office/drawing/2016/5/14/chartex" xmlns:cx7="http://schemas.microsoft.com/office/drawing/2016/5/13/chartex" xmlns:cx6="http://schemas.microsoft.com/office/drawing/2016/5/12/chartex" xmlns:cx5="http://schemas.microsoft.com/office/drawing/2016/5/11/chartex" xmlns:cx4="http://schemas.microsoft.com/office/drawing/2016/5/10/chartex" xmlns:cx3="http://schemas.microsoft.com/office/drawing/2016/5/9/chartex" xmlns:cx2="http://schemas.microsoft.com/office/drawing/2015/10/21/chartex" xmlns:cx1="http://schemas.microsoft.com/office/drawing/2015/9/8/chartex" xmlns:cx="http://schemas.microsoft.com/office/drawing/2014/chartex">
                 <w:pict>
                   <v:rect id="Rectangle 463" o:spid="_x0000_s1027" style="position:absolute;margin-left:33pt;margin-top:58.5pt;width:516.75pt;height:175.5pt;z-index:251658240;visibility:visible;mso-wrap-style:square;mso-width-percent:900;mso-height-percent:0;mso-wrap-distance-left:9pt;mso-wrap-distance-top:0;mso-wrap-distance-right:9pt;mso-wrap-distance-bottom:0;mso-position-horizontal:absolute;mso-position-horizontal-relative:page;mso-position-vertical:absolute;mso-position-vertical-relative:page;mso-width-percent:900;mso-height-percent:0;mso-width-relative:page;mso-height-relative:page;v-text-anchor:middle" o:gfxdata="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" o:allowincell="f" fillcolor="#95b3d7 [1940]" strokecolor="black [3213]" strokeweight="1.5pt">
                     <v:textbox inset="14.4pt,,14.4pt">
@@ -4377,7 +4378,7 @@
                     <pic:cNvPicPr/>
                   </pic:nvPicPr>
                   <pic:blipFill>
-                    <a:blip r:embed="rId9">
+                    <a:blip r:embed="rId10">
                       <a:extLst>
                         <a:ext uri="{28A0092B-C50C-407E-A947-70E740481C1C}">
                           <a14:useLocalDpi xmlns:a14="http://schemas.microsoft.com/office/drawing/2010/main" val="0"/>
@@ -8098,25 +8099,25 @@
               <w:t>Le gestionnaire renseigne toutes les informations du vol (</w:t>
             </w:r>
             <w:proofErr w:type="spellStart"/>
-            <w:proofErr w:type="gramStart"/>
             <w:r>
               <w:rPr>
                 <w:rFonts w:ascii="Times New Roman" w:hAnsi="Times New Roman" w:cs="Times New Roman"/>
                 <w:sz w:val="24"/>
                 <w:szCs w:val="24"/>
               </w:rPr>
-              <w:t>duree,planeur</w:t>
-            </w:r>
-            <w:proofErr w:type="gramEnd"/>
+              <w:t>duree</w:t>
+            </w:r>
+            <w:proofErr w:type="gramStart"/>
             <w:r>
               <w:rPr>
                 <w:rFonts w:ascii="Times New Roman" w:hAnsi="Times New Roman" w:cs="Times New Roman"/>
                 <w:sz w:val="24"/>
                 <w:szCs w:val="24"/>
               </w:rPr>
-              <w:t>,pilote,date,coût</w:t>
+              <w:t>,planeur,pilote,date,coût</w:t>
             </w:r>
             <w:proofErr w:type="spellEnd"/>
+            <w:proofErr w:type="gramEnd"/>
             <w:r>
               <w:rPr>
                 <w:rFonts w:ascii="Times New Roman" w:hAnsi="Times New Roman" w:cs="Times New Roman"/>
@@ -8790,7 +8791,7 @@
                     <pic:cNvPicPr/>
                   </pic:nvPicPr>
                   <pic:blipFill>
-                    <a:blip r:embed="rId10">
+                    <a:blip r:embed="rId11">
                       <a:extLst>
                         <a:ext uri="{28A0092B-C50C-407E-A947-70E740481C1C}">
                           <a14:useLocalDpi xmlns:a14="http://schemas.microsoft.com/office/drawing/2010/main" val="0"/>
@@ -8865,7 +8866,7 @@
                     <pic:cNvPicPr/>
                   </pic:nvPicPr>
                   <pic:blipFill>
-                    <a:blip r:embed="rId11">
+                    <a:blip r:embed="rId12">
                       <a:extLst>
                         <a:ext uri="{28A0092B-C50C-407E-A947-70E740481C1C}">
                           <a14:useLocalDpi xmlns:a14="http://schemas.microsoft.com/office/drawing/2010/main" val="0"/>
@@ -11566,7 +11567,7 @@
               </wp:inline>
             </w:drawing>
           </mc:Choice>
-          <mc:Fallback>
+          <mc:Fallback xmlns:w16se="http://schemas.microsoft.com/office/word/2015/wordml/symex" xmlns:w16cid="http://schemas.microsoft.com/office/word/2016/wordml/cid" xmlns:w15="http://schemas.microsoft.com/office/word/2012/wordml" xmlns:am3d="http://schemas.microsoft.com/office/drawing/2017/model3d" xmlns:aink="http://schemas.microsoft.com/office/drawing/2016/ink" xmlns:cx8="http://schemas.microsoft.com/office/drawing/2016/5/14/chartex" xmlns:cx7="http://schemas.microsoft.com/office/drawing/2016/5/13/chartex" xmlns:cx6="http://schemas.microsoft.com/office/drawing/2016/5/12/chartex" xmlns:cx5="http://schemas.microsoft.com/office/drawing/2016/5/11/chartex" xmlns:cx4="http://schemas.microsoft.com/office/drawing/2016/5/10/chartex" xmlns:cx3="http://schemas.microsoft.com/office/drawing/2016/5/9/chartex" xmlns:cx2="http://schemas.microsoft.com/office/drawing/2015/10/21/chartex" xmlns:cx1="http://schemas.microsoft.com/office/drawing/2015/9/8/chartex" xmlns:cx="http://schemas.microsoft.com/office/drawing/2014/chartex">
             <w:pict>
               <v:group id="Zone de dessin 476" o:spid="_x0000_s1028" editas="canvas" style="width:503.25pt;height:389.25pt;mso-position-horizontal-relative:char;mso-position-vertical-relative:line" coordsize="63912,49434" o:gfxdata="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">
                 <v:shapetype id="_x0000_t75" coordsize="21600,21600" o:spt="75" o:preferrelative="t" path="m@4@5l@4@11@9@11@9@5xe" filled="f" stroked="f">
@@ -12364,7 +12365,7 @@
                     <pic:cNvPicPr/>
                   </pic:nvPicPr>
                   <pic:blipFill>
-                    <a:blip r:embed="rId12">
+                    <a:blip r:embed="rId13">
                       <a:extLst>
                         <a:ext uri="{28A0092B-C50C-407E-A947-70E740481C1C}">
                           <a14:useLocalDpi xmlns:a14="http://schemas.microsoft.com/office/drawing/2010/main" val="0"/>
@@ -12451,7 +12452,7 @@
                     <pic:cNvPicPr/>
                   </pic:nvPicPr>
                   <pic:blipFill>
-                    <a:blip r:embed="rId13">
+                    <a:blip r:embed="rId14">
                       <a:extLst>
                         <a:ext uri="{28A0092B-C50C-407E-A947-70E740481C1C}">
                           <a14:useLocalDpi xmlns:a14="http://schemas.microsoft.com/office/drawing/2010/main" val="0"/>
@@ -12500,7 +12501,7 @@
                     <pic:cNvPicPr/>
                   </pic:nvPicPr>
                   <pic:blipFill>
-                    <a:blip r:embed="rId14">
+                    <a:blip r:embed="rId15">
                       <a:extLst>
                         <a:ext uri="{28A0092B-C50C-407E-A947-70E740481C1C}">
                           <a14:useLocalDpi xmlns:a14="http://schemas.microsoft.com/office/drawing/2010/main" val="0"/>
@@ -15312,6 +15313,7 @@
               <w:jc w:val="center"/>
             </w:pPr>
             <w:r>
+              <w:lastRenderedPageBreak/>
               <w:t>10</w:t>
             </w:r>
           </w:p>
@@ -16934,21 +16936,338 @@
               <w:spacing w:after="0" w:line="240" w:lineRule="auto"/>
             </w:pPr>
             <w:r>
-              <w:t xml:space="preserve">En base de données, la table « pilote » </w:t>
-            </w:r>
-            <w:r>
-              <w:t>contient plusieurs pilotes</w:t>
+              <w:t>En base de données, la table « pilote » contient plusieurs pilotes.</w:t>
+            </w:r>
+          </w:p>
+          <w:p>
+            <w:pPr>
+              <w:spacing w:after="0" w:line="240" w:lineRule="auto"/>
+            </w:pPr>
+            <w:r>
+              <w:t>L’utilisateur clique sur le bouton « Lister pilotes ».</w:t>
+            </w:r>
+          </w:p>
+        </w:tc>
+        <w:tc>
+          <w:tcPr>
+            <w:tcW w:w="1988" w:type="dxa"/>
+            <w:tcBorders>
+              <w:top w:val="single" w:sz="4" w:space="0" w:color="auto"/>
+              <w:left w:val="single" w:sz="4" w:space="0" w:color="auto"/>
+              <w:bottom w:val="single" w:sz="4" w:space="0" w:color="auto"/>
+              <w:right w:val="single" w:sz="4" w:space="0" w:color="auto"/>
+            </w:tcBorders>
+            <w:vAlign w:val="center"/>
+          </w:tcPr>
+          <w:p>
+            <w:pPr>
+              <w:spacing w:after="0" w:line="240" w:lineRule="auto"/>
+            </w:pPr>
+            <w:r>
+              <w:t xml:space="preserve">Message : </w:t>
+            </w:r>
+          </w:p>
+          <w:p>
+            <w:pPr>
+              <w:spacing w:after="0" w:line="240" w:lineRule="auto"/>
+            </w:pPr>
+            <w:r>
+              <w:t>« Il y a n pilotes »</w:t>
+            </w:r>
+          </w:p>
+          <w:p>
+            <w:pPr>
+              <w:spacing w:after="0" w:line="240" w:lineRule="auto"/>
+            </w:pPr>
+            <w:r>
+              <w:t>n correspond au nombre de lignes affichées par le tableau dans le cadre principal.</w:t>
+            </w:r>
+          </w:p>
+        </w:tc>
+        <w:tc>
+          <w:tcPr>
+            <w:tcW w:w="1046" w:type="dxa"/>
+            <w:tcBorders>
+              <w:top w:val="single" w:sz="4" w:space="0" w:color="auto"/>
+              <w:left w:val="single" w:sz="4" w:space="0" w:color="auto"/>
+              <w:bottom w:val="single" w:sz="4" w:space="0" w:color="auto"/>
+              <w:right w:val="single" w:sz="4" w:space="0" w:color="auto"/>
+            </w:tcBorders>
+            <w:vAlign w:val="center"/>
+          </w:tcPr>
+          <w:p>
+            <w:pPr>
+              <w:spacing w:after="0" w:line="240" w:lineRule="auto"/>
+              <w:jc w:val="center"/>
+            </w:pPr>
+          </w:p>
+        </w:tc>
+      </w:tr>
+      <w:tr>
+        <w:trPr>
+          <w:jc w:val="center"/>
+        </w:trPr>
+        <w:tc>
+          <w:tcPr>
+            <w:tcW w:w="531" w:type="dxa"/>
+            <w:tcBorders>
+              <w:top w:val="single" w:sz="4" w:space="0" w:color="auto"/>
+              <w:left w:val="single" w:sz="4" w:space="0" w:color="auto"/>
+              <w:bottom w:val="single" w:sz="4" w:space="0" w:color="auto"/>
+              <w:right w:val="single" w:sz="4" w:space="0" w:color="auto"/>
+            </w:tcBorders>
+            <w:vAlign w:val="center"/>
+          </w:tcPr>
+          <w:p>
+            <w:pPr>
+              <w:spacing w:after="0" w:line="240" w:lineRule="auto"/>
+              <w:jc w:val="center"/>
+            </w:pPr>
+            <w:r>
+              <w:t>18</w:t>
+            </w:r>
+          </w:p>
+        </w:tc>
+        <w:tc>
+          <w:tcPr>
+            <w:tcW w:w="605" w:type="dxa"/>
+            <w:tcBorders>
+              <w:top w:val="single" w:sz="4" w:space="0" w:color="auto"/>
+              <w:left w:val="single" w:sz="4" w:space="0" w:color="auto"/>
+              <w:bottom w:val="single" w:sz="4" w:space="0" w:color="auto"/>
+              <w:right w:val="single" w:sz="4" w:space="0" w:color="auto"/>
+            </w:tcBorders>
+            <w:vAlign w:val="center"/>
+          </w:tcPr>
+          <w:p>
+            <w:pPr>
+              <w:spacing w:after="0" w:line="240" w:lineRule="auto"/>
+              <w:jc w:val="center"/>
+            </w:pPr>
+            <w:r>
+              <w:t>3</w:t>
+            </w:r>
+          </w:p>
+        </w:tc>
+        <w:tc>
+          <w:tcPr>
+            <w:tcW w:w="1523" w:type="dxa"/>
+            <w:tcBorders>
+              <w:top w:val="single" w:sz="4" w:space="0" w:color="auto"/>
+              <w:left w:val="single" w:sz="4" w:space="0" w:color="auto"/>
+              <w:bottom w:val="single" w:sz="4" w:space="0" w:color="auto"/>
+              <w:right w:val="single" w:sz="4" w:space="0" w:color="auto"/>
+            </w:tcBorders>
+            <w:vAlign w:val="center"/>
+          </w:tcPr>
+          <w:p>
+            <w:pPr>
+              <w:spacing w:after="0" w:line="240" w:lineRule="auto"/>
+              <w:jc w:val="center"/>
+            </w:pPr>
+            <w:r>
+              <w:t>La liste ne contient aucun pilote</w:t>
+            </w:r>
+            <w:r>
+              <w:t xml:space="preserve"> ayant un solde négatif.</w:t>
+            </w:r>
+          </w:p>
+        </w:tc>
+        <w:tc>
+          <w:tcPr>
+            <w:tcW w:w="3771" w:type="dxa"/>
+            <w:tcBorders>
+              <w:top w:val="single" w:sz="4" w:space="0" w:color="auto"/>
+              <w:left w:val="single" w:sz="4" w:space="0" w:color="auto"/>
+              <w:bottom w:val="single" w:sz="4" w:space="0" w:color="auto"/>
+              <w:right w:val="single" w:sz="4" w:space="0" w:color="auto"/>
+            </w:tcBorders>
+            <w:vAlign w:val="center"/>
+          </w:tcPr>
+          <w:p>
+            <w:pPr>
+              <w:spacing w:after="0" w:line="240" w:lineRule="auto"/>
+            </w:pPr>
+            <w:r>
+              <w:t>En base de données, la table « pilote » est vide.</w:t>
+            </w:r>
+          </w:p>
+          <w:p>
+            <w:pPr>
+              <w:spacing w:after="0" w:line="240" w:lineRule="auto"/>
+            </w:pPr>
+            <w:r>
+              <w:t>L’utilisateur clique sur le bouton « Lister pilotes</w:t>
+            </w:r>
+            <w:r>
+              <w:t xml:space="preserve"> compte négatif</w:t>
+            </w:r>
+            <w:r>
+              <w:t> ».</w:t>
+            </w:r>
+          </w:p>
+        </w:tc>
+        <w:tc>
+          <w:tcPr>
+            <w:tcW w:w="1988" w:type="dxa"/>
+            <w:tcBorders>
+              <w:top w:val="single" w:sz="4" w:space="0" w:color="auto"/>
+              <w:left w:val="single" w:sz="4" w:space="0" w:color="auto"/>
+              <w:bottom w:val="single" w:sz="4" w:space="0" w:color="auto"/>
+              <w:right w:val="single" w:sz="4" w:space="0" w:color="auto"/>
+            </w:tcBorders>
+            <w:vAlign w:val="center"/>
+          </w:tcPr>
+          <w:p>
+            <w:pPr>
+              <w:spacing w:after="0" w:line="240" w:lineRule="auto"/>
+            </w:pPr>
+            <w:r>
+              <w:t>Message :</w:t>
+            </w:r>
+          </w:p>
+          <w:p>
+            <w:pPr>
+              <w:spacing w:after="0" w:line="240" w:lineRule="auto"/>
+            </w:pPr>
+            <w:r>
+              <w:t>« Liste vide »</w:t>
+            </w:r>
+          </w:p>
+          <w:p>
+            <w:pPr>
+              <w:spacing w:after="0" w:line="240" w:lineRule="auto"/>
+            </w:pPr>
+            <w:r>
+              <w:t>Le cadre principal est vide.</w:t>
+            </w:r>
+          </w:p>
+        </w:tc>
+        <w:tc>
+          <w:tcPr>
+            <w:tcW w:w="1046" w:type="dxa"/>
+            <w:tcBorders>
+              <w:top w:val="single" w:sz="4" w:space="0" w:color="auto"/>
+              <w:left w:val="single" w:sz="4" w:space="0" w:color="auto"/>
+              <w:bottom w:val="single" w:sz="4" w:space="0" w:color="auto"/>
+              <w:right w:val="single" w:sz="4" w:space="0" w:color="auto"/>
+            </w:tcBorders>
+            <w:vAlign w:val="center"/>
+          </w:tcPr>
+          <w:p>
+            <w:pPr>
+              <w:spacing w:after="0" w:line="240" w:lineRule="auto"/>
+              <w:jc w:val="center"/>
+            </w:pPr>
+          </w:p>
+        </w:tc>
+      </w:tr>
+      <w:tr>
+        <w:trPr>
+          <w:jc w:val="center"/>
+        </w:trPr>
+        <w:tc>
+          <w:tcPr>
+            <w:tcW w:w="531" w:type="dxa"/>
+            <w:tcBorders>
+              <w:top w:val="single" w:sz="4" w:space="0" w:color="auto"/>
+              <w:left w:val="single" w:sz="4" w:space="0" w:color="auto"/>
+              <w:bottom w:val="single" w:sz="4" w:space="0" w:color="auto"/>
+              <w:right w:val="single" w:sz="4" w:space="0" w:color="auto"/>
+            </w:tcBorders>
+            <w:vAlign w:val="center"/>
+          </w:tcPr>
+          <w:p>
+            <w:pPr>
+              <w:spacing w:after="0" w:line="240" w:lineRule="auto"/>
+              <w:jc w:val="center"/>
+            </w:pPr>
+            <w:r>
+              <w:t>19</w:t>
+            </w:r>
+          </w:p>
+        </w:tc>
+        <w:tc>
+          <w:tcPr>
+            <w:tcW w:w="605" w:type="dxa"/>
+            <w:tcBorders>
+              <w:top w:val="single" w:sz="4" w:space="0" w:color="auto"/>
+              <w:left w:val="single" w:sz="4" w:space="0" w:color="auto"/>
+              <w:bottom w:val="single" w:sz="4" w:space="0" w:color="auto"/>
+              <w:right w:val="single" w:sz="4" w:space="0" w:color="auto"/>
+            </w:tcBorders>
+            <w:vAlign w:val="center"/>
+          </w:tcPr>
+          <w:p>
+            <w:pPr>
+              <w:spacing w:after="0" w:line="240" w:lineRule="auto"/>
+              <w:jc w:val="center"/>
+            </w:pPr>
+            <w:r>
+              <w:t>3</w:t>
+            </w:r>
+          </w:p>
+        </w:tc>
+        <w:tc>
+          <w:tcPr>
+            <w:tcW w:w="1523" w:type="dxa"/>
+            <w:tcBorders>
+              <w:top w:val="single" w:sz="4" w:space="0" w:color="auto"/>
+              <w:left w:val="single" w:sz="4" w:space="0" w:color="auto"/>
+              <w:bottom w:val="single" w:sz="4" w:space="0" w:color="auto"/>
+              <w:right w:val="single" w:sz="4" w:space="0" w:color="auto"/>
+            </w:tcBorders>
+            <w:vAlign w:val="center"/>
+          </w:tcPr>
+          <w:p>
+            <w:pPr>
+              <w:spacing w:after="0" w:line="240" w:lineRule="auto"/>
+              <w:jc w:val="center"/>
+            </w:pPr>
+            <w:r>
+              <w:t>La liste affiche un seul pilote</w:t>
+            </w:r>
+            <w:r>
+              <w:t xml:space="preserve"> ayant un solde négatif</w:t>
             </w:r>
             <w:r>
               <w:t>.</w:t>
             </w:r>
           </w:p>
-          <w:p>
-            <w:pPr>
-              <w:spacing w:after="0" w:line="240" w:lineRule="auto"/>
-            </w:pPr>
-            <w:r>
-              <w:t>L’utilisateur clique sur le bouton « Lister pilotes ».</w:t>
+        </w:tc>
+        <w:tc>
+          <w:tcPr>
+            <w:tcW w:w="3771" w:type="dxa"/>
+            <w:tcBorders>
+              <w:top w:val="single" w:sz="4" w:space="0" w:color="auto"/>
+              <w:left w:val="single" w:sz="4" w:space="0" w:color="auto"/>
+              <w:bottom w:val="single" w:sz="4" w:space="0" w:color="auto"/>
+              <w:right w:val="single" w:sz="4" w:space="0" w:color="auto"/>
+            </w:tcBorders>
+            <w:vAlign w:val="center"/>
+          </w:tcPr>
+          <w:p>
+            <w:pPr>
+              <w:spacing w:after="0" w:line="240" w:lineRule="auto"/>
+            </w:pPr>
+            <w:r>
+              <w:t>En base de données, la table « pilote » contient un pilote.</w:t>
+            </w:r>
+          </w:p>
+          <w:p>
+            <w:pPr>
+              <w:spacing w:after="0" w:line="240" w:lineRule="auto"/>
+            </w:pPr>
+            <w:r>
+              <w:t xml:space="preserve">L’utilisateur clique sur le bouton « Lister pilotes </w:t>
+            </w:r>
+            <w:bookmarkStart w:id="24" w:name="_GoBack"/>
+            <w:r>
+              <w:t xml:space="preserve">compte </w:t>
+            </w:r>
+            <w:bookmarkEnd w:id="24"/>
+            <w:r>
+              <w:t>négatif ».</w:t>
             </w:r>
           </w:p>
         </w:tc>
@@ -16968,26 +17287,180 @@
               <w:spacing w:after="0" w:line="240" w:lineRule="auto"/>
             </w:pPr>
             <w:r>
-              <w:t xml:space="preserve">Message : </w:t>
-            </w:r>
-          </w:p>
-          <w:p>
-            <w:pPr>
-              <w:spacing w:after="0" w:line="240" w:lineRule="auto"/>
-            </w:pPr>
-            <w:r>
-              <w:t>« Il y a n pilotes »</w:t>
-            </w:r>
-          </w:p>
-          <w:p>
-            <w:pPr>
-              <w:spacing w:after="0" w:line="240" w:lineRule="auto"/>
-            </w:pPr>
-            <w:r>
-              <w:t>n correspond au nombre de lignes affichées par le tableau dans le cadre principal.</w:t>
-            </w:r>
-            <w:bookmarkStart w:id="24" w:name="_GoBack"/>
-            <w:bookmarkEnd w:id="24"/>
+              <w:t>Message :</w:t>
+            </w:r>
+          </w:p>
+          <w:p>
+            <w:pPr>
+              <w:spacing w:after="0" w:line="240" w:lineRule="auto"/>
+            </w:pPr>
+            <w:r>
+              <w:t>« Il y a un pilote »</w:t>
+            </w:r>
+          </w:p>
+          <w:p>
+            <w:pPr>
+              <w:spacing w:after="0" w:line="240" w:lineRule="auto"/>
+            </w:pPr>
+            <w:r>
+              <w:t>Le cadre principal affiche un tableau contentant une ligne.</w:t>
+            </w:r>
+          </w:p>
+        </w:tc>
+        <w:tc>
+          <w:tcPr>
+            <w:tcW w:w="1046" w:type="dxa"/>
+            <w:tcBorders>
+              <w:top w:val="single" w:sz="4" w:space="0" w:color="auto"/>
+              <w:left w:val="single" w:sz="4" w:space="0" w:color="auto"/>
+              <w:bottom w:val="single" w:sz="4" w:space="0" w:color="auto"/>
+              <w:right w:val="single" w:sz="4" w:space="0" w:color="auto"/>
+            </w:tcBorders>
+            <w:vAlign w:val="center"/>
+          </w:tcPr>
+          <w:p>
+            <w:pPr>
+              <w:spacing w:after="0" w:line="240" w:lineRule="auto"/>
+              <w:jc w:val="center"/>
+            </w:pPr>
+          </w:p>
+        </w:tc>
+      </w:tr>
+      <w:tr>
+        <w:trPr>
+          <w:jc w:val="center"/>
+        </w:trPr>
+        <w:tc>
+          <w:tcPr>
+            <w:tcW w:w="531" w:type="dxa"/>
+            <w:tcBorders>
+              <w:top w:val="single" w:sz="4" w:space="0" w:color="auto"/>
+              <w:left w:val="single" w:sz="4" w:space="0" w:color="auto"/>
+              <w:bottom w:val="single" w:sz="4" w:space="0" w:color="auto"/>
+              <w:right w:val="single" w:sz="4" w:space="0" w:color="auto"/>
+            </w:tcBorders>
+            <w:vAlign w:val="center"/>
+          </w:tcPr>
+          <w:p>
+            <w:pPr>
+              <w:spacing w:after="0" w:line="240" w:lineRule="auto"/>
+              <w:jc w:val="center"/>
+            </w:pPr>
+            <w:r>
+              <w:t>20</w:t>
+            </w:r>
+          </w:p>
+        </w:tc>
+        <w:tc>
+          <w:tcPr>
+            <w:tcW w:w="605" w:type="dxa"/>
+            <w:tcBorders>
+              <w:top w:val="single" w:sz="4" w:space="0" w:color="auto"/>
+              <w:left w:val="single" w:sz="4" w:space="0" w:color="auto"/>
+              <w:bottom w:val="single" w:sz="4" w:space="0" w:color="auto"/>
+              <w:right w:val="single" w:sz="4" w:space="0" w:color="auto"/>
+            </w:tcBorders>
+            <w:vAlign w:val="center"/>
+          </w:tcPr>
+          <w:p>
+            <w:pPr>
+              <w:spacing w:after="0" w:line="240" w:lineRule="auto"/>
+              <w:jc w:val="center"/>
+            </w:pPr>
+            <w:r>
+              <w:t>3</w:t>
+            </w:r>
+          </w:p>
+        </w:tc>
+        <w:tc>
+          <w:tcPr>
+            <w:tcW w:w="1523" w:type="dxa"/>
+            <w:tcBorders>
+              <w:top w:val="single" w:sz="4" w:space="0" w:color="auto"/>
+              <w:left w:val="single" w:sz="4" w:space="0" w:color="auto"/>
+              <w:bottom w:val="single" w:sz="4" w:space="0" w:color="auto"/>
+              <w:right w:val="single" w:sz="4" w:space="0" w:color="auto"/>
+            </w:tcBorders>
+            <w:vAlign w:val="center"/>
+          </w:tcPr>
+          <w:p>
+            <w:pPr>
+              <w:spacing w:after="0" w:line="240" w:lineRule="auto"/>
+              <w:jc w:val="center"/>
+            </w:pPr>
+            <w:r>
+              <w:t>La liste affiche plusieurs pilotes</w:t>
+            </w:r>
+            <w:r>
+              <w:t xml:space="preserve"> ayant un solde négatif</w:t>
+            </w:r>
+            <w:r>
+              <w:t>.</w:t>
+            </w:r>
+          </w:p>
+        </w:tc>
+        <w:tc>
+          <w:tcPr>
+            <w:tcW w:w="3771" w:type="dxa"/>
+            <w:tcBorders>
+              <w:top w:val="single" w:sz="4" w:space="0" w:color="auto"/>
+              <w:left w:val="single" w:sz="4" w:space="0" w:color="auto"/>
+              <w:bottom w:val="single" w:sz="4" w:space="0" w:color="auto"/>
+              <w:right w:val="single" w:sz="4" w:space="0" w:color="auto"/>
+            </w:tcBorders>
+            <w:vAlign w:val="center"/>
+          </w:tcPr>
+          <w:p>
+            <w:pPr>
+              <w:spacing w:after="0" w:line="240" w:lineRule="auto"/>
+            </w:pPr>
+            <w:r>
+              <w:t>En base de données, la table « pilote » contient plusieurs pilotes.</w:t>
+            </w:r>
+          </w:p>
+          <w:p>
+            <w:pPr>
+              <w:spacing w:after="0" w:line="240" w:lineRule="auto"/>
+            </w:pPr>
+            <w:r>
+              <w:t>L’utilisateur clique sur le bouton « Lister pilotes compte négatif ».</w:t>
+            </w:r>
+          </w:p>
+        </w:tc>
+        <w:tc>
+          <w:tcPr>
+            <w:tcW w:w="1988" w:type="dxa"/>
+            <w:tcBorders>
+              <w:top w:val="single" w:sz="4" w:space="0" w:color="auto"/>
+              <w:left w:val="single" w:sz="4" w:space="0" w:color="auto"/>
+              <w:bottom w:val="single" w:sz="4" w:space="0" w:color="auto"/>
+              <w:right w:val="single" w:sz="4" w:space="0" w:color="auto"/>
+            </w:tcBorders>
+            <w:vAlign w:val="center"/>
+          </w:tcPr>
+          <w:p>
+            <w:pPr>
+              <w:spacing w:after="0" w:line="240" w:lineRule="auto"/>
+            </w:pPr>
+            <w:r>
+              <w:t>Message :</w:t>
+            </w:r>
+          </w:p>
+          <w:p>
+            <w:pPr>
+              <w:spacing w:after="0" w:line="240" w:lineRule="auto"/>
+            </w:pPr>
+            <w:r>
+              <w:t>« Il y a un pilote »</w:t>
+            </w:r>
+          </w:p>
+          <w:p>
+            <w:pPr>
+              <w:spacing w:after="0" w:line="240" w:lineRule="auto"/>
+            </w:pPr>
+            <w:r>
+              <w:t>Le cadre principal affiche un tableau contentant une ligne.</w:t>
+            </w:r>
           </w:p>
         </w:tc>
         <w:tc>
@@ -17012,8 +17485,8 @@
     </w:tbl>
     <w:p/>
     <w:sectPr>
-      <w:footerReference w:type="default" r:id="rId15"/>
-      <w:footerReference w:type="first" r:id="rId16"/>
+      <w:footerReference w:type="default" r:id="rId16"/>
+      <w:footerReference w:type="first" r:id="rId17"/>
       <w:pgSz w:w="11906" w:h="16838"/>
       <w:pgMar w:top="1417" w:right="1417" w:bottom="1417" w:left="1417" w:header="708" w:footer="708" w:gutter="0"/>
       <w:pgNumType w:start="0"/>
@@ -17026,7 +17499,7 @@
 </file>
 
 <file path=word/endnotes.xml><?xml version="1.0" encoding="utf-8"?>
-<w:endnotes xmlns:wpc="http://schemas.microsoft.com/office/word/2010/wordprocessingCanvas" xmlns:cx="http://schemas.microsoft.com/office/drawing/2014/chartex" xmlns:cx1="http://schemas.microsoft.com/office/drawing/2015/9/8/chartex" xmlns:cx2="http://schemas.microsoft.com/office/drawing/2015/10/21/chartex" xmlns:cx3="http://schemas.microsoft.com/office/drawing/2016/5/9/chartex" xmlns:cx4="http://schemas.microsoft.com/office/drawing/2016/5/10/chartex" xmlns:cx5="http://schemas.microsoft.com/office/drawing/2016/5/11/chartex" xmlns:cx6="http://schemas.microsoft.com/office/drawing/2016/5/12/chartex" xmlns:cx7="http://schemas.microsoft.com/office/drawing/2016/5/13/chartex" xmlns:cx8="http://schemas.microsoft.com/office/drawing/2016/5/14/chartex" xmlns:mc="http://schemas.openxmlformats.org/markup-compatibility/2006" xmlns:aink="http://schemas.microsoft.com/office/drawing/2016/ink" xmlns:am3d="http://schemas.microsoft.com/office/drawing/2017/model3d" xmlns:o="urn:schemas-microsoft-com:office:office" xmlns:r="http://schemas.openxmlformats.org/officeDocument/2006/relationships" xmlns:m="http://schemas.openxmlformats.org/officeDocument/2006/math" xmlns:v="urn:schemas-microsoft-com:vml" xmlns:wp14="http://schemas.microsoft.com/office/word/2010/wordprocessingDrawing" xmlns:wp="http://schemas.openxmlformats.org/drawingml/2006/wordprocessingDrawing" xmlns:w10="urn:schemas-microsoft-com:office:word" xmlns:w="http://schemas.openxmlformats.org/wordprocessingml/2006/main" xmlns:w14="http://schemas.microsoft.com/office/word/2010/wordml" xmlns:w15="http://schemas.microsoft.com/office/word/2012/wordml" xmlns:w16cid="http://schemas.microsoft.com/office/word/2016/wordml/cid" xmlns:w16se="http://schemas.microsoft.com/office/word/2015/wordml/symex" xmlns:wpg="http://schemas.microsoft.com/office/word/2010/wordprocessingGroup" xmlns:wpi="http://schemas.microsoft.com/office/word/2010/wordprocessingInk" xmlns:wne="http://schemas.microsoft.com/office/word/2006/wordml" xmlns:wps="http://schemas.microsoft.com/office/word/2010/wordprocessingShape" mc:Ignorable="w14 w15 w16se w16cid wp14">
+<w:endnotes xmlns:wpc="http://schemas.microsoft.com/office/word/2010/wordprocessingCanvas" xmlns:mc="http://schemas.openxmlformats.org/markup-compatibility/2006" xmlns:o="urn:schemas-microsoft-com:office:office" xmlns:r="http://schemas.openxmlformats.org/officeDocument/2006/relationships" xmlns:m="http://schemas.openxmlformats.org/officeDocument/2006/math" xmlns:v="urn:schemas-microsoft-com:vml" xmlns:wp14="http://schemas.microsoft.com/office/word/2010/wordprocessingDrawing" xmlns:wp="http://schemas.openxmlformats.org/drawingml/2006/wordprocessingDrawing" xmlns:w10="urn:schemas-microsoft-com:office:word" xmlns:w="http://schemas.openxmlformats.org/wordprocessingml/2006/main" xmlns:w14="http://schemas.microsoft.com/office/word/2010/wordml" xmlns:wpg="http://schemas.microsoft.com/office/word/2010/wordprocessingGroup" xmlns:wpi="http://schemas.microsoft.com/office/word/2010/wordprocessingInk" xmlns:wne="http://schemas.microsoft.com/office/word/2006/wordml" xmlns:wps="http://schemas.microsoft.com/office/word/2010/wordprocessingShape" mc:Ignorable="w14 wp14">
   <w:endnote w:type="separator" w:id="-1">
     <w:p>
       <w:pPr>
@@ -17051,7 +17524,7 @@
 </file>
 
 <file path=word/footer1.xml><?xml version="1.0" encoding="utf-8"?>
-<w:ftr xmlns:wpc="http://schemas.microsoft.com/office/word/2010/wordprocessingCanvas" xmlns:cx="http://schemas.microsoft.com/office/drawing/2014/chartex" xmlns:cx1="http://schemas.microsoft.com/office/drawing/2015/9/8/chartex" xmlns:cx2="http://schemas.microsoft.com/office/drawing/2015/10/21/chartex" xmlns:cx3="http://schemas.microsoft.com/office/drawing/2016/5/9/chartex" xmlns:cx4="http://schemas.microsoft.com/office/drawing/2016/5/10/chartex" xmlns:cx5="http://schemas.microsoft.com/office/drawing/2016/5/11/chartex" xmlns:cx6="http://schemas.microsoft.com/office/drawing/2016/5/12/chartex" xmlns:cx7="http://schemas.microsoft.com/office/drawing/2016/5/13/chartex" xmlns:cx8="http://schemas.microsoft.com/office/drawing/2016/5/14/chartex" xmlns:mc="http://schemas.openxmlformats.org/markup-compatibility/2006" xmlns:aink="http://schemas.microsoft.com/office/drawing/2016/ink" xmlns:am3d="http://schemas.microsoft.com/office/drawing/2017/model3d" xmlns:o="urn:schemas-microsoft-com:office:office" xmlns:r="http://schemas.openxmlformats.org/officeDocument/2006/relationships" xmlns:m="http://schemas.openxmlformats.org/officeDocument/2006/math" xmlns:v="urn:schemas-microsoft-com:vml" xmlns:wp14="http://schemas.microsoft.com/office/word/2010/wordprocessingDrawing" xmlns:wp="http://schemas.openxmlformats.org/drawingml/2006/wordprocessingDrawing" xmlns:w10="urn:schemas-microsoft-com:office:word" xmlns:w="http://schemas.openxmlformats.org/wordprocessingml/2006/main" xmlns:w14="http://schemas.microsoft.com/office/word/2010/wordml" xmlns:w15="http://schemas.microsoft.com/office/word/2012/wordml" xmlns:w16cid="http://schemas.microsoft.com/office/word/2016/wordml/cid" xmlns:w16se="http://schemas.microsoft.com/office/word/2015/wordml/symex" xmlns:wpg="http://schemas.microsoft.com/office/word/2010/wordprocessingGroup" xmlns:wpi="http://schemas.microsoft.com/office/word/2010/wordprocessingInk" xmlns:wne="http://schemas.microsoft.com/office/word/2006/wordml" xmlns:wps="http://schemas.microsoft.com/office/word/2010/wordprocessingShape" mc:Ignorable="w14 w15 w16se w16cid wp14">
+<w:ftr xmlns:wpc="http://schemas.microsoft.com/office/word/2010/wordprocessingCanvas" xmlns:mc="http://schemas.openxmlformats.org/markup-compatibility/2006" xmlns:o="urn:schemas-microsoft-com:office:office" xmlns:r="http://schemas.openxmlformats.org/officeDocument/2006/relationships" xmlns:m="http://schemas.openxmlformats.org/officeDocument/2006/math" xmlns:v="urn:schemas-microsoft-com:vml" xmlns:wp14="http://schemas.microsoft.com/office/word/2010/wordprocessingDrawing" xmlns:wp="http://schemas.openxmlformats.org/drawingml/2006/wordprocessingDrawing" xmlns:w10="urn:schemas-microsoft-com:office:word" xmlns:w="http://schemas.openxmlformats.org/wordprocessingml/2006/main" xmlns:w14="http://schemas.microsoft.com/office/word/2010/wordml" xmlns:wpg="http://schemas.microsoft.com/office/word/2010/wordprocessingGroup" xmlns:wpi="http://schemas.microsoft.com/office/word/2010/wordprocessingInk" xmlns:wne="http://schemas.microsoft.com/office/word/2006/wordml" xmlns:wps="http://schemas.microsoft.com/office/word/2010/wordprocessingShape" mc:Ignorable="w14 wp14">
   <w:tbl>
     <w:tblPr>
       <w:tblW w:w="5000" w:type="pct"/>
@@ -17131,6 +17604,7 @@
           <w:dataBinding w:prefixMappings="xmlns:ns0='http://purl.org/dc/elements/1.1/' xmlns:ns1='http://schemas.openxmlformats.org/package/2006/metadata/core-properties' " w:xpath="/ns1:coreProperties[1]/ns0:creator[1]" w:storeItemID="{6C3C8BC8-F283-45AE-878A-BAB7291924A1}"/>
           <w:text/>
         </w:sdtPr>
+        <w:sdtEndPr/>
         <w:sdtContent>
           <w:tc>
             <w:tcPr>
@@ -17214,7 +17688,7 @@
               <w:szCs w:val="18"/>
               <w:lang w:val="fr-FR"/>
             </w:rPr>
-            <w:t>15</w:t>
+            <w:t>21</w:t>
           </w:r>
           <w:r>
             <w:rPr>
@@ -17238,7 +17712,7 @@
 </file>
 
 <file path=word/footer2.xml><?xml version="1.0" encoding="utf-8"?>
-<w:ftr xmlns:wpc="http://schemas.microsoft.com/office/word/2010/wordprocessingCanvas" xmlns:cx="http://schemas.microsoft.com/office/drawing/2014/chartex" xmlns:cx1="http://schemas.microsoft.com/office/drawing/2015/9/8/chartex" xmlns:cx2="http://schemas.microsoft.com/office/drawing/2015/10/21/chartex" xmlns:cx3="http://schemas.microsoft.com/office/drawing/2016/5/9/chartex" xmlns:cx4="http://schemas.microsoft.com/office/drawing/2016/5/10/chartex" xmlns:cx5="http://schemas.microsoft.com/office/drawing/2016/5/11/chartex" xmlns:cx6="http://schemas.microsoft.com/office/drawing/2016/5/12/chartex" xmlns:cx7="http://schemas.microsoft.com/office/drawing/2016/5/13/chartex" xmlns:cx8="http://schemas.microsoft.com/office/drawing/2016/5/14/chartex" xmlns:mc="http://schemas.openxmlformats.org/markup-compatibility/2006" xmlns:aink="http://schemas.microsoft.com/office/drawing/2016/ink" xmlns:am3d="http://schemas.microsoft.com/office/drawing/2017/model3d" xmlns:o="urn:schemas-microsoft-com:office:office" xmlns:r="http://schemas.openxmlformats.org/officeDocument/2006/relationships" xmlns:m="http://schemas.openxmlformats.org/officeDocument/2006/math" xmlns:v="urn:schemas-microsoft-com:vml" xmlns:wp14="http://schemas.microsoft.com/office/word/2010/wordprocessingDrawing" xmlns:wp="http://schemas.openxmlformats.org/drawingml/2006/wordprocessingDrawing" xmlns:w10="urn:schemas-microsoft-com:office:word" xmlns:w="http://schemas.openxmlformats.org/wordprocessingml/2006/main" xmlns:w14="http://schemas.microsoft.com/office/word/2010/wordml" xmlns:w15="http://schemas.microsoft.com/office/word/2012/wordml" xmlns:w16cid="http://schemas.microsoft.com/office/word/2016/wordml/cid" xmlns:w16se="http://schemas.microsoft.com/office/word/2015/wordml/symex" xmlns:wpg="http://schemas.microsoft.com/office/word/2010/wordprocessingGroup" xmlns:wpi="http://schemas.microsoft.com/office/word/2010/wordprocessingInk" xmlns:wne="http://schemas.microsoft.com/office/word/2006/wordml" xmlns:wps="http://schemas.microsoft.com/office/word/2010/wordprocessingShape" mc:Ignorable="w14 w15 w16se w16cid wp14">
+<w:ftr xmlns:wpc="http://schemas.microsoft.com/office/word/2010/wordprocessingCanvas" xmlns:mc="http://schemas.openxmlformats.org/markup-compatibility/2006" xmlns:o="urn:schemas-microsoft-com:office:office" xmlns:r="http://schemas.openxmlformats.org/officeDocument/2006/relationships" xmlns:m="http://schemas.openxmlformats.org/officeDocument/2006/math" xmlns:v="urn:schemas-microsoft-com:vml" xmlns:wp14="http://schemas.microsoft.com/office/word/2010/wordprocessingDrawing" xmlns:wp="http://schemas.openxmlformats.org/drawingml/2006/wordprocessingDrawing" xmlns:w10="urn:schemas-microsoft-com:office:word" xmlns:w="http://schemas.openxmlformats.org/wordprocessingml/2006/main" xmlns:w14="http://schemas.microsoft.com/office/word/2010/wordml" xmlns:wpg="http://schemas.microsoft.com/office/word/2010/wordprocessingGroup" xmlns:wpi="http://schemas.microsoft.com/office/word/2010/wordprocessingInk" xmlns:wne="http://schemas.microsoft.com/office/word/2006/wordml" xmlns:wps="http://schemas.microsoft.com/office/word/2010/wordprocessingShape" mc:Ignorable="w14 wp14">
   <w:tbl>
     <w:tblPr>
       <w:tblW w:w="5000" w:type="pct"/>
@@ -17318,6 +17792,7 @@
           <w:dataBinding w:prefixMappings="xmlns:ns0='http://purl.org/dc/elements/1.1/' xmlns:ns1='http://schemas.openxmlformats.org/package/2006/metadata/core-properties' " w:xpath="/ns1:coreProperties[1]/ns0:creator[1]" w:storeItemID="{6C3C8BC8-F283-45AE-878A-BAB7291924A1}"/>
           <w:text/>
         </w:sdtPr>
+        <w:sdtEndPr/>
         <w:sdtContent>
           <w:tc>
             <w:tcPr>
@@ -17425,7 +17900,7 @@
 </file>
 
 <file path=word/footnotes.xml><?xml version="1.0" encoding="utf-8"?>
-<w:footnotes xmlns:wpc="http://schemas.microsoft.com/office/word/2010/wordprocessingCanvas" xmlns:cx="http://schemas.microsoft.com/office/drawing/2014/chartex" xmlns:cx1="http://schemas.microsoft.com/office/drawing/2015/9/8/chartex" xmlns:cx2="http://schemas.microsoft.com/office/drawing/2015/10/21/chartex" xmlns:cx3="http://schemas.microsoft.com/office/drawing/2016/5/9/chartex" xmlns:cx4="http://schemas.microsoft.com/office/drawing/2016/5/10/chartex" xmlns:cx5="http://schemas.microsoft.com/office/drawing/2016/5/11/chartex" xmlns:cx6="http://schemas.microsoft.com/office/drawing/2016/5/12/chartex" xmlns:cx7="http://schemas.microsoft.com/office/drawing/2016/5/13/chartex" xmlns:cx8="http://schemas.microsoft.com/office/drawing/2016/5/14/chartex" xmlns:mc="http://schemas.openxmlformats.org/markup-compatibility/2006" xmlns:aink="http://schemas.microsoft.com/office/drawing/2016/ink" xmlns:am3d="http://schemas.microsoft.com/office/drawing/2017/model3d" xmlns:o="urn:schemas-microsoft-com:office:office" xmlns:r="http://schemas.openxmlformats.org/officeDocument/2006/relationships" xmlns:m="http://schemas.openxmlformats.org/officeDocument/2006/math" xmlns:v="urn:schemas-microsoft-com:vml" xmlns:wp14="http://schemas.microsoft.com/office/word/2010/wordprocessingDrawing" xmlns:wp="http://schemas.openxmlformats.org/drawingml/2006/wordprocessingDrawing" xmlns:w10="urn:schemas-microsoft-com:office:word" xmlns:w="http://schemas.openxmlformats.org/wordprocessingml/2006/main" xmlns:w14="http://schemas.microsoft.com/office/word/2010/wordml" xmlns:w15="http://schemas.microsoft.com/office/word/2012/wordml" xmlns:w16cid="http://schemas.microsoft.com/office/word/2016/wordml/cid" xmlns:w16se="http://schemas.microsoft.com/office/word/2015/wordml/symex" xmlns:wpg="http://schemas.microsoft.com/office/word/2010/wordprocessingGroup" xmlns:wpi="http://schemas.microsoft.com/office/word/2010/wordprocessingInk" xmlns:wne="http://schemas.microsoft.com/office/word/2006/wordml" xmlns:wps="http://schemas.microsoft.com/office/word/2010/wordprocessingShape" mc:Ignorable="w14 w15 w16se w16cid wp14">
+<w:footnotes xmlns:wpc="http://schemas.microsoft.com/office/word/2010/wordprocessingCanvas" xmlns:mc="http://schemas.openxmlformats.org/markup-compatibility/2006" xmlns:o="urn:schemas-microsoft-com:office:office" xmlns:r="http://schemas.openxmlformats.org/officeDocument/2006/relationships" xmlns:m="http://schemas.openxmlformats.org/officeDocument/2006/math" xmlns:v="urn:schemas-microsoft-com:vml" xmlns:wp14="http://schemas.microsoft.com/office/word/2010/wordprocessingDrawing" xmlns:wp="http://schemas.openxmlformats.org/drawingml/2006/wordprocessingDrawing" xmlns:w10="urn:schemas-microsoft-com:office:word" xmlns:w="http://schemas.openxmlformats.org/wordprocessingml/2006/main" xmlns:w14="http://schemas.microsoft.com/office/word/2010/wordml" xmlns:wpg="http://schemas.microsoft.com/office/word/2010/wordprocessingGroup" xmlns:wpi="http://schemas.microsoft.com/office/word/2010/wordprocessingInk" xmlns:wne="http://schemas.microsoft.com/office/word/2006/wordml" xmlns:wps="http://schemas.microsoft.com/office/word/2010/wordprocessingShape" mc:Ignorable="w14 wp14">
   <w:footnote w:type="separator" w:id="-1">
     <w:p>
       <w:pPr>
@@ -17450,8 +17925,8 @@
 </file>
 
 <file path=word/numbering.xml><?xml version="1.0" encoding="utf-8"?>
-<w:numbering xmlns:wpc="http://schemas.microsoft.com/office/word/2010/wordprocessingCanvas" xmlns:cx="http://schemas.microsoft.com/office/drawing/2014/chartex" xmlns:cx1="http://schemas.microsoft.com/office/drawing/2015/9/8/chartex" xmlns:cx2="http://schemas.microsoft.com/office/drawing/2015/10/21/chartex" xmlns:cx3="http://schemas.microsoft.com/office/drawing/2016/5/9/chartex" xmlns:cx4="http://schemas.microsoft.com/office/drawing/2016/5/10/chartex" xmlns:cx5="http://schemas.microsoft.com/office/drawing/2016/5/11/chartex" xmlns:cx6="http://schemas.microsoft.com/office/drawing/2016/5/12/chartex" xmlns:cx7="http://schemas.microsoft.com/office/drawing/2016/5/13/chartex" xmlns:cx8="http://schemas.microsoft.com/office/drawing/2016/5/14/chartex" xmlns:mc="http://schemas.openxmlformats.org/markup-compatibility/2006" xmlns:aink="http://schemas.microsoft.com/office/drawing/2016/ink" xmlns:am3d="http://schemas.microsoft.com/office/drawing/2017/model3d" xmlns:o="urn:schemas-microsoft-com:office:office" xmlns:r="http://schemas.openxmlformats.org/officeDocument/2006/relationships" xmlns:m="http://schemas.openxmlformats.org/officeDocument/2006/math" xmlns:v="urn:schemas-microsoft-com:vml" xmlns:wp14="http://schemas.microsoft.com/office/word/2010/wordprocessingDrawing" xmlns:wp="http://schemas.openxmlformats.org/drawingml/2006/wordprocessingDrawing" xmlns:w10="urn:schemas-microsoft-com:office:word" xmlns:w="http://schemas.openxmlformats.org/wordprocessingml/2006/main" xmlns:w14="http://schemas.microsoft.com/office/word/2010/wordml" xmlns:w15="http://schemas.microsoft.com/office/word/2012/wordml" xmlns:w16cid="http://schemas.microsoft.com/office/word/2016/wordml/cid" xmlns:w16se="http://schemas.microsoft.com/office/word/2015/wordml/symex" xmlns:wpg="http://schemas.microsoft.com/office/word/2010/wordprocessingGroup" xmlns:wpi="http://schemas.microsoft.com/office/word/2010/wordprocessingInk" xmlns:wne="http://schemas.microsoft.com/office/word/2006/wordml" xmlns:wps="http://schemas.microsoft.com/office/word/2010/wordprocessingShape" mc:Ignorable="w14 w15 w16se w16cid wp14">
-  <w:abstractNum w:abstractNumId="0" w15:restartNumberingAfterBreak="0">
+<w:numbering xmlns:wpc="http://schemas.microsoft.com/office/word/2010/wordprocessingCanvas" xmlns:mc="http://schemas.openxmlformats.org/markup-compatibility/2006" xmlns:o="urn:schemas-microsoft-com:office:office" xmlns:r="http://schemas.openxmlformats.org/officeDocument/2006/relationships" xmlns:m="http://schemas.openxmlformats.org/officeDocument/2006/math" xmlns:v="urn:schemas-microsoft-com:vml" xmlns:wp14="http://schemas.microsoft.com/office/word/2010/wordprocessingDrawing" xmlns:wp="http://schemas.openxmlformats.org/drawingml/2006/wordprocessingDrawing" xmlns:w10="urn:schemas-microsoft-com:office:word" xmlns:w="http://schemas.openxmlformats.org/wordprocessingml/2006/main" xmlns:w14="http://schemas.microsoft.com/office/word/2010/wordml" xmlns:wpg="http://schemas.microsoft.com/office/word/2010/wordprocessingGroup" xmlns:wpi="http://schemas.microsoft.com/office/word/2010/wordprocessingInk" xmlns:wne="http://schemas.microsoft.com/office/word/2006/wordml" xmlns:wps="http://schemas.microsoft.com/office/word/2010/wordprocessingShape" mc:Ignorable="w14 wp14">
+  <w:abstractNum w:abstractNumId="0">
     <w:nsid w:val="05FF3F87"/>
     <w:multiLevelType w:val="hybridMultilevel"/>
     <w:tmpl w:val="2DF20D62"/>
@@ -17540,7 +18015,7 @@
       </w:pPr>
     </w:lvl>
   </w:abstractNum>
-  <w:abstractNum w:abstractNumId="1" w15:restartNumberingAfterBreak="0">
+  <w:abstractNum w:abstractNumId="1">
     <w:nsid w:val="0BA1595D"/>
     <w:multiLevelType w:val="hybridMultilevel"/>
     <w:tmpl w:val="8BE445B4"/>
@@ -17626,7 +18101,7 @@
       </w:pPr>
     </w:lvl>
   </w:abstractNum>
-  <w:abstractNum w:abstractNumId="2" w15:restartNumberingAfterBreak="0">
+  <w:abstractNum w:abstractNumId="2">
     <w:nsid w:val="0E5D4361"/>
     <w:multiLevelType w:val="hybridMultilevel"/>
     <w:tmpl w:val="204C48E2"/>
@@ -17739,7 +18214,7 @@
       </w:rPr>
     </w:lvl>
   </w:abstractNum>
-  <w:abstractNum w:abstractNumId="3" w15:restartNumberingAfterBreak="0">
+  <w:abstractNum w:abstractNumId="3">
     <w:nsid w:val="10A36076"/>
     <w:multiLevelType w:val="hybridMultilevel"/>
     <w:tmpl w:val="C55CE7FE"/>
@@ -17828,7 +18303,7 @@
       </w:pPr>
     </w:lvl>
   </w:abstractNum>
-  <w:abstractNum w:abstractNumId="4" w15:restartNumberingAfterBreak="0">
+  <w:abstractNum w:abstractNumId="4">
     <w:nsid w:val="113A1C54"/>
     <w:multiLevelType w:val="hybridMultilevel"/>
     <w:tmpl w:val="8BE445B4"/>
@@ -17914,7 +18389,7 @@
       </w:pPr>
     </w:lvl>
   </w:abstractNum>
-  <w:abstractNum w:abstractNumId="5" w15:restartNumberingAfterBreak="0">
+  <w:abstractNum w:abstractNumId="5">
     <w:nsid w:val="125E5301"/>
     <w:multiLevelType w:val="hybridMultilevel"/>
     <w:tmpl w:val="A8205234"/>
@@ -18003,7 +18478,7 @@
       </w:pPr>
     </w:lvl>
   </w:abstractNum>
-  <w:abstractNum w:abstractNumId="6" w15:restartNumberingAfterBreak="0">
+  <w:abstractNum w:abstractNumId="6">
     <w:nsid w:val="1A141F05"/>
     <w:multiLevelType w:val="hybridMultilevel"/>
     <w:tmpl w:val="972C1B6A"/>
@@ -18089,7 +18564,7 @@
       </w:pPr>
     </w:lvl>
   </w:abstractNum>
-  <w:abstractNum w:abstractNumId="7" w15:restartNumberingAfterBreak="0">
+  <w:abstractNum w:abstractNumId="7">
     <w:nsid w:val="1E2F2D18"/>
     <w:multiLevelType w:val="hybridMultilevel"/>
     <w:tmpl w:val="E71A8058"/>
@@ -18178,7 +18653,7 @@
       </w:pPr>
     </w:lvl>
   </w:abstractNum>
-  <w:abstractNum w:abstractNumId="8" w15:restartNumberingAfterBreak="0">
+  <w:abstractNum w:abstractNumId="8">
     <w:nsid w:val="1FB926DB"/>
     <w:multiLevelType w:val="hybridMultilevel"/>
     <w:tmpl w:val="E02A64BC"/>
@@ -18267,7 +18742,7 @@
       </w:pPr>
     </w:lvl>
   </w:abstractNum>
-  <w:abstractNum w:abstractNumId="9" w15:restartNumberingAfterBreak="0">
+  <w:abstractNum w:abstractNumId="9">
     <w:nsid w:val="208D7597"/>
     <w:multiLevelType w:val="hybridMultilevel"/>
     <w:tmpl w:val="CC600C3A"/>
@@ -18356,7 +18831,7 @@
       </w:pPr>
     </w:lvl>
   </w:abstractNum>
-  <w:abstractNum w:abstractNumId="10" w15:restartNumberingAfterBreak="0">
+  <w:abstractNum w:abstractNumId="10">
     <w:nsid w:val="21DA66EE"/>
     <w:multiLevelType w:val="hybridMultilevel"/>
     <w:tmpl w:val="DAFA29DA"/>
@@ -18445,7 +18920,7 @@
       </w:pPr>
     </w:lvl>
   </w:abstractNum>
-  <w:abstractNum w:abstractNumId="11" w15:restartNumberingAfterBreak="0">
+  <w:abstractNum w:abstractNumId="11">
     <w:nsid w:val="2B825FFB"/>
     <w:multiLevelType w:val="hybridMultilevel"/>
     <w:tmpl w:val="5F84E47A"/>
@@ -18559,7 +19034,7 @@
       </w:rPr>
     </w:lvl>
   </w:abstractNum>
-  <w:abstractNum w:abstractNumId="12" w15:restartNumberingAfterBreak="0">
+  <w:abstractNum w:abstractNumId="12">
     <w:nsid w:val="2D0D1929"/>
     <w:multiLevelType w:val="hybridMultilevel"/>
     <w:tmpl w:val="F0C08E10"/>
@@ -18645,7 +19120,7 @@
       </w:pPr>
     </w:lvl>
   </w:abstractNum>
-  <w:abstractNum w:abstractNumId="13" w15:restartNumberingAfterBreak="0">
+  <w:abstractNum w:abstractNumId="13">
     <w:nsid w:val="2D8801B0"/>
     <w:multiLevelType w:val="multilevel"/>
     <w:tmpl w:val="F98278AA"/>
@@ -18731,7 +19206,7 @@
       </w:pPr>
     </w:lvl>
   </w:abstractNum>
-  <w:abstractNum w:abstractNumId="14" w15:restartNumberingAfterBreak="0">
+  <w:abstractNum w:abstractNumId="14">
     <w:nsid w:val="36065255"/>
     <w:multiLevelType w:val="hybridMultilevel"/>
     <w:tmpl w:val="E5DE3706"/>
@@ -18820,7 +19295,7 @@
       </w:pPr>
     </w:lvl>
   </w:abstractNum>
-  <w:abstractNum w:abstractNumId="15" w15:restartNumberingAfterBreak="0">
+  <w:abstractNum w:abstractNumId="15">
     <w:nsid w:val="37200EC8"/>
     <w:multiLevelType w:val="multilevel"/>
     <w:tmpl w:val="7996044E"/>
@@ -18906,7 +19381,7 @@
       </w:pPr>
     </w:lvl>
   </w:abstractNum>
-  <w:abstractNum w:abstractNumId="16" w15:restartNumberingAfterBreak="0">
+  <w:abstractNum w:abstractNumId="16">
     <w:nsid w:val="3DD8545B"/>
     <w:multiLevelType w:val="hybridMultilevel"/>
     <w:tmpl w:val="BA84CDB6"/>
@@ -18995,7 +19470,7 @@
       </w:pPr>
     </w:lvl>
   </w:abstractNum>
-  <w:abstractNum w:abstractNumId="17" w15:restartNumberingAfterBreak="0">
+  <w:abstractNum w:abstractNumId="17">
     <w:nsid w:val="42AC043F"/>
     <w:multiLevelType w:val="hybridMultilevel"/>
     <w:tmpl w:val="4904792A"/>
@@ -19084,7 +19559,7 @@
       </w:pPr>
     </w:lvl>
   </w:abstractNum>
-  <w:abstractNum w:abstractNumId="18" w15:restartNumberingAfterBreak="0">
+  <w:abstractNum w:abstractNumId="18">
     <w:nsid w:val="47D870A2"/>
     <w:multiLevelType w:val="hybridMultilevel"/>
     <w:tmpl w:val="9AB2429C"/>
@@ -19173,7 +19648,7 @@
       </w:pPr>
     </w:lvl>
   </w:abstractNum>
-  <w:abstractNum w:abstractNumId="19" w15:restartNumberingAfterBreak="0">
+  <w:abstractNum w:abstractNumId="19">
     <w:nsid w:val="4F87301C"/>
     <w:multiLevelType w:val="hybridMultilevel"/>
     <w:tmpl w:val="22E4D2D6"/>
@@ -19262,7 +19737,7 @@
       </w:pPr>
     </w:lvl>
   </w:abstractNum>
-  <w:abstractNum w:abstractNumId="20" w15:restartNumberingAfterBreak="0">
+  <w:abstractNum w:abstractNumId="20">
     <w:nsid w:val="536B646D"/>
     <w:multiLevelType w:val="hybridMultilevel"/>
     <w:tmpl w:val="302420E0"/>
@@ -19351,7 +19826,7 @@
       </w:pPr>
     </w:lvl>
   </w:abstractNum>
-  <w:abstractNum w:abstractNumId="21" w15:restartNumberingAfterBreak="0">
+  <w:abstractNum w:abstractNumId="21">
     <w:nsid w:val="585A339F"/>
     <w:multiLevelType w:val="multilevel"/>
     <w:tmpl w:val="49E64AAA"/>
@@ -19437,7 +19912,7 @@
       </w:pPr>
     </w:lvl>
   </w:abstractNum>
-  <w:abstractNum w:abstractNumId="22" w15:restartNumberingAfterBreak="0">
+  <w:abstractNum w:abstractNumId="22">
     <w:nsid w:val="595F5AB2"/>
     <w:multiLevelType w:val="hybridMultilevel"/>
     <w:tmpl w:val="AD84274A"/>
@@ -19526,7 +20001,7 @@
       </w:pPr>
     </w:lvl>
   </w:abstractNum>
-  <w:abstractNum w:abstractNumId="23" w15:restartNumberingAfterBreak="0">
+  <w:abstractNum w:abstractNumId="23">
     <w:nsid w:val="5B0D450E"/>
     <w:multiLevelType w:val="hybridMultilevel"/>
     <w:tmpl w:val="C9F8DF42"/>
@@ -19640,7 +20115,7 @@
       </w:rPr>
     </w:lvl>
   </w:abstractNum>
-  <w:abstractNum w:abstractNumId="24" w15:restartNumberingAfterBreak="0">
+  <w:abstractNum w:abstractNumId="24">
     <w:nsid w:val="5D6E2013"/>
     <w:multiLevelType w:val="hybridMultilevel"/>
     <w:tmpl w:val="4DA42594"/>
@@ -19729,7 +20204,7 @@
       </w:pPr>
     </w:lvl>
   </w:abstractNum>
-  <w:abstractNum w:abstractNumId="25" w15:restartNumberingAfterBreak="0">
+  <w:abstractNum w:abstractNumId="25">
     <w:nsid w:val="5E942D3F"/>
     <w:multiLevelType w:val="hybridMultilevel"/>
     <w:tmpl w:val="C0D2F01E"/>
@@ -19818,7 +20293,7 @@
       </w:pPr>
     </w:lvl>
   </w:abstractNum>
-  <w:abstractNum w:abstractNumId="26" w15:restartNumberingAfterBreak="0">
+  <w:abstractNum w:abstractNumId="26">
     <w:nsid w:val="603D5B51"/>
     <w:multiLevelType w:val="hybridMultilevel"/>
     <w:tmpl w:val="C93EE842"/>
@@ -19909,7 +20384,7 @@
       </w:pPr>
     </w:lvl>
   </w:abstractNum>
-  <w:abstractNum w:abstractNumId="27" w15:restartNumberingAfterBreak="0">
+  <w:abstractNum w:abstractNumId="27">
     <w:nsid w:val="65C05535"/>
     <w:multiLevelType w:val="hybridMultilevel"/>
     <w:tmpl w:val="8BE445B4"/>
@@ -19995,7 +20470,7 @@
       </w:pPr>
     </w:lvl>
   </w:abstractNum>
-  <w:abstractNum w:abstractNumId="28" w15:restartNumberingAfterBreak="0">
+  <w:abstractNum w:abstractNumId="28">
     <w:nsid w:val="6C802F11"/>
     <w:multiLevelType w:val="hybridMultilevel"/>
     <w:tmpl w:val="62C45AC2"/>
@@ -20084,7 +20559,7 @@
       </w:pPr>
     </w:lvl>
   </w:abstractNum>
-  <w:abstractNum w:abstractNumId="29" w15:restartNumberingAfterBreak="0">
+  <w:abstractNum w:abstractNumId="29">
     <w:nsid w:val="727A7025"/>
     <w:multiLevelType w:val="hybridMultilevel"/>
     <w:tmpl w:val="8BE445B4"/>
@@ -20170,7 +20645,7 @@
       </w:pPr>
     </w:lvl>
   </w:abstractNum>
-  <w:abstractNum w:abstractNumId="30" w15:restartNumberingAfterBreak="0">
+  <w:abstractNum w:abstractNumId="30">
     <w:nsid w:val="75FE54E1"/>
     <w:multiLevelType w:val="hybridMultilevel"/>
     <w:tmpl w:val="8BE445B4"/>
@@ -20256,7 +20731,7 @@
       </w:pPr>
     </w:lvl>
   </w:abstractNum>
-  <w:abstractNum w:abstractNumId="31" w15:restartNumberingAfterBreak="0">
+  <w:abstractNum w:abstractNumId="31">
     <w:nsid w:val="78546E90"/>
     <w:multiLevelType w:val="hybridMultilevel"/>
     <w:tmpl w:val="36EC49AE"/>
@@ -20345,7 +20820,7 @@
       </w:pPr>
     </w:lvl>
   </w:abstractNum>
-  <w:abstractNum w:abstractNumId="32" w15:restartNumberingAfterBreak="0">
+  <w:abstractNum w:abstractNumId="32">
     <w:nsid w:val="79AD250F"/>
     <w:multiLevelType w:val="hybridMultilevel"/>
     <w:tmpl w:val="3CCE0AEE"/>
@@ -20434,7 +20909,7 @@
       </w:pPr>
     </w:lvl>
   </w:abstractNum>
-  <w:abstractNum w:abstractNumId="33" w15:restartNumberingAfterBreak="0">
+  <w:abstractNum w:abstractNumId="33">
     <w:nsid w:val="7B247154"/>
     <w:multiLevelType w:val="hybridMultilevel"/>
     <w:tmpl w:val="7BBC7306"/>
@@ -20774,7 +21249,7 @@
 </file>
 
 <file path=word/styles.xml><?xml version="1.0" encoding="utf-8"?>
-<w:styles xmlns:mc="http://schemas.openxmlformats.org/markup-compatibility/2006" xmlns:r="http://schemas.openxmlformats.org/officeDocument/2006/relationships" xmlns:w="http://schemas.openxmlformats.org/wordprocessingml/2006/main" xmlns:w14="http://schemas.microsoft.com/office/word/2010/wordml" xmlns:w15="http://schemas.microsoft.com/office/word/2012/wordml" xmlns:w16cid="http://schemas.microsoft.com/office/word/2016/wordml/cid" xmlns:w16se="http://schemas.microsoft.com/office/word/2015/wordml/symex" mc:Ignorable="w14 w15 w16se w16cid">
+<w:styles xmlns:mc="http://schemas.openxmlformats.org/markup-compatibility/2006" xmlns:r="http://schemas.openxmlformats.org/officeDocument/2006/relationships" xmlns:w="http://schemas.openxmlformats.org/wordprocessingml/2006/main" xmlns:w14="http://schemas.microsoft.com/office/word/2010/wordml" mc:Ignorable="w14">
   <w:docDefaults>
     <w:rPrDefault>
       <w:rPr>
@@ -20790,382 +21265,607 @@
       </w:pPr>
     </w:pPrDefault>
   </w:docDefaults>
-  <w:latentStyles w:defLockedState="0" w:defUIPriority="99" w:defSemiHidden="0" w:defUnhideWhenUsed="0" w:defQFormat="0" w:count="375">
-    <w:lsdException w:name="Normal" w:uiPriority="0" w:qFormat="1"/>
-    <w:lsdException w:name="heading 1" w:uiPriority="9" w:qFormat="1"/>
-    <w:lsdException w:name="heading 2" w:semiHidden="1" w:uiPriority="9" w:unhideWhenUsed="1" w:qFormat="1"/>
-    <w:lsdException w:name="heading 3" w:semiHidden="1" w:uiPriority="9" w:unhideWhenUsed="1" w:qFormat="1"/>
-    <w:lsdException w:name="heading 4" w:semiHidden="1" w:uiPriority="9" w:unhideWhenUsed="1" w:qFormat="1"/>
-    <w:lsdException w:name="heading 5" w:semiHidden="1" w:uiPriority="9" w:unhideWhenUsed="1" w:qFormat="1"/>
-    <w:lsdException w:name="heading 6" w:semiHidden="1" w:uiPriority="9" w:unhideWhenUsed="1" w:qFormat="1"/>
-    <w:lsdException w:name="heading 7" w:semiHidden="1" w:uiPriority="9" w:unhideWhenUsed="1" w:qFormat="1"/>
-    <w:lsdException w:name="heading 8" w:semiHidden="1" w:uiPriority="9" w:unhideWhenUsed="1" w:qFormat="1"/>
-    <w:lsdException w:name="heading 9" w:semiHidden="1" w:uiPriority="9" w:unhideWhenUsed="1" w:qFormat="1"/>
-    <w:lsdException w:name="index 1" w:semiHidden="1" w:unhideWhenUsed="1"/>
-    <w:lsdException w:name="index 2" w:semiHidden="1" w:unhideWhenUsed="1"/>
-    <w:lsdException w:name="index 3" w:semiHidden="1" w:unhideWhenUsed="1"/>
-    <w:lsdException w:name="index 4" w:semiHidden="1" w:unhideWhenUsed="1"/>
-    <w:lsdException w:name="index 5" w:semiHidden="1" w:unhideWhenUsed="1"/>
-    <w:lsdException w:name="index 6" w:semiHidden="1" w:unhideWhenUsed="1"/>
-    <w:lsdException w:name="index 7" w:semiHidden="1" w:unhideWhenUsed="1"/>
-    <w:lsdException w:name="index 8" w:semiHidden="1" w:unhideWhenUsed="1"/>
-    <w:lsdException w:name="index 9" w:semiHidden="1" w:unhideWhenUsed="1"/>
-    <w:lsdException w:name="toc 1" w:semiHidden="1" w:uiPriority="39" w:unhideWhenUsed="1"/>
-    <w:lsdException w:name="toc 2" w:semiHidden="1" w:uiPriority="39" w:unhideWhenUsed="1"/>
-    <w:lsdException w:name="toc 3" w:semiHidden="1" w:uiPriority="39" w:unhideWhenUsed="1"/>
-    <w:lsdException w:name="toc 4" w:semiHidden="1" w:uiPriority="39" w:unhideWhenUsed="1"/>
-    <w:lsdException w:name="toc 5" w:semiHidden="1" w:uiPriority="39" w:unhideWhenUsed="1"/>
-    <w:lsdException w:name="toc 6" w:semiHidden="1" w:uiPriority="39" w:unhideWhenUsed="1"/>
-    <w:lsdException w:name="toc 7" w:semiHidden="1" w:uiPriority="39" w:unhideWhenUsed="1"/>
-    <w:lsdException w:name="toc 8" w:semiHidden="1" w:uiPriority="39" w:unhideWhenUsed="1"/>
-    <w:lsdException w:name="toc 9" w:semiHidden="1" w:uiPriority="39" w:unhideWhenUsed="1"/>
-    <w:lsdException w:name="Normal Indent" w:semiHidden="1" w:unhideWhenUsed="1"/>
-    <w:lsdException w:name="footnote text" w:semiHidden="1" w:unhideWhenUsed="1"/>
-    <w:lsdException w:name="annotation text" w:semiHidden="1" w:unhideWhenUsed="1"/>
-    <w:lsdException w:name="header" w:semiHidden="1" w:unhideWhenUsed="1"/>
-    <w:lsdException w:name="footer" w:semiHidden="1" w:unhideWhenUsed="1"/>
-    <w:lsdException w:name="index heading" w:semiHidden="1" w:unhideWhenUsed="1"/>
-    <w:lsdException w:name="caption" w:semiHidden="1" w:uiPriority="35" w:unhideWhenUsed="1" w:qFormat="1"/>
-    <w:lsdException w:name="table of figures" w:semiHidden="1" w:unhideWhenUsed="1"/>
-    <w:lsdException w:name="envelope address" w:semiHidden="1" w:unhideWhenUsed="1"/>
-    <w:lsdException w:name="envelope return" w:semiHidden="1" w:unhideWhenUsed="1"/>
-    <w:lsdException w:name="footnote reference" w:semiHidden="1" w:unhideWhenUsed="1"/>
-    <w:lsdException w:name="annotation reference" w:semiHidden="1" w:unhideWhenUsed="1"/>
-    <w:lsdException w:name="line number" w:semiHidden="1" w:unhideWhenUsed="1"/>
-    <w:lsdException w:name="page number" w:semiHidden="1" w:unhideWhenUsed="1"/>
-    <w:lsdException w:name="endnote reference" w:semiHidden="1" w:unhideWhenUsed="1"/>
-    <w:lsdException w:name="endnote text" w:semiHidden="1" w:unhideWhenUsed="1"/>
-    <w:lsdException w:name="table of authorities" w:semiHidden="1" w:unhideWhenUsed="1"/>
-    <w:lsdException w:name="macro" w:semiHidden="1" w:unhideWhenUsed="1"/>
-    <w:lsdException w:name="toa heading" w:semiHidden="1" w:unhideWhenUsed="1"/>
-    <w:lsdException w:name="List" w:semiHidden="1" w:unhideWhenUsed="1"/>
-    <w:lsdException w:name="List Bullet" w:semiHidden="1" w:unhideWhenUsed="1"/>
-    <w:lsdException w:name="List Number" w:semiHidden="1" w:unhideWhenUsed="1"/>
-    <w:lsdException w:name="List 2" w:semiHidden="1" w:unhideWhenUsed="1"/>
-    <w:lsdException w:name="List 3" w:semiHidden="1" w:unhideWhenUsed="1"/>
-    <w:lsdException w:name="List 4" w:semiHidden="1" w:unhideWhenUsed="1"/>
-    <w:lsdException w:name="List 5" w:semiHidden="1" w:unhideWhenUsed="1"/>
-    <w:lsdException w:name="List Bullet 2" w:semiHidden="1" w:unhideWhenUsed="1"/>
-    <w:lsdException w:name="List Bullet 3" w:semiHidden="1" w:unhideWhenUsed="1"/>
-    <w:lsdException w:name="List Bullet 4" w:semiHidden="1" w:unhideWhenUsed="1"/>
-    <w:lsdException w:name="List Bullet 5" w:semiHidden="1" w:unhideWhenUsed="1"/>
-    <w:lsdException w:name="List Number 2" w:semiHidden="1" w:unhideWhenUsed="1"/>
-    <w:lsdException w:name="List Number 3" w:semiHidden="1" w:unhideWhenUsed="1"/>
-    <w:lsdException w:name="List Number 4" w:semiHidden="1" w:unhideWhenUsed="1"/>
-    <w:lsdException w:name="List Number 5" w:semiHidden="1" w:unhideWhenUsed="1"/>
-    <w:lsdException w:name="Title" w:uiPriority="10" w:qFormat="1"/>
-    <w:lsdException w:name="Closing" w:semiHidden="1" w:unhideWhenUsed="1"/>
-    <w:lsdException w:name="Signature" w:semiHidden="1" w:unhideWhenUsed="1"/>
-    <w:lsdException w:name="Default Paragraph Font" w:semiHidden="1" w:uiPriority="1" w:unhideWhenUsed="1"/>
-    <w:lsdException w:name="Body Text" w:semiHidden="1" w:unhideWhenUsed="1"/>
-    <w:lsdException w:name="Body Text Indent" w:semiHidden="1" w:unhideWhenUsed="1"/>
-    <w:lsdException w:name="List Continue" w:semiHidden="1" w:unhideWhenUsed="1"/>
-    <w:lsdException w:name="List Continue 2" w:semiHidden="1" w:unhideWhenUsed="1"/>
-    <w:lsdException w:name="List Continue 3" w:semiHidden="1" w:unhideWhenUsed="1"/>
-    <w:lsdException w:name="List Continue 4" w:semiHidden="1" w:unhideWhenUsed="1"/>
-    <w:lsdException w:name="List Continue 5" w:semiHidden="1" w:unhideWhenUsed="1"/>
-    <w:lsdException w:name="Message Header" w:semiHidden="1" w:unhideWhenUsed="1"/>
-    <w:lsdException w:name="Subtitle" w:uiPriority="11" w:qFormat="1"/>
-    <w:lsdException w:name="Salutation" w:semiHidden="1" w:unhideWhenUsed="1"/>
-    <w:lsdException w:name="Date" w:semiHidden="1" w:unhideWhenUsed="1"/>
-    <w:lsdException w:name="Body Text First Indent" w:semiHidden="1" w:unhideWhenUsed="1"/>
-    <w:lsdException w:name="Body Text First Indent 2" w:semiHidden="1" w:unhideWhenUsed="1"/>
-    <w:lsdException w:name="Note Heading" w:semiHidden="1" w:unhideWhenUsed="1"/>
-    <w:lsdException w:name="Body Text 2" w:semiHidden="1" w:unhideWhenUsed="1"/>
-    <w:lsdException w:name="Body Text 3" w:semiHidden="1" w:unhideWhenUsed="1"/>
-    <w:lsdException w:name="Body Text Indent 2" w:semiHidden="1" w:unhideWhenUsed="1"/>
-    <w:lsdException w:name="Body Text Indent 3" w:semiHidden="1" w:unhideWhenUsed="1"/>
-    <w:lsdException w:name="Block Text" w:semiHidden="1" w:unhideWhenUsed="1"/>
-    <w:lsdException w:name="Hyperlink" w:semiHidden="1" w:unhideWhenUsed="1"/>
-    <w:lsdException w:name="FollowedHyperlink" w:semiHidden="1" w:unhideWhenUsed="1"/>
-    <w:lsdException w:name="Strong" w:uiPriority="22" w:qFormat="1"/>
-    <w:lsdException w:name="Emphasis" w:uiPriority="20" w:qFormat="1"/>
-    <w:lsdException w:name="Document Map" w:semiHidden="1" w:unhideWhenUsed="1"/>
-    <w:lsdException w:name="Plain Text" w:semiHidden="1" w:unhideWhenUsed="1"/>
-    <w:lsdException w:name="E-mail Signature" w:semiHidden="1" w:unhideWhenUsed="1"/>
-    <w:lsdException w:name="HTML Top of Form" w:semiHidden="1" w:unhideWhenUsed="1"/>
-    <w:lsdException w:name="HTML Bottom of Form" w:semiHidden="1" w:unhideWhenUsed="1"/>
-    <w:lsdException w:name="Normal (Web)" w:semiHidden="1" w:unhideWhenUsed="1"/>
-    <w:lsdException w:name="HTML Acronym" w:semiHidden="1" w:unhideWhenUsed="1"/>
-    <w:lsdException w:name="HTML Address" w:semiHidden="1" w:unhideWhenUsed="1"/>
-    <w:lsdException w:name="HTML Cite" w:semiHidden="1" w:unhideWhenUsed="1"/>
-    <w:lsdException w:name="HTML Code" w:semiHidden="1" w:unhideWhenUsed="1"/>
-    <w:lsdException w:name="HTML Definition" w:semiHidden="1" w:unhideWhenUsed="1"/>
-    <w:lsdException w:name="HTML Keyboard" w:semiHidden="1" w:unhideWhenUsed="1"/>
-    <w:lsdException w:name="HTML Preformatted" w:semiHidden="1" w:unhideWhenUsed="1"/>
-    <w:lsdException w:name="HTML Sample" w:semiHidden="1" w:unhideWhenUsed="1"/>
-    <w:lsdException w:name="HTML Typewriter" w:semiHidden="1" w:unhideWhenUsed="1"/>
-    <w:lsdException w:name="HTML Variable" w:semiHidden="1" w:unhideWhenUsed="1"/>
-    <w:lsdException w:name="Normal Table" w:semiHidden="1" w:unhideWhenUsed="1"/>
-    <w:lsdException w:name="annotation subject" w:semiHidden="1" w:unhideWhenUsed="1"/>
-    <w:lsdException w:name="No List" w:semiHidden="1" w:unhideWhenUsed="1"/>
-    <w:lsdException w:name="Outline List 1" w:semiHidden="1" w:unhideWhenUsed="1"/>
-    <w:lsdException w:name="Outline List 2" w:semiHidden="1" w:unhideWhenUsed="1"/>
-    <w:lsdException w:name="Outline List 3" w:semiHidden="1" w:unhideWhenUsed="1"/>
-    <w:lsdException w:name="Table Simple 1" w:semiHidden="1" w:unhideWhenUsed="1"/>
-    <w:lsdException w:name="Table Simple 2" w:semiHidden="1" w:unhideWhenUsed="1"/>
-    <w:lsdException w:name="Table Simple 3" w:semiHidden="1" w:unhideWhenUsed="1"/>
-    <w:lsdException w:name="Table Classic 1" w:semiHidden="1" w:unhideWhenUsed="1"/>
-    <w:lsdException w:name="Table Classic 2" w:semiHidden="1" w:unhideWhenUsed="1"/>
-    <w:lsdException w:name="Table Classic 3" w:semiHidden="1" w:unhideWhenUsed="1"/>
-    <w:lsdException w:name="Table Classic 4" w:semiHidden="1" w:unhideWhenUsed="1"/>
-    <w:lsdException w:name="Table Colorful 1" w:semiHidden="1" w:unhideWhenUsed="1"/>
-    <w:lsdException w:name="Table Colorful 2" w:semiHidden="1" w:unhideWhenUsed="1"/>
-    <w:lsdException w:name="Table Colorful 3" w:semiHidden="1" w:unhideWhenUsed="1"/>
-    <w:lsdException w:name="Table Columns 1" w:semiHidden="1" w:unhideWhenUsed="1"/>
-    <w:lsdException w:name="Table Columns 2" w:semiHidden="1" w:unhideWhenUsed="1"/>
-    <w:lsdException w:name="Table Columns 3" w:semiHidden="1" w:unhideWhenUsed="1"/>
-    <w:lsdException w:name="Table Columns 4" w:semiHidden="1" w:unhideWhenUsed="1"/>
-    <w:lsdException w:name="Table Columns 5" w:semiHidden="1" w:unhideWhenUsed="1"/>
-    <w:lsdException w:name="Table Grid 1" w:semiHidden="1" w:unhideWhenUsed="1"/>
-    <w:lsdException w:name="Table Grid 2" w:semiHidden="1" w:unhideWhenUsed="1"/>
-    <w:lsdException w:name="Table Grid 3" w:semiHidden="1" w:unhideWhenUsed="1"/>
-    <w:lsdException w:name="Table Grid 4" w:semiHidden="1" w:unhideWhenUsed="1"/>
-    <w:lsdException w:name="Table Grid 5" w:semiHidden="1" w:unhideWhenUsed="1"/>
-    <w:lsdException w:name="Table Grid 6" w:semiHidden="1" w:unhideWhenUsed="1"/>
-    <w:lsdException w:name="Table Grid 7" w:semiHidden="1" w:unhideWhenUsed="1"/>
-    <w:lsdException w:name="Table Grid 8" w:semiHidden="1" w:unhideWhenUsed="1"/>
-    <w:lsdException w:name="Table List 1" w:semiHidden="1" w:unhideWhenUsed="1"/>
-    <w:lsdException w:name="Table List 2" w:semiHidden="1" w:unhideWhenUsed="1"/>
-    <w:lsdException w:name="Table List 3" w:semiHidden="1" w:unhideWhenUsed="1"/>
-    <w:lsdException w:name="Table List 4" w:semiHidden="1" w:unhideWhenUsed="1"/>
-    <w:lsdException w:name="Table List 5" w:semiHidden="1" w:unhideWhenUsed="1"/>
-    <w:lsdException w:name="Table List 6" w:semiHidden="1" w:unhideWhenUsed="1"/>
-    <w:lsdException w:name="Table List 7" w:semiHidden="1" w:unhideWhenUsed="1"/>
-    <w:lsdException w:name="Table List 8" w:semiHidden="1" w:unhideWhenUsed="1"/>
-    <w:lsdException w:name="Table 3D effects 1" w:semiHidden="1" w:unhideWhenUsed="1"/>
-    <w:lsdException w:name="Table 3D effects 2" w:semiHidden="1" w:unhideWhenUsed="1"/>
-    <w:lsdException w:name="Table 3D effects 3" w:semiHidden="1" w:unhideWhenUsed="1"/>
-    <w:lsdException w:name="Table Contemporary" w:semiHidden="1" w:unhideWhenUsed="1"/>
-    <w:lsdException w:name="Table Elegant" w:semiHidden="1" w:unhideWhenUsed="1"/>
-    <w:lsdException w:name="Table Professional" w:semiHidden="1" w:unhideWhenUsed="1"/>
-    <w:lsdException w:name="Table Subtle 1" w:semiHidden="1" w:unhideWhenUsed="1"/>
-    <w:lsdException w:name="Table Subtle 2" w:semiHidden="1" w:unhideWhenUsed="1"/>
-    <w:lsdException w:name="Table Web 1" w:semiHidden="1" w:unhideWhenUsed="1"/>
-    <w:lsdException w:name="Table Web 2" w:semiHidden="1" w:unhideWhenUsed="1"/>
-    <w:lsdException w:name="Table Web 3" w:semiHidden="1" w:unhideWhenUsed="1"/>
-    <w:lsdException w:name="Balloon Text" w:semiHidden="1" w:unhideWhenUsed="1"/>
-    <w:lsdException w:name="Table Grid" w:semiHidden="1" w:uiPriority="59" w:unhideWhenUsed="1"/>
-    <w:lsdException w:name="Table Theme" w:semiHidden="1" w:unhideWhenUsed="1"/>
-    <w:lsdException w:name="Placeholder Text" w:semiHidden="1"/>
-    <w:lsdException w:name="No Spacing" w:uiPriority="1" w:qFormat="1"/>
-    <w:lsdException w:name="Light Shading" w:uiPriority="60"/>
-    <w:lsdException w:name="Light List" w:uiPriority="61"/>
-    <w:lsdException w:name="Light Grid" w:uiPriority="62"/>
-    <w:lsdException w:name="Medium Shading 1" w:uiPriority="63"/>
-    <w:lsdException w:name="Medium Shading 2" w:uiPriority="64"/>
-    <w:lsdException w:name="Medium List 1" w:uiPriority="65"/>
-    <w:lsdException w:name="Medium List 2" w:uiPriority="66"/>
-    <w:lsdException w:name="Medium Grid 1" w:uiPriority="67"/>
-    <w:lsdException w:name="Medium Grid 2" w:uiPriority="68"/>
-    <w:lsdException w:name="Medium Grid 3" w:uiPriority="69"/>
-    <w:lsdException w:name="Dark List" w:uiPriority="70"/>
-    <w:lsdException w:name="Colorful Shading" w:uiPriority="71"/>
-    <w:lsdException w:name="Colorful List" w:uiPriority="72"/>
-    <w:lsdException w:name="Colorful Grid" w:uiPriority="73"/>
-    <w:lsdException w:name="Light Shading Accent 1" w:uiPriority="60"/>
-    <w:lsdException w:name="Light List Accent 1" w:uiPriority="61"/>
-    <w:lsdException w:name="Light Grid Accent 1" w:uiPriority="62"/>
-    <w:lsdException w:name="Medium Shading 1 Accent 1" w:uiPriority="63"/>
-    <w:lsdException w:name="Medium Shading 2 Accent 1" w:uiPriority="64"/>
-    <w:lsdException w:name="Medium List 1 Accent 1" w:uiPriority="65"/>
-    <w:lsdException w:name="Revision" w:semiHidden="1"/>
-    <w:lsdException w:name="List Paragraph" w:uiPriority="34" w:qFormat="1"/>
-    <w:lsdException w:name="Quote" w:uiPriority="29" w:qFormat="1"/>
-    <w:lsdException w:name="Intense Quote" w:uiPriority="30" w:qFormat="1"/>
-    <w:lsdException w:name="Medium List 2 Accent 1" w:uiPriority="66"/>
-    <w:lsdException w:name="Medium Grid 1 Accent 1" w:uiPriority="67"/>
-    <w:lsdException w:name="Medium Grid 2 Accent 1" w:uiPriority="68"/>
-    <w:lsdException w:name="Medium Grid 3 Accent 1" w:uiPriority="69"/>
-    <w:lsdException w:name="Dark List Accent 1" w:uiPriority="70"/>
-    <w:lsdException w:name="Colorful Shading Accent 1" w:uiPriority="71"/>
-    <w:lsdException w:name="Colorful List Accent 1" w:uiPriority="72"/>
-    <w:lsdException w:name="Colorful Grid Accent 1" w:uiPriority="73"/>
-    <w:lsdException w:name="Light Shading Accent 2" w:uiPriority="60"/>
-    <w:lsdException w:name="Light List Accent 2" w:uiPriority="61"/>
-    <w:lsdException w:name="Light Grid Accent 2" w:uiPriority="62"/>
-    <w:lsdException w:name="Medium Shading 1 Accent 2" w:uiPriority="63"/>
-    <w:lsdException w:name="Medium Shading 2 Accent 2" w:uiPriority="64"/>
-    <w:lsdException w:name="Medium List 1 Accent 2" w:uiPriority="65"/>
-    <w:lsdException w:name="Medium List 2 Accent 2" w:uiPriority="66"/>
-    <w:lsdException w:name="Medium Grid 1 Accent 2" w:uiPriority="67"/>
-    <w:lsdException w:name="Medium Grid 2 Accent 2" w:uiPriority="68"/>
-    <w:lsdException w:name="Medium Grid 3 Accent 2" w:uiPriority="69"/>
-    <w:lsdException w:name="Dark List Accent 2" w:uiPriority="70"/>
-    <w:lsdException w:name="Colorful Shading Accent 2" w:uiPriority="71"/>
-    <w:lsdException w:name="Colorful List Accent 2" w:uiPriority="72"/>
-    <w:lsdException w:name="Colorful Grid Accent 2" w:uiPriority="73"/>
-    <w:lsdException w:name="Light Shading Accent 3" w:uiPriority="60"/>
-    <w:lsdException w:name="Light List Accent 3" w:uiPriority="61"/>
-    <w:lsdException w:name="Light Grid Accent 3" w:uiPriority="62"/>
-    <w:lsdException w:name="Medium Shading 1 Accent 3" w:uiPriority="63"/>
-    <w:lsdException w:name="Medium Shading 2 Accent 3" w:uiPriority="64"/>
-    <w:lsdException w:name="Medium List 1 Accent 3" w:uiPriority="65"/>
-    <w:lsdException w:name="Medium List 2 Accent 3" w:uiPriority="66"/>
-    <w:lsdException w:name="Medium Grid 1 Accent 3" w:uiPriority="67"/>
-    <w:lsdException w:name="Medium Grid 2 Accent 3" w:uiPriority="68"/>
-    <w:lsdException w:name="Medium Grid 3 Accent 3" w:uiPriority="69"/>
-    <w:lsdException w:name="Dark List Accent 3" w:uiPriority="70"/>
-    <w:lsdException w:name="Colorful Shading Accent 3" w:uiPriority="71"/>
-    <w:lsdException w:name="Colorful List Accent 3" w:uiPriority="72"/>
-    <w:lsdException w:name="Colorful Grid Accent 3" w:uiPriority="73"/>
-    <w:lsdException w:name="Light Shading Accent 4" w:uiPriority="60"/>
-    <w:lsdException w:name="Light List Accent 4" w:uiPriority="61"/>
-    <w:lsdException w:name="Light Grid Accent 4" w:uiPriority="62"/>
-    <w:lsdException w:name="Medium Shading 1 Accent 4" w:uiPriority="63"/>
-    <w:lsdException w:name="Medium Shading 2 Accent 4" w:uiPriority="64"/>
-    <w:lsdException w:name="Medium List 1 Accent 4" w:uiPriority="65"/>
-    <w:lsdException w:name="Medium List 2 Accent 4" w:uiPriority="66"/>
-    <w:lsdException w:name="Medium Grid 1 Accent 4" w:uiPriority="67"/>
-    <w:lsdException w:name="Medium Grid 2 Accent 4" w:uiPriority="68"/>
-    <w:lsdException w:name="Medium Grid 3 Accent 4" w:uiPriority="69"/>
-    <w:lsdException w:name="Dark List Accent 4" w:uiPriority="70"/>
-    <w:lsdException w:name="Colorful Shading Accent 4" w:uiPriority="71"/>
-    <w:lsdException w:name="Colorful List Accent 4" w:uiPriority="72"/>
-    <w:lsdException w:name="Colorful Grid Accent 4" w:uiPriority="73"/>
-    <w:lsdException w:name="Light Shading Accent 5" w:uiPriority="60"/>
-    <w:lsdException w:name="Light List Accent 5" w:uiPriority="61"/>
-    <w:lsdException w:name="Light Grid Accent 5" w:uiPriority="62"/>
-    <w:lsdException w:name="Medium Shading 1 Accent 5" w:uiPriority="63"/>
-    <w:lsdException w:name="Medium Shading 2 Accent 5" w:uiPriority="64"/>
-    <w:lsdException w:name="Medium List 1 Accent 5" w:uiPriority="65"/>
-    <w:lsdException w:name="Medium List 2 Accent 5" w:uiPriority="66"/>
-    <w:lsdException w:name="Medium Grid 1 Accent 5" w:uiPriority="67"/>
-    <w:lsdException w:name="Medium Grid 2 Accent 5" w:uiPriority="68"/>
-    <w:lsdException w:name="Medium Grid 3 Accent 5" w:uiPriority="69"/>
-    <w:lsdException w:name="Dark List Accent 5" w:uiPriority="70"/>
-    <w:lsdException w:name="Colorful Shading Accent 5" w:uiPriority="71"/>
-    <w:lsdException w:name="Colorful List Accent 5" w:uiPriority="72"/>
-    <w:lsdException w:name="Colorful Grid Accent 5" w:uiPriority="73"/>
-    <w:lsdException w:name="Light Shading Accent 6" w:uiPriority="60"/>
-    <w:lsdException w:name="Light List Accent 6" w:uiPriority="61"/>
-    <w:lsdException w:name="Light Grid Accent 6" w:uiPriority="62"/>
-    <w:lsdException w:name="Medium Shading 1 Accent 6" w:uiPriority="63"/>
-    <w:lsdException w:name="Medium Shading 2 Accent 6" w:uiPriority="64"/>
-    <w:lsdException w:name="Medium List 1 Accent 6" w:uiPriority="65"/>
-    <w:lsdException w:name="Medium List 2 Accent 6" w:uiPriority="66"/>
-    <w:lsdException w:name="Medium Grid 1 Accent 6" w:uiPriority="67"/>
-    <w:lsdException w:name="Medium Grid 2 Accent 6" w:uiPriority="68"/>
-    <w:lsdException w:name="Medium Grid 3 Accent 6" w:uiPriority="69"/>
-    <w:lsdException w:name="Dark List Accent 6" w:uiPriority="70"/>
-    <w:lsdException w:name="Colorful Shading Accent 6" w:uiPriority="71"/>
-    <w:lsdException w:name="Colorful List Accent 6" w:uiPriority="72"/>
-    <w:lsdException w:name="Colorful Grid Accent 6" w:uiPriority="73"/>
-    <w:lsdException w:name="Subtle Emphasis" w:uiPriority="19" w:qFormat="1"/>
-    <w:lsdException w:name="Intense Emphasis" w:uiPriority="21" w:qFormat="1"/>
-    <w:lsdException w:name="Subtle Reference" w:uiPriority="31" w:qFormat="1"/>
-    <w:lsdException w:name="Intense Reference" w:uiPriority="32" w:qFormat="1"/>
-    <w:lsdException w:name="Book Title" w:uiPriority="33" w:qFormat="1"/>
-    <w:lsdException w:name="Bibliography" w:semiHidden="1" w:uiPriority="37" w:unhideWhenUsed="1"/>
-    <w:lsdException w:name="TOC Heading" w:semiHidden="1" w:uiPriority="39" w:unhideWhenUsed="1" w:qFormat="1"/>
-    <w:lsdException w:name="Plain Table 1" w:uiPriority="41"/>
-    <w:lsdException w:name="Plain Table 2" w:uiPriority="42"/>
-    <w:lsdException w:name="Plain Table 3" w:uiPriority="43"/>
-    <w:lsdException w:name="Plain Table 4" w:uiPriority="44"/>
-    <w:lsdException w:name="Plain Table 5" w:uiPriority="45"/>
-    <w:lsdException w:name="Grid Table Light" w:uiPriority="40"/>
-    <w:lsdException w:name="Grid Table 1 Light" w:uiPriority="46"/>
-    <w:lsdException w:name="Grid Table 2" w:uiPriority="47"/>
-    <w:lsdException w:name="Grid Table 3" w:uiPriority="48"/>
-    <w:lsdException w:name="Grid Table 4" w:uiPriority="49"/>
-    <w:lsdException w:name="Grid Table 5 Dark" w:uiPriority="50"/>
-    <w:lsdException w:name="Grid Table 6 Colorful" w:uiPriority="51"/>
-    <w:lsdException w:name="Grid Table 7 Colorful" w:uiPriority="52"/>
-    <w:lsdException w:name="Grid Table 1 Light Accent 1" w:uiPriority="46"/>
-    <w:lsdException w:name="Grid Table 2 Accent 1" w:uiPriority="47"/>
-    <w:lsdException w:name="Grid Table 3 Accent 1" w:uiPriority="48"/>
-    <w:lsdException w:name="Grid Table 4 Accent 1" w:uiPriority="49"/>
-    <w:lsdException w:name="Grid Table 5 Dark Accent 1" w:uiPriority="50"/>
-    <w:lsdException w:name="Grid Table 6 Colorful Accent 1" w:uiPriority="51"/>
-    <w:lsdException w:name="Grid Table 7 Colorful Accent 1" w:uiPriority="52"/>
-    <w:lsdException w:name="Grid Table 1 Light Accent 2" w:uiPriority="46"/>
-    <w:lsdException w:name="Grid Table 2 Accent 2" w:uiPriority="47"/>
-    <w:lsdException w:name="Grid Table 3 Accent 2" w:uiPriority="48"/>
-    <w:lsdException w:name="Grid Table 4 Accent 2" w:uiPriority="49"/>
-    <w:lsdException w:name="Grid Table 5 Dark Accent 2" w:uiPriority="50"/>
-    <w:lsdException w:name="Grid Table 6 Colorful Accent 2" w:uiPriority="51"/>
-    <w:lsdException w:name="Grid Table 7 Colorful Accent 2" w:uiPriority="52"/>
-    <w:lsdException w:name="Grid Table 1 Light Accent 3" w:uiPriority="46"/>
-    <w:lsdException w:name="Grid Table 2 Accent 3" w:uiPriority="47"/>
-    <w:lsdException w:name="Grid Table 3 Accent 3" w:uiPriority="48"/>
-    <w:lsdException w:name="Grid Table 4 Accent 3" w:uiPriority="49"/>
-    <w:lsdException w:name="Grid Table 5 Dark Accent 3" w:uiPriority="50"/>
-    <w:lsdException w:name="Grid Table 6 Colorful Accent 3" w:uiPriority="51"/>
-    <w:lsdException w:name="Grid Table 7 Colorful Accent 3" w:uiPriority="52"/>
-    <w:lsdException w:name="Grid Table 1 Light Accent 4" w:uiPriority="46"/>
-    <w:lsdException w:name="Grid Table 2 Accent 4" w:uiPriority="47"/>
-    <w:lsdException w:name="Grid Table 3 Accent 4" w:uiPriority="48"/>
-    <w:lsdException w:name="Grid Table 4 Accent 4" w:uiPriority="49"/>
-    <w:lsdException w:name="Grid Table 5 Dark Accent 4" w:uiPriority="50"/>
-    <w:lsdException w:name="Grid Table 6 Colorful Accent 4" w:uiPriority="51"/>
-    <w:lsdException w:name="Grid Table 7 Colorful Accent 4" w:uiPriority="52"/>
-    <w:lsdException w:name="Grid Table 1 Light Accent 5" w:uiPriority="46"/>
-    <w:lsdException w:name="Grid Table 2 Accent 5" w:uiPriority="47"/>
-    <w:lsdException w:name="Grid Table 3 Accent 5" w:uiPriority="48"/>
-    <w:lsdException w:name="Grid Table 4 Accent 5" w:uiPriority="49"/>
-    <w:lsdException w:name="Grid Table 5 Dark Accent 5" w:uiPriority="50"/>
-    <w:lsdException w:name="Grid Table 6 Colorful Accent 5" w:uiPriority="51"/>
-    <w:lsdException w:name="Grid Table 7 Colorful Accent 5" w:uiPriority="52"/>
-    <w:lsdException w:name="Grid Table 1 Light Accent 6" w:uiPriority="46"/>
-    <w:lsdException w:name="Grid Table 2 Accent 6" w:uiPriority="47"/>
-    <w:lsdException w:name="Grid Table 3 Accent 6" w:uiPriority="48"/>
-    <w:lsdException w:name="Grid Table 4 Accent 6" w:uiPriority="49"/>
-    <w:lsdException w:name="Grid Table 5 Dark Accent 6" w:uiPriority="50"/>
-    <w:lsdException w:name="Grid Table 6 Colorful Accent 6" w:uiPriority="51"/>
-    <w:lsdException w:name="Grid Table 7 Colorful Accent 6" w:uiPriority="52"/>
-    <w:lsdException w:name="List Table 1 Light" w:uiPriority="46"/>
-    <w:lsdException w:name="List Table 2" w:uiPriority="47"/>
-    <w:lsdException w:name="List Table 3" w:uiPriority="48"/>
-    <w:lsdException w:name="List Table 4" w:uiPriority="49"/>
-    <w:lsdException w:name="List Table 5 Dark" w:uiPriority="50"/>
-    <w:lsdException w:name="List Table 6 Colorful" w:uiPriority="51"/>
-    <w:lsdException w:name="List Table 7 Colorful" w:uiPriority="52"/>
-    <w:lsdException w:name="List Table 1 Light Accent 1" w:uiPriority="46"/>
-    <w:lsdException w:name="List Table 2 Accent 1" w:uiPriority="47"/>
-    <w:lsdException w:name="List Table 3 Accent 1" w:uiPriority="48"/>
-    <w:lsdException w:name="List Table 4 Accent 1" w:uiPriority="49"/>
-    <w:lsdException w:name="List Table 5 Dark Accent 1" w:uiPriority="50"/>
-    <w:lsdException w:name="List Table 6 Colorful Accent 1" w:uiPriority="51"/>
-    <w:lsdException w:name="List Table 7 Colorful Accent 1" w:uiPriority="52"/>
-    <w:lsdException w:name="List Table 1 Light Accent 2" w:uiPriority="46"/>
-    <w:lsdException w:name="List Table 2 Accent 2" w:uiPriority="47"/>
-    <w:lsdException w:name="List Table 3 Accent 2" w:uiPriority="48"/>
-    <w:lsdException w:name="List Table 4 Accent 2" w:uiPriority="49"/>
-    <w:lsdException w:name="List Table 5 Dark Accent 2" w:uiPriority="50"/>
-    <w:lsdException w:name="List Table 6 Colorful Accent 2" w:uiPriority="51"/>
-    <w:lsdException w:name="List Table 7 Colorful Accent 2" w:uiPriority="52"/>
-    <w:lsdException w:name="List Table 1 Light Accent 3" w:uiPriority="46"/>
-    <w:lsdException w:name="List Table 2 Accent 3" w:uiPriority="47"/>
-    <w:lsdException w:name="List Table 3 Accent 3" w:uiPriority="48"/>
-    <w:lsdException w:name="List Table 4 Accent 3" w:uiPriority="49"/>
-    <w:lsdException w:name="List Table 5 Dark Accent 3" w:uiPriority="50"/>
-    <w:lsdException w:name="List Table 6 Colorful Accent 3" w:uiPriority="51"/>
-    <w:lsdException w:name="List Table 7 Colorful Accent 3" w:uiPriority="52"/>
-    <w:lsdException w:name="List Table 1 Light Accent 4" w:uiPriority="46"/>
-    <w:lsdException w:name="List Table 2 Accent 4" w:uiPriority="47"/>
-    <w:lsdException w:name="List Table 3 Accent 4" w:uiPriority="48"/>
-    <w:lsdException w:name="List Table 4 Accent 4" w:uiPriority="49"/>
-    <w:lsdException w:name="List Table 5 Dark Accent 4" w:uiPriority="50"/>
-    <w:lsdException w:name="List Table 6 Colorful Accent 4" w:uiPriority="51"/>
-    <w:lsdException w:name="List Table 7 Colorful Accent 4" w:uiPriority="52"/>
-    <w:lsdException w:name="List Table 1 Light Accent 5" w:uiPriority="46"/>
-    <w:lsdException w:name="List Table 2 Accent 5" w:uiPriority="47"/>
-    <w:lsdException w:name="List Table 3 Accent 5" w:uiPriority="48"/>
-    <w:lsdException w:name="List Table 4 Accent 5" w:uiPriority="49"/>
-    <w:lsdException w:name="List Table 5 Dark Accent 5" w:uiPriority="50"/>
-    <w:lsdException w:name="List Table 6 Colorful Accent 5" w:uiPriority="51"/>
-    <w:lsdException w:name="List Table 7 Colorful Accent 5" w:uiPriority="52"/>
-    <w:lsdException w:name="List Table 1 Light Accent 6" w:uiPriority="46"/>
-    <w:lsdException w:name="List Table 2 Accent 6" w:uiPriority="47"/>
-    <w:lsdException w:name="List Table 3 Accent 6" w:uiPriority="48"/>
-    <w:lsdException w:name="List Table 4 Accent 6" w:uiPriority="49"/>
-    <w:lsdException w:name="List Table 5 Dark Accent 6" w:uiPriority="50"/>
-    <w:lsdException w:name="List Table 6 Colorful Accent 6" w:uiPriority="51"/>
-    <w:lsdException w:name="List Table 7 Colorful Accent 6" w:uiPriority="52"/>
-    <w:lsdException w:name="Mention" w:semiHidden="1" w:unhideWhenUsed="1"/>
-    <w:lsdException w:name="Smart Hyperlink" w:semiHidden="1" w:unhideWhenUsed="1"/>
-    <w:lsdException w:name="Hashtag" w:semiHidden="1" w:unhideWhenUsed="1"/>
-    <w:lsdException w:name="Unresolved Mention" w:semiHidden="1" w:unhideWhenUsed="1"/>
+  <w:latentStyles w:defLockedState="0" w:defUIPriority="99" w:defSemiHidden="1" w:defUnhideWhenUsed="1" w:defQFormat="0" w:count="267">
+    <w:lsdException w:name="Normal" w:semiHidden="0" w:uiPriority="0" w:unhideWhenUsed="0" w:qFormat="1"/>
+    <w:lsdException w:name="heading 1" w:semiHidden="0" w:uiPriority="9" w:unhideWhenUsed="0" w:qFormat="1"/>
+    <w:lsdException w:name="heading 2" w:uiPriority="9" w:qFormat="1"/>
+    <w:lsdException w:name="heading 3" w:uiPriority="9" w:qFormat="1"/>
+    <w:lsdException w:name="heading 4" w:uiPriority="9" w:qFormat="1"/>
+    <w:lsdException w:name="heading 5" w:uiPriority="9" w:qFormat="1"/>
+    <w:lsdException w:name="heading 6" w:uiPriority="9" w:qFormat="1"/>
+    <w:lsdException w:name="heading 7" w:uiPriority="9" w:qFormat="1"/>
+    <w:lsdException w:name="heading 8" w:uiPriority="9" w:qFormat="1"/>
+    <w:lsdException w:name="heading 9" w:uiPriority="9" w:qFormat="1"/>
+    <w:lsdException w:name="toc 1" w:uiPriority="39"/>
+    <w:lsdException w:name="toc 2" w:uiPriority="39"/>
+    <w:lsdException w:name="toc 3" w:uiPriority="39"/>
+    <w:lsdException w:name="toc 4" w:uiPriority="39"/>
+    <w:lsdException w:name="toc 5" w:uiPriority="39"/>
+    <w:lsdException w:name="toc 6" w:uiPriority="39"/>
+    <w:lsdException w:name="toc 7" w:uiPriority="39"/>
+    <w:lsdException w:name="toc 8" w:uiPriority="39"/>
+    <w:lsdException w:name="toc 9" w:uiPriority="39"/>
+    <w:lsdException w:name="caption" w:uiPriority="35" w:qFormat="1"/>
+    <w:lsdException w:name="Title" w:semiHidden="0" w:uiPriority="10" w:unhideWhenUsed="0" w:qFormat="1"/>
+    <w:lsdException w:name="Default Paragraph Font" w:uiPriority="1"/>
+    <w:lsdException w:name="Subtitle" w:semiHidden="0" w:uiPriority="11" w:unhideWhenUsed="0" w:qFormat="1"/>
+    <w:lsdException w:name="Strong" w:semiHidden="0" w:uiPriority="22" w:unhideWhenUsed="0" w:qFormat="1"/>
+    <w:lsdException w:name="Emphasis" w:semiHidden="0" w:uiPriority="20" w:unhideWhenUsed="0" w:qFormat="1"/>
+    <w:lsdException w:name="Table Grid" w:uiPriority="59"/>
+    <w:lsdException w:name="Placeholder Text" w:unhideWhenUsed="0"/>
+    <w:lsdException w:name="No Spacing" w:semiHidden="0" w:uiPriority="1" w:unhideWhenUsed="0" w:qFormat="1"/>
+    <w:lsdException w:name="Light Shading" w:semiHidden="0" w:uiPriority="60" w:unhideWhenUsed="0"/>
+    <w:lsdException w:name="Light List" w:semiHidden="0" w:uiPriority="61" w:unhideWhenUsed="0"/>
+    <w:lsdException w:name="Light Grid" w:semiHidden="0" w:uiPriority="62" w:unhideWhenUsed="0"/>
+    <w:lsdException w:name="Medium Shading 1" w:semiHidden="0" w:uiPriority="63" w:unhideWhenUsed="0"/>
+    <w:lsdException w:name="Medium Shading 2" w:semiHidden="0" w:uiPriority="64" w:unhideWhenUsed="0"/>
+    <w:lsdException w:name="Medium List 1" w:semiHidden="0" w:uiPriority="65" w:unhideWhenUsed="0"/>
+    <w:lsdException w:name="Medium List 2" w:semiHidden="0" w:uiPriority="66" w:unhideWhenUsed="0"/>
+    <w:lsdException w:name="Medium Grid 1" w:semiHidden="0" w:uiPriority="67" w:unhideWhenUsed="0"/>
+    <w:lsdException w:name="Medium Grid 2" w:semiHidden="0" w:uiPriority="68" w:unhideWhenUsed="0"/>
+    <w:lsdException w:name="Medium Grid 3" w:semiHidden="0" w:uiPriority="69" w:unhideWhenUsed="0"/>
+    <w:lsdException w:name="Dark List" w:semiHidden="0" w:uiPriority="70" w:unhideWhenUsed="0"/>
+    <w:lsdException w:name="Colorful Shading" w:semiHidden="0" w:uiPriority="71" w:unhideWhenUsed="0"/>
+    <w:lsdException w:name="Colorful List" w:semiHidden="0" w:uiPriority="72" w:unhideWhenUsed="0"/>
+    <w:lsdException w:name="Colorful Grid" w:semiHidden="0" w:uiPriority="73" w:unhideWhenUsed="0"/>
+    <w:lsdException w:name="Light Shading Accent 1" w:semiHidden="0" w:uiPriority="60" w:unhideWhenUsed="0"/>
+    <w:lsdException w:name="Light List Accent 1" w:semiHidden="0" w:uiPriority="61" w:unhideWhenUsed="0"/>
+    <w:lsdException w:name="Light Grid Accent 1" w:semiHidden="0" w:uiPriority="62" w:unhideWhenUsed="0"/>
+    <w:lsdException w:name="Medium Shading 1 Accent 1" w:semiHidden="0" w:uiPriority="63" w:unhideWhenUsed="0"/>
+    <w:lsdException w:name="Medium Shading 2 Accent 1" w:semiHidden="0" w:uiPriority="64" w:unhideWhenUsed="0"/>
+    <w:lsdException w:name="Medium List 1 Accent 1" w:semiHidden="0" w:uiPriority="65" w:unhideWhenUsed="0"/>
+    <w:lsdException w:name="Revision" w:unhideWhenUsed="0"/>
+    <w:lsdException w:name="List Paragraph" w:semiHidden="0" w:uiPriority="34" w:unhideWhenUsed="0" w:qFormat="1"/>
+    <w:lsdException w:name="Quote" w:semiHidden="0" w:uiPriority="29" w:unhideWhenUsed="0" w:qFormat="1"/>
+    <w:lsdException w:name="Intense Quote" w:semiHidden="0" w:uiPriority="30" w:unhideWhenUsed="0" w:qFormat="1"/>
+    <w:lsdException w:name="Medium List 2 Accent 1" w:semiHidden="0" w:uiPriority="66" w:unhideWhenUsed="0"/>
+    <w:lsdException w:name="Medium Grid 1 Accent 1" w:semiHidden="0" w:uiPriority="67" w:unhideWhenUsed="0"/>
+    <w:lsdException w:name="Medium Grid 2 Accent 1" w:semiHidden="0" w:uiPriority="68" w:unhideWhenUsed="0"/>
+    <w:lsdException w:name="Medium Grid 3 Accent 1" w:semiHidden="0" w:uiPriority="69" w:unhideWhenUsed="0"/>
+    <w:lsdException w:name="Dark List Accent 1" w:semiHidden="0" w:uiPriority="70" w:unhideWhenUsed="0"/>
+    <w:lsdException w:name="Colorful Shading Accent 1" w:semiHidden="0" w:uiPriority="71" w:unhideWhenUsed="0"/>
+    <w:lsdException w:name="Colorful List Accent 1" w:semiHidden="0" w:uiPriority="72" w:unhideWhenUsed="0"/>
+    <w:lsdException w:name="Colorful Grid Accent 1" w:semiHidden="0" w:uiPriority="73" w:unhideWhenUsed="0"/>
+    <w:lsdException w:name="Light Shading Accent 2" w:semiHidden="0" w:uiPriority="60" w:unhideWhenUsed="0"/>
+    <w:lsdException w:name="Light List Accent 2" w:semiHidden="0" w:uiPriority="61" w:unhideWhenUsed="0"/>
+    <w:lsdException w:name="Light Grid Accent 2" w:semiHidden="0" w:uiPriority="62" w:unhideWhenUsed="0"/>
+    <w:lsdException w:name="Medium Shading 1 Accent 2" w:semiHidden="0" w:uiPriority="63" w:unhideWhenUsed="0"/>
+    <w:lsdException w:name="Medium Shading 2 Accent 2" w:semiHidden="0" w:uiPriority="64" w:unhideWhenUsed="0"/>
+    <w:lsdException w:name="Medium List 1 Accent 2" w:semiHidden="0" w:uiPriority="65" w:unhideWhenUsed="0"/>
+    <w:lsdException w:name="Medium List 2 Accent 2" w:semiHidden="0" w:uiPriority="66" w:unhideWhenUsed="0"/>
+    <w:lsdException w:name="Medium Grid 1 Accent 2" w:semiHidden="0" w:uiPriority="67" w:unhideWhenUsed="0"/>
+    <w:lsdException w:name="Medium Grid 2 Accent 2" w:semiHidden="0" w:uiPriority="68" w:unhideWhenUsed="0"/>
+    <w:lsdException w:name="Medium Grid 3 Accent 2" w:semiHidden="0" w:uiPriority="69" w:unhideWhenUsed="0"/>
+    <w:lsdException w:name="Dark List Accent 2" w:semiHidden="0" w:uiPriority="70" w:unhideWhenUsed="0"/>
+    <w:lsdException w:name="Colorful Shading Accent 2" w:semiHidden="0" w:uiPriority="71" w:unhideWhenUsed="0"/>
+    <w:lsdException w:name="Colorful List Accent 2" w:semiHidden="0" w:uiPriority="72" w:unhideWhenUsed="0"/>
+    <w:lsdException w:name="Colorful Grid Accent 2" w:semiHidden="0" w:uiPriority="73" w:unhideWhenUsed="0"/>
+    <w:lsdException w:name="Light Shading Accent 3" w:semiHidden="0" w:uiPriority="60" w:unhideWhenUsed="0"/>
+    <w:lsdException w:name="Light List Accent 3" w:semiHidden="0" w:uiPriority="61" w:unhideWhenUsed="0"/>
+    <w:lsdException w:name="Light Grid Accent 3" w:semiHidden="0" w:uiPriority="62" w:unhideWhenUsed="0"/>
+    <w:lsdException w:name="Medium Shading 1 Accent 3" w:semiHidden="0" w:uiPriority="63" w:unhideWhenUsed="0"/>
+    <w:lsdException w:name="Medium Shading 2 Accent 3" w:semiHidden="0" w:uiPriority="64" w:unhideWhenUsed="0"/>
+    <w:lsdException w:name="Medium List 1 Accent 3" w:semiHidden="0" w:uiPriority="65" w:unhideWhenUsed="0"/>
+    <w:lsdException w:name="Medium List 2 Accent 3" w:semiHidden="0" w:uiPriority="66" w:unhideWhenUsed="0"/>
+    <w:lsdException w:name="Medium Grid 1 Accent 3" w:semiHidden="0" w:uiPriority="67" w:unhideWhenUsed="0"/>
+    <w:lsdException w:name="Medium Grid 2 Accent 3" w:semiHidden="0" w:uiPriority="68" w:unhideWhenUsed="0"/>
+    <w:lsdException w:name="Medium Grid 3 Accent 3" w:semiHidden="0" w:uiPriority="69" w:unhideWhenUsed="0"/>
+    <w:lsdException w:name="Dark List Accent 3" w:semiHidden="0" w:uiPriority="70" w:unhideWhenUsed="0"/>
+    <w:lsdException w:name="Colorful Shading Accent 3" w:semiHidden="0" w:uiPriority="71" w:unhideWhenUsed="0"/>
+    <w:lsdException w:name="Colorful List Accent 3" w:semiHidden="0" w:uiPriority="72" w:unhideWhenUsed="0"/>
+    <w:lsdException w:name="Colorful Grid Accent 3" w:semiHidden="0" w:uiPriority="73" w:unhideWhenUsed="0"/>
+    <w:lsdException w:name="Light Shading Accent 4" w:semiHidden="0" w:uiPriority="60" w:unhideWhenUsed="0"/>
+    <w:lsdException w:name="Light List Accent 4" w:semiHidden="0" w:uiPriority="61" w:unhideWhenUsed="0"/>
+    <w:lsdException w:name="Light Grid Accent 4" w:semiHidden="0" w:uiPriority="62" w:unhideWhenUsed="0"/>
+    <w:lsdException w:name="Medium Shading 1 Accent 4" w:semiHidden="0" w:uiPriority="63" w:unhideWhenUsed="0"/>
+    <w:lsdException w:name="Medium Shading 2 Accent 4" w:semiHidden="0" w:uiPriority="64" w:unhideWhenUsed="0"/>
+    <w:lsdException w:name="Medium List 1 Accent 4" w:semiHidden="0" w:uiPriority="65" w:unhideWhenUsed="0"/>
+    <w:lsdException w:name="Medium List 2 Accent 4" w:semiHidden="0" w:uiPriority="66" w:unhideWhenUsed="0"/>
+    <w:lsdException w:name="Medium Grid 1 Accent 4" w:semiHidden="0" w:uiPriority="67" w:unhideWhenUsed="0"/>
+    <w:lsdException w:name="Medium Grid 2 Accent 4" w:semiHidden="0" w:uiPriority="68" w:unhideWhenUsed="0"/>
+    <w:lsdException w:name="Medium Grid 3 Accent 4" w:semiHidden="0" w:uiPriority="69" w:unhideWhenUsed="0"/>
+    <w:lsdException w:name="Dark List Accent 4" w:semiHidden="0" w:uiPriority="70" w:unhideWhenUsed="0"/>
+    <w:lsdException w:name="Colorful Shading Accent 4" w:semiHidden="0" w:uiPriority="71" w:unhideWhenUsed="0"/>
+    <w:lsdException w:name="Colorful List Accent 4" w:semiHidden="0" w:uiPriority="72" w:unhideWhenUsed="0"/>
+    <w:lsdException w:name="Colorful Grid Accent 4" w:semiHidden="0" w:uiPriority="73" w:unhideWhenUsed="0"/>
+    <w:lsdException w:name="Light Shading Accent 5" w:semiHidden="0" w:uiPriority="60" w:unhideWhenUsed="0"/>
+    <w:lsdException w:name="Light List Accent 5" w:semiHidden="0" w:uiPriority="61" w:unhideWhenUsed="0"/>
+    <w:lsdException w:name="Light Grid Accent 5" w:semiHidden="0" w:uiPriority="62" w:unhideWhenUsed="0"/>
+    <w:lsdException w:name="Medium Shading 1 Accent 5" w:semiHidden="0" w:uiPriority="63" w:unhideWhenUsed="0"/>
+    <w:lsdException w:name="Medium Shading 2 Accent 5" w:semiHidden="0" w:uiPriority="64" w:unhideWhenUsed="0"/>
+    <w:lsdException w:name="Medium List 1 Accent 5" w:semiHidden="0" w:uiPriority="65" w:unhideWhenUsed="0"/>
+    <w:lsdException w:name="Medium List 2 Accent 5" w:semiHidden="0" w:uiPriority="66" w:unhideWhenUsed="0"/>
+    <w:lsdException w:name="Medium Grid 1 Accent 5" w:semiHidden="0" w:uiPriority="67" w:unhideWhenUsed="0"/>
+    <w:lsdException w:name="Medium Grid 2 Accent 5" w:semiHidden="0" w:uiPriority="68" w:unhideWhenUsed="0"/>
+    <w:lsdException w:name="Medium Grid 3 Accent 5" w:semiHidden="0" w:uiPriority="69" w:unhideWhenUsed="0"/>
+    <w:lsdException w:name="Dark List Accent 5" w:semiHidden="0" w:uiPriority="70" w:unhideWhenUsed="0"/>
+    <w:lsdException w:name="Colorful Shading Accent 5" w:semiHidden="0" w:uiPriority="71" w:unhideWhenUsed="0"/>
+    <w:lsdException w:name="Colorful List Accent 5" w:semiHidden="0" w:uiPriority="72" w:unhideWhenUsed="0"/>
+    <w:lsdException w:name="Colorful Grid Accent 5" w:semiHidden="0" w:uiPriority="73" w:unhideWhenUsed="0"/>
+    <w:lsdException w:name="Light Shading Accent 6" w:semiHidden="0" w:uiPriority="60" w:unhideWhenUsed="0"/>
+    <w:lsdException w:name="Light List Accent 6" w:semiHidden="0" w:uiPriority="61" w:unhideWhenUsed="0"/>
+    <w:lsdException w:name="Light Grid Accent 6" w:semiHidden="0" w:uiPriority="62" w:unhideWhenUsed="0"/>
+    <w:lsdException w:name="Medium Shading 1 Accent 6" w:semiHidden="0" w:uiPriority="63" w:unhideWhenUsed="0"/>
+    <w:lsdException w:name="Medium Shading 2 Accent 6" w:semiHidden="0" w:uiPriority="64" w:unhideWhenUsed="0"/>
+    <w:lsdException w:name="Medium List 1 Accent 6" w:semiHidden="0" w:uiPriority="65" w:unhideWhenUsed="0"/>
+    <w:lsdException w:name="Medium List 2 Accent 6" w:semiHidden="0" w:uiPriority="66" w:unhideWhenUsed="0"/>
+    <w:lsdException w:name="Medium Grid 1 Accent 6" w:semiHidden="0" w:uiPriority="67" w:unhideWhenUsed="0"/>
+    <w:lsdException w:name="Medium Grid 2 Accent 6" w:semiHidden="0" w:uiPriority="68" w:unhideWhenUsed="0"/>
+    <w:lsdException w:name="Medium Grid 3 Accent 6" w:semiHidden="0" w:uiPriority="69" w:unhideWhenUsed="0"/>
+    <w:lsdException w:name="Dark List Accent 6" w:semiHidden="0" w:uiPriority="70" w:unhideWhenUsed="0"/>
+    <w:lsdException w:name="Colorful Shading Accent 6" w:semiHidden="0" w:uiPriority="71" w:unhideWhenUsed="0"/>
+    <w:lsdException w:name="Colorful List Accent 6" w:semiHidden="0" w:uiPriority="72" w:unhideWhenUsed="0"/>
+    <w:lsdException w:name="Colorful Grid Accent 6" w:semiHidden="0" w:uiPriority="73" w:unhideWhenUsed="0"/>
+    <w:lsdException w:name="Subtle Emphasis" w:semiHidden="0" w:uiPriority="19" w:unhideWhenUsed="0" w:qFormat="1"/>
+    <w:lsdException w:name="Intense Emphasis" w:semiHidden="0" w:uiPriority="21" w:unhideWhenUsed="0" w:qFormat="1"/>
+    <w:lsdException w:name="Subtle Reference" w:semiHidden="0" w:uiPriority="31" w:unhideWhenUsed="0" w:qFormat="1"/>
+    <w:lsdException w:name="Intense Reference" w:semiHidden="0" w:uiPriority="32" w:unhideWhenUsed="0" w:qFormat="1"/>
+    <w:lsdException w:name="Book Title" w:semiHidden="0" w:uiPriority="33" w:unhideWhenUsed="0" w:qFormat="1"/>
+    <w:lsdException w:name="Bibliography" w:uiPriority="37"/>
+    <w:lsdException w:name="TOC Heading" w:uiPriority="39" w:qFormat="1"/>
+  </w:latentStyles>
+  <w:style w:type="paragraph" w:default="1" w:styleId="Normal">
+    <w:name w:val="Normal"/>
+    <w:qFormat/>
+    <w:rsid w:val="00A71509"/>
+    <w:pPr>
+      <w:spacing w:after="160" w:line="256" w:lineRule="auto"/>
+    </w:pPr>
+  </w:style>
+  <w:style w:type="paragraph" w:styleId="Titre1">
+    <w:name w:val="heading 1"/>
+    <w:basedOn w:val="Normal"/>
+    <w:next w:val="Normal"/>
+    <w:link w:val="Titre1Car"/>
+    <w:uiPriority w:val="9"/>
+    <w:qFormat/>
+    <w:rsid w:val="00A71509"/>
+    <w:pPr>
+      <w:keepNext/>
+      <w:keepLines/>
+      <w:spacing w:before="240" w:after="0"/>
+      <w:outlineLvl w:val="0"/>
+    </w:pPr>
+    <w:rPr>
+      <w:rFonts w:asciiTheme="majorHAnsi" w:eastAsiaTheme="majorEastAsia" w:hAnsiTheme="majorHAnsi" w:cstheme="majorBidi"/>
+      <w:color w:val="365F91" w:themeColor="accent1" w:themeShade="BF"/>
+      <w:sz w:val="32"/>
+      <w:szCs w:val="32"/>
+    </w:rPr>
+  </w:style>
+  <w:style w:type="paragraph" w:styleId="Titre2">
+    <w:name w:val="heading 2"/>
+    <w:basedOn w:val="Normal"/>
+    <w:next w:val="Normal"/>
+    <w:link w:val="Titre2Car"/>
+    <w:uiPriority w:val="9"/>
+    <w:unhideWhenUsed/>
+    <w:qFormat/>
+    <w:rsid w:val="00A71509"/>
+    <w:pPr>
+      <w:keepNext/>
+      <w:keepLines/>
+      <w:spacing w:before="40" w:after="0"/>
+      <w:outlineLvl w:val="1"/>
+    </w:pPr>
+    <w:rPr>
+      <w:rFonts w:asciiTheme="majorHAnsi" w:eastAsiaTheme="majorEastAsia" w:hAnsiTheme="majorHAnsi" w:cstheme="majorBidi"/>
+      <w:color w:val="365F91" w:themeColor="accent1" w:themeShade="BF"/>
+      <w:sz w:val="26"/>
+      <w:szCs w:val="26"/>
+    </w:rPr>
+  </w:style>
+  <w:style w:type="character" w:default="1" w:styleId="Policepardfaut">
+    <w:name w:val="Default Paragraph Font"/>
+    <w:uiPriority w:val="1"/>
+    <w:semiHidden/>
+    <w:unhideWhenUsed/>
+  </w:style>
+  <w:style w:type="table" w:default="1" w:styleId="TableauNormal">
+    <w:name w:val="Normal Table"/>
+    <w:uiPriority w:val="99"/>
+    <w:semiHidden/>
+    <w:unhideWhenUsed/>
+    <w:tblPr>
+      <w:tblInd w:w="0" w:type="dxa"/>
+      <w:tblCellMar>
+        <w:top w:w="0" w:type="dxa"/>
+        <w:left w:w="108" w:type="dxa"/>
+        <w:bottom w:w="0" w:type="dxa"/>
+        <w:right w:w="108" w:type="dxa"/>
+      </w:tblCellMar>
+    </w:tblPr>
+  </w:style>
+  <w:style w:type="numbering" w:default="1" w:styleId="Aucuneliste">
+    <w:name w:val="No List"/>
+    <w:uiPriority w:val="99"/>
+    <w:semiHidden/>
+    <w:unhideWhenUsed/>
+  </w:style>
+  <w:style w:type="character" w:customStyle="1" w:styleId="SansinterligneCar">
+    <w:name w:val="Sans interligne Car"/>
+    <w:basedOn w:val="Policepardfaut"/>
+    <w:link w:val="Sansinterligne"/>
+    <w:uiPriority w:val="1"/>
+    <w:locked/>
+    <w:rsid w:val="00A71509"/>
+    <w:rPr>
+      <w:rFonts w:ascii="Times New Roman" w:eastAsiaTheme="minorEastAsia" w:hAnsi="Times New Roman" w:cs="Times New Roman"/>
+      <w:lang w:eastAsia="fr-BE"/>
+    </w:rPr>
+  </w:style>
+  <w:style w:type="paragraph" w:styleId="Sansinterligne">
+    <w:name w:val="No Spacing"/>
+    <w:link w:val="SansinterligneCar"/>
+    <w:uiPriority w:val="1"/>
+    <w:qFormat/>
+    <w:rsid w:val="00A71509"/>
+    <w:pPr>
+      <w:spacing w:after="0" w:line="240" w:lineRule="auto"/>
+    </w:pPr>
+    <w:rPr>
+      <w:rFonts w:ascii="Times New Roman" w:eastAsiaTheme="minorEastAsia" w:hAnsi="Times New Roman" w:cs="Times New Roman"/>
+      <w:lang w:eastAsia="fr-BE"/>
+    </w:rPr>
+  </w:style>
+  <w:style w:type="paragraph" w:customStyle="1" w:styleId="Default">
+    <w:name w:val="Default"/>
+    <w:rsid w:val="00A71509"/>
+    <w:pPr>
+      <w:autoSpaceDE w:val="0"/>
+      <w:autoSpaceDN w:val="0"/>
+      <w:adjustRightInd w:val="0"/>
+      <w:spacing w:after="0" w:line="240" w:lineRule="auto"/>
+    </w:pPr>
+    <w:rPr>
+      <w:rFonts w:ascii="Cambria" w:hAnsi="Cambria" w:cs="Cambria"/>
+      <w:color w:val="000000"/>
+      <w:sz w:val="24"/>
+      <w:szCs w:val="24"/>
+    </w:rPr>
+  </w:style>
+  <w:style w:type="character" w:customStyle="1" w:styleId="Titre1Car">
+    <w:name w:val="Titre 1 Car"/>
+    <w:basedOn w:val="Policepardfaut"/>
+    <w:link w:val="Titre1"/>
+    <w:uiPriority w:val="9"/>
+    <w:rsid w:val="00A71509"/>
+    <w:rPr>
+      <w:rFonts w:asciiTheme="majorHAnsi" w:eastAsiaTheme="majorEastAsia" w:hAnsiTheme="majorHAnsi" w:cstheme="majorBidi"/>
+      <w:color w:val="365F91" w:themeColor="accent1" w:themeShade="BF"/>
+      <w:sz w:val="32"/>
+      <w:szCs w:val="32"/>
+    </w:rPr>
+  </w:style>
+  <w:style w:type="character" w:customStyle="1" w:styleId="Titre2Car">
+    <w:name w:val="Titre 2 Car"/>
+    <w:basedOn w:val="Policepardfaut"/>
+    <w:link w:val="Titre2"/>
+    <w:uiPriority w:val="9"/>
+    <w:rsid w:val="00A71509"/>
+    <w:rPr>
+      <w:rFonts w:asciiTheme="majorHAnsi" w:eastAsiaTheme="majorEastAsia" w:hAnsiTheme="majorHAnsi" w:cstheme="majorBidi"/>
+      <w:color w:val="365F91" w:themeColor="accent1" w:themeShade="BF"/>
+      <w:sz w:val="26"/>
+      <w:szCs w:val="26"/>
+    </w:rPr>
+  </w:style>
+  <w:style w:type="paragraph" w:styleId="Paragraphedeliste">
+    <w:name w:val="List Paragraph"/>
+    <w:basedOn w:val="Normal"/>
+    <w:uiPriority w:val="34"/>
+    <w:qFormat/>
+    <w:rsid w:val="00A71509"/>
+    <w:pPr>
+      <w:ind w:left="720"/>
+      <w:contextualSpacing/>
+    </w:pPr>
+  </w:style>
+  <w:style w:type="table" w:styleId="Grilledutableau">
+    <w:name w:val="Table Grid"/>
+    <w:basedOn w:val="TableauNormal"/>
+    <w:uiPriority w:val="59"/>
+    <w:unhideWhenUsed/>
+    <w:rsid w:val="00A71509"/>
+    <w:pPr>
+      <w:spacing w:after="0" w:line="240" w:lineRule="auto"/>
+    </w:pPr>
+    <w:tblPr>
+      <w:tblInd w:w="0" w:type="nil"/>
+      <w:tblBorders>
+        <w:top w:val="single" w:sz="4" w:space="0" w:color="auto"/>
+        <w:left w:val="single" w:sz="4" w:space="0" w:color="auto"/>
+        <w:bottom w:val="single" w:sz="4" w:space="0" w:color="auto"/>
+        <w:right w:val="single" w:sz="4" w:space="0" w:color="auto"/>
+        <w:insideH w:val="single" w:sz="4" w:space="0" w:color="auto"/>
+        <w:insideV w:val="single" w:sz="4" w:space="0" w:color="auto"/>
+      </w:tblBorders>
+    </w:tblPr>
+  </w:style>
+  <w:style w:type="paragraph" w:styleId="En-ttedetabledesmatires">
+    <w:name w:val="TOC Heading"/>
+    <w:basedOn w:val="Titre1"/>
+    <w:next w:val="Normal"/>
+    <w:uiPriority w:val="39"/>
+    <w:unhideWhenUsed/>
+    <w:qFormat/>
+    <w:rsid w:val="00570B5E"/>
+    <w:pPr>
+      <w:spacing w:line="259" w:lineRule="auto"/>
+      <w:outlineLvl w:val="9"/>
+    </w:pPr>
+    <w:rPr>
+      <w:lang w:eastAsia="fr-BE"/>
+    </w:rPr>
+  </w:style>
+  <w:style w:type="paragraph" w:styleId="TM1">
+    <w:name w:val="toc 1"/>
+    <w:basedOn w:val="Normal"/>
+    <w:next w:val="Normal"/>
+    <w:autoRedefine/>
+    <w:uiPriority w:val="39"/>
+    <w:unhideWhenUsed/>
+    <w:rsid w:val="00570B5E"/>
+    <w:pPr>
+      <w:spacing w:after="100"/>
+    </w:pPr>
+  </w:style>
+  <w:style w:type="paragraph" w:styleId="TM2">
+    <w:name w:val="toc 2"/>
+    <w:basedOn w:val="Normal"/>
+    <w:next w:val="Normal"/>
+    <w:autoRedefine/>
+    <w:uiPriority w:val="39"/>
+    <w:unhideWhenUsed/>
+    <w:rsid w:val="00570B5E"/>
+    <w:pPr>
+      <w:spacing w:after="100"/>
+      <w:ind w:left="220"/>
+    </w:pPr>
+  </w:style>
+  <w:style w:type="character" w:styleId="Lienhypertexte">
+    <w:name w:val="Hyperlink"/>
+    <w:basedOn w:val="Policepardfaut"/>
+    <w:uiPriority w:val="99"/>
+    <w:unhideWhenUsed/>
+    <w:rsid w:val="00570B5E"/>
+    <w:rPr>
+      <w:color w:val="0000FF" w:themeColor="hyperlink"/>
+      <w:u w:val="single"/>
+    </w:rPr>
+  </w:style>
+  <w:style w:type="paragraph" w:styleId="En-tte">
+    <w:name w:val="header"/>
+    <w:basedOn w:val="Normal"/>
+    <w:link w:val="En-tteCar"/>
+    <w:uiPriority w:val="99"/>
+    <w:unhideWhenUsed/>
+    <w:rsid w:val="00D84C4F"/>
+    <w:pPr>
+      <w:tabs>
+        <w:tab w:val="center" w:pos="4536"/>
+        <w:tab w:val="right" w:pos="9072"/>
+      </w:tabs>
+      <w:spacing w:after="0" w:line="240" w:lineRule="auto"/>
+    </w:pPr>
+  </w:style>
+  <w:style w:type="character" w:customStyle="1" w:styleId="En-tteCar">
+    <w:name w:val="En-tête Car"/>
+    <w:basedOn w:val="Policepardfaut"/>
+    <w:link w:val="En-tte"/>
+    <w:uiPriority w:val="99"/>
+    <w:rsid w:val="00D84C4F"/>
+  </w:style>
+  <w:style w:type="paragraph" w:styleId="Pieddepage">
+    <w:name w:val="footer"/>
+    <w:basedOn w:val="Normal"/>
+    <w:link w:val="PieddepageCar"/>
+    <w:uiPriority w:val="99"/>
+    <w:unhideWhenUsed/>
+    <w:rsid w:val="00D84C4F"/>
+    <w:pPr>
+      <w:tabs>
+        <w:tab w:val="center" w:pos="4536"/>
+        <w:tab w:val="right" w:pos="9072"/>
+      </w:tabs>
+      <w:spacing w:after="0" w:line="240" w:lineRule="auto"/>
+    </w:pPr>
+  </w:style>
+  <w:style w:type="character" w:customStyle="1" w:styleId="PieddepageCar">
+    <w:name w:val="Pied de page Car"/>
+    <w:basedOn w:val="Policepardfaut"/>
+    <w:link w:val="Pieddepage"/>
+    <w:uiPriority w:val="99"/>
+    <w:rsid w:val="00D84C4F"/>
+  </w:style>
+  <w:style w:type="paragraph" w:styleId="Textedebulles">
+    <w:name w:val="Balloon Text"/>
+    <w:basedOn w:val="Normal"/>
+    <w:link w:val="TextedebullesCar"/>
+    <w:uiPriority w:val="99"/>
+    <w:semiHidden/>
+    <w:unhideWhenUsed/>
+    <w:rsid w:val="00694332"/>
+    <w:pPr>
+      <w:spacing w:after="0" w:line="240" w:lineRule="auto"/>
+    </w:pPr>
+    <w:rPr>
+      <w:rFonts w:ascii="Tahoma" w:hAnsi="Tahoma" w:cs="Tahoma"/>
+      <w:sz w:val="16"/>
+      <w:szCs w:val="16"/>
+    </w:rPr>
+  </w:style>
+  <w:style w:type="character" w:customStyle="1" w:styleId="TextedebullesCar">
+    <w:name w:val="Texte de bulles Car"/>
+    <w:basedOn w:val="Policepardfaut"/>
+    <w:link w:val="Textedebulles"/>
+    <w:uiPriority w:val="99"/>
+    <w:semiHidden/>
+    <w:rsid w:val="00694332"/>
+    <w:rPr>
+      <w:rFonts w:ascii="Tahoma" w:hAnsi="Tahoma" w:cs="Tahoma"/>
+      <w:sz w:val="16"/>
+      <w:szCs w:val="16"/>
+    </w:rPr>
+  </w:style>
+</w:styles>
+</file>
+
+<file path=word/stylesWithEffects.xml><?xml version="1.0" encoding="utf-8"?>
+<w:styles xmlns:wpc="http://schemas.microsoft.com/office/word/2010/wordprocessingCanvas" xmlns:mc="http://schemas.openxmlformats.org/markup-compatibility/2006" xmlns:o="urn:schemas-microsoft-com:office:office" xmlns:r="http://schemas.openxmlformats.org/officeDocument/2006/relationships" xmlns:m="http://schemas.openxmlformats.org/officeDocument/2006/math" xmlns:v="urn:schemas-microsoft-com:vml" xmlns:wp14="http://schemas.microsoft.com/office/word/2010/wordprocessingDrawing" xmlns:wp="http://schemas.openxmlformats.org/drawingml/2006/wordprocessingDrawing" xmlns:w10="urn:schemas-microsoft-com:office:word" xmlns:w="http://schemas.openxmlformats.org/wordprocessingml/2006/main" xmlns:w14="http://schemas.microsoft.com/office/word/2010/wordml" xmlns:wpg="http://schemas.microsoft.com/office/word/2010/wordprocessingGroup" xmlns:wpi="http://schemas.microsoft.com/office/word/2010/wordprocessingInk" xmlns:wne="http://schemas.microsoft.com/office/word/2006/wordml" xmlns:wps="http://schemas.microsoft.com/office/word/2010/wordprocessingShape" mc:Ignorable="w14 wp14">
+  <w:docDefaults>
+    <w:rPrDefault>
+      <w:rPr>
+        <w:rFonts w:asciiTheme="minorHAnsi" w:eastAsiaTheme="minorHAnsi" w:hAnsiTheme="minorHAnsi" w:cstheme="minorBidi"/>
+        <w:sz w:val="22"/>
+        <w:szCs w:val="22"/>
+        <w:lang w:val="fr-BE" w:eastAsia="en-US" w:bidi="ar-SA"/>
+      </w:rPr>
+    </w:rPrDefault>
+    <w:pPrDefault>
+      <w:pPr>
+        <w:spacing w:after="200" w:line="276" w:lineRule="auto"/>
+      </w:pPr>
+    </w:pPrDefault>
+  </w:docDefaults>
+  <w:latentStyles w:defLockedState="0" w:defUIPriority="99" w:defSemiHidden="1" w:defUnhideWhenUsed="1" w:defQFormat="0" w:count="267">
+    <w:lsdException w:name="Normal" w:semiHidden="0" w:uiPriority="0" w:unhideWhenUsed="0" w:qFormat="1"/>
+    <w:lsdException w:name="heading 1" w:semiHidden="0" w:uiPriority="9" w:unhideWhenUsed="0" w:qFormat="1"/>
+    <w:lsdException w:name="heading 2" w:uiPriority="9" w:qFormat="1"/>
+    <w:lsdException w:name="heading 3" w:uiPriority="9" w:qFormat="1"/>
+    <w:lsdException w:name="heading 4" w:uiPriority="9" w:qFormat="1"/>
+    <w:lsdException w:name="heading 5" w:uiPriority="9" w:qFormat="1"/>
+    <w:lsdException w:name="heading 6" w:uiPriority="9" w:qFormat="1"/>
+    <w:lsdException w:name="heading 7" w:uiPriority="9" w:qFormat="1"/>
+    <w:lsdException w:name="heading 8" w:uiPriority="9" w:qFormat="1"/>
+    <w:lsdException w:name="heading 9" w:uiPriority="9" w:qFormat="1"/>
+    <w:lsdException w:name="toc 1" w:uiPriority="39"/>
+    <w:lsdException w:name="toc 2" w:uiPriority="39"/>
+    <w:lsdException w:name="toc 3" w:uiPriority="39"/>
+    <w:lsdException w:name="toc 4" w:uiPriority="39"/>
+    <w:lsdException w:name="toc 5" w:uiPriority="39"/>
+    <w:lsdException w:name="toc 6" w:uiPriority="39"/>
+    <w:lsdException w:name="toc 7" w:uiPriority="39"/>
+    <w:lsdException w:name="toc 8" w:uiPriority="39"/>
+    <w:lsdException w:name="toc 9" w:uiPriority="39"/>
+    <w:lsdException w:name="caption" w:uiPriority="35" w:qFormat="1"/>
+    <w:lsdException w:name="Title" w:semiHidden="0" w:uiPriority="10" w:unhideWhenUsed="0" w:qFormat="1"/>
+    <w:lsdException w:name="Default Paragraph Font" w:uiPriority="1"/>
+    <w:lsdException w:name="Subtitle" w:semiHidden="0" w:uiPriority="11" w:unhideWhenUsed="0" w:qFormat="1"/>
+    <w:lsdException w:name="Strong" w:semiHidden="0" w:uiPriority="22" w:unhideWhenUsed="0" w:qFormat="1"/>
+    <w:lsdException w:name="Emphasis" w:semiHidden="0" w:uiPriority="20" w:unhideWhenUsed="0" w:qFormat="1"/>
+    <w:lsdException w:name="Table Grid" w:uiPriority="59"/>
+    <w:lsdException w:name="Placeholder Text" w:unhideWhenUsed="0"/>
+    <w:lsdException w:name="No Spacing" w:semiHidden="0" w:uiPriority="1" w:unhideWhenUsed="0" w:qFormat="1"/>
+    <w:lsdException w:name="Light Shading" w:semiHidden="0" w:uiPriority="60" w:unhideWhenUsed="0"/>
+    <w:lsdException w:name="Light List" w:semiHidden="0" w:uiPriority="61" w:unhideWhenUsed="0"/>
+    <w:lsdException w:name="Light Grid" w:semiHidden="0" w:uiPriority="62" w:unhideWhenUsed="0"/>
+    <w:lsdException w:name="Medium Shading 1" w:semiHidden="0" w:uiPriority="63" w:unhideWhenUsed="0"/>
+    <w:lsdException w:name="Medium Shading 2" w:semiHidden="0" w:uiPriority="64" w:unhideWhenUsed="0"/>
+    <w:lsdException w:name="Medium List 1" w:semiHidden="0" w:uiPriority="65" w:unhideWhenUsed="0"/>
+    <w:lsdException w:name="Medium List 2" w:semiHidden="0" w:uiPriority="66" w:unhideWhenUsed="0"/>
+    <w:lsdException w:name="Medium Grid 1" w:semiHidden="0" w:uiPriority="67" w:unhideWhenUsed="0"/>
+    <w:lsdException w:name="Medium Grid 2" w:semiHidden="0" w:uiPriority="68" w:unhideWhenUsed="0"/>
+    <w:lsdException w:name="Medium Grid 3" w:semiHidden="0" w:uiPriority="69" w:unhideWhenUsed="0"/>
+    <w:lsdException w:name="Dark List" w:semiHidden="0" w:uiPriority="70" w:unhideWhenUsed="0"/>
+    <w:lsdException w:name="Colorful Shading" w:semiHidden="0" w:uiPriority="71" w:unhideWhenUsed="0"/>
+    <w:lsdException w:name="Colorful List" w:semiHidden="0" w:uiPriority="72" w:unhideWhenUsed="0"/>
+    <w:lsdException w:name="Colorful Grid" w:semiHidden="0" w:uiPriority="73" w:unhideWhenUsed="0"/>
+    <w:lsdException w:name="Light Shading Accent 1" w:semiHidden="0" w:uiPriority="60" w:unhideWhenUsed="0"/>
+    <w:lsdException w:name="Light List Accent 1" w:semiHidden="0" w:uiPriority="61" w:unhideWhenUsed="0"/>
+    <w:lsdException w:name="Light Grid Accent 1" w:semiHidden="0" w:uiPriority="62" w:unhideWhenUsed="0"/>
+    <w:lsdException w:name="Medium Shading 1 Accent 1" w:semiHidden="0" w:uiPriority="63" w:unhideWhenUsed="0"/>
+    <w:lsdException w:name="Medium Shading 2 Accent 1" w:semiHidden="0" w:uiPriority="64" w:unhideWhenUsed="0"/>
+    <w:lsdException w:name="Medium List 1 Accent 1" w:semiHidden="0" w:uiPriority="65" w:unhideWhenUsed="0"/>
+    <w:lsdException w:name="Revision" w:unhideWhenUsed="0"/>
+    <w:lsdException w:name="List Paragraph" w:semiHidden="0" w:uiPriority="34" w:unhideWhenUsed="0" w:qFormat="1"/>
+    <w:lsdException w:name="Quote" w:semiHidden="0" w:uiPriority="29" w:unhideWhenUsed="0" w:qFormat="1"/>
+    <w:lsdException w:name="Intense Quote" w:semiHidden="0" w:uiPriority="30" w:unhideWhenUsed="0" w:qFormat="1"/>
+    <w:lsdException w:name="Medium List 2 Accent 1" w:semiHidden="0" w:uiPriority="66" w:unhideWhenUsed="0"/>
+    <w:lsdException w:name="Medium Grid 1 Accent 1" w:semiHidden="0" w:uiPriority="67" w:unhideWhenUsed="0"/>
+    <w:lsdException w:name="Medium Grid 2 Accent 1" w:semiHidden="0" w:uiPriority="68" w:unhideWhenUsed="0"/>
+    <w:lsdException w:name="Medium Grid 3 Accent 1" w:semiHidden="0" w:uiPriority="69" w:unhideWhenUsed="0"/>
+    <w:lsdException w:name="Dark List Accent 1" w:semiHidden="0" w:uiPriority="70" w:unhideWhenUsed="0"/>
+    <w:lsdException w:name="Colorful Shading Accent 1" w:semiHidden="0" w:uiPriority="71" w:unhideWhenUsed="0"/>
+    <w:lsdException w:name="Colorful List Accent 1" w:semiHidden="0" w:uiPriority="72" w:unhideWhenUsed="0"/>
+    <w:lsdException w:name="Colorful Grid Accent 1" w:semiHidden="0" w:uiPriority="73" w:unhideWhenUsed="0"/>
+    <w:lsdException w:name="Light Shading Accent 2" w:semiHidden="0" w:uiPriority="60" w:unhideWhenUsed="0"/>
+    <w:lsdException w:name="Light List Accent 2" w:semiHidden="0" w:uiPriority="61" w:unhideWhenUsed="0"/>
+    <w:lsdException w:name="Light Grid Accent 2" w:semiHidden="0" w:uiPriority="62" w:unhideWhenUsed="0"/>
+    <w:lsdException w:name="Medium Shading 1 Accent 2" w:semiHidden="0" w:uiPriority="63" w:unhideWhenUsed="0"/>
+    <w:lsdException w:name="Medium Shading 2 Accent 2" w:semiHidden="0" w:uiPriority="64" w:unhideWhenUsed="0"/>
+    <w:lsdException w:name="Medium List 1 Accent 2" w:semiHidden="0" w:uiPriority="65" w:unhideWhenUsed="0"/>
+    <w:lsdException w:name="Medium List 2 Accent 2" w:semiHidden="0" w:uiPriority="66" w:unhideWhenUsed="0"/>
+    <w:lsdException w:name="Medium Grid 1 Accent 2" w:semiHidden="0" w:uiPriority="67" w:unhideWhenUsed="0"/>
+    <w:lsdException w:name="Medium Grid 2 Accent 2" w:semiHidden="0" w:uiPriority="68" w:unhideWhenUsed="0"/>
+    <w:lsdException w:name="Medium Grid 3 Accent 2" w:semiHidden="0" w:uiPriority="69" w:unhideWhenUsed="0"/>
+    <w:lsdException w:name="Dark List Accent 2" w:semiHidden="0" w:uiPriority="70" w:unhideWhenUsed="0"/>
+    <w:lsdException w:name="Colorful Shading Accent 2" w:semiHidden="0" w:uiPriority="71" w:unhideWhenUsed="0"/>
+    <w:lsdException w:name="Colorful List Accent 2" w:semiHidden="0" w:uiPriority="72" w:unhideWhenUsed="0"/>
+    <w:lsdException w:name="Colorful Grid Accent 2" w:semiHidden="0" w:uiPriority="73" w:unhideWhenUsed="0"/>
+    <w:lsdException w:name="Light Shading Accent 3" w:semiHidden="0" w:uiPriority="60" w:unhideWhenUsed="0"/>
+    <w:lsdException w:name="Light List Accent 3" w:semiHidden="0" w:uiPriority="61" w:unhideWhenUsed="0"/>
+    <w:lsdException w:name="Light Grid Accent 3" w:semiHidden="0" w:uiPriority="62" w:unhideWhenUsed="0"/>
+    <w:lsdException w:name="Medium Shading 1 Accent 3" w:semiHidden="0" w:uiPriority="63" w:unhideWhenUsed="0"/>
+    <w:lsdException w:name="Medium Shading 2 Accent 3" w:semiHidden="0" w:uiPriority="64" w:unhideWhenUsed="0"/>
+    <w:lsdException w:name="Medium List 1 Accent 3" w:semiHidden="0" w:uiPriority="65" w:unhideWhenUsed="0"/>
+    <w:lsdException w:name="Medium List 2 Accent 3" w:semiHidden="0" w:uiPriority="66" w:unhideWhenUsed="0"/>
+    <w:lsdException w:name="Medium Grid 1 Accent 3" w:semiHidden="0" w:uiPriority="67" w:unhideWhenUsed="0"/>
+    <w:lsdException w:name="Medium Grid 2 Accent 3" w:semiHidden="0" w:uiPriority="68" w:unhideWhenUsed="0"/>
+    <w:lsdException w:name="Medium Grid 3 Accent 3" w:semiHidden="0" w:uiPriority="69" w:unhideWhenUsed="0"/>
+    <w:lsdException w:name="Dark List Accent 3" w:semiHidden="0" w:uiPriority="70" w:unhideWhenUsed="0"/>
+    <w:lsdException w:name="Colorful Shading Accent 3" w:semiHidden="0" w:uiPriority="71" w:unhideWhenUsed="0"/>
+    <w:lsdException w:name="Colorful List Accent 3" w:semiHidden="0" w:uiPriority="72" w:unhideWhenUsed="0"/>
+    <w:lsdException w:name="Colorful Grid Accent 3" w:semiHidden="0" w:uiPriority="73" w:unhideWhenUsed="0"/>
+    <w:lsdException w:name="Light Shading Accent 4" w:semiHidden="0" w:uiPriority="60" w:unhideWhenUsed="0"/>
+    <w:lsdException w:name="Light List Accent 4" w:semiHidden="0" w:uiPriority="61" w:unhideWhenUsed="0"/>
+    <w:lsdException w:name="Light Grid Accent 4" w:semiHidden="0" w:uiPriority="62" w:unhideWhenUsed="0"/>
+    <w:lsdException w:name="Medium Shading 1 Accent 4" w:semiHidden="0" w:uiPriority="63" w:unhideWhenUsed="0"/>
+    <w:lsdException w:name="Medium Shading 2 Accent 4" w:semiHidden="0" w:uiPriority="64" w:unhideWhenUsed="0"/>
+    <w:lsdException w:name="Medium List 1 Accent 4" w:semiHidden="0" w:uiPriority="65" w:unhideWhenUsed="0"/>
+    <w:lsdException w:name="Medium List 2 Accent 4" w:semiHidden="0" w:uiPriority="66" w:unhideWhenUsed="0"/>
+    <w:lsdException w:name="Medium Grid 1 Accent 4" w:semiHidden="0" w:uiPriority="67" w:unhideWhenUsed="0"/>
+    <w:lsdException w:name="Medium Grid 2 Accent 4" w:semiHidden="0" w:uiPriority="68" w:unhideWhenUsed="0"/>
+    <w:lsdException w:name="Medium Grid 3 Accent 4" w:semiHidden="0" w:uiPriority="69" w:unhideWhenUsed="0"/>
+    <w:lsdException w:name="Dark List Accent 4" w:semiHidden="0" w:uiPriority="70" w:unhideWhenUsed="0"/>
+    <w:lsdException w:name="Colorful Shading Accent 4" w:semiHidden="0" w:uiPriority="71" w:unhideWhenUsed="0"/>
+    <w:lsdException w:name="Colorful List Accent 4" w:semiHidden="0" w:uiPriority="72" w:unhideWhenUsed="0"/>
+    <w:lsdException w:name="Colorful Grid Accent 4" w:semiHidden="0" w:uiPriority="73" w:unhideWhenUsed="0"/>
+    <w:lsdException w:name="Light Shading Accent 5" w:semiHidden="0" w:uiPriority="60" w:unhideWhenUsed="0"/>
+    <w:lsdException w:name="Light List Accent 5" w:semiHidden="0" w:uiPriority="61" w:unhideWhenUsed="0"/>
+    <w:lsdException w:name="Light Grid Accent 5" w:semiHidden="0" w:uiPriority="62" w:unhideWhenUsed="0"/>
+    <w:lsdException w:name="Medium Shading 1 Accent 5" w:semiHidden="0" w:uiPriority="63" w:unhideWhenUsed="0"/>
+    <w:lsdException w:name="Medium Shading 2 Accent 5" w:semiHidden="0" w:uiPriority="64" w:unhideWhenUsed="0"/>
+    <w:lsdException w:name="Medium List 1 Accent 5" w:semiHidden="0" w:uiPriority="65" w:unhideWhenUsed="0"/>
+    <w:lsdException w:name="Medium List 2 Accent 5" w:semiHidden="0" w:uiPriority="66" w:unhideWhenUsed="0"/>
+    <w:lsdException w:name="Medium Grid 1 Accent 5" w:semiHidden="0" w:uiPriority="67" w:unhideWhenUsed="0"/>
+    <w:lsdException w:name="Medium Grid 2 Accent 5" w:semiHidden="0" w:uiPriority="68" w:unhideWhenUsed="0"/>
+    <w:lsdException w:name="Medium Grid 3 Accent 5" w:semiHidden="0" w:uiPriority="69" w:unhideWhenUsed="0"/>
+    <w:lsdException w:name="Dark List Accent 5" w:semiHidden="0" w:uiPriority="70" w:unhideWhenUsed="0"/>
+    <w:lsdException w:name="Colorful Shading Accent 5" w:semiHidden="0" w:uiPriority="71" w:unhideWhenUsed="0"/>
+    <w:lsdException w:name="Colorful List Accent 5" w:semiHidden="0" w:uiPriority="72" w:unhideWhenUsed="0"/>
+    <w:lsdException w:name="Colorful Grid Accent 5" w:semiHidden="0" w:uiPriority="73" w:unhideWhenUsed="0"/>
+    <w:lsdException w:name="Light Shading Accent 6" w:semiHidden="0" w:uiPriority="60" w:unhideWhenUsed="0"/>
+    <w:lsdException w:name="Light List Accent 6" w:semiHidden="0" w:uiPriority="61" w:unhideWhenUsed="0"/>
+    <w:lsdException w:name="Light Grid Accent 6" w:semiHidden="0" w:uiPriority="62" w:unhideWhenUsed="0"/>
+    <w:lsdException w:name="Medium Shading 1 Accent 6" w:semiHidden="0" w:uiPriority="63" w:unhideWhenUsed="0"/>
+    <w:lsdException w:name="Medium Shading 2 Accent 6" w:semiHidden="0" w:uiPriority="64" w:unhideWhenUsed="0"/>
+    <w:lsdException w:name="Medium List 1 Accent 6" w:semiHidden="0" w:uiPriority="65" w:unhideWhenUsed="0"/>
+    <w:lsdException w:name="Medium List 2 Accent 6" w:semiHidden="0" w:uiPriority="66" w:unhideWhenUsed="0"/>
+    <w:lsdException w:name="Medium Grid 1 Accent 6" w:semiHidden="0" w:uiPriority="67" w:unhideWhenUsed="0"/>
+    <w:lsdException w:name="Medium Grid 2 Accent 6" w:semiHidden="0" w:uiPriority="68" w:unhideWhenUsed="0"/>
+    <w:lsdException w:name="Medium Grid 3 Accent 6" w:semiHidden="0" w:uiPriority="69" w:unhideWhenUsed="0"/>
+    <w:lsdException w:name="Dark List Accent 6" w:semiHidden="0" w:uiPriority="70" w:unhideWhenUsed="0"/>
+    <w:lsdException w:name="Colorful Shading Accent 6" w:semiHidden="0" w:uiPriority="71" w:unhideWhenUsed="0"/>
+    <w:lsdException w:name="Colorful List Accent 6" w:semiHidden="0" w:uiPriority="72" w:unhideWhenUsed="0"/>
+    <w:lsdException w:name="Colorful Grid Accent 6" w:semiHidden="0" w:uiPriority="73" w:unhideWhenUsed="0"/>
+    <w:lsdException w:name="Subtle Emphasis" w:semiHidden="0" w:uiPriority="19" w:unhideWhenUsed="0" w:qFormat="1"/>
+    <w:lsdException w:name="Intense Emphasis" w:semiHidden="0" w:uiPriority="21" w:unhideWhenUsed="0" w:qFormat="1"/>
+    <w:lsdException w:name="Subtle Reference" w:semiHidden="0" w:uiPriority="31" w:unhideWhenUsed="0" w:qFormat="1"/>
+    <w:lsdException w:name="Intense Reference" w:semiHidden="0" w:uiPriority="32" w:unhideWhenUsed="0" w:qFormat="1"/>
+    <w:lsdException w:name="Book Title" w:semiHidden="0" w:uiPriority="33" w:unhideWhenUsed="0" w:qFormat="1"/>
+    <w:lsdException w:name="Bibliography" w:uiPriority="37"/>
+    <w:lsdException w:name="TOC Heading" w:uiPriority="39" w:qFormat="1"/>
   </w:latentStyles>
   <w:style w:type="paragraph" w:default="1" w:styleId="Normal">
     <w:name w:val="Normal"/>
@@ -21764,7 +22464,7 @@
 </file>
 
 <file path=customXml/itemProps1.xml><?xml version="1.0" encoding="utf-8"?>
-<ds:datastoreItem xmlns:ds="http://schemas.openxmlformats.org/officeDocument/2006/customXml" ds:itemID="{70F5E4F3-93E3-4ADB-BF80-15ECA18F951F}">
+<ds:datastoreItem xmlns:ds="http://schemas.openxmlformats.org/officeDocument/2006/customXml" ds:itemID="{BB94787E-D906-4F00-ACF8-9D0D10BBDFAA}">
   <ds:schemaRefs>
     <ds:schemaRef ds:uri="http://schemas.openxmlformats.org/officeDocument/2006/bibliography"/>
   </ds:schemaRefs>

</xml_diff>

<commit_message>
Correction rapport itération 3
</commit_message>
<xml_diff>
--- a/analyse/iteration3.docx
+++ b/analyse/iteration3.docx
@@ -1,6 +1,6 @@
 
 <file path=word/document.xml><?xml version="1.0" encoding="utf-8"?>
-<w:document xmlns:wpc="http://schemas.microsoft.com/office/word/2010/wordprocessingCanvas" xmlns:mc="http://schemas.openxmlformats.org/markup-compatibility/2006" xmlns:o="urn:schemas-microsoft-com:office:office" xmlns:r="http://schemas.openxmlformats.org/officeDocument/2006/relationships" xmlns:m="http://schemas.openxmlformats.org/officeDocument/2006/math" xmlns:v="urn:schemas-microsoft-com:vml" xmlns:wp14="http://schemas.microsoft.com/office/word/2010/wordprocessingDrawing" xmlns:wp="http://schemas.openxmlformats.org/drawingml/2006/wordprocessingDrawing" xmlns:w10="urn:schemas-microsoft-com:office:word" xmlns:w="http://schemas.openxmlformats.org/wordprocessingml/2006/main" xmlns:w14="http://schemas.microsoft.com/office/word/2010/wordml" xmlns:wpg="http://schemas.microsoft.com/office/word/2010/wordprocessingGroup" xmlns:wpi="http://schemas.microsoft.com/office/word/2010/wordprocessingInk" xmlns:wne="http://schemas.microsoft.com/office/word/2006/wordml" xmlns:wps="http://schemas.microsoft.com/office/word/2010/wordprocessingShape" mc:Ignorable="w14 wp14">
+<w:document xmlns:wpc="http://schemas.microsoft.com/office/word/2010/wordprocessingCanvas" xmlns:cx="http://schemas.microsoft.com/office/drawing/2014/chartex" xmlns:cx1="http://schemas.microsoft.com/office/drawing/2015/9/8/chartex" xmlns:cx2="http://schemas.microsoft.com/office/drawing/2015/10/21/chartex" xmlns:cx3="http://schemas.microsoft.com/office/drawing/2016/5/9/chartex" xmlns:cx4="http://schemas.microsoft.com/office/drawing/2016/5/10/chartex" xmlns:cx5="http://schemas.microsoft.com/office/drawing/2016/5/11/chartex" xmlns:cx6="http://schemas.microsoft.com/office/drawing/2016/5/12/chartex" xmlns:cx7="http://schemas.microsoft.com/office/drawing/2016/5/13/chartex" xmlns:cx8="http://schemas.microsoft.com/office/drawing/2016/5/14/chartex" xmlns:mc="http://schemas.openxmlformats.org/markup-compatibility/2006" xmlns:aink="http://schemas.microsoft.com/office/drawing/2016/ink" xmlns:am3d="http://schemas.microsoft.com/office/drawing/2017/model3d" xmlns:o="urn:schemas-microsoft-com:office:office" xmlns:r="http://schemas.openxmlformats.org/officeDocument/2006/relationships" xmlns:m="http://schemas.openxmlformats.org/officeDocument/2006/math" xmlns:v="urn:schemas-microsoft-com:vml" xmlns:wp14="http://schemas.microsoft.com/office/word/2010/wordprocessingDrawing" xmlns:wp="http://schemas.openxmlformats.org/drawingml/2006/wordprocessingDrawing" xmlns:w10="urn:schemas-microsoft-com:office:word" xmlns:w="http://schemas.openxmlformats.org/wordprocessingml/2006/main" xmlns:w14="http://schemas.microsoft.com/office/word/2010/wordml" xmlns:w15="http://schemas.microsoft.com/office/word/2012/wordml" xmlns:w16cid="http://schemas.microsoft.com/office/word/2016/wordml/cid" xmlns:w16se="http://schemas.microsoft.com/office/word/2015/wordml/symex" xmlns:wpg="http://schemas.microsoft.com/office/word/2010/wordprocessingGroup" xmlns:wpi="http://schemas.microsoft.com/office/word/2010/wordprocessingInk" xmlns:wne="http://schemas.microsoft.com/office/word/2006/wordml" xmlns:wps="http://schemas.microsoft.com/office/word/2010/wordprocessingShape" mc:Ignorable="w14 w15 w16se w16cid wp14">
   <w:body>
     <w:sdt>
       <w:sdtPr>
@@ -13,6 +13,7 @@
           <w:docPartUnique/>
         </w:docPartObj>
       </w:sdtPr>
+      <w:sdtEndPr/>
       <w:sdtContent>
         <w:p>
           <w:pPr>
@@ -296,7 +297,7 @@
                         </pic:cNvPicPr>
                       </pic:nvPicPr>
                       <pic:blipFill>
-                        <a:blip r:embed="rId9">
+                        <a:blip r:embed="rId8">
                           <a:extLst>
                             <a:ext uri="{28A0092B-C50C-407E-A947-70E740481C1C}">
                               <a14:useLocalDpi xmlns:a14="http://schemas.microsoft.com/office/drawing/2010/main" val="0"/>
@@ -2148,11 +2149,19 @@
         </w:rPr>
         <w:t>relationnelle (</w:t>
       </w:r>
+      <w:proofErr w:type="spellStart"/>
       <w:r>
         <w:rPr>
           <w:lang w:eastAsia="fr-BE"/>
         </w:rPr>
-        <w:t xml:space="preserve">Postgre SQL) et située en local. L’application ne gèrera pas la suppression de pilotes.  Elle ne permettra pas de modifier, </w:t>
+        <w:t>Postgre</w:t>
+      </w:r>
+      <w:proofErr w:type="spellEnd"/>
+      <w:r>
+        <w:rPr>
+          <w:lang w:eastAsia="fr-BE"/>
+        </w:rPr>
+        <w:t xml:space="preserve"> SQL) et située en local. L’application ne gèrera pas la suppression de pilotes.  Elle ne permettra pas de modifier, </w:t>
       </w:r>
       <w:r>
         <w:rPr>
@@ -2164,7 +2173,21 @@
         <w:rPr>
           <w:lang w:eastAsia="fr-BE"/>
         </w:rPr>
-        <w:t xml:space="preserve"> de supprimer des  tarifs. Il ne sera pas nécessaire de s’authentifier à l’application.</w:t>
+        <w:t xml:space="preserve"> de supprimer </w:t>
+      </w:r>
+      <w:proofErr w:type="gramStart"/>
+      <w:r>
+        <w:rPr>
+          <w:lang w:eastAsia="fr-BE"/>
+        </w:rPr>
+        <w:t>des  tarifs</w:t>
+      </w:r>
+      <w:proofErr w:type="gramEnd"/>
+      <w:r>
+        <w:rPr>
+          <w:lang w:eastAsia="fr-BE"/>
+        </w:rPr>
+        <w:t>. Il ne sera pas nécessaire de s’authentifier à l’application.</w:t>
       </w:r>
     </w:p>
     <w:p>
@@ -3635,8 +3658,16 @@
               <w:rPr>
                 <w:u w:val="single"/>
               </w:rPr>
-              <w:t>Correspondance au requirement</w:t>
-            </w:r>
+              <w:t xml:space="preserve">Correspondance au </w:t>
+            </w:r>
+            <w:proofErr w:type="spellStart"/>
+            <w:r>
+              <w:rPr>
+                <w:u w:val="single"/>
+              </w:rPr>
+              <w:t>requirement</w:t>
+            </w:r>
+            <w:proofErr w:type="spellEnd"/>
           </w:p>
         </w:tc>
       </w:tr>
@@ -4305,7 +4336,7 @@
                     <pic:cNvPicPr/>
                   </pic:nvPicPr>
                   <pic:blipFill>
-                    <a:blip r:embed="rId10">
+                    <a:blip r:embed="rId9">
                       <a:extLst>
                         <a:ext uri="{28A0092B-C50C-407E-A947-70E740481C1C}">
                           <a14:useLocalDpi xmlns:a14="http://schemas.microsoft.com/office/drawing/2010/main" val="0"/>
@@ -6578,13 +6609,23 @@
                 <w:szCs w:val="24"/>
               </w:rPr>
             </w:pPr>
+            <w:proofErr w:type="gramStart"/>
             <w:r>
               <w:rPr>
                 <w:rFonts w:ascii="Times New Roman" w:hAnsi="Times New Roman" w:cs="Times New Roman"/>
                 <w:sz w:val="24"/>
                 <w:szCs w:val="24"/>
               </w:rPr>
-              <w:t>on revient à l’étape 1 du scénario nominal</w:t>
+              <w:t>on</w:t>
+            </w:r>
+            <w:proofErr w:type="gramEnd"/>
+            <w:r>
+              <w:rPr>
+                <w:rFonts w:ascii="Times New Roman" w:hAnsi="Times New Roman" w:cs="Times New Roman"/>
+                <w:sz w:val="24"/>
+                <w:szCs w:val="24"/>
+              </w:rPr>
+              <w:t xml:space="preserve"> revient à l’étape 1 du scénario nominal</w:t>
             </w:r>
           </w:p>
           <w:p>
@@ -7282,15 +7323,33 @@
                 <w:sz w:val="24"/>
                 <w:szCs w:val="24"/>
               </w:rPr>
-              <w:t xml:space="preserve">L’application affiche la liste </w:t>
-            </w:r>
+              <w:t xml:space="preserve">L’application affiche la </w:t>
+            </w:r>
+            <w:proofErr w:type="gramStart"/>
             <w:r>
               <w:rPr>
                 <w:rFonts w:ascii="Times New Roman" w:hAnsi="Times New Roman" w:cs="Times New Roman"/>
                 <w:sz w:val="24"/>
                 <w:szCs w:val="24"/>
               </w:rPr>
-              <w:t xml:space="preserve"> triée en fonction du solde : du plus négatif au moins négatif </w:t>
+              <w:t xml:space="preserve">liste </w:t>
+            </w:r>
+            <w:r>
+              <w:rPr>
+                <w:rFonts w:ascii="Times New Roman" w:hAnsi="Times New Roman" w:cs="Times New Roman"/>
+                <w:sz w:val="24"/>
+                <w:szCs w:val="24"/>
+              </w:rPr>
+              <w:t xml:space="preserve"> triée</w:t>
+            </w:r>
+            <w:proofErr w:type="gramEnd"/>
+            <w:r>
+              <w:rPr>
+                <w:rFonts w:ascii="Times New Roman" w:hAnsi="Times New Roman" w:cs="Times New Roman"/>
+                <w:sz w:val="24"/>
+                <w:szCs w:val="24"/>
+              </w:rPr>
+              <w:t xml:space="preserve"> en fonction du solde : du plus négatif au moins négatif </w:t>
             </w:r>
             <w:r>
               <w:rPr>
@@ -7732,7 +7791,25 @@
                 <w:sz w:val="24"/>
                 <w:szCs w:val="24"/>
               </w:rPr>
-              <w:t>1 un message d’erreur s’affiche &lt;&lt; Format du numéro de gsm invalide&gt;&gt;</w:t>
+              <w:t xml:space="preserve">1 un message d’erreur s’affiche &lt;&lt; Format du numéro de </w:t>
+            </w:r>
+            <w:proofErr w:type="spellStart"/>
+            <w:r>
+              <w:rPr>
+                <w:rFonts w:ascii="Times New Roman" w:hAnsi="Times New Roman" w:cs="Times New Roman"/>
+                <w:sz w:val="24"/>
+                <w:szCs w:val="24"/>
+              </w:rPr>
+              <w:t>gsm</w:t>
+            </w:r>
+            <w:proofErr w:type="spellEnd"/>
+            <w:r>
+              <w:rPr>
+                <w:rFonts w:ascii="Times New Roman" w:hAnsi="Times New Roman" w:cs="Times New Roman"/>
+                <w:sz w:val="24"/>
+                <w:szCs w:val="24"/>
+              </w:rPr>
+              <w:t xml:space="preserve"> invalide&gt;&gt;</w:t>
             </w:r>
           </w:p>
           <w:p>
@@ -7990,7 +8067,7 @@
               <w:pStyle w:val="Paragraphedeliste"/>
               <w:numPr>
                 <w:ilvl w:val="0"/>
-                <w:numId w:val="4"/>
+                <w:numId w:val="41"/>
               </w:numPr>
               <w:spacing w:after="0" w:line="240" w:lineRule="auto"/>
               <w:rPr>
@@ -8013,7 +8090,103 @@
                 <w:sz w:val="24"/>
                 <w:szCs w:val="24"/>
               </w:rPr>
-              <w:t>duree,planeur,pilote,date,coût</w:t>
+              <w:t>dur</w:t>
+            </w:r>
+            <w:r>
+              <w:rPr>
+                <w:rFonts w:ascii="Times New Roman" w:hAnsi="Times New Roman" w:cs="Times New Roman"/>
+                <w:sz w:val="24"/>
+                <w:szCs w:val="24"/>
+              </w:rPr>
+              <w:t>é</w:t>
+            </w:r>
+            <w:r>
+              <w:rPr>
+                <w:rFonts w:ascii="Times New Roman" w:hAnsi="Times New Roman" w:cs="Times New Roman"/>
+                <w:sz w:val="24"/>
+                <w:szCs w:val="24"/>
+              </w:rPr>
+              <w:t>e</w:t>
+            </w:r>
+            <w:r>
+              <w:rPr>
+                <w:rFonts w:ascii="Times New Roman" w:hAnsi="Times New Roman" w:cs="Times New Roman"/>
+                <w:sz w:val="24"/>
+                <w:szCs w:val="24"/>
+              </w:rPr>
+              <w:t xml:space="preserve"> en minutes</w:t>
+            </w:r>
+            <w:r>
+              <w:rPr>
+                <w:rFonts w:ascii="Times New Roman" w:hAnsi="Times New Roman" w:cs="Times New Roman"/>
+                <w:sz w:val="24"/>
+                <w:szCs w:val="24"/>
+              </w:rPr>
+              <w:t>,</w:t>
+            </w:r>
+            <w:r>
+              <w:rPr>
+                <w:rFonts w:ascii="Times New Roman" w:hAnsi="Times New Roman" w:cs="Times New Roman"/>
+                <w:sz w:val="24"/>
+                <w:szCs w:val="24"/>
+              </w:rPr>
+              <w:t xml:space="preserve"> </w:t>
+            </w:r>
+            <w:r>
+              <w:rPr>
+                <w:rFonts w:ascii="Times New Roman" w:hAnsi="Times New Roman" w:cs="Times New Roman"/>
+                <w:sz w:val="24"/>
+                <w:szCs w:val="24"/>
+              </w:rPr>
+              <w:t>planeur,</w:t>
+            </w:r>
+            <w:r>
+              <w:rPr>
+                <w:rFonts w:ascii="Times New Roman" w:hAnsi="Times New Roman" w:cs="Times New Roman"/>
+                <w:sz w:val="24"/>
+                <w:szCs w:val="24"/>
+              </w:rPr>
+              <w:t xml:space="preserve"> </w:t>
+            </w:r>
+            <w:r>
+              <w:rPr>
+                <w:rFonts w:ascii="Times New Roman" w:hAnsi="Times New Roman" w:cs="Times New Roman"/>
+                <w:sz w:val="24"/>
+                <w:szCs w:val="24"/>
+              </w:rPr>
+              <w:t>pilote,</w:t>
+            </w:r>
+            <w:r>
+              <w:rPr>
+                <w:rFonts w:ascii="Times New Roman" w:hAnsi="Times New Roman" w:cs="Times New Roman"/>
+                <w:sz w:val="24"/>
+                <w:szCs w:val="24"/>
+              </w:rPr>
+              <w:t xml:space="preserve"> </w:t>
+            </w:r>
+            <w:r>
+              <w:rPr>
+                <w:rFonts w:ascii="Times New Roman" w:hAnsi="Times New Roman" w:cs="Times New Roman"/>
+                <w:sz w:val="24"/>
+                <w:szCs w:val="24"/>
+              </w:rPr>
+              <w:t>date,</w:t>
+            </w:r>
+            <w:r>
+              <w:rPr>
+                <w:rFonts w:ascii="Times New Roman" w:hAnsi="Times New Roman" w:cs="Times New Roman"/>
+                <w:sz w:val="24"/>
+                <w:szCs w:val="24"/>
+              </w:rPr>
+              <w:t xml:space="preserve"> </w:t>
+            </w:r>
+            <w:r>
+              <w:rPr>
+                <w:rFonts w:ascii="Times New Roman" w:hAnsi="Times New Roman" w:cs="Times New Roman"/>
+                <w:sz w:val="24"/>
+                <w:szCs w:val="24"/>
+              </w:rPr>
+              <w:t>coût</w:t>
             </w:r>
             <w:r>
               <w:rPr>
@@ -8030,7 +8203,7 @@
               <w:pStyle w:val="Paragraphedeliste"/>
               <w:numPr>
                 <w:ilvl w:val="0"/>
-                <w:numId w:val="4"/>
+                <w:numId w:val="41"/>
               </w:numPr>
               <w:spacing w:after="0" w:line="240" w:lineRule="auto"/>
               <w:rPr>
@@ -8088,6 +8261,11 @@
           </w:p>
           <w:p>
             <w:pPr>
+              <w:pStyle w:val="Paragraphedeliste"/>
+              <w:numPr>
+                <w:ilvl w:val="0"/>
+                <w:numId w:val="42"/>
+              </w:numPr>
               <w:spacing w:after="0" w:line="240" w:lineRule="auto"/>
               <w:rPr>
                 <w:rFonts w:ascii="Times New Roman" w:hAnsi="Times New Roman" w:cs="Times New Roman"/>
@@ -8101,119 +8279,77 @@
                 <w:sz w:val="24"/>
                 <w:szCs w:val="24"/>
               </w:rPr>
-              <w:t>1 un message d’erreur s’affiche &lt;&lt; Un ou plusieurs champs manquants&gt;&gt;</w:t>
-            </w:r>
-          </w:p>
-          <w:p>
-            <w:pPr>
-              <w:spacing w:after="0" w:line="240" w:lineRule="auto"/>
+              <w:t>Un</w:t>
+            </w:r>
+            <w:r>
               <w:rPr>
                 <w:rFonts w:ascii="Times New Roman" w:hAnsi="Times New Roman" w:cs="Times New Roman"/>
                 <w:sz w:val="24"/>
                 <w:szCs w:val="24"/>
               </w:rPr>
-            </w:pPr>
-            <w:r>
+              <w:t xml:space="preserve"> message d’erreur s’affiche &lt;&lt; Un ou plusieurs champs manquants&gt;&gt;</w:t>
+            </w:r>
+          </w:p>
+          <w:p>
+            <w:pPr>
+              <w:pStyle w:val="Paragraphedeliste"/>
+              <w:numPr>
+                <w:ilvl w:val="0"/>
+                <w:numId w:val="42"/>
+              </w:numPr>
+              <w:spacing w:after="0" w:line="240" w:lineRule="auto"/>
               <w:rPr>
                 <w:rFonts w:ascii="Times New Roman" w:hAnsi="Times New Roman" w:cs="Times New Roman"/>
                 <w:sz w:val="24"/>
                 <w:szCs w:val="24"/>
               </w:rPr>
-              <w:t>2 le ou les champs manquants seront mis en évidence</w:t>
-            </w:r>
-          </w:p>
-          <w:p>
-            <w:pPr>
-              <w:spacing w:after="0" w:line="240" w:lineRule="auto"/>
+            </w:pPr>
+            <w:r>
               <w:rPr>
                 <w:rFonts w:ascii="Times New Roman" w:hAnsi="Times New Roman" w:cs="Times New Roman"/>
                 <w:sz w:val="24"/>
                 <w:szCs w:val="24"/>
               </w:rPr>
-            </w:pPr>
+              <w:t>L</w:t>
+            </w:r>
             <w:r>
               <w:rPr>
                 <w:rFonts w:ascii="Times New Roman" w:hAnsi="Times New Roman" w:cs="Times New Roman"/>
                 <w:sz w:val="24"/>
                 <w:szCs w:val="24"/>
               </w:rPr>
-              <w:t>3 on revient à l’étape 1 du scénario nominal</w:t>
-            </w:r>
-          </w:p>
-          <w:p>
-            <w:pPr>
-              <w:pStyle w:val="Paragraphedeliste"/>
-              <w:spacing w:after="0" w:line="240" w:lineRule="auto"/>
-              <w:ind w:left="405"/>
+              <w:t>e ou les champs manquants seront mis en évidence</w:t>
+            </w:r>
+          </w:p>
+          <w:p>
+            <w:pPr>
+              <w:pStyle w:val="Paragraphedeliste"/>
+              <w:numPr>
+                <w:ilvl w:val="0"/>
+                <w:numId w:val="42"/>
+              </w:numPr>
+              <w:spacing w:after="0" w:line="240" w:lineRule="auto"/>
               <w:rPr>
                 <w:rFonts w:ascii="Times New Roman" w:hAnsi="Times New Roman" w:cs="Times New Roman"/>
                 <w:sz w:val="24"/>
                 <w:szCs w:val="24"/>
               </w:rPr>
             </w:pPr>
-          </w:p>
-          <w:p>
-            <w:pPr>
-              <w:spacing w:after="0" w:line="240" w:lineRule="auto"/>
+            <w:r>
               <w:rPr>
                 <w:rFonts w:ascii="Times New Roman" w:hAnsi="Times New Roman" w:cs="Times New Roman"/>
                 <w:sz w:val="24"/>
                 <w:szCs w:val="24"/>
               </w:rPr>
-            </w:pPr>
+              <w:t>O</w:t>
+            </w:r>
             <w:r>
               <w:rPr>
                 <w:rFonts w:ascii="Times New Roman" w:hAnsi="Times New Roman" w:cs="Times New Roman"/>
                 <w:sz w:val="24"/>
                 <w:szCs w:val="24"/>
               </w:rPr>
-              <w:t>2b 1e vol existe déjà</w:t>
-            </w:r>
-          </w:p>
-          <w:p>
-            <w:pPr>
-              <w:pStyle w:val="Paragraphedeliste"/>
-              <w:numPr>
-                <w:ilvl w:val="0"/>
-                <w:numId w:val="5"/>
-              </w:numPr>
-              <w:spacing w:after="0" w:line="240" w:lineRule="auto"/>
-              <w:rPr>
-                <w:rFonts w:ascii="Times New Roman" w:hAnsi="Times New Roman" w:cs="Times New Roman"/>
-                <w:sz w:val="24"/>
-                <w:szCs w:val="24"/>
-              </w:rPr>
-            </w:pPr>
-            <w:r>
-              <w:rPr>
-                <w:rFonts w:ascii="Times New Roman" w:hAnsi="Times New Roman" w:cs="Times New Roman"/>
-                <w:sz w:val="24"/>
-                <w:szCs w:val="24"/>
-              </w:rPr>
-              <w:t xml:space="preserve">Un message d’erreur s’affiche &lt;&lt; Le vol existe déjà&gt;&gt; </w:t>
-            </w:r>
-          </w:p>
-          <w:p>
-            <w:pPr>
-              <w:pStyle w:val="Paragraphedeliste"/>
-              <w:numPr>
-                <w:ilvl w:val="0"/>
-                <w:numId w:val="5"/>
-              </w:numPr>
-              <w:spacing w:after="0" w:line="240" w:lineRule="auto"/>
-              <w:rPr>
-                <w:rFonts w:ascii="Times New Roman" w:hAnsi="Times New Roman" w:cs="Times New Roman"/>
-                <w:sz w:val="24"/>
-                <w:szCs w:val="24"/>
-              </w:rPr>
-            </w:pPr>
-            <w:r>
-              <w:rPr>
-                <w:rFonts w:ascii="Times New Roman" w:hAnsi="Times New Roman" w:cs="Times New Roman"/>
-                <w:sz w:val="24"/>
-                <w:szCs w:val="24"/>
-              </w:rPr>
-              <w:t>on revient à l’étape 1 du scénario nominal</w:t>
+              <w:t>n revient à l’étape 1 du scénario nominal</w:t>
             </w:r>
           </w:p>
           <w:p>
@@ -8322,7 +8458,6 @@
                 <w:szCs w:val="28"/>
                 <w:u w:val="single"/>
               </w:rPr>
-              <w:lastRenderedPageBreak/>
               <w:t>6 Afficher liste vols</w:t>
             </w:r>
           </w:p>
@@ -8368,6 +8503,7 @@
                 <w:sz w:val="24"/>
                 <w:szCs w:val="24"/>
               </w:rPr>
+              <w:lastRenderedPageBreak/>
               <w:t>Objectifs </w:t>
             </w:r>
             <w:r>
@@ -8376,7 +8512,23 @@
                 <w:sz w:val="24"/>
                 <w:szCs w:val="24"/>
               </w:rPr>
-              <w:t xml:space="preserve">: pouvoir consulter la liste contenant les informations de tous les vols. Cette liste doit être triée </w:t>
+              <w:t xml:space="preserve">: pouvoir consulter la liste contenant les informations </w:t>
+            </w:r>
+            <w:r>
+              <w:rPr>
+                <w:rFonts w:ascii="Times New Roman" w:hAnsi="Times New Roman" w:cs="Times New Roman"/>
+                <w:sz w:val="24"/>
+                <w:szCs w:val="24"/>
+              </w:rPr>
+              <w:t>des vols réalisés à une date précise</w:t>
+            </w:r>
+            <w:r>
+              <w:rPr>
+                <w:rFonts w:ascii="Times New Roman" w:hAnsi="Times New Roman" w:cs="Times New Roman"/>
+                <w:sz w:val="24"/>
+                <w:szCs w:val="24"/>
+              </w:rPr>
+              <w:t xml:space="preserve">. Cette liste doit être triée </w:t>
             </w:r>
             <w:r>
               <w:t>sur la durée de vol : du plus long au moins long.</w:t>
@@ -8411,6 +8563,7 @@
                 <w:sz w:val="24"/>
                 <w:szCs w:val="24"/>
               </w:rPr>
+              <w:lastRenderedPageBreak/>
               <w:t>Préconditions </w:t>
             </w:r>
             <w:r>
@@ -8471,7 +8624,7 @@
               <w:pStyle w:val="Paragraphedeliste"/>
               <w:numPr>
                 <w:ilvl w:val="0"/>
-                <w:numId w:val="4"/>
+                <w:numId w:val="39"/>
               </w:numPr>
               <w:spacing w:after="0" w:line="240" w:lineRule="auto"/>
               <w:rPr>
@@ -8494,7 +8647,7 @@
               <w:pStyle w:val="Paragraphedeliste"/>
               <w:numPr>
                 <w:ilvl w:val="0"/>
-                <w:numId w:val="4"/>
+                <w:numId w:val="39"/>
               </w:numPr>
               <w:spacing w:after="0" w:line="240" w:lineRule="auto"/>
               <w:rPr>
@@ -8509,6 +8662,29 @@
                 <w:sz w:val="24"/>
                 <w:szCs w:val="24"/>
               </w:rPr>
+              <w:t>Le gestionnaire sélectionne une date dans une liste déroulante. Cette liste contiendra les dates auxquelles des vols ont été réalisés.</w:t>
+            </w:r>
+          </w:p>
+          <w:p>
+            <w:pPr>
+              <w:pStyle w:val="Paragraphedeliste"/>
+              <w:numPr>
+                <w:ilvl w:val="0"/>
+                <w:numId w:val="39"/>
+              </w:numPr>
+              <w:spacing w:after="0" w:line="240" w:lineRule="auto"/>
+              <w:rPr>
+                <w:rFonts w:ascii="Times New Roman" w:hAnsi="Times New Roman" w:cs="Times New Roman"/>
+                <w:sz w:val="24"/>
+                <w:szCs w:val="24"/>
+              </w:rPr>
+            </w:pPr>
+            <w:r>
+              <w:rPr>
+                <w:rFonts w:ascii="Times New Roman" w:hAnsi="Times New Roman" w:cs="Times New Roman"/>
+                <w:sz w:val="24"/>
+                <w:szCs w:val="24"/>
+              </w:rPr>
               <w:t>L’application va rechercher dans la base de données les informations de tous les vols enregistrés.</w:t>
             </w:r>
           </w:p>
@@ -8517,7 +8693,7 @@
               <w:pStyle w:val="Paragraphedeliste"/>
               <w:numPr>
                 <w:ilvl w:val="0"/>
-                <w:numId w:val="4"/>
+                <w:numId w:val="39"/>
               </w:numPr>
               <w:spacing w:after="200" w:line="240" w:lineRule="auto"/>
               <w:rPr>
@@ -8584,6 +8760,11 @@
           </w:p>
           <w:p>
             <w:pPr>
+              <w:pStyle w:val="Paragraphedeliste"/>
+              <w:numPr>
+                <w:ilvl w:val="0"/>
+                <w:numId w:val="40"/>
+              </w:numPr>
               <w:rPr>
                 <w:rFonts w:ascii="Times New Roman" w:hAnsi="Times New Roman" w:cs="Times New Roman"/>
                 <w:sz w:val="24"/>
@@ -8596,7 +8777,7 @@
                 <w:sz w:val="24"/>
                 <w:szCs w:val="24"/>
               </w:rPr>
-              <w:t>1 Au lieu d’afficher une liste vide, l’application affichera à l’emplacement prévu pour la liste un message indiquant qu’aucun vol n’a été enregistré.</w:t>
+              <w:t>Au lieu d’afficher une liste vide, l’application affichera à l’emplacement prévu pour la liste un message indiquant qu’aucun vol n’a été enregistré.</w:t>
             </w:r>
           </w:p>
           <w:p>
@@ -8659,7 +8840,6 @@
       <w:bookmarkStart w:id="14" w:name="_Toc509583403"/>
       <w:bookmarkStart w:id="15" w:name="_Toc511760494"/>
       <w:r>
-        <w:lastRenderedPageBreak/>
         <w:t>Diagramme de classe</w:t>
       </w:r>
       <w:bookmarkEnd w:id="14"/>
@@ -8672,6 +8852,7 @@
           <w:noProof/>
           <w:lang w:eastAsia="fr-BE"/>
         </w:rPr>
+        <w:lastRenderedPageBreak/>
         <w:drawing>
           <wp:inline distT="0" distB="0" distL="0" distR="0">
             <wp:extent cx="6115050" cy="6535662"/>
@@ -8688,7 +8869,7 @@
                     <pic:cNvPicPr/>
                   </pic:nvPicPr>
                   <pic:blipFill>
-                    <a:blip r:embed="rId11">
+                    <a:blip r:embed="rId10">
                       <a:extLst>
                         <a:ext uri="{28A0092B-C50C-407E-A947-70E740481C1C}">
                           <a14:useLocalDpi xmlns:a14="http://schemas.microsoft.com/office/drawing/2010/main" val="0"/>
@@ -8763,7 +8944,7 @@
                     <pic:cNvPicPr/>
                   </pic:nvPicPr>
                   <pic:blipFill>
-                    <a:blip r:embed="rId12">
+                    <a:blip r:embed="rId11">
                       <a:extLst>
                         <a:ext uri="{28A0092B-C50C-407E-A947-70E740481C1C}">
                           <a14:useLocalDpi xmlns:a14="http://schemas.microsoft.com/office/drawing/2010/main" val="0"/>
@@ -11434,22 +11615,22 @@
                   <v:fill o:detectmouseclick="t"/>
                   <v:path o:connecttype="none"/>
                 </v:shape>
-                <v:line id="Line 5" o:spid="_x0000_s1030" style="position:absolute;flip:x;visibility:visible;mso-wrap-style:square" from="22694,44221" to="24568,44221" o:connectortype="straight" o:gfxdata="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" strokeweight="0"/>
-                <v:line id="Line 6" o:spid="_x0000_s1031" style="position:absolute;flip:x y;visibility:visible;mso-wrap-style:square" from="12623,44164" to="22694,44221" o:connectortype="straight" o:gfxdata="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" strokeweight="0"/>
-                <v:line id="Line 7" o:spid="_x0000_s1032" style="position:absolute;flip:x;visibility:visible;mso-wrap-style:square" from="12401,44164" to="12623,44164" o:connectortype="straight" o:gfxdata="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" strokeweight="0"/>
-                <v:shape id="Freeform 8" o:spid="_x0000_s1033" style="position:absolute;left:10750;top:43567;width:1651;height:1187;visibility:visible;mso-wrap-style:square;v-text-anchor:top" coordsize="260,187" o:gfxdata="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" path="m260,l,94r260,93l260,xe" strokeweight="0">
+                <v:line id="Line 5" o:spid="_x0000_s1030" style="position:absolute;flip:x;visibility:visible;mso-wrap-style:square" from="22694,44221" to="24568,44221" o:connectortype="straight" o:gfxdata="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" strokeweight="0"/>
+                <v:line id="Line 6" o:spid="_x0000_s1031" style="position:absolute;flip:x y;visibility:visible;mso-wrap-style:square" from="12623,44164" to="22694,44221" o:connectortype="straight" o:gfxdata="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" strokeweight="0"/>
+                <v:line id="Line 7" o:spid="_x0000_s1032" style="position:absolute;flip:x;visibility:visible;mso-wrap-style:square" from="12401,44164" to="12623,44164" o:connectortype="straight" o:gfxdata="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" strokeweight="0"/>
+                <v:shape id="Freeform 8" o:spid="_x0000_s1033" style="position:absolute;left:10750;top:43567;width:1651;height:1187;visibility:visible;mso-wrap-style:square;v-text-anchor:top" coordsize="260,187" o:gfxdata="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" path="m260,l,94r260,93l260,xe" strokeweight="0">
                   <v:path arrowok="t" o:connecttype="custom" o:connectlocs="165100,0;0,59690;165100,118745;165100,0" o:connectangles="0,0,0,0"/>
                 </v:shape>
-                <v:line id="Line 9" o:spid="_x0000_s1034" style="position:absolute;visibility:visible;mso-wrap-style:square" from="34531,46602" to="36404,46602" o:connectortype="straight" o:gfxdata="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" strokeweight="0"/>
-                <v:line id="Line 10" o:spid="_x0000_s1035" style="position:absolute;visibility:visible;mso-wrap-style:square" from="36404,46602" to="46640,46602" o:connectortype="straight" o:gfxdata="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" strokeweight="0"/>
-                <v:line id="Line 11" o:spid="_x0000_s1036" style="position:absolute;visibility:visible;mso-wrap-style:square" from="46640,46602" to="46863,46602" o:connectortype="straight" o:gfxdata="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" strokeweight="0"/>
-                <v:shape id="Freeform 12" o:spid="_x0000_s1037" style="position:absolute;left:46863;top:46005;width:1651;height:1188;visibility:visible;mso-wrap-style:square;v-text-anchor:top" coordsize="260,187" o:gfxdata="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" path="m,l260,94,,187,,xe" strokeweight="0">
+                <v:line id="Line 9" o:spid="_x0000_s1034" style="position:absolute;visibility:visible;mso-wrap-style:square" from="34531,46602" to="36404,46602" o:connectortype="straight" o:gfxdata="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" strokeweight="0"/>
+                <v:line id="Line 10" o:spid="_x0000_s1035" style="position:absolute;visibility:visible;mso-wrap-style:square" from="36404,46602" to="46640,46602" o:connectortype="straight" o:gfxdata="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" strokeweight="0"/>
+                <v:line id="Line 11" o:spid="_x0000_s1036" style="position:absolute;visibility:visible;mso-wrap-style:square" from="46640,46602" to="46863,46602" o:connectortype="straight" o:gfxdata="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" strokeweight="0"/>
+                <v:shape id="Freeform 12" o:spid="_x0000_s1037" style="position:absolute;left:46863;top:46005;width:1651;height:1188;visibility:visible;mso-wrap-style:square;v-text-anchor:top" coordsize="260,187" o:gfxdata="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" path="m,l260,94,,187,,xe" strokeweight="0">
                   <v:path arrowok="t" o:connecttype="custom" o:connectlocs="0,0;165100,59690;0,118745;0,0" o:connectangles="0,0,0,0"/>
                 </v:shape>
-                <v:rect id="Rectangle 13" o:spid="_x0000_s1038" style="position:absolute;left:24568;top:22707;width:9798;height:25495;visibility:visible;mso-wrap-style:square;v-text-anchor:top" o:gfxdata="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" strokeweight="0"/>
-                <v:line id="Line 14" o:spid="_x0000_s1039" style="position:absolute;visibility:visible;mso-wrap-style:square" from="24568,25857" to="34531,25857" o:connectortype="straight" o:gfxdata="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" strokeweight="0"/>
-                <v:line id="Line 15" o:spid="_x0000_s1040" style="position:absolute;visibility:visible;mso-wrap-style:square" from="24568,40481" to="34531,40481" o:connectortype="straight" o:gfxdata="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" strokeweight="0"/>
-                <v:rect id="Rectangle 16" o:spid="_x0000_s1041" style="position:absolute;left:27705;top:23304;width:3054;height:3512;visibility:visible;mso-wrap-style:none;v-text-anchor:top" o:gfxdata="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" filled="f" stroked="f">
+                <v:rect id="Rectangle 13" o:spid="_x0000_s1038" style="position:absolute;left:24568;top:22707;width:9798;height:25495;visibility:visible;mso-wrap-style:square;v-text-anchor:top" o:gfxdata="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" strokeweight="0"/>
+                <v:line id="Line 14" o:spid="_x0000_s1039" style="position:absolute;visibility:visible;mso-wrap-style:square" from="24568,25857" to="34531,25857" o:connectortype="straight" o:gfxdata="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" strokeweight="0"/>
+                <v:line id="Line 15" o:spid="_x0000_s1040" style="position:absolute;visibility:visible;mso-wrap-style:square" from="24568,40481" to="34531,40481" o:connectortype="straight" o:gfxdata="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" strokeweight="0"/>
+                <v:rect id="Rectangle 16" o:spid="_x0000_s1041" style="position:absolute;left:27705;top:23304;width:3054;height:3512;visibility:visible;mso-wrap-style:none;v-text-anchor:top" o:gfxdata="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" filled="f" stroked="f">
                   <v:textbox style="mso-fit-shape-to-text:t" inset="0,0,0,0">
                     <w:txbxContent>
                       <w:p>
@@ -11467,7 +11648,7 @@
                     </w:txbxContent>
                   </v:textbox>
                 </v:rect>
-                <v:rect id="Rectangle 17" o:spid="_x0000_s1042" style="position:absolute;left:25120;top:26035;width:5086;height:3511;visibility:visible;mso-wrap-style:none;v-text-anchor:top" o:gfxdata="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" filled="f" stroked="f">
+                <v:rect id="Rectangle 17" o:spid="_x0000_s1042" style="position:absolute;left:25120;top:26035;width:5086;height:3511;visibility:visible;mso-wrap-style:none;v-text-anchor:top" o:gfxdata="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" filled="f" stroked="f">
                   <v:textbox style="mso-fit-shape-to-text:t" inset="0,0,0,0">
                     <w:txbxContent>
                       <w:p>
@@ -11486,7 +11667,7 @@
                     </w:txbxContent>
                   </v:textbox>
                 </v:rect>
-                <v:rect id="Rectangle 18" o:spid="_x0000_s1043" style="position:absolute;left:25120;top:28416;width:4515;height:3511;visibility:visible;mso-wrap-style:none;v-text-anchor:top" o:gfxdata="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" filled="f" stroked="f">
+                <v:rect id="Rectangle 18" o:spid="_x0000_s1043" style="position:absolute;left:25120;top:28416;width:4515;height:3511;visibility:visible;mso-wrap-style:none;v-text-anchor:top" o:gfxdata="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" filled="f" stroked="f">
                   <v:textbox style="mso-fit-shape-to-text:t" inset="0,0,0,0">
                     <w:txbxContent>
                       <w:p>
@@ -11504,7 +11685,7 @@
                     </w:txbxContent>
                   </v:textbox>
                 </v:rect>
-                <v:rect id="Rectangle 19" o:spid="_x0000_s1044" style="position:absolute;left:25120;top:30791;width:3385;height:3511;visibility:visible;mso-wrap-style:none;v-text-anchor:top" o:gfxdata="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" filled="f" stroked="f">
+                <v:rect id="Rectangle 19" o:spid="_x0000_s1044" style="position:absolute;left:25120;top:30791;width:3385;height:3511;visibility:visible;mso-wrap-style:none;v-text-anchor:top" o:gfxdata="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" filled="f" stroked="f">
                   <v:textbox style="mso-fit-shape-to-text:t" inset="0,0,0,0">
                     <w:txbxContent>
                       <w:p>
@@ -11522,7 +11703,7 @@
                     </w:txbxContent>
                   </v:textbox>
                 </v:rect>
-                <v:rect id="Rectangle 20" o:spid="_x0000_s1045" style="position:absolute;left:25120;top:33166;width:3499;height:3511;visibility:visible;mso-wrap-style:none;v-text-anchor:top" o:gfxdata="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" filled="f" stroked="f">
+                <v:rect id="Rectangle 20" o:spid="_x0000_s1045" style="position:absolute;left:25120;top:33166;width:3499;height:3511;visibility:visible;mso-wrap-style:none;v-text-anchor:top" o:gfxdata="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" filled="f" stroked="f">
                   <v:textbox style="mso-fit-shape-to-text:t" inset="0,0,0,0">
                     <w:txbxContent>
                       <w:p>
@@ -11540,7 +11721,7 @@
                     </w:txbxContent>
                   </v:textbox>
                 </v:rect>
-                <v:rect id="Rectangle 21" o:spid="_x0000_s1046" style="position:absolute;left:25120;top:35547;width:6325;height:3511;visibility:visible;mso-wrap-style:none;v-text-anchor:top" o:gfxdata="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" filled="f" stroked="f">
+                <v:rect id="Rectangle 21" o:spid="_x0000_s1046" style="position:absolute;left:25120;top:35547;width:6325;height:3511;visibility:visible;mso-wrap-style:none;v-text-anchor:top" o:gfxdata="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" filled="f" stroked="f">
                   <v:textbox style="mso-fit-shape-to-text:t" inset="0,0,0,0">
                     <w:txbxContent>
                       <w:p>
@@ -11558,7 +11739,7 @@
                     </w:txbxContent>
                   </v:textbox>
                 </v:rect>
-                <v:rect id="Rectangle 22" o:spid="_x0000_s1047" style="position:absolute;left:25120;top:37922;width:6096;height:3511;visibility:visible;mso-wrap-style:none;v-text-anchor:top" o:gfxdata="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" filled="f" stroked="f">
+                <v:rect id="Rectangle 22" o:spid="_x0000_s1047" style="position:absolute;left:25120;top:37922;width:6096;height:3511;visibility:visible;mso-wrap-style:none;v-text-anchor:top" o:gfxdata="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" filled="f" stroked="f">
                   <v:textbox style="mso-fit-shape-to-text:t" inset="0,0,0,0">
                     <w:txbxContent>
                       <w:p>
@@ -11576,7 +11757,7 @@
                     </w:txbxContent>
                   </v:textbox>
                 </v:rect>
-                <v:rect id="Rectangle 23" o:spid="_x0000_s1048" style="position:absolute;left:25120;top:40659;width:2146;height:3511;visibility:visible;mso-wrap-style:none;v-text-anchor:top" o:gfxdata="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" filled="f" stroked="f">
+                <v:rect id="Rectangle 23" o:spid="_x0000_s1048" style="position:absolute;left:25120;top:40659;width:2146;height:3511;visibility:visible;mso-wrap-style:none;v-text-anchor:top" o:gfxdata="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" filled="f" stroked="f">
                   <v:textbox style="mso-fit-shape-to-text:t" inset="0,0,0,0">
                     <w:txbxContent>
                       <w:p>
@@ -11594,7 +11775,7 @@
                     </w:txbxContent>
                   </v:textbox>
                 </v:rect>
-                <v:rect id="Rectangle 24" o:spid="_x0000_s1049" style="position:absolute;left:27489;top:40659;width:5086;height:3511;visibility:visible;mso-wrap-style:none;v-text-anchor:top" o:gfxdata="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" filled="f" stroked="f">
+                <v:rect id="Rectangle 24" o:spid="_x0000_s1049" style="position:absolute;left:27489;top:40659;width:5086;height:3511;visibility:visible;mso-wrap-style:none;v-text-anchor:top" o:gfxdata="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" filled="f" stroked="f">
                   <v:textbox style="mso-fit-shape-to-text:t" inset="0,0,0,0">
                     <w:txbxContent>
                       <w:p>
@@ -11612,7 +11793,7 @@
                     </w:txbxContent>
                   </v:textbox>
                 </v:rect>
-                <v:rect id="Rectangle 25" o:spid="_x0000_s1050" style="position:absolute;left:25120;top:43033;width:2826;height:3512;visibility:visible;mso-wrap-style:none;v-text-anchor:top" o:gfxdata="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" filled="f" stroked="f">
+                <v:rect id="Rectangle 25" o:spid="_x0000_s1050" style="position:absolute;left:25120;top:43033;width:2826;height:3512;visibility:visible;mso-wrap-style:none;v-text-anchor:top" o:gfxdata="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" filled="f" stroked="f">
                   <v:textbox style="mso-fit-shape-to-text:t" inset="0,0,0,0">
                     <w:txbxContent>
                       <w:p>
@@ -11630,7 +11811,7 @@
                     </w:txbxContent>
                   </v:textbox>
                 </v:rect>
-                <v:rect id="Rectangle 26" o:spid="_x0000_s1051" style="position:absolute;left:28314;top:43033;width:6325;height:3512;visibility:visible;mso-wrap-style:none;v-text-anchor:top" o:gfxdata="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" filled="f" stroked="f">
+                <v:rect id="Rectangle 26" o:spid="_x0000_s1051" style="position:absolute;left:28314;top:43033;width:6325;height:3512;visibility:visible;mso-wrap-style:none;v-text-anchor:top" o:gfxdata="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" filled="f" stroked="f">
                   <v:textbox style="mso-fit-shape-to-text:t" inset="0,0,0,0">
                     <w:txbxContent>
                       <w:p>
@@ -11648,7 +11829,7 @@
                     </w:txbxContent>
                   </v:textbox>
                 </v:rect>
-                <v:rect id="Rectangle 27" o:spid="_x0000_s1052" style="position:absolute;left:25120;top:45408;width:2826;height:3512;visibility:visible;mso-wrap-style:none;v-text-anchor:top" o:gfxdata="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" filled="f" stroked="f">
+                <v:rect id="Rectangle 27" o:spid="_x0000_s1052" style="position:absolute;left:25120;top:45408;width:2826;height:3512;visibility:visible;mso-wrap-style:none;v-text-anchor:top" o:gfxdata="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" filled="f" stroked="f">
                   <v:textbox style="mso-fit-shape-to-text:t" inset="0,0,0,0">
                     <w:txbxContent>
                       <w:p>
@@ -11666,7 +11847,7 @@
                     </w:txbxContent>
                   </v:textbox>
                 </v:rect>
-                <v:rect id="Rectangle 28" o:spid="_x0000_s1053" style="position:absolute;left:28314;top:45408;width:6096;height:3512;visibility:visible;mso-wrap-style:none;v-text-anchor:top" o:gfxdata="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" filled="f" stroked="f">
+                <v:rect id="Rectangle 28" o:spid="_x0000_s1053" style="position:absolute;left:28314;top:45408;width:6096;height:3512;visibility:visible;mso-wrap-style:none;v-text-anchor:top" o:gfxdata="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" filled="f" stroked="f">
                   <v:textbox style="mso-fit-shape-to-text:t" inset="0,0,0,0">
                     <w:txbxContent>
                       <w:p>
@@ -11684,10 +11865,10 @@
                     </w:txbxContent>
                   </v:textbox>
                 </v:rect>
-                <v:rect id="Rectangle 29" o:spid="_x0000_s1054" style="position:absolute;left:48514;top:34594;width:14312;height:13608;visibility:visible;mso-wrap-style:square;v-text-anchor:top" o:gfxdata="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" strokeweight="0"/>
-                <v:line id="Line 30" o:spid="_x0000_s1055" style="position:absolute;visibility:visible;mso-wrap-style:square" from="48514,37744" to="62941,37744" o:connectortype="straight" o:gfxdata="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" strokeweight="0"/>
-                <v:line id="Line 31" o:spid="_x0000_s1056" style="position:absolute;visibility:visible;mso-wrap-style:square" from="48514,45231" to="62941,45231" o:connectortype="straight" o:gfxdata="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" strokeweight="0"/>
-                <v:rect id="Rectangle 32" o:spid="_x0000_s1057" style="position:absolute;left:50774;top:35191;width:10389;height:3512;visibility:visible;mso-wrap-style:none;v-text-anchor:top" o:gfxdata="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" filled="f" stroked="f">
+                <v:rect id="Rectangle 29" o:spid="_x0000_s1054" style="position:absolute;left:48514;top:34594;width:14312;height:13608;visibility:visible;mso-wrap-style:square;v-text-anchor:top" o:gfxdata="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" strokeweight="0"/>
+                <v:line id="Line 30" o:spid="_x0000_s1055" style="position:absolute;visibility:visible;mso-wrap-style:square" from="48514,37744" to="62941,37744" o:connectortype="straight" o:gfxdata="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" strokeweight="0"/>
+                <v:line id="Line 31" o:spid="_x0000_s1056" style="position:absolute;visibility:visible;mso-wrap-style:square" from="48514,45231" to="62941,45231" o:connectortype="straight" o:gfxdata="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" strokeweight="0"/>
+                <v:rect id="Rectangle 32" o:spid="_x0000_s1057" style="position:absolute;left:50774;top:35191;width:10389;height:3512;visibility:visible;mso-wrap-style:none;v-text-anchor:top" o:gfxdata="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" filled="f" stroked="f">
                   <v:textbox style="mso-fit-shape-to-text:t" inset="0,0,0,0">
                     <w:txbxContent>
                       <w:p>
@@ -11705,7 +11886,7 @@
                     </w:txbxContent>
                   </v:textbox>
                 </v:rect>
-                <v:rect id="Rectangle 33" o:spid="_x0000_s1058" style="position:absolute;left:49066;top:37922;width:6096;height:3511;visibility:visible;mso-wrap-style:none;v-text-anchor:top" o:gfxdata="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" filled="f" stroked="f">
+                <v:rect id="Rectangle 33" o:spid="_x0000_s1058" style="position:absolute;left:49066;top:37922;width:6096;height:3511;visibility:visible;mso-wrap-style:none;v-text-anchor:top" o:gfxdata="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" filled="f" stroked="f">
                   <v:textbox style="mso-fit-shape-to-text:t" inset="0,0,0,0">
                     <w:txbxContent>
                       <w:p>
@@ -11724,7 +11905,7 @@
                     </w:txbxContent>
                   </v:textbox>
                 </v:rect>
-                <v:rect id="Rectangle 34" o:spid="_x0000_s1059" style="position:absolute;left:49066;top:40297;width:9595;height:3511;visibility:visible;mso-wrap-style:none;v-text-anchor:top" o:gfxdata="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" filled="f" stroked="f">
+                <v:rect id="Rectangle 34" o:spid="_x0000_s1059" style="position:absolute;left:49066;top:40297;width:9595;height:3511;visibility:visible;mso-wrap-style:none;v-text-anchor:top" o:gfxdata="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" filled="f" stroked="f">
                   <v:textbox style="mso-fit-shape-to-text:t" inset="0,0,0,0">
                     <w:txbxContent>
                       <w:p>
@@ -11742,7 +11923,7 @@
                     </w:txbxContent>
                   </v:textbox>
                 </v:rect>
-                <v:rect id="Rectangle 35" o:spid="_x0000_s1060" style="position:absolute;left:49066;top:42678;width:13881;height:3511;visibility:visible;mso-wrap-style:none;v-text-anchor:top" o:gfxdata="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" filled="f" stroked="f">
+                <v:rect id="Rectangle 35" o:spid="_x0000_s1060" style="position:absolute;left:49066;top:42678;width:13881;height:3511;visibility:visible;mso-wrap-style:none;v-text-anchor:top" o:gfxdata="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" filled="f" stroked="f">
                   <v:textbox style="mso-fit-shape-to-text:t" inset="0,0,0,0">
                     <w:txbxContent>
                       <w:p>
@@ -11760,7 +11941,7 @@
                     </w:txbxContent>
                   </v:textbox>
                 </v:rect>
-                <v:rect id="Rectangle 36" o:spid="_x0000_s1061" style="position:absolute;left:49066;top:45408;width:2146;height:3512;visibility:visible;mso-wrap-style:none;v-text-anchor:top" o:gfxdata="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" filled="f" stroked="f">
+                <v:rect id="Rectangle 36" o:spid="_x0000_s1061" style="position:absolute;left:49066;top:45408;width:2146;height:3512;visibility:visible;mso-wrap-style:none;v-text-anchor:top" o:gfxdata="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" filled="f" stroked="f">
                   <v:textbox style="mso-fit-shape-to-text:t" inset="0,0,0,0">
                     <w:txbxContent>
                       <w:p>
@@ -11778,7 +11959,7 @@
                     </w:txbxContent>
                   </v:textbox>
                 </v:rect>
-                <v:rect id="Rectangle 37" o:spid="_x0000_s1062" style="position:absolute;left:51435;top:45408;width:6096;height:3512;visibility:visible;mso-wrap-style:none;v-text-anchor:top" o:gfxdata="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" filled="f" stroked="f">
+                <v:rect id="Rectangle 37" o:spid="_x0000_s1062" style="position:absolute;left:51435;top:45408;width:6096;height:3512;visibility:visible;mso-wrap-style:none;v-text-anchor:top" o:gfxdata="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" filled="f" stroked="f">
                   <v:textbox style="mso-fit-shape-to-text:t" inset="0,0,0,0">
                     <w:txbxContent>
                       <w:p>
@@ -11796,10 +11977,10 @@
                     </w:txbxContent>
                   </v:textbox>
                 </v:rect>
-                <v:rect id="Rectangle 38" o:spid="_x0000_s1063" style="position:absolute;left:1060;top:15519;width:9582;height:30251;visibility:visible;mso-wrap-style:square;v-text-anchor:top" o:gfxdata="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" strokeweight="0"/>
-                <v:line id="Line 39" o:spid="_x0000_s1064" style="position:absolute;visibility:visible;mso-wrap-style:square" from="1060,18669" to="10750,18669" o:connectortype="straight" o:gfxdata="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" strokeweight="0"/>
-                <v:line id="Line 40" o:spid="_x0000_s1065" style="position:absolute;visibility:visible;mso-wrap-style:square" from="1060,42799" to="10750,42799" o:connectortype="straight" o:gfxdata="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" strokeweight="0"/>
-                <v:rect id="Rectangle 41" o:spid="_x0000_s1066" style="position:absolute;left:3321;top:16109;width:4743;height:3512;visibility:visible;mso-wrap-style:none;v-text-anchor:top" o:gfxdata="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" filled="f" stroked="f">
+                <v:rect id="Rectangle 38" o:spid="_x0000_s1063" style="position:absolute;left:1060;top:15519;width:9582;height:30251;visibility:visible;mso-wrap-style:square;v-text-anchor:top" o:gfxdata="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" strokeweight="0"/>
+                <v:line id="Line 39" o:spid="_x0000_s1064" style="position:absolute;visibility:visible;mso-wrap-style:square" from="1060,18669" to="10750,18669" o:connectortype="straight" o:gfxdata="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" strokeweight="0"/>
+                <v:line id="Line 40" o:spid="_x0000_s1065" style="position:absolute;visibility:visible;mso-wrap-style:square" from="1060,42799" to="10750,42799" o:connectortype="straight" o:gfxdata="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" strokeweight="0"/>
+                <v:rect id="Rectangle 41" o:spid="_x0000_s1066" style="position:absolute;left:3321;top:16109;width:4743;height:3512;visibility:visible;mso-wrap-style:none;v-text-anchor:top" o:gfxdata="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" filled="f" stroked="f">
                   <v:textbox style="mso-fit-shape-to-text:t" inset="0,0,0,0">
                     <w:txbxContent>
                       <w:p>
@@ -11817,7 +11998,7 @@
                     </w:txbxContent>
                   </v:textbox>
                 </v:rect>
-                <v:rect id="Rectangle 42" o:spid="_x0000_s1067" style="position:absolute;left:1612;top:18846;width:6325;height:3512;visibility:visible;mso-wrap-style:none;v-text-anchor:top" o:gfxdata="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" filled="f" stroked="f">
+                <v:rect id="Rectangle 42" o:spid="_x0000_s1067" style="position:absolute;left:1612;top:18846;width:6325;height:3512;visibility:visible;mso-wrap-style:none;v-text-anchor:top" o:gfxdata="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" filled="f" stroked="f">
                   <v:textbox style="mso-fit-shape-to-text:t" inset="0,0,0,0">
                     <w:txbxContent>
                       <w:p>
@@ -11836,7 +12017,7 @@
                     </w:txbxContent>
                   </v:textbox>
                 </v:rect>
-                <v:rect id="Rectangle 43" o:spid="_x0000_s1068" style="position:absolute;left:1612;top:21221;width:3614;height:3512;visibility:visible;mso-wrap-style:none;v-text-anchor:top" o:gfxdata="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" filled="f" stroked="f">
+                <v:rect id="Rectangle 43" o:spid="_x0000_s1068" style="position:absolute;left:1612;top:21221;width:3614;height:3512;visibility:visible;mso-wrap-style:none;v-text-anchor:top" o:gfxdata="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" filled="f" stroked="f">
                   <v:textbox style="mso-fit-shape-to-text:t" inset="0,0,0,0">
                     <w:txbxContent>
                       <w:p>
@@ -11854,7 +12035,7 @@
                     </w:txbxContent>
                   </v:textbox>
                 </v:rect>
-                <v:rect id="Rectangle 44" o:spid="_x0000_s1069" style="position:absolute;left:1612;top:23602;width:6211;height:3512;visibility:visible;mso-wrap-style:none;v-text-anchor:top" o:gfxdata="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" filled="f" stroked="f">
+                <v:rect id="Rectangle 44" o:spid="_x0000_s1069" style="position:absolute;left:1612;top:23602;width:6211;height:3512;visibility:visible;mso-wrap-style:none;v-text-anchor:top" o:gfxdata="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" filled="f" stroked="f">
                   <v:textbox style="mso-fit-shape-to-text:t" inset="0,0,0,0">
                     <w:txbxContent>
                       <w:p>
@@ -11872,7 +12053,7 @@
                     </w:txbxContent>
                   </v:textbox>
                 </v:rect>
-                <v:rect id="Rectangle 45" o:spid="_x0000_s1070" style="position:absolute;left:1612;top:25977;width:4515;height:3512;visibility:visible;mso-wrap-style:none;v-text-anchor:top" o:gfxdata="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" filled="f" stroked="f">
+                <v:rect id="Rectangle 45" o:spid="_x0000_s1070" style="position:absolute;left:1612;top:25977;width:4515;height:3512;visibility:visible;mso-wrap-style:none;v-text-anchor:top" o:gfxdata="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" filled="f" stroked="f">
                   <v:textbox style="mso-fit-shape-to-text:t" inset="0,0,0,0">
                     <w:txbxContent>
                       <w:p>
@@ -11890,7 +12071,7 @@
                     </w:txbxContent>
                   </v:textbox>
                 </v:rect>
-                <v:rect id="Rectangle 46" o:spid="_x0000_s1071" style="position:absolute;left:1612;top:28352;width:2598;height:3512;visibility:visible;mso-wrap-style:none;v-text-anchor:top" o:gfxdata="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" filled="f" stroked="f">
+                <v:rect id="Rectangle 46" o:spid="_x0000_s1071" style="position:absolute;left:1612;top:28352;width:2598;height:3512;visibility:visible;mso-wrap-style:none;v-text-anchor:top" o:gfxdata="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" filled="f" stroked="f">
                   <v:textbox style="mso-fit-shape-to-text:t" inset="0,0,0,0">
                     <w:txbxContent>
                       <w:p>
@@ -11908,7 +12089,7 @@
                     </w:txbxContent>
                   </v:textbox>
                 </v:rect>
-                <v:rect id="Rectangle 47" o:spid="_x0000_s1072" style="position:absolute;left:1612;top:30734;width:6211;height:3511;visibility:visible;mso-wrap-style:none;v-text-anchor:top" o:gfxdata="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" filled="f" stroked="f">
+                <v:rect id="Rectangle 47" o:spid="_x0000_s1072" style="position:absolute;left:1612;top:30734;width:6211;height:3511;visibility:visible;mso-wrap-style:none;v-text-anchor:top" o:gfxdata="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" filled="f" stroked="f">
                   <v:textbox style="mso-fit-shape-to-text:t" inset="0,0,0,0">
                     <w:txbxContent>
                       <w:p>
@@ -11926,7 +12107,7 @@
                     </w:txbxContent>
                   </v:textbox>
                 </v:rect>
-                <v:rect id="Rectangle 48" o:spid="_x0000_s1073" style="position:absolute;left:1612;top:33108;width:5982;height:3512;visibility:visible;mso-wrap-style:none;v-text-anchor:top" o:gfxdata="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" filled="f" stroked="f">
+                <v:rect id="Rectangle 48" o:spid="_x0000_s1073" style="position:absolute;left:1612;top:33108;width:5982;height:3512;visibility:visible;mso-wrap-style:none;v-text-anchor:top" o:gfxdata="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" filled="f" stroked="f">
                   <v:textbox style="mso-fit-shape-to-text:t" inset="0,0,0,0">
                     <w:txbxContent>
                       <w:p>
@@ -11944,7 +12125,7 @@
                     </w:txbxContent>
                   </v:textbox>
                 </v:rect>
-                <v:rect id="Rectangle 49" o:spid="_x0000_s1074" style="position:absolute;left:1612;top:35483;width:8808;height:3512;visibility:visible;mso-wrap-style:none;v-text-anchor:top" o:gfxdata="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" filled="f" stroked="f">
+                <v:rect id="Rectangle 49" o:spid="_x0000_s1074" style="position:absolute;left:1612;top:35483;width:8808;height:3512;visibility:visible;mso-wrap-style:none;v-text-anchor:top" o:gfxdata="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" filled="f" stroked="f">
                   <v:textbox style="mso-fit-shape-to-text:t" inset="0,0,0,0">
                     <w:txbxContent>
                       <w:p>
@@ -11962,7 +12143,7 @@
                     </w:txbxContent>
                   </v:textbox>
                 </v:rect>
-                <v:rect id="Rectangle 50" o:spid="_x0000_s1075" style="position:absolute;left:1612;top:37865;width:5874;height:3511;visibility:visible;mso-wrap-style:none;v-text-anchor:top" o:gfxdata="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" filled="f" stroked="f">
+                <v:rect id="Rectangle 50" o:spid="_x0000_s1075" style="position:absolute;left:1612;top:37865;width:5874;height:3511;visibility:visible;mso-wrap-style:none;v-text-anchor:top" o:gfxdata="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" filled="f" stroked="f">
                   <v:textbox style="mso-fit-shape-to-text:t" inset="0,0,0,0">
                     <w:txbxContent>
                       <w:p>
@@ -11980,7 +12161,7 @@
                     </w:txbxContent>
                   </v:textbox>
                 </v:rect>
-                <v:rect id="Rectangle 51" o:spid="_x0000_s1076" style="position:absolute;left:1612;top:40239;width:4293;height:3512;visibility:visible;mso-wrap-style:none;v-text-anchor:top" o:gfxdata="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" filled="f" stroked="f">
+                <v:rect id="Rectangle 51" o:spid="_x0000_s1076" style="position:absolute;left:1612;top:40239;width:4293;height:3512;visibility:visible;mso-wrap-style:none;v-text-anchor:top" o:gfxdata="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" filled="f" stroked="f">
                   <v:textbox style="mso-fit-shape-to-text:t" inset="0,0,0,0">
                     <w:txbxContent>
                       <w:p>
@@ -11998,7 +12179,7 @@
                     </w:txbxContent>
                   </v:textbox>
                 </v:rect>
-                <v:rect id="Rectangle 52" o:spid="_x0000_s1077" style="position:absolute;left:1612;top:42976;width:2147;height:3512;visibility:visible;mso-wrap-style:none;v-text-anchor:top" o:gfxdata="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" filled="f" stroked="f">
+                <v:rect id="Rectangle 52" o:spid="_x0000_s1077" style="position:absolute;left:1612;top:42976;width:2147;height:3512;visibility:visible;mso-wrap-style:none;v-text-anchor:top" o:gfxdata="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" filled="f" stroked="f">
                   <v:textbox style="mso-fit-shape-to-text:t" inset="0,0,0,0">
                     <w:txbxContent>
                       <w:p>
@@ -12016,7 +12197,7 @@
                     </w:txbxContent>
                   </v:textbox>
                 </v:rect>
-                <v:rect id="Rectangle 53" o:spid="_x0000_s1078" style="position:absolute;left:3981;top:42976;width:6325;height:3512;visibility:visible;mso-wrap-style:none;v-text-anchor:top" o:gfxdata="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" filled="f" stroked="f">
+                <v:rect id="Rectangle 53" o:spid="_x0000_s1078" style="position:absolute;left:3981;top:42976;width:6325;height:3512;visibility:visible;mso-wrap-style:none;v-text-anchor:top" o:gfxdata="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" filled="f" stroked="f">
                   <v:textbox style="mso-fit-shape-to-text:t" inset="0,0,0,0">
                     <w:txbxContent>
                       <w:p>
@@ -12034,8 +12215,8 @@
                     </w:txbxContent>
                   </v:textbox>
                 </v:rect>
-                <v:oval id="Oval 54" o:spid="_x0000_s1079" style="position:absolute;left:7448;top:1193;width:9138;height:4699;visibility:visible;mso-wrap-style:square;v-text-anchor:top" o:gfxdata="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" strokeweight="2.6pt"/>
-                <v:rect id="Rectangle 55" o:spid="_x0000_s1080" style="position:absolute;left:8547;top:2381;width:7677;height:3511;visibility:visible;mso-wrap-style:none;v-text-anchor:top" o:gfxdata="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" filled="f" stroked="f">
+                <v:oval id="Oval 54" o:spid="_x0000_s1079" style="position:absolute;left:7448;top:1193;width:9138;height:4699;visibility:visible;mso-wrap-style:square;v-text-anchor:top" o:gfxdata="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" strokeweight="2.6pt"/>
+                <v:rect id="Rectangle 55" o:spid="_x0000_s1080" style="position:absolute;left:8547;top:2381;width:7677;height:3511;visibility:visible;mso-wrap-style:none;v-text-anchor:top" o:gfxdata="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" filled="f" stroked="f">
                   <v:textbox style="mso-fit-shape-to-text:t" inset="0,0,0,0">
                     <w:txbxContent>
                       <w:p>
@@ -12053,7 +12234,7 @@
                     </w:txbxContent>
                   </v:textbox>
                 </v:rect>
-                <v:rect id="Rectangle 56" o:spid="_x0000_s1081" style="position:absolute;left:-38;top:6;width:63969;height:49447;visibility:visible;mso-wrap-style:square;v-text-anchor:top" o:gfxdata="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" filled="f" strokecolor="white" strokeweight=".45pt"/>
+                <v:rect id="Rectangle 56" o:spid="_x0000_s1081" style="position:absolute;left:-38;top:6;width:63969;height:49447;visibility:visible;mso-wrap-style:square;v-text-anchor:top" o:gfxdata="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" filled="f" strokecolor="white" strokeweight=".45pt"/>
                 <w10:anchorlock/>
               </v:group>
             </w:pict>
@@ -12136,7 +12317,7 @@
                     <pic:cNvPicPr/>
                   </pic:nvPicPr>
                   <pic:blipFill>
-                    <a:blip r:embed="rId13">
+                    <a:blip r:embed="rId12">
                       <a:extLst>
                         <a:ext uri="{28A0092B-C50C-407E-A947-70E740481C1C}">
                           <a14:useLocalDpi xmlns:a14="http://schemas.microsoft.com/office/drawing/2010/main" val="0"/>
@@ -12197,7 +12378,7 @@
                     <pic:cNvPicPr/>
                   </pic:nvPicPr>
                   <pic:blipFill>
-                    <a:blip r:embed="rId14">
+                    <a:blip r:embed="rId13">
                       <a:extLst>
                         <a:ext uri="{28A0092B-C50C-407E-A947-70E740481C1C}">
                           <a14:useLocalDpi xmlns:a14="http://schemas.microsoft.com/office/drawing/2010/main" val="0"/>
@@ -12259,7 +12440,7 @@
                     <pic:cNvPicPr/>
                   </pic:nvPicPr>
                   <pic:blipFill>
-                    <a:blip r:embed="rId15">
+                    <a:blip r:embed="rId14">
                       <a:extLst>
                         <a:ext uri="{28A0092B-C50C-407E-A947-70E740481C1C}">
                           <a14:useLocalDpi xmlns:a14="http://schemas.microsoft.com/office/drawing/2010/main" val="0"/>
@@ -12323,7 +12504,7 @@
                     <pic:cNvPicPr/>
                   </pic:nvPicPr>
                   <pic:blipFill>
-                    <a:blip r:embed="rId16">
+                    <a:blip r:embed="rId15">
                       <a:extLst>
                         <a:ext uri="{28A0092B-C50C-407E-A947-70E740481C1C}">
                           <a14:useLocalDpi xmlns:a14="http://schemas.microsoft.com/office/drawing/2010/main" val="0"/>
@@ -12374,7 +12555,7 @@
                     <pic:cNvPicPr/>
                   </pic:nvPicPr>
                   <pic:blipFill>
-                    <a:blip r:embed="rId17">
+                    <a:blip r:embed="rId16">
                       <a:extLst>
                         <a:ext uri="{28A0092B-C50C-407E-A947-70E740481C1C}">
                           <a14:useLocalDpi xmlns:a14="http://schemas.microsoft.com/office/drawing/2010/main" val="0"/>
@@ -12425,7 +12606,7 @@
                     <pic:cNvPicPr/>
                   </pic:nvPicPr>
                   <pic:blipFill>
-                    <a:blip r:embed="rId18">
+                    <a:blip r:embed="rId17">
                       <a:extLst>
                         <a:ext uri="{28A0092B-C50C-407E-A947-70E740481C1C}">
                           <a14:useLocalDpi xmlns:a14="http://schemas.microsoft.com/office/drawing/2010/main" val="0"/>
@@ -12475,7 +12656,7 @@
                     <pic:cNvPicPr/>
                   </pic:nvPicPr>
                   <pic:blipFill>
-                    <a:blip r:embed="rId19">
+                    <a:blip r:embed="rId18">
                       <a:extLst>
                         <a:ext uri="{28A0092B-C50C-407E-A947-70E740481C1C}">
                           <a14:useLocalDpi xmlns:a14="http://schemas.microsoft.com/office/drawing/2010/main" val="0"/>
@@ -12793,7 +12974,7 @@
               <w:jc w:val="center"/>
             </w:pPr>
             <w:r>
-              <w:t>Tous les champs sont corrects</w:t>
+              <w:t>Ajout pilote</w:t>
             </w:r>
           </w:p>
         </w:tc>
@@ -13035,11 +13216,10 @@
           </w:tcPr>
           <w:p>
             <w:pPr>
-              <w:spacing w:after="0" w:line="240" w:lineRule="auto"/>
               <w:jc w:val="center"/>
             </w:pPr>
             <w:r>
-              <w:t>Le champ &lt;&lt;nom&gt;&gt; est manquant</w:t>
+              <w:t>Ajout pilote</w:t>
             </w:r>
           </w:p>
         </w:tc>
@@ -13291,11 +13471,10 @@
           </w:tcPr>
           <w:p>
             <w:pPr>
-              <w:spacing w:after="0" w:line="240" w:lineRule="auto"/>
               <w:jc w:val="center"/>
             </w:pPr>
             <w:r>
-              <w:t>Le champ &lt;&lt;prenom&gt;&gt; est manquant</w:t>
+              <w:t>Ajout pilote</w:t>
             </w:r>
           </w:p>
         </w:tc>
@@ -13537,11 +13716,10 @@
           </w:tcPr>
           <w:p>
             <w:pPr>
-              <w:spacing w:after="0" w:line="240" w:lineRule="auto"/>
               <w:jc w:val="center"/>
             </w:pPr>
             <w:r>
-              <w:t>Le champ &lt;&lt;email&gt;&gt; est manquant</w:t>
+              <w:t>Ajout pilote</w:t>
             </w:r>
           </w:p>
         </w:tc>
@@ -13846,8 +14024,6 @@
             <w:pPr>
               <w:spacing w:after="0" w:line="240" w:lineRule="auto"/>
             </w:pPr>
-            <w:bookmarkStart w:id="24" w:name="_GoBack"/>
-            <w:bookmarkEnd w:id="24"/>
           </w:p>
           <w:p>
             <w:pPr>
@@ -13957,11 +14133,10 @@
           </w:tcPr>
           <w:p>
             <w:pPr>
-              <w:spacing w:after="0" w:line="240" w:lineRule="auto"/>
               <w:jc w:val="center"/>
             </w:pPr>
             <w:r>
-              <w:t>Le champ &lt;&lt;rue&gt;&gt; est manquant</w:t>
+              <w:t>Ajout pilote</w:t>
             </w:r>
           </w:p>
         </w:tc>
@@ -14203,11 +14378,10 @@
           </w:tcPr>
           <w:p>
             <w:pPr>
-              <w:spacing w:after="0" w:line="240" w:lineRule="auto"/>
               <w:jc w:val="center"/>
             </w:pPr>
             <w:r>
-              <w:t>Le champ &lt;&lt;numero&gt;&gt; est manquant</w:t>
+              <w:t>Ajout pilote</w:t>
             </w:r>
           </w:p>
         </w:tc>
@@ -14449,11 +14623,10 @@
           </w:tcPr>
           <w:p>
             <w:pPr>
-              <w:spacing w:after="0" w:line="240" w:lineRule="auto"/>
               <w:jc w:val="center"/>
             </w:pPr>
             <w:r>
-              <w:t>Le champ &lt;&lt;localité&gt;&gt; est manquant</w:t>
+              <w:t>Ajout pilote</w:t>
             </w:r>
           </w:p>
         </w:tc>
@@ -14695,11 +14868,10 @@
           </w:tcPr>
           <w:p>
             <w:pPr>
-              <w:spacing w:after="0" w:line="240" w:lineRule="auto"/>
               <w:jc w:val="center"/>
             </w:pPr>
             <w:r>
-              <w:t>Le champ &lt;&lt;Code Postal&gt;&gt; est manquant</w:t>
+              <w:t>Ajout pilote</w:t>
             </w:r>
           </w:p>
         </w:tc>
@@ -14941,11 +15113,10 @@
           </w:tcPr>
           <w:p>
             <w:pPr>
-              <w:spacing w:after="0" w:line="240" w:lineRule="auto"/>
               <w:jc w:val="center"/>
             </w:pPr>
             <w:r>
-              <w:t>Le champ &lt;&lt;numéro de GSM&gt;&gt;est manquant et il n’est pas obligatoire</w:t>
+              <w:t>Ajout pilote</w:t>
             </w:r>
           </w:p>
         </w:tc>
@@ -15192,9 +15363,11 @@
           </w:tcPr>
           <w:p>
             <w:pPr>
-              <w:spacing w:after="0" w:line="240" w:lineRule="auto"/>
               <w:jc w:val="center"/>
             </w:pPr>
+            <w:r>
+              <w:t>Ajout pilote</w:t>
+            </w:r>
           </w:p>
         </w:tc>
         <w:tc>
@@ -15272,7 +15445,6 @@
               <w:jc w:val="center"/>
             </w:pPr>
             <w:r>
-              <w:lastRenderedPageBreak/>
               <w:t>10</w:t>
             </w:r>
           </w:p>
@@ -15311,11 +15483,10 @@
           </w:tcPr>
           <w:p>
             <w:pPr>
-              <w:spacing w:after="0" w:line="240" w:lineRule="auto"/>
               <w:jc w:val="center"/>
             </w:pPr>
             <w:r>
-              <w:t>Le champ &lt;&lt;solde&gt;&gt; est manquant</w:t>
+              <w:t>Ajout pilote</w:t>
             </w:r>
           </w:p>
         </w:tc>
@@ -15557,11 +15728,10 @@
           </w:tcPr>
           <w:p>
             <w:pPr>
-              <w:spacing w:after="0" w:line="240" w:lineRule="auto"/>
               <w:jc w:val="center"/>
             </w:pPr>
             <w:r>
-              <w:t>Le format du champ &lt;&lt;email&gt;&gt; est incorrecte</w:t>
+              <w:t>Ajout pilote</w:t>
             </w:r>
           </w:p>
         </w:tc>
@@ -15613,7 +15783,15 @@
               <w:spacing w:after="0" w:line="240" w:lineRule="auto"/>
             </w:pPr>
             <w:r>
-              <w:t>Email : « toto@mail »</w:t>
+              <w:t>Email : « </w:t>
+            </w:r>
+            <w:proofErr w:type="spellStart"/>
+            <w:r>
+              <w:t>toto@mail</w:t>
+            </w:r>
+            <w:proofErr w:type="spellEnd"/>
+            <w:r>
+              <w:t xml:space="preserve"> »</w:t>
             </w:r>
           </w:p>
           <w:p>
@@ -15803,11 +15981,10 @@
           </w:tcPr>
           <w:p>
             <w:pPr>
-              <w:spacing w:after="0" w:line="240" w:lineRule="auto"/>
               <w:jc w:val="center"/>
             </w:pPr>
             <w:r>
-              <w:t>Le format du champ &lt;&lt;numero de GSM&gt;&gt; est incorrecte</w:t>
+              <w:t>Ajout pilote</w:t>
             </w:r>
           </w:p>
         </w:tc>
@@ -15966,7 +16143,15 @@
               <w:spacing w:after="0" w:line="240" w:lineRule="auto"/>
             </w:pPr>
             <w:r>
-              <w:t>« Erreur : format du numéro de gsm invalide. »</w:t>
+              <w:t xml:space="preserve">« Erreur : format du numéro de </w:t>
+            </w:r>
+            <w:proofErr w:type="spellStart"/>
+            <w:r>
+              <w:t>gsm</w:t>
+            </w:r>
+            <w:proofErr w:type="spellEnd"/>
+            <w:r>
+              <w:t xml:space="preserve"> invalide. »</w:t>
             </w:r>
           </w:p>
         </w:tc>
@@ -16049,11 +16234,10 @@
           </w:tcPr>
           <w:p>
             <w:pPr>
-              <w:spacing w:after="0" w:line="240" w:lineRule="auto"/>
               <w:jc w:val="center"/>
             </w:pPr>
             <w:r>
-              <w:t>Le format du champ &lt;&lt;Code Postal&gt;&gt; est incorrecte</w:t>
+              <w:t>Ajout pilote</w:t>
             </w:r>
           </w:p>
         </w:tc>
@@ -16295,11 +16479,10 @@
           </w:tcPr>
           <w:p>
             <w:pPr>
-              <w:spacing w:after="0" w:line="240" w:lineRule="auto"/>
               <w:jc w:val="center"/>
             </w:pPr>
             <w:r>
-              <w:t>Le format du champ &lt;&lt;Solde&gt;&gt; est incorrecte</w:t>
+              <w:t>Ajout pilote</w:t>
             </w:r>
           </w:p>
         </w:tc>
@@ -16545,7 +16728,7 @@
               <w:jc w:val="center"/>
             </w:pPr>
             <w:r>
-              <w:t>La liste ne contient aucun pilote.</w:t>
+              <w:t>Afficher liste des pilotes</w:t>
             </w:r>
           </w:p>
         </w:tc>
@@ -16691,11 +16874,10 @@
           </w:tcPr>
           <w:p>
             <w:pPr>
-              <w:spacing w:after="0" w:line="240" w:lineRule="auto"/>
               <w:jc w:val="center"/>
             </w:pPr>
             <w:r>
-              <w:t>La liste affiche un seul pilote.</w:t>
+              <w:t>Afficher liste des pilotes</w:t>
             </w:r>
           </w:p>
         </w:tc>
@@ -16759,13 +16941,7 @@
               <w:spacing w:after="0" w:line="240" w:lineRule="auto"/>
             </w:pPr>
             <w:r>
-              <w:t>Le cadre principal affiche un</w:t>
-            </w:r>
-            <w:r>
-              <w:t xml:space="preserve"> tableau </w:t>
-            </w:r>
-            <w:r>
-              <w:t>contentant une ligne.</w:t>
+              <w:t>Le cadre principal affiche un tableau contentant une ligne.</w:t>
             </w:r>
           </w:p>
         </w:tc>
@@ -16847,11 +17023,10 @@
           </w:tcPr>
           <w:p>
             <w:pPr>
-              <w:spacing w:after="0" w:line="240" w:lineRule="auto"/>
               <w:jc w:val="center"/>
             </w:pPr>
             <w:r>
-              <w:t>La liste affiche plusieurs pilotes.</w:t>
+              <w:t>Afficher liste des pilotes</w:t>
             </w:r>
           </w:p>
         </w:tc>
@@ -16914,8 +17089,13 @@
             <w:pPr>
               <w:spacing w:after="0" w:line="240" w:lineRule="auto"/>
             </w:pPr>
-            <w:r>
-              <w:t>n correspond au nombre de lignes affichées par le tableau dans le cadre principal.</w:t>
+            <w:proofErr w:type="gramStart"/>
+            <w:r>
+              <w:t>n</w:t>
+            </w:r>
+            <w:proofErr w:type="gramEnd"/>
+            <w:r>
+              <w:t xml:space="preserve"> correspond au nombre de lignes affichées par le tableau dans le cadre principal.</w:t>
             </w:r>
           </w:p>
         </w:tc>
@@ -17001,7 +17181,7 @@
               <w:jc w:val="center"/>
             </w:pPr>
             <w:r>
-              <w:t>La liste ne contient aucun pilote ayant un solde négatif.</w:t>
+              <w:t>Afficher liste des pilotes possédant un solde négatif</w:t>
             </w:r>
           </w:p>
         </w:tc>
@@ -17147,11 +17327,10 @@
           </w:tcPr>
           <w:p>
             <w:pPr>
-              <w:spacing w:after="0" w:line="240" w:lineRule="auto"/>
               <w:jc w:val="center"/>
             </w:pPr>
             <w:r>
-              <w:t>La liste affiche un seul pilote ayant un solde négatif.</w:t>
+              <w:t>Afficher liste des pilotes possédant un solde négatif</w:t>
             </w:r>
           </w:p>
         </w:tc>
@@ -17297,11 +17476,10 @@
           </w:tcPr>
           <w:p>
             <w:pPr>
-              <w:spacing w:after="0" w:line="240" w:lineRule="auto"/>
               <w:jc w:val="center"/>
             </w:pPr>
             <w:r>
-              <w:t>La liste affiche plusieurs pilotes ayant un solde négatif.</w:t>
+              <w:t>Afficher liste des pilotes possédant un solde négatif</w:t>
             </w:r>
           </w:p>
         </w:tc>
@@ -17454,7 +17632,7 @@
               <w:jc w:val="center"/>
             </w:pPr>
             <w:r>
-              <w:t>Tous les champs sont corrects</w:t>
+              <w:t>Modifier informations pilote</w:t>
             </w:r>
           </w:p>
         </w:tc>
@@ -17617,13 +17795,21 @@
               <w:t>Modification</w:t>
             </w:r>
             <w:r>
-              <w:t xml:space="preserve"> effectué</w:t>
+              <w:t xml:space="preserve"> </w:t>
+            </w:r>
+            <w:proofErr w:type="gramStart"/>
+            <w:r>
+              <w:t>effectué</w:t>
             </w:r>
             <w:r>
               <w:t xml:space="preserve">e </w:t>
             </w:r>
             <w:r>
-              <w:t xml:space="preserve"> avec succès »</w:t>
+              <w:t xml:space="preserve"> avec</w:t>
+            </w:r>
+            <w:proofErr w:type="gramEnd"/>
+            <w:r>
+              <w:t xml:space="preserve"> succès »</w:t>
             </w:r>
           </w:p>
         </w:tc>
@@ -17667,10 +17853,7 @@
               <w:jc w:val="center"/>
             </w:pPr>
             <w:r>
-              <w:t>2</w:t>
-            </w:r>
-            <w:r>
-              <w:t>2</w:t>
+              <w:t>22</w:t>
             </w:r>
           </w:p>
         </w:tc>
@@ -17708,11 +17891,10 @@
           </w:tcPr>
           <w:p>
             <w:pPr>
-              <w:spacing w:after="0" w:line="240" w:lineRule="auto"/>
               <w:jc w:val="center"/>
             </w:pPr>
             <w:r>
-              <w:t>Le champ &lt;&lt;nom&gt;&gt; est manquant</w:t>
+              <w:t>Modifier informations pilote</w:t>
             </w:r>
           </w:p>
         </w:tc>
@@ -17828,8 +18010,11 @@
               <w:spacing w:after="0" w:line="240" w:lineRule="auto"/>
             </w:pPr>
             <w:r>
+              <w:t xml:space="preserve">Numéro de GSM : </w:t>
+            </w:r>
+            <w:r>
               <w:lastRenderedPageBreak/>
-              <w:t>Numéro de GSM : « 0475/85.89.12 »</w:t>
+              <w:t>« 0475/85.89.12 »</w:t>
             </w:r>
           </w:p>
           <w:p>
@@ -17881,28 +18066,7 @@
                 <w:rFonts w:eastAsia="Times New Roman" w:cstheme="minorHAnsi"/>
                 <w:lang w:eastAsia="fr-BE"/>
               </w:rPr>
-              <w:t>Modification</w:t>
-            </w:r>
-            <w:r>
-              <w:rPr>
-                <w:rFonts w:eastAsia="Times New Roman" w:cstheme="minorHAnsi"/>
-                <w:lang w:eastAsia="fr-BE"/>
-              </w:rPr>
-              <w:t xml:space="preserve"> échoué</w:t>
-            </w:r>
-            <w:r>
-              <w:rPr>
-                <w:rFonts w:eastAsia="Times New Roman" w:cstheme="minorHAnsi"/>
-                <w:lang w:eastAsia="fr-BE"/>
-              </w:rPr>
-              <w:t>e</w:t>
-            </w:r>
-            <w:r>
-              <w:rPr>
-                <w:rFonts w:eastAsia="Times New Roman" w:cstheme="minorHAnsi"/>
-                <w:lang w:eastAsia="fr-BE"/>
-              </w:rPr>
-              <w:t xml:space="preserve"> : le nom du pilote n'a pas été spécifié. »</w:t>
+              <w:t>Modification échouée : le nom du pilote n'a pas été spécifié. »</w:t>
             </w:r>
           </w:p>
         </w:tc>
@@ -17946,11 +18110,7 @@
               <w:jc w:val="center"/>
             </w:pPr>
             <w:r>
-              <w:lastRenderedPageBreak/>
-              <w:t>2</w:t>
-            </w:r>
-            <w:r>
-              <w:t>3</w:t>
+              <w:t>23</w:t>
             </w:r>
           </w:p>
         </w:tc>
@@ -17988,11 +18148,10 @@
           </w:tcPr>
           <w:p>
             <w:pPr>
-              <w:spacing w:after="0" w:line="240" w:lineRule="auto"/>
               <w:jc w:val="center"/>
             </w:pPr>
             <w:r>
-              <w:t>Le champ &lt;&lt;prenom&gt;&gt; est manquant</w:t>
+              <w:t>Modifier informations pilote</w:t>
             </w:r>
           </w:p>
         </w:tc>
@@ -18159,13 +18318,7 @@
               <w:t xml:space="preserve">Modification </w:t>
             </w:r>
             <w:r>
-              <w:t>échoué</w:t>
-            </w:r>
-            <w:r>
-              <w:t>e</w:t>
-            </w:r>
-            <w:r>
-              <w:t xml:space="preserve"> : le prénom du pilote n'a pas été spécifié. »</w:t>
+              <w:t>échouée : le prénom du pilote n'a pas été spécifié. »</w:t>
             </w:r>
           </w:p>
         </w:tc>
@@ -18209,8 +18362,26 @@
               <w:jc w:val="center"/>
             </w:pPr>
             <w:r>
-              <w:t>2</w:t>
-            </w:r>
+              <w:t>24</w:t>
+            </w:r>
+          </w:p>
+        </w:tc>
+        <w:tc>
+          <w:tcPr>
+            <w:tcW w:w="605" w:type="dxa"/>
+            <w:tcBorders>
+              <w:top w:val="single" w:sz="4" w:space="0" w:color="auto"/>
+              <w:left w:val="single" w:sz="4" w:space="0" w:color="auto"/>
+              <w:bottom w:val="single" w:sz="4" w:space="0" w:color="auto"/>
+              <w:right w:val="single" w:sz="4" w:space="0" w:color="auto"/>
+            </w:tcBorders>
+            <w:vAlign w:val="center"/>
+          </w:tcPr>
+          <w:p>
+            <w:pPr>
+              <w:spacing w:after="0" w:line="240" w:lineRule="auto"/>
+              <w:jc w:val="center"/>
+            </w:pPr>
             <w:r>
               <w:t>4</w:t>
             </w:r>
@@ -18218,7 +18389,7 @@
         </w:tc>
         <w:tc>
           <w:tcPr>
-            <w:tcW w:w="605" w:type="dxa"/>
+            <w:tcW w:w="1523" w:type="dxa"/>
             <w:tcBorders>
               <w:top w:val="single" w:sz="4" w:space="0" w:color="auto"/>
               <w:left w:val="single" w:sz="4" w:space="0" w:color="auto"/>
@@ -18229,32 +18400,10 @@
           </w:tcPr>
           <w:p>
             <w:pPr>
-              <w:spacing w:after="0" w:line="240" w:lineRule="auto"/>
               <w:jc w:val="center"/>
             </w:pPr>
             <w:r>
-              <w:t>4</w:t>
-            </w:r>
-          </w:p>
-        </w:tc>
-        <w:tc>
-          <w:tcPr>
-            <w:tcW w:w="1523" w:type="dxa"/>
-            <w:tcBorders>
-              <w:top w:val="single" w:sz="4" w:space="0" w:color="auto"/>
-              <w:left w:val="single" w:sz="4" w:space="0" w:color="auto"/>
-              <w:bottom w:val="single" w:sz="4" w:space="0" w:color="auto"/>
-              <w:right w:val="single" w:sz="4" w:space="0" w:color="auto"/>
-            </w:tcBorders>
-            <w:vAlign w:val="center"/>
-          </w:tcPr>
-          <w:p>
-            <w:pPr>
-              <w:spacing w:after="0" w:line="240" w:lineRule="auto"/>
-              <w:jc w:val="center"/>
-            </w:pPr>
-            <w:r>
-              <w:t>Le champ &lt;&lt;email&gt;&gt; est manquant</w:t>
+              <w:t>Modifier informations pilote</w:t>
             </w:r>
           </w:p>
         </w:tc>
@@ -18420,11 +18569,13 @@
               </w:rPr>
               <w:t xml:space="preserve">Modification </w:t>
             </w:r>
-            <w:r>
-              <w:t>échouée</w:t>
-            </w:r>
-            <w:r>
-              <w:t>: l’email du pilote n'a pas été spécifié. »</w:t>
+            <w:proofErr w:type="gramStart"/>
+            <w:r>
+              <w:t>échouée:</w:t>
+            </w:r>
+            <w:proofErr w:type="gramEnd"/>
+            <w:r>
+              <w:t xml:space="preserve"> l’email du pilote n'a pas été spécifié. »</w:t>
             </w:r>
           </w:p>
         </w:tc>
@@ -18468,10 +18619,7 @@
               <w:jc w:val="center"/>
             </w:pPr>
             <w:r>
-              <w:t>2</w:t>
-            </w:r>
-            <w:r>
-              <w:t>5</w:t>
+              <w:t>25</w:t>
             </w:r>
           </w:p>
         </w:tc>
@@ -18509,11 +18657,10 @@
           </w:tcPr>
           <w:p>
             <w:pPr>
-              <w:spacing w:after="0" w:line="240" w:lineRule="auto"/>
               <w:jc w:val="center"/>
             </w:pPr>
             <w:r>
-              <w:t>Le champ &lt;&lt;rue&gt;&gt; est manquant</w:t>
+              <w:t>Modifier informations pilote</w:t>
             </w:r>
           </w:p>
         </w:tc>
@@ -18680,13 +18827,7 @@
               <w:t xml:space="preserve">Modification </w:t>
             </w:r>
             <w:r>
-              <w:t>échoué</w:t>
-            </w:r>
-            <w:r>
-              <w:t>e</w:t>
-            </w:r>
-            <w:r>
-              <w:t xml:space="preserve"> : la rue du pilote n'a pas été spécifiée. »</w:t>
+              <w:t>échouée : la rue du pilote n'a pas été spécifiée. »</w:t>
             </w:r>
           </w:p>
         </w:tc>
@@ -18730,10 +18871,7 @@
               <w:jc w:val="center"/>
             </w:pPr>
             <w:r>
-              <w:t>2</w:t>
-            </w:r>
-            <w:r>
-              <w:t>6</w:t>
+              <w:t>26</w:t>
             </w:r>
           </w:p>
         </w:tc>
@@ -18771,11 +18909,10 @@
           </w:tcPr>
           <w:p>
             <w:pPr>
-              <w:spacing w:after="0" w:line="240" w:lineRule="auto"/>
               <w:jc w:val="center"/>
             </w:pPr>
             <w:r>
-              <w:t>Le champ &lt;&lt;numero&gt;&gt; est manquant</w:t>
+              <w:t>Modifier informations pilote</w:t>
             </w:r>
           </w:p>
         </w:tc>
@@ -18942,13 +19079,7 @@
               <w:t xml:space="preserve">Modification </w:t>
             </w:r>
             <w:r>
-              <w:t>échoué</w:t>
-            </w:r>
-            <w:r>
-              <w:t>e</w:t>
-            </w:r>
-            <w:r>
-              <w:t xml:space="preserve"> : le numéro de maison / appartement du pilote n'a pas été spécifié. »</w:t>
+              <w:t>échouée : le numéro de maison / appartement du pilote n'a pas été spécifié. »</w:t>
             </w:r>
           </w:p>
         </w:tc>
@@ -18992,10 +19123,7 @@
               <w:jc w:val="center"/>
             </w:pPr>
             <w:r>
-              <w:t>2</w:t>
-            </w:r>
-            <w:r>
-              <w:t>7</w:t>
+              <w:t>27</w:t>
             </w:r>
           </w:p>
         </w:tc>
@@ -19033,11 +19161,10 @@
           </w:tcPr>
           <w:p>
             <w:pPr>
-              <w:spacing w:after="0" w:line="240" w:lineRule="auto"/>
               <w:jc w:val="center"/>
             </w:pPr>
             <w:r>
-              <w:t>Le champ &lt;&lt;localité&gt;&gt; est manquant</w:t>
+              <w:t>Modifier informations pilote</w:t>
             </w:r>
           </w:p>
         </w:tc>
@@ -19153,23 +19280,20 @@
               <w:spacing w:after="0" w:line="240" w:lineRule="auto"/>
             </w:pPr>
             <w:r>
-              <w:t xml:space="preserve">Numéro de GSM : </w:t>
-            </w:r>
+              <w:t>Numéro de GSM : « 0475/85.89.12 »</w:t>
+            </w:r>
+          </w:p>
+          <w:p>
+            <w:pPr>
+              <w:pStyle w:val="Paragraphedeliste"/>
+              <w:numPr>
+                <w:ilvl w:val="0"/>
+                <w:numId w:val="31"/>
+              </w:numPr>
+              <w:spacing w:after="0" w:line="240" w:lineRule="auto"/>
+            </w:pPr>
             <w:r>
               <w:lastRenderedPageBreak/>
-              <w:t>« 0475/85.89.12 »</w:t>
-            </w:r>
-          </w:p>
-          <w:p>
-            <w:pPr>
-              <w:pStyle w:val="Paragraphedeliste"/>
-              <w:numPr>
-                <w:ilvl w:val="0"/>
-                <w:numId w:val="31"/>
-              </w:numPr>
-              <w:spacing w:after="0" w:line="240" w:lineRule="auto"/>
-            </w:pPr>
-            <w:r>
               <w:t>Solde : 120.0</w:t>
             </w:r>
           </w:p>
@@ -19209,13 +19333,7 @@
               <w:t xml:space="preserve">Modification </w:t>
             </w:r>
             <w:r>
-              <w:t>échoué</w:t>
-            </w:r>
-            <w:r>
-              <w:t>e</w:t>
-            </w:r>
-            <w:r>
-              <w:t xml:space="preserve"> : la ville du pilote n'a pas été spécifiée. »</w:t>
+              <w:t>échouée : la ville du pilote n'a pas été spécifiée. »</w:t>
             </w:r>
           </w:p>
         </w:tc>
@@ -19259,11 +19377,7 @@
               <w:jc w:val="center"/>
             </w:pPr>
             <w:r>
-              <w:lastRenderedPageBreak/>
-              <w:t>2</w:t>
-            </w:r>
-            <w:r>
-              <w:t>8</w:t>
+              <w:t>28</w:t>
             </w:r>
           </w:p>
         </w:tc>
@@ -19301,11 +19415,10 @@
           </w:tcPr>
           <w:p>
             <w:pPr>
-              <w:spacing w:after="0" w:line="240" w:lineRule="auto"/>
               <w:jc w:val="center"/>
             </w:pPr>
             <w:r>
-              <w:t>Le champ &lt;&lt;Code Postal&gt;&gt; est manquant</w:t>
+              <w:t>Modifier informations pilote</w:t>
             </w:r>
           </w:p>
         </w:tc>
@@ -19506,10 +19619,7 @@
               <w:jc w:val="center"/>
             </w:pPr>
             <w:r>
-              <w:t>2</w:t>
-            </w:r>
-            <w:r>
-              <w:t>9</w:t>
+              <w:t>29</w:t>
             </w:r>
           </w:p>
         </w:tc>
@@ -19547,11 +19657,10 @@
           </w:tcPr>
           <w:p>
             <w:pPr>
-              <w:spacing w:after="0" w:line="240" w:lineRule="auto"/>
               <w:jc w:val="center"/>
             </w:pPr>
             <w:r>
-              <w:t>Le champ &lt;&lt;numéro de GSM&gt;&gt;est manquant et il n’est pas obligatoire</w:t>
+              <w:t>Modifier informations pilote</w:t>
             </w:r>
           </w:p>
         </w:tc>
@@ -19717,14 +19826,13 @@
               </w:rPr>
               <w:t xml:space="preserve">Modification </w:t>
             </w:r>
-            <w:r>
-              <w:t>effectué</w:t>
-            </w:r>
-            <w:r>
-              <w:t xml:space="preserve">e </w:t>
-            </w:r>
-            <w:r>
-              <w:t xml:space="preserve"> avec succès »</w:t>
+            <w:proofErr w:type="gramStart"/>
+            <w:r>
+              <w:t>effectuée  avec</w:t>
+            </w:r>
+            <w:proofErr w:type="gramEnd"/>
+            <w:r>
+              <w:t xml:space="preserve"> succès »</w:t>
             </w:r>
           </w:p>
         </w:tc>
@@ -19806,11 +19914,10 @@
           </w:tcPr>
           <w:p>
             <w:pPr>
-              <w:spacing w:after="0" w:line="240" w:lineRule="auto"/>
               <w:jc w:val="center"/>
             </w:pPr>
             <w:r>
-              <w:t>Le champ &lt;&lt;solde&gt;&gt; est manquant</w:t>
+              <w:t>Modifier informations pilote</w:t>
             </w:r>
           </w:p>
         </w:tc>
@@ -20049,11 +20156,10 @@
           </w:tcPr>
           <w:p>
             <w:pPr>
-              <w:spacing w:after="0" w:line="240" w:lineRule="auto"/>
               <w:jc w:val="center"/>
             </w:pPr>
             <w:r>
-              <w:t>Le format du champ &lt;&lt;email&gt;&gt; est incorrecte</w:t>
+              <w:t>Modifier informations pilote</w:t>
             </w:r>
           </w:p>
         </w:tc>
@@ -20104,7 +20210,15 @@
               <w:spacing w:after="0" w:line="240" w:lineRule="auto"/>
             </w:pPr>
             <w:r>
-              <w:t>Email : « toto@mail »</w:t>
+              <w:t>Email : « </w:t>
+            </w:r>
+            <w:proofErr w:type="spellStart"/>
+            <w:r>
+              <w:t>toto@mail</w:t>
+            </w:r>
+            <w:proofErr w:type="spellEnd"/>
+            <w:r>
+              <w:t xml:space="preserve"> »</w:t>
             </w:r>
           </w:p>
           <w:p>
@@ -20292,11 +20406,10 @@
           </w:tcPr>
           <w:p>
             <w:pPr>
-              <w:spacing w:after="0" w:line="240" w:lineRule="auto"/>
               <w:jc w:val="center"/>
             </w:pPr>
             <w:r>
-              <w:t>Le format du champ &lt;&lt;numero de GSM&gt;&gt; est incorrecte</w:t>
+              <w:t>Modifier informations pilote</w:t>
             </w:r>
           </w:p>
         </w:tc>
@@ -20334,10 +20447,7 @@
               <w:spacing w:after="0" w:line="240" w:lineRule="auto"/>
             </w:pPr>
             <w:r>
-              <w:t xml:space="preserve"> </w:t>
-            </w:r>
-            <w:r>
-              <w:t>Prénom : « tata »</w:t>
+              <w:t xml:space="preserve"> Prénom : « tata »</w:t>
             </w:r>
           </w:p>
           <w:p>
@@ -20431,6 +20541,14 @@
               <w:t>Solde : 120.0</w:t>
             </w:r>
           </w:p>
+          <w:p>
+            <w:pPr>
+              <w:pStyle w:val="Paragraphedeliste"/>
+              <w:spacing w:after="0" w:line="240" w:lineRule="auto"/>
+            </w:pPr>
+            <w:bookmarkStart w:id="24" w:name="_GoBack"/>
+            <w:bookmarkEnd w:id="24"/>
+          </w:p>
         </w:tc>
         <w:tc>
           <w:tcPr>
@@ -20456,7 +20574,15 @@
               <w:spacing w:after="0" w:line="240" w:lineRule="auto"/>
             </w:pPr>
             <w:r>
-              <w:t>« Erreur : format du numéro de gsm invalide. »</w:t>
+              <w:t xml:space="preserve">« Erreur : format du numéro de </w:t>
+            </w:r>
+            <w:proofErr w:type="spellStart"/>
+            <w:r>
+              <w:t>gsm</w:t>
+            </w:r>
+            <w:proofErr w:type="spellEnd"/>
+            <w:r>
+              <w:t xml:space="preserve"> invalide. »</w:t>
             </w:r>
           </w:p>
         </w:tc>
@@ -20497,20 +20623,37 @@
           <w:p>
             <w:pPr>
               <w:spacing w:after="0" w:line="240" w:lineRule="auto"/>
+            </w:pPr>
+            <w:r>
+              <w:lastRenderedPageBreak/>
+              <w:t>33</w:t>
+            </w:r>
+          </w:p>
+        </w:tc>
+        <w:tc>
+          <w:tcPr>
+            <w:tcW w:w="605" w:type="dxa"/>
+            <w:tcBorders>
+              <w:top w:val="single" w:sz="4" w:space="0" w:color="auto"/>
+              <w:left w:val="single" w:sz="4" w:space="0" w:color="auto"/>
+              <w:bottom w:val="single" w:sz="4" w:space="0" w:color="auto"/>
+              <w:right w:val="single" w:sz="4" w:space="0" w:color="auto"/>
+            </w:tcBorders>
+            <w:vAlign w:val="center"/>
+          </w:tcPr>
+          <w:p>
+            <w:pPr>
+              <w:spacing w:after="0" w:line="240" w:lineRule="auto"/>
               <w:jc w:val="center"/>
             </w:pPr>
             <w:r>
-              <w:lastRenderedPageBreak/>
-              <w:t>3</w:t>
-            </w:r>
-            <w:r>
-              <w:t>3</w:t>
-            </w:r>
-          </w:p>
-        </w:tc>
-        <w:tc>
-          <w:tcPr>
-            <w:tcW w:w="605" w:type="dxa"/>
+              <w:t>4</w:t>
+            </w:r>
+          </w:p>
+        </w:tc>
+        <w:tc>
+          <w:tcPr>
+            <w:tcW w:w="1523" w:type="dxa"/>
             <w:tcBorders>
               <w:top w:val="single" w:sz="4" w:space="0" w:color="auto"/>
               <w:left w:val="single" w:sz="4" w:space="0" w:color="auto"/>
@@ -20521,32 +20664,10 @@
           </w:tcPr>
           <w:p>
             <w:pPr>
-              <w:spacing w:after="0" w:line="240" w:lineRule="auto"/>
               <w:jc w:val="center"/>
             </w:pPr>
             <w:r>
-              <w:t>4</w:t>
-            </w:r>
-          </w:p>
-        </w:tc>
-        <w:tc>
-          <w:tcPr>
-            <w:tcW w:w="1523" w:type="dxa"/>
-            <w:tcBorders>
-              <w:top w:val="single" w:sz="4" w:space="0" w:color="auto"/>
-              <w:left w:val="single" w:sz="4" w:space="0" w:color="auto"/>
-              <w:bottom w:val="single" w:sz="4" w:space="0" w:color="auto"/>
-              <w:right w:val="single" w:sz="4" w:space="0" w:color="auto"/>
-            </w:tcBorders>
-            <w:vAlign w:val="center"/>
-          </w:tcPr>
-          <w:p>
-            <w:pPr>
-              <w:spacing w:after="0" w:line="240" w:lineRule="auto"/>
-              <w:jc w:val="center"/>
-            </w:pPr>
-            <w:r>
-              <w:t>Le format du champ &lt;&lt;Code Postal&gt;&gt; est incorrecte</w:t>
+              <w:t>Modifier informations pilote</w:t>
             </w:r>
           </w:p>
         </w:tc>
@@ -20747,8 +20868,26 @@
               <w:jc w:val="center"/>
             </w:pPr>
             <w:r>
-              <w:t>3</w:t>
-            </w:r>
+              <w:t>34</w:t>
+            </w:r>
+          </w:p>
+        </w:tc>
+        <w:tc>
+          <w:tcPr>
+            <w:tcW w:w="605" w:type="dxa"/>
+            <w:tcBorders>
+              <w:top w:val="single" w:sz="4" w:space="0" w:color="auto"/>
+              <w:left w:val="single" w:sz="4" w:space="0" w:color="auto"/>
+              <w:bottom w:val="single" w:sz="4" w:space="0" w:color="auto"/>
+              <w:right w:val="single" w:sz="4" w:space="0" w:color="auto"/>
+            </w:tcBorders>
+            <w:vAlign w:val="center"/>
+          </w:tcPr>
+          <w:p>
+            <w:pPr>
+              <w:spacing w:after="0" w:line="240" w:lineRule="auto"/>
+              <w:jc w:val="center"/>
+            </w:pPr>
             <w:r>
               <w:t>4</w:t>
             </w:r>
@@ -20756,7 +20895,7 @@
         </w:tc>
         <w:tc>
           <w:tcPr>
-            <w:tcW w:w="605" w:type="dxa"/>
+            <w:tcW w:w="1523" w:type="dxa"/>
             <w:tcBorders>
               <w:top w:val="single" w:sz="4" w:space="0" w:color="auto"/>
               <w:left w:val="single" w:sz="4" w:space="0" w:color="auto"/>
@@ -20767,32 +20906,10 @@
           </w:tcPr>
           <w:p>
             <w:pPr>
-              <w:spacing w:after="0" w:line="240" w:lineRule="auto"/>
               <w:jc w:val="center"/>
             </w:pPr>
             <w:r>
-              <w:t>4</w:t>
-            </w:r>
-          </w:p>
-        </w:tc>
-        <w:tc>
-          <w:tcPr>
-            <w:tcW w:w="1523" w:type="dxa"/>
-            <w:tcBorders>
-              <w:top w:val="single" w:sz="4" w:space="0" w:color="auto"/>
-              <w:left w:val="single" w:sz="4" w:space="0" w:color="auto"/>
-              <w:bottom w:val="single" w:sz="4" w:space="0" w:color="auto"/>
-              <w:right w:val="single" w:sz="4" w:space="0" w:color="auto"/>
-            </w:tcBorders>
-            <w:vAlign w:val="center"/>
-          </w:tcPr>
-          <w:p>
-            <w:pPr>
-              <w:spacing w:after="0" w:line="240" w:lineRule="auto"/>
-              <w:jc w:val="center"/>
-            </w:pPr>
-            <w:r>
-              <w:t>Le format du champ &lt;&lt;Solde&gt;&gt; est incorrecte</w:t>
+              <w:t>Modifier informations pilote</w:t>
             </w:r>
           </w:p>
         </w:tc>
@@ -20975,8 +21092,8 @@
     </w:tbl>
     <w:p/>
     <w:sectPr>
-      <w:footerReference w:type="default" r:id="rId20"/>
-      <w:footerReference w:type="first" r:id="rId21"/>
+      <w:footerReference w:type="default" r:id="rId19"/>
+      <w:footerReference w:type="first" r:id="rId20"/>
       <w:pgSz w:w="11906" w:h="16838"/>
       <w:pgMar w:top="1417" w:right="1417" w:bottom="1417" w:left="1417" w:header="708" w:footer="708" w:gutter="0"/>
       <w:pgNumType w:start="0"/>
@@ -20989,7 +21106,7 @@
 </file>
 
 <file path=word/endnotes.xml><?xml version="1.0" encoding="utf-8"?>
-<w:endnotes xmlns:wpc="http://schemas.microsoft.com/office/word/2010/wordprocessingCanvas" xmlns:mc="http://schemas.openxmlformats.org/markup-compatibility/2006" xmlns:o="urn:schemas-microsoft-com:office:office" xmlns:r="http://schemas.openxmlformats.org/officeDocument/2006/relationships" xmlns:m="http://schemas.openxmlformats.org/officeDocument/2006/math" xmlns:v="urn:schemas-microsoft-com:vml" xmlns:wp14="http://schemas.microsoft.com/office/word/2010/wordprocessingDrawing" xmlns:wp="http://schemas.openxmlformats.org/drawingml/2006/wordprocessingDrawing" xmlns:w10="urn:schemas-microsoft-com:office:word" xmlns:w="http://schemas.openxmlformats.org/wordprocessingml/2006/main" xmlns:w14="http://schemas.microsoft.com/office/word/2010/wordml" xmlns:wpg="http://schemas.microsoft.com/office/word/2010/wordprocessingGroup" xmlns:wpi="http://schemas.microsoft.com/office/word/2010/wordprocessingInk" xmlns:wne="http://schemas.microsoft.com/office/word/2006/wordml" xmlns:wps="http://schemas.microsoft.com/office/word/2010/wordprocessingShape" mc:Ignorable="w14 wp14">
+<w:endnotes xmlns:wpc="http://schemas.microsoft.com/office/word/2010/wordprocessingCanvas" xmlns:cx="http://schemas.microsoft.com/office/drawing/2014/chartex" xmlns:cx1="http://schemas.microsoft.com/office/drawing/2015/9/8/chartex" xmlns:cx2="http://schemas.microsoft.com/office/drawing/2015/10/21/chartex" xmlns:cx3="http://schemas.microsoft.com/office/drawing/2016/5/9/chartex" xmlns:cx4="http://schemas.microsoft.com/office/drawing/2016/5/10/chartex" xmlns:cx5="http://schemas.microsoft.com/office/drawing/2016/5/11/chartex" xmlns:cx6="http://schemas.microsoft.com/office/drawing/2016/5/12/chartex" xmlns:cx7="http://schemas.microsoft.com/office/drawing/2016/5/13/chartex" xmlns:cx8="http://schemas.microsoft.com/office/drawing/2016/5/14/chartex" xmlns:mc="http://schemas.openxmlformats.org/markup-compatibility/2006" xmlns:aink="http://schemas.microsoft.com/office/drawing/2016/ink" xmlns:am3d="http://schemas.microsoft.com/office/drawing/2017/model3d" xmlns:o="urn:schemas-microsoft-com:office:office" xmlns:r="http://schemas.openxmlformats.org/officeDocument/2006/relationships" xmlns:m="http://schemas.openxmlformats.org/officeDocument/2006/math" xmlns:v="urn:schemas-microsoft-com:vml" xmlns:wp14="http://schemas.microsoft.com/office/word/2010/wordprocessingDrawing" xmlns:wp="http://schemas.openxmlformats.org/drawingml/2006/wordprocessingDrawing" xmlns:w10="urn:schemas-microsoft-com:office:word" xmlns:w="http://schemas.openxmlformats.org/wordprocessingml/2006/main" xmlns:w14="http://schemas.microsoft.com/office/word/2010/wordml" xmlns:w15="http://schemas.microsoft.com/office/word/2012/wordml" xmlns:w16cid="http://schemas.microsoft.com/office/word/2016/wordml/cid" xmlns:w16se="http://schemas.microsoft.com/office/word/2015/wordml/symex" xmlns:wpg="http://schemas.microsoft.com/office/word/2010/wordprocessingGroup" xmlns:wpi="http://schemas.microsoft.com/office/word/2010/wordprocessingInk" xmlns:wne="http://schemas.microsoft.com/office/word/2006/wordml" xmlns:wps="http://schemas.microsoft.com/office/word/2010/wordprocessingShape" mc:Ignorable="w14 w15 w16se w16cid wp14">
   <w:endnote w:type="separator" w:id="-1">
     <w:p>
       <w:pPr>
@@ -21014,7 +21131,7 @@
 </file>
 
 <file path=word/footer1.xml><?xml version="1.0" encoding="utf-8"?>
-<w:ftr xmlns:wpc="http://schemas.microsoft.com/office/word/2010/wordprocessingCanvas" xmlns:mc="http://schemas.openxmlformats.org/markup-compatibility/2006" xmlns:o="urn:schemas-microsoft-com:office:office" xmlns:r="http://schemas.openxmlformats.org/officeDocument/2006/relationships" xmlns:m="http://schemas.openxmlformats.org/officeDocument/2006/math" xmlns:v="urn:schemas-microsoft-com:vml" xmlns:wp14="http://schemas.microsoft.com/office/word/2010/wordprocessingDrawing" xmlns:wp="http://schemas.openxmlformats.org/drawingml/2006/wordprocessingDrawing" xmlns:w10="urn:schemas-microsoft-com:office:word" xmlns:w="http://schemas.openxmlformats.org/wordprocessingml/2006/main" xmlns:w14="http://schemas.microsoft.com/office/word/2010/wordml" xmlns:wpg="http://schemas.microsoft.com/office/word/2010/wordprocessingGroup" xmlns:wpi="http://schemas.microsoft.com/office/word/2010/wordprocessingInk" xmlns:wne="http://schemas.microsoft.com/office/word/2006/wordml" xmlns:wps="http://schemas.microsoft.com/office/word/2010/wordprocessingShape" mc:Ignorable="w14 wp14">
+<w:ftr xmlns:wpc="http://schemas.microsoft.com/office/word/2010/wordprocessingCanvas" xmlns:cx="http://schemas.microsoft.com/office/drawing/2014/chartex" xmlns:cx1="http://schemas.microsoft.com/office/drawing/2015/9/8/chartex" xmlns:cx2="http://schemas.microsoft.com/office/drawing/2015/10/21/chartex" xmlns:cx3="http://schemas.microsoft.com/office/drawing/2016/5/9/chartex" xmlns:cx4="http://schemas.microsoft.com/office/drawing/2016/5/10/chartex" xmlns:cx5="http://schemas.microsoft.com/office/drawing/2016/5/11/chartex" xmlns:cx6="http://schemas.microsoft.com/office/drawing/2016/5/12/chartex" xmlns:cx7="http://schemas.microsoft.com/office/drawing/2016/5/13/chartex" xmlns:cx8="http://schemas.microsoft.com/office/drawing/2016/5/14/chartex" xmlns:mc="http://schemas.openxmlformats.org/markup-compatibility/2006" xmlns:aink="http://schemas.microsoft.com/office/drawing/2016/ink" xmlns:am3d="http://schemas.microsoft.com/office/drawing/2017/model3d" xmlns:o="urn:schemas-microsoft-com:office:office" xmlns:r="http://schemas.openxmlformats.org/officeDocument/2006/relationships" xmlns:m="http://schemas.openxmlformats.org/officeDocument/2006/math" xmlns:v="urn:schemas-microsoft-com:vml" xmlns:wp14="http://schemas.microsoft.com/office/word/2010/wordprocessingDrawing" xmlns:wp="http://schemas.openxmlformats.org/drawingml/2006/wordprocessingDrawing" xmlns:w10="urn:schemas-microsoft-com:office:word" xmlns:w="http://schemas.openxmlformats.org/wordprocessingml/2006/main" xmlns:w14="http://schemas.microsoft.com/office/word/2010/wordml" xmlns:w15="http://schemas.microsoft.com/office/word/2012/wordml" xmlns:w16cid="http://schemas.microsoft.com/office/word/2016/wordml/cid" xmlns:w16se="http://schemas.microsoft.com/office/word/2015/wordml/symex" xmlns:wpg="http://schemas.microsoft.com/office/word/2010/wordprocessingGroup" xmlns:wpi="http://schemas.microsoft.com/office/word/2010/wordprocessingInk" xmlns:wne="http://schemas.microsoft.com/office/word/2006/wordml" xmlns:wps="http://schemas.microsoft.com/office/word/2010/wordprocessingShape" mc:Ignorable="w14 w15 w16se w16cid wp14">
   <w:tbl>
     <w:tblPr>
       <w:tblW w:w="5000" w:type="pct"/>
@@ -21094,6 +21211,7 @@
           <w:dataBinding w:prefixMappings="xmlns:ns0='http://purl.org/dc/elements/1.1/' xmlns:ns1='http://schemas.openxmlformats.org/package/2006/metadata/core-properties' " w:xpath="/ns1:coreProperties[1]/ns0:creator[1]" w:storeItemID="{6C3C8BC8-F283-45AE-878A-BAB7291924A1}"/>
           <w:text/>
         </w:sdtPr>
+        <w:sdtEndPr/>
         <w:sdtContent>
           <w:tc>
             <w:tcPr>
@@ -21201,7 +21319,7 @@
 </file>
 
 <file path=word/footer2.xml><?xml version="1.0" encoding="utf-8"?>
-<w:ftr xmlns:wpc="http://schemas.microsoft.com/office/word/2010/wordprocessingCanvas" xmlns:mc="http://schemas.openxmlformats.org/markup-compatibility/2006" xmlns:o="urn:schemas-microsoft-com:office:office" xmlns:r="http://schemas.openxmlformats.org/officeDocument/2006/relationships" xmlns:m="http://schemas.openxmlformats.org/officeDocument/2006/math" xmlns:v="urn:schemas-microsoft-com:vml" xmlns:wp14="http://schemas.microsoft.com/office/word/2010/wordprocessingDrawing" xmlns:wp="http://schemas.openxmlformats.org/drawingml/2006/wordprocessingDrawing" xmlns:w10="urn:schemas-microsoft-com:office:word" xmlns:w="http://schemas.openxmlformats.org/wordprocessingml/2006/main" xmlns:w14="http://schemas.microsoft.com/office/word/2010/wordml" xmlns:wpg="http://schemas.microsoft.com/office/word/2010/wordprocessingGroup" xmlns:wpi="http://schemas.microsoft.com/office/word/2010/wordprocessingInk" xmlns:wne="http://schemas.microsoft.com/office/word/2006/wordml" xmlns:wps="http://schemas.microsoft.com/office/word/2010/wordprocessingShape" mc:Ignorable="w14 wp14">
+<w:ftr xmlns:wpc="http://schemas.microsoft.com/office/word/2010/wordprocessingCanvas" xmlns:cx="http://schemas.microsoft.com/office/drawing/2014/chartex" xmlns:cx1="http://schemas.microsoft.com/office/drawing/2015/9/8/chartex" xmlns:cx2="http://schemas.microsoft.com/office/drawing/2015/10/21/chartex" xmlns:cx3="http://schemas.microsoft.com/office/drawing/2016/5/9/chartex" xmlns:cx4="http://schemas.microsoft.com/office/drawing/2016/5/10/chartex" xmlns:cx5="http://schemas.microsoft.com/office/drawing/2016/5/11/chartex" xmlns:cx6="http://schemas.microsoft.com/office/drawing/2016/5/12/chartex" xmlns:cx7="http://schemas.microsoft.com/office/drawing/2016/5/13/chartex" xmlns:cx8="http://schemas.microsoft.com/office/drawing/2016/5/14/chartex" xmlns:mc="http://schemas.openxmlformats.org/markup-compatibility/2006" xmlns:aink="http://schemas.microsoft.com/office/drawing/2016/ink" xmlns:am3d="http://schemas.microsoft.com/office/drawing/2017/model3d" xmlns:o="urn:schemas-microsoft-com:office:office" xmlns:r="http://schemas.openxmlformats.org/officeDocument/2006/relationships" xmlns:m="http://schemas.openxmlformats.org/officeDocument/2006/math" xmlns:v="urn:schemas-microsoft-com:vml" xmlns:wp14="http://schemas.microsoft.com/office/word/2010/wordprocessingDrawing" xmlns:wp="http://schemas.openxmlformats.org/drawingml/2006/wordprocessingDrawing" xmlns:w10="urn:schemas-microsoft-com:office:word" xmlns:w="http://schemas.openxmlformats.org/wordprocessingml/2006/main" xmlns:w14="http://schemas.microsoft.com/office/word/2010/wordml" xmlns:w15="http://schemas.microsoft.com/office/word/2012/wordml" xmlns:w16cid="http://schemas.microsoft.com/office/word/2016/wordml/cid" xmlns:w16se="http://schemas.microsoft.com/office/word/2015/wordml/symex" xmlns:wpg="http://schemas.microsoft.com/office/word/2010/wordprocessingGroup" xmlns:wpi="http://schemas.microsoft.com/office/word/2010/wordprocessingInk" xmlns:wne="http://schemas.microsoft.com/office/word/2006/wordml" xmlns:wps="http://schemas.microsoft.com/office/word/2010/wordprocessingShape" mc:Ignorable="w14 w15 w16se w16cid wp14">
   <w:tbl>
     <w:tblPr>
       <w:tblW w:w="5000" w:type="pct"/>
@@ -21281,6 +21399,7 @@
           <w:dataBinding w:prefixMappings="xmlns:ns0='http://purl.org/dc/elements/1.1/' xmlns:ns1='http://schemas.openxmlformats.org/package/2006/metadata/core-properties' " w:xpath="/ns1:coreProperties[1]/ns0:creator[1]" w:storeItemID="{6C3C8BC8-F283-45AE-878A-BAB7291924A1}"/>
           <w:text/>
         </w:sdtPr>
+        <w:sdtEndPr/>
         <w:sdtContent>
           <w:tc>
             <w:tcPr>
@@ -21388,7 +21507,7 @@
 </file>
 
 <file path=word/footnotes.xml><?xml version="1.0" encoding="utf-8"?>
-<w:footnotes xmlns:wpc="http://schemas.microsoft.com/office/word/2010/wordprocessingCanvas" xmlns:mc="http://schemas.openxmlformats.org/markup-compatibility/2006" xmlns:o="urn:schemas-microsoft-com:office:office" xmlns:r="http://schemas.openxmlformats.org/officeDocument/2006/relationships" xmlns:m="http://schemas.openxmlformats.org/officeDocument/2006/math" xmlns:v="urn:schemas-microsoft-com:vml" xmlns:wp14="http://schemas.microsoft.com/office/word/2010/wordprocessingDrawing" xmlns:wp="http://schemas.openxmlformats.org/drawingml/2006/wordprocessingDrawing" xmlns:w10="urn:schemas-microsoft-com:office:word" xmlns:w="http://schemas.openxmlformats.org/wordprocessingml/2006/main" xmlns:w14="http://schemas.microsoft.com/office/word/2010/wordml" xmlns:wpg="http://schemas.microsoft.com/office/word/2010/wordprocessingGroup" xmlns:wpi="http://schemas.microsoft.com/office/word/2010/wordprocessingInk" xmlns:wne="http://schemas.microsoft.com/office/word/2006/wordml" xmlns:wps="http://schemas.microsoft.com/office/word/2010/wordprocessingShape" mc:Ignorable="w14 wp14">
+<w:footnotes xmlns:wpc="http://schemas.microsoft.com/office/word/2010/wordprocessingCanvas" xmlns:cx="http://schemas.microsoft.com/office/drawing/2014/chartex" xmlns:cx1="http://schemas.microsoft.com/office/drawing/2015/9/8/chartex" xmlns:cx2="http://schemas.microsoft.com/office/drawing/2015/10/21/chartex" xmlns:cx3="http://schemas.microsoft.com/office/drawing/2016/5/9/chartex" xmlns:cx4="http://schemas.microsoft.com/office/drawing/2016/5/10/chartex" xmlns:cx5="http://schemas.microsoft.com/office/drawing/2016/5/11/chartex" xmlns:cx6="http://schemas.microsoft.com/office/drawing/2016/5/12/chartex" xmlns:cx7="http://schemas.microsoft.com/office/drawing/2016/5/13/chartex" xmlns:cx8="http://schemas.microsoft.com/office/drawing/2016/5/14/chartex" xmlns:mc="http://schemas.openxmlformats.org/markup-compatibility/2006" xmlns:aink="http://schemas.microsoft.com/office/drawing/2016/ink" xmlns:am3d="http://schemas.microsoft.com/office/drawing/2017/model3d" xmlns:o="urn:schemas-microsoft-com:office:office" xmlns:r="http://schemas.openxmlformats.org/officeDocument/2006/relationships" xmlns:m="http://schemas.openxmlformats.org/officeDocument/2006/math" xmlns:v="urn:schemas-microsoft-com:vml" xmlns:wp14="http://schemas.microsoft.com/office/word/2010/wordprocessingDrawing" xmlns:wp="http://schemas.openxmlformats.org/drawingml/2006/wordprocessingDrawing" xmlns:w10="urn:schemas-microsoft-com:office:word" xmlns:w="http://schemas.openxmlformats.org/wordprocessingml/2006/main" xmlns:w14="http://schemas.microsoft.com/office/word/2010/wordml" xmlns:w15="http://schemas.microsoft.com/office/word/2012/wordml" xmlns:w16cid="http://schemas.microsoft.com/office/word/2016/wordml/cid" xmlns:w16se="http://schemas.microsoft.com/office/word/2015/wordml/symex" xmlns:wpg="http://schemas.microsoft.com/office/word/2010/wordprocessingGroup" xmlns:wpi="http://schemas.microsoft.com/office/word/2010/wordprocessingInk" xmlns:wne="http://schemas.microsoft.com/office/word/2006/wordml" xmlns:wps="http://schemas.microsoft.com/office/word/2010/wordprocessingShape" mc:Ignorable="w14 w15 w16se w16cid wp14">
   <w:footnote w:type="separator" w:id="-1">
     <w:p>
       <w:pPr>
@@ -21413,8 +21532,94 @@
 </file>
 
 <file path=word/numbering.xml><?xml version="1.0" encoding="utf-8"?>
-<w:numbering xmlns:wpc="http://schemas.microsoft.com/office/word/2010/wordprocessingCanvas" xmlns:mc="http://schemas.openxmlformats.org/markup-compatibility/2006" xmlns:o="urn:schemas-microsoft-com:office:office" xmlns:r="http://schemas.openxmlformats.org/officeDocument/2006/relationships" xmlns:m="http://schemas.openxmlformats.org/officeDocument/2006/math" xmlns:v="urn:schemas-microsoft-com:vml" xmlns:wp14="http://schemas.microsoft.com/office/word/2010/wordprocessingDrawing" xmlns:wp="http://schemas.openxmlformats.org/drawingml/2006/wordprocessingDrawing" xmlns:w10="urn:schemas-microsoft-com:office:word" xmlns:w="http://schemas.openxmlformats.org/wordprocessingml/2006/main" xmlns:w14="http://schemas.microsoft.com/office/word/2010/wordml" xmlns:wpg="http://schemas.microsoft.com/office/word/2010/wordprocessingGroup" xmlns:wpi="http://schemas.microsoft.com/office/word/2010/wordprocessingInk" xmlns:wne="http://schemas.microsoft.com/office/word/2006/wordml" xmlns:wps="http://schemas.microsoft.com/office/word/2010/wordprocessingShape" mc:Ignorable="w14 wp14">
-  <w:abstractNum w:abstractNumId="0">
+<w:numbering xmlns:wpc="http://schemas.microsoft.com/office/word/2010/wordprocessingCanvas" xmlns:cx="http://schemas.microsoft.com/office/drawing/2014/chartex" xmlns:cx1="http://schemas.microsoft.com/office/drawing/2015/9/8/chartex" xmlns:cx2="http://schemas.microsoft.com/office/drawing/2015/10/21/chartex" xmlns:cx3="http://schemas.microsoft.com/office/drawing/2016/5/9/chartex" xmlns:cx4="http://schemas.microsoft.com/office/drawing/2016/5/10/chartex" xmlns:cx5="http://schemas.microsoft.com/office/drawing/2016/5/11/chartex" xmlns:cx6="http://schemas.microsoft.com/office/drawing/2016/5/12/chartex" xmlns:cx7="http://schemas.microsoft.com/office/drawing/2016/5/13/chartex" xmlns:cx8="http://schemas.microsoft.com/office/drawing/2016/5/14/chartex" xmlns:mc="http://schemas.openxmlformats.org/markup-compatibility/2006" xmlns:aink="http://schemas.microsoft.com/office/drawing/2016/ink" xmlns:am3d="http://schemas.microsoft.com/office/drawing/2017/model3d" xmlns:o="urn:schemas-microsoft-com:office:office" xmlns:r="http://schemas.openxmlformats.org/officeDocument/2006/relationships" xmlns:m="http://schemas.openxmlformats.org/officeDocument/2006/math" xmlns:v="urn:schemas-microsoft-com:vml" xmlns:wp14="http://schemas.microsoft.com/office/word/2010/wordprocessingDrawing" xmlns:wp="http://schemas.openxmlformats.org/drawingml/2006/wordprocessingDrawing" xmlns:w10="urn:schemas-microsoft-com:office:word" xmlns:w="http://schemas.openxmlformats.org/wordprocessingml/2006/main" xmlns:w14="http://schemas.microsoft.com/office/word/2010/wordml" xmlns:w15="http://schemas.microsoft.com/office/word/2012/wordml" xmlns:w16cid="http://schemas.microsoft.com/office/word/2016/wordml/cid" xmlns:w16se="http://schemas.microsoft.com/office/word/2015/wordml/symex" xmlns:wpg="http://schemas.microsoft.com/office/word/2010/wordprocessingGroup" xmlns:wpi="http://schemas.microsoft.com/office/word/2010/wordprocessingInk" xmlns:wne="http://schemas.microsoft.com/office/word/2006/wordml" xmlns:wps="http://schemas.microsoft.com/office/word/2010/wordprocessingShape" mc:Ignorable="w14 w15 w16se w16cid wp14">
+  <w:abstractNum w:abstractNumId="0" w15:restartNumberingAfterBreak="0">
+    <w:nsid w:val="016F22F1"/>
+    <w:multiLevelType w:val="multilevel"/>
+    <w:tmpl w:val="F98278AA"/>
+    <w:lvl w:ilvl="0">
+      <w:start w:val="1"/>
+      <w:numFmt w:val="decimal"/>
+      <w:lvlText w:val="%1"/>
+      <w:lvlJc w:val="left"/>
+      <w:pPr>
+        <w:ind w:left="405" w:hanging="405"/>
+      </w:pPr>
+    </w:lvl>
+    <w:lvl w:ilvl="1">
+      <w:start w:val="1"/>
+      <w:numFmt w:val="decimal"/>
+      <w:lvlText w:val="%1.%2"/>
+      <w:lvlJc w:val="left"/>
+      <w:pPr>
+        <w:ind w:left="405" w:hanging="405"/>
+      </w:pPr>
+    </w:lvl>
+    <w:lvl w:ilvl="2">
+      <w:start w:val="1"/>
+      <w:numFmt w:val="decimal"/>
+      <w:lvlText w:val="%1.%2.%3"/>
+      <w:lvlJc w:val="left"/>
+      <w:pPr>
+        <w:ind w:left="720" w:hanging="720"/>
+      </w:pPr>
+    </w:lvl>
+    <w:lvl w:ilvl="3">
+      <w:start w:val="1"/>
+      <w:numFmt w:val="decimal"/>
+      <w:lvlText w:val="%1.%2.%3.%4"/>
+      <w:lvlJc w:val="left"/>
+      <w:pPr>
+        <w:ind w:left="720" w:hanging="720"/>
+      </w:pPr>
+    </w:lvl>
+    <w:lvl w:ilvl="4">
+      <w:start w:val="1"/>
+      <w:numFmt w:val="decimal"/>
+      <w:lvlText w:val="%1.%2.%3.%4.%5"/>
+      <w:lvlJc w:val="left"/>
+      <w:pPr>
+        <w:ind w:left="1080" w:hanging="1080"/>
+      </w:pPr>
+    </w:lvl>
+    <w:lvl w:ilvl="5">
+      <w:start w:val="1"/>
+      <w:numFmt w:val="decimal"/>
+      <w:lvlText w:val="%1.%2.%3.%4.%5.%6"/>
+      <w:lvlJc w:val="left"/>
+      <w:pPr>
+        <w:ind w:left="1080" w:hanging="1080"/>
+      </w:pPr>
+    </w:lvl>
+    <w:lvl w:ilvl="6">
+      <w:start w:val="1"/>
+      <w:numFmt w:val="decimal"/>
+      <w:lvlText w:val="%1.%2.%3.%4.%5.%6.%7"/>
+      <w:lvlJc w:val="left"/>
+      <w:pPr>
+        <w:ind w:left="1440" w:hanging="1440"/>
+      </w:pPr>
+    </w:lvl>
+    <w:lvl w:ilvl="7">
+      <w:start w:val="1"/>
+      <w:numFmt w:val="decimal"/>
+      <w:lvlText w:val="%1.%2.%3.%4.%5.%6.%7.%8"/>
+      <w:lvlJc w:val="left"/>
+      <w:pPr>
+        <w:ind w:left="1440" w:hanging="1440"/>
+      </w:pPr>
+    </w:lvl>
+    <w:lvl w:ilvl="8">
+      <w:start w:val="1"/>
+      <w:numFmt w:val="decimal"/>
+      <w:lvlText w:val="%1.%2.%3.%4.%5.%6.%7.%8.%9"/>
+      <w:lvlJc w:val="left"/>
+      <w:pPr>
+        <w:ind w:left="1440" w:hanging="1440"/>
+      </w:pPr>
+    </w:lvl>
+  </w:abstractNum>
+  <w:abstractNum w:abstractNumId="1" w15:restartNumberingAfterBreak="0">
     <w:nsid w:val="02AA718C"/>
     <w:multiLevelType w:val="hybridMultilevel"/>
     <w:tmpl w:val="1C1CE224"/>
@@ -21503,7 +21708,7 @@
       </w:pPr>
     </w:lvl>
   </w:abstractNum>
-  <w:abstractNum w:abstractNumId="1">
+  <w:abstractNum w:abstractNumId="2" w15:restartNumberingAfterBreak="0">
     <w:nsid w:val="04E03E73"/>
     <w:multiLevelType w:val="hybridMultilevel"/>
     <w:tmpl w:val="ECC874A4"/>
@@ -21592,7 +21797,93 @@
       </w:pPr>
     </w:lvl>
   </w:abstractNum>
-  <w:abstractNum w:abstractNumId="2">
+  <w:abstractNum w:abstractNumId="3" w15:restartNumberingAfterBreak="0">
+    <w:nsid w:val="07B84774"/>
+    <w:multiLevelType w:val="multilevel"/>
+    <w:tmpl w:val="F98278AA"/>
+    <w:lvl w:ilvl="0">
+      <w:start w:val="1"/>
+      <w:numFmt w:val="decimal"/>
+      <w:lvlText w:val="%1"/>
+      <w:lvlJc w:val="left"/>
+      <w:pPr>
+        <w:ind w:left="405" w:hanging="405"/>
+      </w:pPr>
+    </w:lvl>
+    <w:lvl w:ilvl="1">
+      <w:start w:val="1"/>
+      <w:numFmt w:val="decimal"/>
+      <w:lvlText w:val="%1.%2"/>
+      <w:lvlJc w:val="left"/>
+      <w:pPr>
+        <w:ind w:left="405" w:hanging="405"/>
+      </w:pPr>
+    </w:lvl>
+    <w:lvl w:ilvl="2">
+      <w:start w:val="1"/>
+      <w:numFmt w:val="decimal"/>
+      <w:lvlText w:val="%1.%2.%3"/>
+      <w:lvlJc w:val="left"/>
+      <w:pPr>
+        <w:ind w:left="720" w:hanging="720"/>
+      </w:pPr>
+    </w:lvl>
+    <w:lvl w:ilvl="3">
+      <w:start w:val="1"/>
+      <w:numFmt w:val="decimal"/>
+      <w:lvlText w:val="%1.%2.%3.%4"/>
+      <w:lvlJc w:val="left"/>
+      <w:pPr>
+        <w:ind w:left="720" w:hanging="720"/>
+      </w:pPr>
+    </w:lvl>
+    <w:lvl w:ilvl="4">
+      <w:start w:val="1"/>
+      <w:numFmt w:val="decimal"/>
+      <w:lvlText w:val="%1.%2.%3.%4.%5"/>
+      <w:lvlJc w:val="left"/>
+      <w:pPr>
+        <w:ind w:left="1080" w:hanging="1080"/>
+      </w:pPr>
+    </w:lvl>
+    <w:lvl w:ilvl="5">
+      <w:start w:val="1"/>
+      <w:numFmt w:val="decimal"/>
+      <w:lvlText w:val="%1.%2.%3.%4.%5.%6"/>
+      <w:lvlJc w:val="left"/>
+      <w:pPr>
+        <w:ind w:left="1080" w:hanging="1080"/>
+      </w:pPr>
+    </w:lvl>
+    <w:lvl w:ilvl="6">
+      <w:start w:val="1"/>
+      <w:numFmt w:val="decimal"/>
+      <w:lvlText w:val="%1.%2.%3.%4.%5.%6.%7"/>
+      <w:lvlJc w:val="left"/>
+      <w:pPr>
+        <w:ind w:left="1440" w:hanging="1440"/>
+      </w:pPr>
+    </w:lvl>
+    <w:lvl w:ilvl="7">
+      <w:start w:val="1"/>
+      <w:numFmt w:val="decimal"/>
+      <w:lvlText w:val="%1.%2.%3.%4.%5.%6.%7.%8"/>
+      <w:lvlJc w:val="left"/>
+      <w:pPr>
+        <w:ind w:left="1440" w:hanging="1440"/>
+      </w:pPr>
+    </w:lvl>
+    <w:lvl w:ilvl="8">
+      <w:start w:val="1"/>
+      <w:numFmt w:val="decimal"/>
+      <w:lvlText w:val="%1.%2.%3.%4.%5.%6.%7.%8.%9"/>
+      <w:lvlJc w:val="left"/>
+      <w:pPr>
+        <w:ind w:left="1440" w:hanging="1440"/>
+      </w:pPr>
+    </w:lvl>
+  </w:abstractNum>
+  <w:abstractNum w:abstractNumId="4" w15:restartNumberingAfterBreak="0">
     <w:nsid w:val="0E5D4361"/>
     <w:multiLevelType w:val="hybridMultilevel"/>
     <w:tmpl w:val="204C48E2"/>
@@ -21705,7 +21996,7 @@
       </w:rPr>
     </w:lvl>
   </w:abstractNum>
-  <w:abstractNum w:abstractNumId="3">
+  <w:abstractNum w:abstractNumId="5" w15:restartNumberingAfterBreak="0">
     <w:nsid w:val="10A36076"/>
     <w:multiLevelType w:val="hybridMultilevel"/>
     <w:tmpl w:val="C55CE7FE"/>
@@ -21794,7 +22085,7 @@
       </w:pPr>
     </w:lvl>
   </w:abstractNum>
-  <w:abstractNum w:abstractNumId="4">
+  <w:abstractNum w:abstractNumId="6" w15:restartNumberingAfterBreak="0">
     <w:nsid w:val="125E5301"/>
     <w:multiLevelType w:val="hybridMultilevel"/>
     <w:tmpl w:val="A8205234"/>
@@ -21883,7 +22174,93 @@
       </w:pPr>
     </w:lvl>
   </w:abstractNum>
-  <w:abstractNum w:abstractNumId="5">
+  <w:abstractNum w:abstractNumId="7" w15:restartNumberingAfterBreak="0">
+    <w:nsid w:val="134040A1"/>
+    <w:multiLevelType w:val="multilevel"/>
+    <w:tmpl w:val="F98278AA"/>
+    <w:lvl w:ilvl="0">
+      <w:start w:val="1"/>
+      <w:numFmt w:val="decimal"/>
+      <w:lvlText w:val="%1"/>
+      <w:lvlJc w:val="left"/>
+      <w:pPr>
+        <w:ind w:left="405" w:hanging="405"/>
+      </w:pPr>
+    </w:lvl>
+    <w:lvl w:ilvl="1">
+      <w:start w:val="1"/>
+      <w:numFmt w:val="decimal"/>
+      <w:lvlText w:val="%1.%2"/>
+      <w:lvlJc w:val="left"/>
+      <w:pPr>
+        <w:ind w:left="405" w:hanging="405"/>
+      </w:pPr>
+    </w:lvl>
+    <w:lvl w:ilvl="2">
+      <w:start w:val="1"/>
+      <w:numFmt w:val="decimal"/>
+      <w:lvlText w:val="%1.%2.%3"/>
+      <w:lvlJc w:val="left"/>
+      <w:pPr>
+        <w:ind w:left="720" w:hanging="720"/>
+      </w:pPr>
+    </w:lvl>
+    <w:lvl w:ilvl="3">
+      <w:start w:val="1"/>
+      <w:numFmt w:val="decimal"/>
+      <w:lvlText w:val="%1.%2.%3.%4"/>
+      <w:lvlJc w:val="left"/>
+      <w:pPr>
+        <w:ind w:left="720" w:hanging="720"/>
+      </w:pPr>
+    </w:lvl>
+    <w:lvl w:ilvl="4">
+      <w:start w:val="1"/>
+      <w:numFmt w:val="decimal"/>
+      <w:lvlText w:val="%1.%2.%3.%4.%5"/>
+      <w:lvlJc w:val="left"/>
+      <w:pPr>
+        <w:ind w:left="1080" w:hanging="1080"/>
+      </w:pPr>
+    </w:lvl>
+    <w:lvl w:ilvl="5">
+      <w:start w:val="1"/>
+      <w:numFmt w:val="decimal"/>
+      <w:lvlText w:val="%1.%2.%3.%4.%5.%6"/>
+      <w:lvlJc w:val="left"/>
+      <w:pPr>
+        <w:ind w:left="1080" w:hanging="1080"/>
+      </w:pPr>
+    </w:lvl>
+    <w:lvl w:ilvl="6">
+      <w:start w:val="1"/>
+      <w:numFmt w:val="decimal"/>
+      <w:lvlText w:val="%1.%2.%3.%4.%5.%6.%7"/>
+      <w:lvlJc w:val="left"/>
+      <w:pPr>
+        <w:ind w:left="1440" w:hanging="1440"/>
+      </w:pPr>
+    </w:lvl>
+    <w:lvl w:ilvl="7">
+      <w:start w:val="1"/>
+      <w:numFmt w:val="decimal"/>
+      <w:lvlText w:val="%1.%2.%3.%4.%5.%6.%7.%8"/>
+      <w:lvlJc w:val="left"/>
+      <w:pPr>
+        <w:ind w:left="1440" w:hanging="1440"/>
+      </w:pPr>
+    </w:lvl>
+    <w:lvl w:ilvl="8">
+      <w:start w:val="1"/>
+      <w:numFmt w:val="decimal"/>
+      <w:lvlText w:val="%1.%2.%3.%4.%5.%6.%7.%8.%9"/>
+      <w:lvlJc w:val="left"/>
+      <w:pPr>
+        <w:ind w:left="1440" w:hanging="1440"/>
+      </w:pPr>
+    </w:lvl>
+  </w:abstractNum>
+  <w:abstractNum w:abstractNumId="8" w15:restartNumberingAfterBreak="0">
     <w:nsid w:val="1D921925"/>
     <w:multiLevelType w:val="hybridMultilevel"/>
     <w:tmpl w:val="85B26A92"/>
@@ -21972,7 +22349,7 @@
       </w:pPr>
     </w:lvl>
   </w:abstractNum>
-  <w:abstractNum w:abstractNumId="6">
+  <w:abstractNum w:abstractNumId="9" w15:restartNumberingAfterBreak="0">
     <w:nsid w:val="1E2F2D18"/>
     <w:multiLevelType w:val="hybridMultilevel"/>
     <w:tmpl w:val="E71A8058"/>
@@ -22061,7 +22438,7 @@
       </w:pPr>
     </w:lvl>
   </w:abstractNum>
-  <w:abstractNum w:abstractNumId="7">
+  <w:abstractNum w:abstractNumId="10" w15:restartNumberingAfterBreak="0">
     <w:nsid w:val="1FB926DB"/>
     <w:multiLevelType w:val="hybridMultilevel"/>
     <w:tmpl w:val="E02A64BC"/>
@@ -22150,7 +22527,7 @@
       </w:pPr>
     </w:lvl>
   </w:abstractNum>
-  <w:abstractNum w:abstractNumId="8">
+  <w:abstractNum w:abstractNumId="11" w15:restartNumberingAfterBreak="0">
     <w:nsid w:val="21DA66EE"/>
     <w:multiLevelType w:val="hybridMultilevel"/>
     <w:tmpl w:val="DAFA29DA"/>
@@ -22239,7 +22616,7 @@
       </w:pPr>
     </w:lvl>
   </w:abstractNum>
-  <w:abstractNum w:abstractNumId="9">
+  <w:abstractNum w:abstractNumId="12" w15:restartNumberingAfterBreak="0">
     <w:nsid w:val="2B825FFB"/>
     <w:multiLevelType w:val="hybridMultilevel"/>
     <w:tmpl w:val="5F84E47A"/>
@@ -22353,7 +22730,7 @@
       </w:rPr>
     </w:lvl>
   </w:abstractNum>
-  <w:abstractNum w:abstractNumId="10">
+  <w:abstractNum w:abstractNumId="13" w15:restartNumberingAfterBreak="0">
     <w:nsid w:val="2D0D1929"/>
     <w:multiLevelType w:val="hybridMultilevel"/>
     <w:tmpl w:val="F0C08E10"/>
@@ -22439,7 +22816,7 @@
       </w:pPr>
     </w:lvl>
   </w:abstractNum>
-  <w:abstractNum w:abstractNumId="11">
+  <w:abstractNum w:abstractNumId="14" w15:restartNumberingAfterBreak="0">
     <w:nsid w:val="2D8801B0"/>
     <w:multiLevelType w:val="multilevel"/>
     <w:tmpl w:val="F98278AA"/>
@@ -22525,7 +22902,7 @@
       </w:pPr>
     </w:lvl>
   </w:abstractNum>
-  <w:abstractNum w:abstractNumId="12">
+  <w:abstractNum w:abstractNumId="15" w15:restartNumberingAfterBreak="0">
     <w:nsid w:val="2EAA754E"/>
     <w:multiLevelType w:val="hybridMultilevel"/>
     <w:tmpl w:val="1A1CF5AC"/>
@@ -22614,7 +22991,7 @@
       </w:pPr>
     </w:lvl>
   </w:abstractNum>
-  <w:abstractNum w:abstractNumId="13">
+  <w:abstractNum w:abstractNumId="16" w15:restartNumberingAfterBreak="0">
     <w:nsid w:val="324E0E40"/>
     <w:multiLevelType w:val="hybridMultilevel"/>
     <w:tmpl w:val="2E4A322E"/>
@@ -22703,7 +23080,7 @@
       </w:pPr>
     </w:lvl>
   </w:abstractNum>
-  <w:abstractNum w:abstractNumId="14">
+  <w:abstractNum w:abstractNumId="17" w15:restartNumberingAfterBreak="0">
     <w:nsid w:val="36065255"/>
     <w:multiLevelType w:val="hybridMultilevel"/>
     <w:tmpl w:val="E5DE3706"/>
@@ -22792,7 +23169,7 @@
       </w:pPr>
     </w:lvl>
   </w:abstractNum>
-  <w:abstractNum w:abstractNumId="15">
+  <w:abstractNum w:abstractNumId="18" w15:restartNumberingAfterBreak="0">
     <w:nsid w:val="37200EC8"/>
     <w:multiLevelType w:val="multilevel"/>
     <w:tmpl w:val="7996044E"/>
@@ -22878,7 +23255,7 @@
       </w:pPr>
     </w:lvl>
   </w:abstractNum>
-  <w:abstractNum w:abstractNumId="16">
+  <w:abstractNum w:abstractNumId="19" w15:restartNumberingAfterBreak="0">
     <w:nsid w:val="3DD8545B"/>
     <w:multiLevelType w:val="hybridMultilevel"/>
     <w:tmpl w:val="BA84CDB6"/>
@@ -22967,7 +23344,7 @@
       </w:pPr>
     </w:lvl>
   </w:abstractNum>
-  <w:abstractNum w:abstractNumId="17">
+  <w:abstractNum w:abstractNumId="20" w15:restartNumberingAfterBreak="0">
     <w:nsid w:val="3FEA4089"/>
     <w:multiLevelType w:val="hybridMultilevel"/>
     <w:tmpl w:val="F38243D2"/>
@@ -23056,7 +23433,7 @@
       </w:pPr>
     </w:lvl>
   </w:abstractNum>
-  <w:abstractNum w:abstractNumId="18">
+  <w:abstractNum w:abstractNumId="21" w15:restartNumberingAfterBreak="0">
     <w:nsid w:val="428E0B9E"/>
     <w:multiLevelType w:val="hybridMultilevel"/>
     <w:tmpl w:val="01A2F462"/>
@@ -23145,7 +23522,7 @@
       </w:pPr>
     </w:lvl>
   </w:abstractNum>
-  <w:abstractNum w:abstractNumId="19">
+  <w:abstractNum w:abstractNumId="22" w15:restartNumberingAfterBreak="0">
     <w:nsid w:val="42AC043F"/>
     <w:multiLevelType w:val="hybridMultilevel"/>
     <w:tmpl w:val="4904792A"/>
@@ -23234,7 +23611,7 @@
       </w:pPr>
     </w:lvl>
   </w:abstractNum>
-  <w:abstractNum w:abstractNumId="20">
+  <w:abstractNum w:abstractNumId="23" w15:restartNumberingAfterBreak="0">
     <w:nsid w:val="432062D4"/>
     <w:multiLevelType w:val="hybridMultilevel"/>
     <w:tmpl w:val="103E7DEE"/>
@@ -23323,7 +23700,7 @@
       </w:pPr>
     </w:lvl>
   </w:abstractNum>
-  <w:abstractNum w:abstractNumId="21">
+  <w:abstractNum w:abstractNumId="24" w15:restartNumberingAfterBreak="0">
     <w:nsid w:val="47D870A2"/>
     <w:multiLevelType w:val="hybridMultilevel"/>
     <w:tmpl w:val="9AB2429C"/>
@@ -23412,7 +23789,7 @@
       </w:pPr>
     </w:lvl>
   </w:abstractNum>
-  <w:abstractNum w:abstractNumId="22">
+  <w:abstractNum w:abstractNumId="25" w15:restartNumberingAfterBreak="0">
     <w:nsid w:val="4F87301C"/>
     <w:multiLevelType w:val="hybridMultilevel"/>
     <w:tmpl w:val="22E4D2D6"/>
@@ -23501,7 +23878,7 @@
       </w:pPr>
     </w:lvl>
   </w:abstractNum>
-  <w:abstractNum w:abstractNumId="23">
+  <w:abstractNum w:abstractNumId="26" w15:restartNumberingAfterBreak="0">
     <w:nsid w:val="536B646D"/>
     <w:multiLevelType w:val="hybridMultilevel"/>
     <w:tmpl w:val="302420E0"/>
@@ -23590,7 +23967,7 @@
       </w:pPr>
     </w:lvl>
   </w:abstractNum>
-  <w:abstractNum w:abstractNumId="24">
+  <w:abstractNum w:abstractNumId="27" w15:restartNumberingAfterBreak="0">
     <w:nsid w:val="585A339F"/>
     <w:multiLevelType w:val="multilevel"/>
     <w:tmpl w:val="49E64AAA"/>
@@ -23676,7 +24053,7 @@
       </w:pPr>
     </w:lvl>
   </w:abstractNum>
-  <w:abstractNum w:abstractNumId="25">
+  <w:abstractNum w:abstractNumId="28" w15:restartNumberingAfterBreak="0">
     <w:nsid w:val="59346A63"/>
     <w:multiLevelType w:val="hybridMultilevel"/>
     <w:tmpl w:val="B6601762"/>
@@ -23765,7 +24142,7 @@
       </w:pPr>
     </w:lvl>
   </w:abstractNum>
-  <w:abstractNum w:abstractNumId="26">
+  <w:abstractNum w:abstractNumId="29" w15:restartNumberingAfterBreak="0">
     <w:nsid w:val="595F5AB2"/>
     <w:multiLevelType w:val="hybridMultilevel"/>
     <w:tmpl w:val="AD84274A"/>
@@ -23854,7 +24231,7 @@
       </w:pPr>
     </w:lvl>
   </w:abstractNum>
-  <w:abstractNum w:abstractNumId="27">
+  <w:abstractNum w:abstractNumId="30" w15:restartNumberingAfterBreak="0">
     <w:nsid w:val="5AC45D30"/>
     <w:multiLevelType w:val="hybridMultilevel"/>
     <w:tmpl w:val="F762FCA6"/>
@@ -23943,7 +24320,7 @@
       </w:pPr>
     </w:lvl>
   </w:abstractNum>
-  <w:abstractNum w:abstractNumId="28">
+  <w:abstractNum w:abstractNumId="31" w15:restartNumberingAfterBreak="0">
     <w:nsid w:val="5B0D450E"/>
     <w:multiLevelType w:val="hybridMultilevel"/>
     <w:tmpl w:val="C9F8DF42"/>
@@ -24057,7 +24434,7 @@
       </w:rPr>
     </w:lvl>
   </w:abstractNum>
-  <w:abstractNum w:abstractNumId="29">
+  <w:abstractNum w:abstractNumId="32" w15:restartNumberingAfterBreak="0">
     <w:nsid w:val="5D6E2013"/>
     <w:multiLevelType w:val="hybridMultilevel"/>
     <w:tmpl w:val="4DA42594"/>
@@ -24146,7 +24523,7 @@
       </w:pPr>
     </w:lvl>
   </w:abstractNum>
-  <w:abstractNum w:abstractNumId="30">
+  <w:abstractNum w:abstractNumId="33" w15:restartNumberingAfterBreak="0">
     <w:nsid w:val="5E942D3F"/>
     <w:multiLevelType w:val="hybridMultilevel"/>
     <w:tmpl w:val="C0D2F01E"/>
@@ -24235,7 +24612,7 @@
       </w:pPr>
     </w:lvl>
   </w:abstractNum>
-  <w:abstractNum w:abstractNumId="31">
+  <w:abstractNum w:abstractNumId="34" w15:restartNumberingAfterBreak="0">
     <w:nsid w:val="62825CD8"/>
     <w:multiLevelType w:val="hybridMultilevel"/>
     <w:tmpl w:val="0CEAC19A"/>
@@ -24324,7 +24701,7 @@
       </w:pPr>
     </w:lvl>
   </w:abstractNum>
-  <w:abstractNum w:abstractNumId="32">
+  <w:abstractNum w:abstractNumId="35" w15:restartNumberingAfterBreak="0">
     <w:nsid w:val="65664E64"/>
     <w:multiLevelType w:val="hybridMultilevel"/>
     <w:tmpl w:val="8B1C295A"/>
@@ -24413,7 +24790,7 @@
       </w:pPr>
     </w:lvl>
   </w:abstractNum>
-  <w:abstractNum w:abstractNumId="33">
+  <w:abstractNum w:abstractNumId="36" w15:restartNumberingAfterBreak="0">
     <w:nsid w:val="6C802F11"/>
     <w:multiLevelType w:val="hybridMultilevel"/>
     <w:tmpl w:val="62C45AC2"/>
@@ -24502,7 +24879,7 @@
       </w:pPr>
     </w:lvl>
   </w:abstractNum>
-  <w:abstractNum w:abstractNumId="34">
+  <w:abstractNum w:abstractNumId="37" w15:restartNumberingAfterBreak="0">
     <w:nsid w:val="6D61717B"/>
     <w:multiLevelType w:val="hybridMultilevel"/>
     <w:tmpl w:val="5FC6ADB2"/>
@@ -24591,7 +24968,7 @@
       </w:pPr>
     </w:lvl>
   </w:abstractNum>
-  <w:abstractNum w:abstractNumId="35">
+  <w:abstractNum w:abstractNumId="38" w15:restartNumberingAfterBreak="0">
     <w:nsid w:val="721E2F2E"/>
     <w:multiLevelType w:val="hybridMultilevel"/>
     <w:tmpl w:val="7BC0F9EC"/>
@@ -24680,7 +25057,93 @@
       </w:pPr>
     </w:lvl>
   </w:abstractNum>
-  <w:abstractNum w:abstractNumId="36">
+  <w:abstractNum w:abstractNumId="39" w15:restartNumberingAfterBreak="0">
+    <w:nsid w:val="75DA7C76"/>
+    <w:multiLevelType w:val="multilevel"/>
+    <w:tmpl w:val="F98278AA"/>
+    <w:lvl w:ilvl="0">
+      <w:start w:val="1"/>
+      <w:numFmt w:val="decimal"/>
+      <w:lvlText w:val="%1"/>
+      <w:lvlJc w:val="left"/>
+      <w:pPr>
+        <w:ind w:left="405" w:hanging="405"/>
+      </w:pPr>
+    </w:lvl>
+    <w:lvl w:ilvl="1">
+      <w:start w:val="1"/>
+      <w:numFmt w:val="decimal"/>
+      <w:lvlText w:val="%1.%2"/>
+      <w:lvlJc w:val="left"/>
+      <w:pPr>
+        <w:ind w:left="405" w:hanging="405"/>
+      </w:pPr>
+    </w:lvl>
+    <w:lvl w:ilvl="2">
+      <w:start w:val="1"/>
+      <w:numFmt w:val="decimal"/>
+      <w:lvlText w:val="%1.%2.%3"/>
+      <w:lvlJc w:val="left"/>
+      <w:pPr>
+        <w:ind w:left="720" w:hanging="720"/>
+      </w:pPr>
+    </w:lvl>
+    <w:lvl w:ilvl="3">
+      <w:start w:val="1"/>
+      <w:numFmt w:val="decimal"/>
+      <w:lvlText w:val="%1.%2.%3.%4"/>
+      <w:lvlJc w:val="left"/>
+      <w:pPr>
+        <w:ind w:left="720" w:hanging="720"/>
+      </w:pPr>
+    </w:lvl>
+    <w:lvl w:ilvl="4">
+      <w:start w:val="1"/>
+      <w:numFmt w:val="decimal"/>
+      <w:lvlText w:val="%1.%2.%3.%4.%5"/>
+      <w:lvlJc w:val="left"/>
+      <w:pPr>
+        <w:ind w:left="1080" w:hanging="1080"/>
+      </w:pPr>
+    </w:lvl>
+    <w:lvl w:ilvl="5">
+      <w:start w:val="1"/>
+      <w:numFmt w:val="decimal"/>
+      <w:lvlText w:val="%1.%2.%3.%4.%5.%6"/>
+      <w:lvlJc w:val="left"/>
+      <w:pPr>
+        <w:ind w:left="1080" w:hanging="1080"/>
+      </w:pPr>
+    </w:lvl>
+    <w:lvl w:ilvl="6">
+      <w:start w:val="1"/>
+      <w:numFmt w:val="decimal"/>
+      <w:lvlText w:val="%1.%2.%3.%4.%5.%6.%7"/>
+      <w:lvlJc w:val="left"/>
+      <w:pPr>
+        <w:ind w:left="1440" w:hanging="1440"/>
+      </w:pPr>
+    </w:lvl>
+    <w:lvl w:ilvl="7">
+      <w:start w:val="1"/>
+      <w:numFmt w:val="decimal"/>
+      <w:lvlText w:val="%1.%2.%3.%4.%5.%6.%7.%8"/>
+      <w:lvlJc w:val="left"/>
+      <w:pPr>
+        <w:ind w:left="1440" w:hanging="1440"/>
+      </w:pPr>
+    </w:lvl>
+    <w:lvl w:ilvl="8">
+      <w:start w:val="1"/>
+      <w:numFmt w:val="decimal"/>
+      <w:lvlText w:val="%1.%2.%3.%4.%5.%6.%7.%8.%9"/>
+      <w:lvlJc w:val="left"/>
+      <w:pPr>
+        <w:ind w:left="1440" w:hanging="1440"/>
+      </w:pPr>
+    </w:lvl>
+  </w:abstractNum>
+  <w:abstractNum w:abstractNumId="40" w15:restartNumberingAfterBreak="0">
     <w:nsid w:val="79AD250F"/>
     <w:multiLevelType w:val="hybridMultilevel"/>
     <w:tmpl w:val="3CCE0AEE"/>
@@ -24769,7 +25232,7 @@
       </w:pPr>
     </w:lvl>
   </w:abstractNum>
-  <w:abstractNum w:abstractNumId="37">
+  <w:abstractNum w:abstractNumId="41" w15:restartNumberingAfterBreak="0">
     <w:nsid w:val="7B247154"/>
     <w:multiLevelType w:val="hybridMultilevel"/>
     <w:tmpl w:val="7BBC7306"/>
@@ -24860,16 +25323,16 @@
     </w:lvl>
   </w:abstractNum>
   <w:num w:numId="1">
-    <w:abstractNumId w:val="28"/>
+    <w:abstractNumId w:val="31"/>
   </w:num>
   <w:num w:numId="2">
-    <w:abstractNumId w:val="9"/>
+    <w:abstractNumId w:val="12"/>
   </w:num>
   <w:num w:numId="3">
-    <w:abstractNumId w:val="2"/>
+    <w:abstractNumId w:val="4"/>
   </w:num>
   <w:num w:numId="4">
-    <w:abstractNumId w:val="11"/>
+    <w:abstractNumId w:val="14"/>
     <w:lvlOverride w:ilvl="0">
       <w:startOverride w:val="1"/>
     </w:lvlOverride>
@@ -24899,7 +25362,7 @@
     </w:lvlOverride>
   </w:num>
   <w:num w:numId="5">
-    <w:abstractNumId w:val="10"/>
+    <w:abstractNumId w:val="13"/>
     <w:lvlOverride w:ilvl="0">
       <w:startOverride w:val="1"/>
     </w:lvlOverride>
@@ -24929,13 +25392,13 @@
     </w:lvlOverride>
   </w:num>
   <w:num w:numId="6">
-    <w:abstractNumId w:val="14"/>
+    <w:abstractNumId w:val="17"/>
   </w:num>
   <w:num w:numId="7">
-    <w:abstractNumId w:val="37"/>
+    <w:abstractNumId w:val="41"/>
   </w:num>
   <w:num w:numId="8">
-    <w:abstractNumId w:val="24"/>
+    <w:abstractNumId w:val="27"/>
     <w:lvlOverride w:ilvl="0">
       <w:startOverride w:val="1"/>
     </w:lvlOverride>
@@ -24965,7 +25428,7 @@
     </w:lvlOverride>
   </w:num>
   <w:num w:numId="9">
-    <w:abstractNumId w:val="15"/>
+    <w:abstractNumId w:val="18"/>
     <w:lvlOverride w:ilvl="0">
       <w:startOverride w:val="1"/>
     </w:lvlOverride>
@@ -24995,98 +25458,110 @@
     </w:lvlOverride>
   </w:num>
   <w:num w:numId="10">
+    <w:abstractNumId w:val="26"/>
+  </w:num>
+  <w:num w:numId="11">
+    <w:abstractNumId w:val="22"/>
+  </w:num>
+  <w:num w:numId="12">
+    <w:abstractNumId w:val="10"/>
+  </w:num>
+  <w:num w:numId="13">
+    <w:abstractNumId w:val="9"/>
+  </w:num>
+  <w:num w:numId="14">
+    <w:abstractNumId w:val="33"/>
+  </w:num>
+  <w:num w:numId="15">
+    <w:abstractNumId w:val="36"/>
+  </w:num>
+  <w:num w:numId="16">
+    <w:abstractNumId w:val="40"/>
+  </w:num>
+  <w:num w:numId="17">
+    <w:abstractNumId w:val="5"/>
+  </w:num>
+  <w:num w:numId="18">
+    <w:abstractNumId w:val="6"/>
+  </w:num>
+  <w:num w:numId="19">
+    <w:abstractNumId w:val="25"/>
+  </w:num>
+  <w:num w:numId="20">
+    <w:abstractNumId w:val="29"/>
+  </w:num>
+  <w:num w:numId="21">
+    <w:abstractNumId w:val="19"/>
+  </w:num>
+  <w:num w:numId="22">
+    <w:abstractNumId w:val="24"/>
+  </w:num>
+  <w:num w:numId="23">
+    <w:abstractNumId w:val="32"/>
+  </w:num>
+  <w:num w:numId="24">
+    <w:abstractNumId w:val="11"/>
+  </w:num>
+  <w:num w:numId="25">
+    <w:abstractNumId w:val="28"/>
+  </w:num>
+  <w:num w:numId="26">
+    <w:abstractNumId w:val="37"/>
+  </w:num>
+  <w:num w:numId="27">
+    <w:abstractNumId w:val="16"/>
+  </w:num>
+  <w:num w:numId="28">
+    <w:abstractNumId w:val="15"/>
+  </w:num>
+  <w:num w:numId="29">
+    <w:abstractNumId w:val="20"/>
+  </w:num>
+  <w:num w:numId="30">
+    <w:abstractNumId w:val="30"/>
+  </w:num>
+  <w:num w:numId="31">
+    <w:abstractNumId w:val="1"/>
+  </w:num>
+  <w:num w:numId="32">
+    <w:abstractNumId w:val="34"/>
+  </w:num>
+  <w:num w:numId="33">
+    <w:abstractNumId w:val="38"/>
+  </w:num>
+  <w:num w:numId="34">
+    <w:abstractNumId w:val="35"/>
+  </w:num>
+  <w:num w:numId="35">
+    <w:abstractNumId w:val="8"/>
+  </w:num>
+  <w:num w:numId="36">
     <w:abstractNumId w:val="23"/>
   </w:num>
-  <w:num w:numId="11">
-    <w:abstractNumId w:val="19"/>
+  <w:num w:numId="37">
+    <w:abstractNumId w:val="2"/>
   </w:num>
-  <w:num w:numId="12">
+  <w:num w:numId="38">
+    <w:abstractNumId w:val="21"/>
+  </w:num>
+  <w:num w:numId="39">
     <w:abstractNumId w:val="7"/>
   </w:num>
-  <w:num w:numId="13">
-    <w:abstractNumId w:val="6"/>
+  <w:num w:numId="40">
+    <w:abstractNumId w:val="39"/>
   </w:num>
-  <w:num w:numId="14">
-    <w:abstractNumId w:val="30"/>
-  </w:num>
-  <w:num w:numId="15">
-    <w:abstractNumId w:val="33"/>
-  </w:num>
-  <w:num w:numId="16">
-    <w:abstractNumId w:val="36"/>
-  </w:num>
-  <w:num w:numId="17">
-    <w:abstractNumId w:val="3"/>
-  </w:num>
-  <w:num w:numId="18">
-    <w:abstractNumId w:val="4"/>
-  </w:num>
-  <w:num w:numId="19">
-    <w:abstractNumId w:val="22"/>
-  </w:num>
-  <w:num w:numId="20">
-    <w:abstractNumId w:val="26"/>
-  </w:num>
-  <w:num w:numId="21">
-    <w:abstractNumId w:val="16"/>
-  </w:num>
-  <w:num w:numId="22">
-    <w:abstractNumId w:val="21"/>
-  </w:num>
-  <w:num w:numId="23">
-    <w:abstractNumId w:val="29"/>
-  </w:num>
-  <w:num w:numId="24">
-    <w:abstractNumId w:val="8"/>
-  </w:num>
-  <w:num w:numId="25">
-    <w:abstractNumId w:val="25"/>
-  </w:num>
-  <w:num w:numId="26">
-    <w:abstractNumId w:val="34"/>
-  </w:num>
-  <w:num w:numId="27">
-    <w:abstractNumId w:val="13"/>
-  </w:num>
-  <w:num w:numId="28">
-    <w:abstractNumId w:val="12"/>
-  </w:num>
-  <w:num w:numId="29">
-    <w:abstractNumId w:val="17"/>
-  </w:num>
-  <w:num w:numId="30">
-    <w:abstractNumId w:val="27"/>
-  </w:num>
-  <w:num w:numId="31">
+  <w:num w:numId="41">
     <w:abstractNumId w:val="0"/>
   </w:num>
-  <w:num w:numId="32">
-    <w:abstractNumId w:val="31"/>
-  </w:num>
-  <w:num w:numId="33">
-    <w:abstractNumId w:val="35"/>
-  </w:num>
-  <w:num w:numId="34">
-    <w:abstractNumId w:val="32"/>
-  </w:num>
-  <w:num w:numId="35">
-    <w:abstractNumId w:val="5"/>
-  </w:num>
-  <w:num w:numId="36">
-    <w:abstractNumId w:val="20"/>
-  </w:num>
-  <w:num w:numId="37">
-    <w:abstractNumId w:val="1"/>
-  </w:num>
-  <w:num w:numId="38">
-    <w:abstractNumId w:val="18"/>
+  <w:num w:numId="42">
+    <w:abstractNumId w:val="3"/>
   </w:num>
   <w:numIdMacAtCleanup w:val="38"/>
 </w:numbering>
 </file>
 
 <file path=word/styles.xml><?xml version="1.0" encoding="utf-8"?>
-<w:styles xmlns:mc="http://schemas.openxmlformats.org/markup-compatibility/2006" xmlns:r="http://schemas.openxmlformats.org/officeDocument/2006/relationships" xmlns:w="http://schemas.openxmlformats.org/wordprocessingml/2006/main" xmlns:w14="http://schemas.microsoft.com/office/word/2010/wordml" mc:Ignorable="w14">
+<w:styles xmlns:mc="http://schemas.openxmlformats.org/markup-compatibility/2006" xmlns:r="http://schemas.openxmlformats.org/officeDocument/2006/relationships" xmlns:w="http://schemas.openxmlformats.org/wordprocessingml/2006/main" xmlns:w14="http://schemas.microsoft.com/office/word/2010/wordml" xmlns:w15="http://schemas.microsoft.com/office/word/2012/wordml" xmlns:w16cid="http://schemas.microsoft.com/office/word/2016/wordml/cid" xmlns:w16se="http://schemas.microsoft.com/office/word/2015/wordml/symex" mc:Ignorable="w14 w15 w16se w16cid">
   <w:docDefaults>
     <w:rPrDefault>
       <w:rPr>
@@ -25102,607 +25577,382 @@
       </w:pPr>
     </w:pPrDefault>
   </w:docDefaults>
-  <w:latentStyles w:defLockedState="0" w:defUIPriority="99" w:defSemiHidden="1" w:defUnhideWhenUsed="1" w:defQFormat="0" w:count="267">
-    <w:lsdException w:name="Normal" w:semiHidden="0" w:uiPriority="0" w:unhideWhenUsed="0" w:qFormat="1"/>
-    <w:lsdException w:name="heading 1" w:semiHidden="0" w:uiPriority="9" w:unhideWhenUsed="0" w:qFormat="1"/>
-    <w:lsdException w:name="heading 2" w:uiPriority="9" w:qFormat="1"/>
-    <w:lsdException w:name="heading 3" w:uiPriority="9" w:qFormat="1"/>
-    <w:lsdException w:name="heading 4" w:uiPriority="9" w:qFormat="1"/>
-    <w:lsdException w:name="heading 5" w:uiPriority="9" w:qFormat="1"/>
-    <w:lsdException w:name="heading 6" w:uiPriority="9" w:qFormat="1"/>
-    <w:lsdException w:name="heading 7" w:uiPriority="9" w:qFormat="1"/>
-    <w:lsdException w:name="heading 8" w:uiPriority="9" w:qFormat="1"/>
-    <w:lsdException w:name="heading 9" w:uiPriority="9" w:qFormat="1"/>
-    <w:lsdException w:name="toc 1" w:uiPriority="39"/>
-    <w:lsdException w:name="toc 2" w:uiPriority="39"/>
-    <w:lsdException w:name="toc 3" w:uiPriority="39"/>
-    <w:lsdException w:name="toc 4" w:uiPriority="39"/>
-    <w:lsdException w:name="toc 5" w:uiPriority="39"/>
-    <w:lsdException w:name="toc 6" w:uiPriority="39"/>
-    <w:lsdException w:name="toc 7" w:uiPriority="39"/>
-    <w:lsdException w:name="toc 8" w:uiPriority="39"/>
-    <w:lsdException w:name="toc 9" w:uiPriority="39"/>
-    <w:lsdException w:name="caption" w:uiPriority="35" w:qFormat="1"/>
-    <w:lsdException w:name="Title" w:semiHidden="0" w:uiPriority="10" w:unhideWhenUsed="0" w:qFormat="1"/>
-    <w:lsdException w:name="Default Paragraph Font" w:uiPriority="1"/>
-    <w:lsdException w:name="Subtitle" w:semiHidden="0" w:uiPriority="11" w:unhideWhenUsed="0" w:qFormat="1"/>
-    <w:lsdException w:name="Strong" w:semiHidden="0" w:uiPriority="22" w:unhideWhenUsed="0" w:qFormat="1"/>
-    <w:lsdException w:name="Emphasis" w:semiHidden="0" w:uiPriority="20" w:unhideWhenUsed="0" w:qFormat="1"/>
-    <w:lsdException w:name="Table Grid" w:uiPriority="59"/>
-    <w:lsdException w:name="Placeholder Text" w:unhideWhenUsed="0"/>
-    <w:lsdException w:name="No Spacing" w:semiHidden="0" w:uiPriority="1" w:unhideWhenUsed="0" w:qFormat="1"/>
-    <w:lsdException w:name="Light Shading" w:semiHidden="0" w:uiPriority="60" w:unhideWhenUsed="0"/>
-    <w:lsdException w:name="Light List" w:semiHidden="0" w:uiPriority="61" w:unhideWhenUsed="0"/>
-    <w:lsdException w:name="Light Grid" w:semiHidden="0" w:uiPriority="62" w:unhideWhenUsed="0"/>
-    <w:lsdException w:name="Medium Shading 1" w:semiHidden="0" w:uiPriority="63" w:unhideWhenUsed="0"/>
-    <w:lsdException w:name="Medium Shading 2" w:semiHidden="0" w:uiPriority="64" w:unhideWhenUsed="0"/>
-    <w:lsdException w:name="Medium List 1" w:semiHidden="0" w:uiPriority="65" w:unhideWhenUsed="0"/>
-    <w:lsdException w:name="Medium List 2" w:semiHidden="0" w:uiPriority="66" w:unhideWhenUsed="0"/>
-    <w:lsdException w:name="Medium Grid 1" w:semiHidden="0" w:uiPriority="67" w:unhideWhenUsed="0"/>
-    <w:lsdException w:name="Medium Grid 2" w:semiHidden="0" w:uiPriority="68" w:unhideWhenUsed="0"/>
-    <w:lsdException w:name="Medium Grid 3" w:semiHidden="0" w:uiPriority="69" w:unhideWhenUsed="0"/>
-    <w:lsdException w:name="Dark List" w:semiHidden="0" w:uiPriority="70" w:unhideWhenUsed="0"/>
-    <w:lsdException w:name="Colorful Shading" w:semiHidden="0" w:uiPriority="71" w:unhideWhenUsed="0"/>
-    <w:lsdException w:name="Colorful List" w:semiHidden="0" w:uiPriority="72" w:unhideWhenUsed="0"/>
-    <w:lsdException w:name="Colorful Grid" w:semiHidden="0" w:uiPriority="73" w:unhideWhenUsed="0"/>
-    <w:lsdException w:name="Light Shading Accent 1" w:semiHidden="0" w:uiPriority="60" w:unhideWhenUsed="0"/>
-    <w:lsdException w:name="Light List Accent 1" w:semiHidden="0" w:uiPriority="61" w:unhideWhenUsed="0"/>
-    <w:lsdException w:name="Light Grid Accent 1" w:semiHidden="0" w:uiPriority="62" w:unhideWhenUsed="0"/>
-    <w:lsdException w:name="Medium Shading 1 Accent 1" w:semiHidden="0" w:uiPriority="63" w:unhideWhenUsed="0"/>
-    <w:lsdException w:name="Medium Shading 2 Accent 1" w:semiHidden="0" w:uiPriority="64" w:unhideWhenUsed="0"/>
-    <w:lsdException w:name="Medium List 1 Accent 1" w:semiHidden="0" w:uiPriority="65" w:unhideWhenUsed="0"/>
-    <w:lsdException w:name="Revision" w:unhideWhenUsed="0"/>
-    <w:lsdException w:name="List Paragraph" w:semiHidden="0" w:uiPriority="34" w:unhideWhenUsed="0" w:qFormat="1"/>
-    <w:lsdException w:name="Quote" w:semiHidden="0" w:uiPriority="29" w:unhideWhenUsed="0" w:qFormat="1"/>
-    <w:lsdException w:name="Intense Quote" w:semiHidden="0" w:uiPriority="30" w:unhideWhenUsed="0" w:qFormat="1"/>
-    <w:lsdException w:name="Medium List 2 Accent 1" w:semiHidden="0" w:uiPriority="66" w:unhideWhenUsed="0"/>
-    <w:lsdException w:name="Medium Grid 1 Accent 1" w:semiHidden="0" w:uiPriority="67" w:unhideWhenUsed="0"/>
-    <w:lsdException w:name="Medium Grid 2 Accent 1" w:semiHidden="0" w:uiPriority="68" w:unhideWhenUsed="0"/>
-    <w:lsdException w:name="Medium Grid 3 Accent 1" w:semiHidden="0" w:uiPriority="69" w:unhideWhenUsed="0"/>
-    <w:lsdException w:name="Dark List Accent 1" w:semiHidden="0" w:uiPriority="70" w:unhideWhenUsed="0"/>
-    <w:lsdException w:name="Colorful Shading Accent 1" w:semiHidden="0" w:uiPriority="71" w:unhideWhenUsed="0"/>
-    <w:lsdException w:name="Colorful List Accent 1" w:semiHidden="0" w:uiPriority="72" w:unhideWhenUsed="0"/>
-    <w:lsdException w:name="Colorful Grid Accent 1" w:semiHidden="0" w:uiPriority="73" w:unhideWhenUsed="0"/>
-    <w:lsdException w:name="Light Shading Accent 2" w:semiHidden="0" w:uiPriority="60" w:unhideWhenUsed="0"/>
-    <w:lsdException w:name="Light List Accent 2" w:semiHidden="0" w:uiPriority="61" w:unhideWhenUsed="0"/>
-    <w:lsdException w:name="Light Grid Accent 2" w:semiHidden="0" w:uiPriority="62" w:unhideWhenUsed="0"/>
-    <w:lsdException w:name="Medium Shading 1 Accent 2" w:semiHidden="0" w:uiPriority="63" w:unhideWhenUsed="0"/>
-    <w:lsdException w:name="Medium Shading 2 Accent 2" w:semiHidden="0" w:uiPriority="64" w:unhideWhenUsed="0"/>
-    <w:lsdException w:name="Medium List 1 Accent 2" w:semiHidden="0" w:uiPriority="65" w:unhideWhenUsed="0"/>
-    <w:lsdException w:name="Medium List 2 Accent 2" w:semiHidden="0" w:uiPriority="66" w:unhideWhenUsed="0"/>
-    <w:lsdException w:name="Medium Grid 1 Accent 2" w:semiHidden="0" w:uiPriority="67" w:unhideWhenUsed="0"/>
-    <w:lsdException w:name="Medium Grid 2 Accent 2" w:semiHidden="0" w:uiPriority="68" w:unhideWhenUsed="0"/>
-    <w:lsdException w:name="Medium Grid 3 Accent 2" w:semiHidden="0" w:uiPriority="69" w:unhideWhenUsed="0"/>
-    <w:lsdException w:name="Dark List Accent 2" w:semiHidden="0" w:uiPriority="70" w:unhideWhenUsed="0"/>
-    <w:lsdException w:name="Colorful Shading Accent 2" w:semiHidden="0" w:uiPriority="71" w:unhideWhenUsed="0"/>
-    <w:lsdException w:name="Colorful List Accent 2" w:semiHidden="0" w:uiPriority="72" w:unhideWhenUsed="0"/>
-    <w:lsdException w:name="Colorful Grid Accent 2" w:semiHidden="0" w:uiPriority="73" w:unhideWhenUsed="0"/>
-    <w:lsdException w:name="Light Shading Accent 3" w:semiHidden="0" w:uiPriority="60" w:unhideWhenUsed="0"/>
-    <w:lsdException w:name="Light List Accent 3" w:semiHidden="0" w:uiPriority="61" w:unhideWhenUsed="0"/>
-    <w:lsdException w:name="Light Grid Accent 3" w:semiHidden="0" w:uiPriority="62" w:unhideWhenUsed="0"/>
-    <w:lsdException w:name="Medium Shading 1 Accent 3" w:semiHidden="0" w:uiPriority="63" w:unhideWhenUsed="0"/>
-    <w:lsdException w:name="Medium Shading 2 Accent 3" w:semiHidden="0" w:uiPriority="64" w:unhideWhenUsed="0"/>
-    <w:lsdException w:name="Medium List 1 Accent 3" w:semiHidden="0" w:uiPriority="65" w:unhideWhenUsed="0"/>
-    <w:lsdException w:name="Medium List 2 Accent 3" w:semiHidden="0" w:uiPriority="66" w:unhideWhenUsed="0"/>
-    <w:lsdException w:name="Medium Grid 1 Accent 3" w:semiHidden="0" w:uiPriority="67" w:unhideWhenUsed="0"/>
-    <w:lsdException w:name="Medium Grid 2 Accent 3" w:semiHidden="0" w:uiPriority="68" w:unhideWhenUsed="0"/>
-    <w:lsdException w:name="Medium Grid 3 Accent 3" w:semiHidden="0" w:uiPriority="69" w:unhideWhenUsed="0"/>
-    <w:lsdException w:name="Dark List Accent 3" w:semiHidden="0" w:uiPriority="70" w:unhideWhenUsed="0"/>
-    <w:lsdException w:name="Colorful Shading Accent 3" w:semiHidden="0" w:uiPriority="71" w:unhideWhenUsed="0"/>
-    <w:lsdException w:name="Colorful List Accent 3" w:semiHidden="0" w:uiPriority="72" w:unhideWhenUsed="0"/>
-    <w:lsdException w:name="Colorful Grid Accent 3" w:semiHidden="0" w:uiPriority="73" w:unhideWhenUsed="0"/>
-    <w:lsdException w:name="Light Shading Accent 4" w:semiHidden="0" w:uiPriority="60" w:unhideWhenUsed="0"/>
-    <w:lsdException w:name="Light List Accent 4" w:semiHidden="0" w:uiPriority="61" w:unhideWhenUsed="0"/>
-    <w:lsdException w:name="Light Grid Accent 4" w:semiHidden="0" w:uiPriority="62" w:unhideWhenUsed="0"/>
-    <w:lsdException w:name="Medium Shading 1 Accent 4" w:semiHidden="0" w:uiPriority="63" w:unhideWhenUsed="0"/>
-    <w:lsdException w:name="Medium Shading 2 Accent 4" w:semiHidden="0" w:uiPriority="64" w:unhideWhenUsed="0"/>
-    <w:lsdException w:name="Medium List 1 Accent 4" w:semiHidden="0" w:uiPriority="65" w:unhideWhenUsed="0"/>
-    <w:lsdException w:name="Medium List 2 Accent 4" w:semiHidden="0" w:uiPriority="66" w:unhideWhenUsed="0"/>
-    <w:lsdException w:name="Medium Grid 1 Accent 4" w:semiHidden="0" w:uiPriority="67" w:unhideWhenUsed="0"/>
-    <w:lsdException w:name="Medium Grid 2 Accent 4" w:semiHidden="0" w:uiPriority="68" w:unhideWhenUsed="0"/>
-    <w:lsdException w:name="Medium Grid 3 Accent 4" w:semiHidden="0" w:uiPriority="69" w:unhideWhenUsed="0"/>
-    <w:lsdException w:name="Dark List Accent 4" w:semiHidden="0" w:uiPriority="70" w:unhideWhenUsed="0"/>
-    <w:lsdException w:name="Colorful Shading Accent 4" w:semiHidden="0" w:uiPriority="71" w:unhideWhenUsed="0"/>
-    <w:lsdException w:name="Colorful List Accent 4" w:semiHidden="0" w:uiPriority="72" w:unhideWhenUsed="0"/>
-    <w:lsdException w:name="Colorful Grid Accent 4" w:semiHidden="0" w:uiPriority="73" w:unhideWhenUsed="0"/>
-    <w:lsdException w:name="Light Shading Accent 5" w:semiHidden="0" w:uiPriority="60" w:unhideWhenUsed="0"/>
-    <w:lsdException w:name="Light List Accent 5" w:semiHidden="0" w:uiPriority="61" w:unhideWhenUsed="0"/>
-    <w:lsdException w:name="Light Grid Accent 5" w:semiHidden="0" w:uiPriority="62" w:unhideWhenUsed="0"/>
-    <w:lsdException w:name="Medium Shading 1 Accent 5" w:semiHidden="0" w:uiPriority="63" w:unhideWhenUsed="0"/>
-    <w:lsdException w:name="Medium Shading 2 Accent 5" w:semiHidden="0" w:uiPriority="64" w:unhideWhenUsed="0"/>
-    <w:lsdException w:name="Medium List 1 Accent 5" w:semiHidden="0" w:uiPriority="65" w:unhideWhenUsed="0"/>
-    <w:lsdException w:name="Medium List 2 Accent 5" w:semiHidden="0" w:uiPriority="66" w:unhideWhenUsed="0"/>
-    <w:lsdException w:name="Medium Grid 1 Accent 5" w:semiHidden="0" w:uiPriority="67" w:unhideWhenUsed="0"/>
-    <w:lsdException w:name="Medium Grid 2 Accent 5" w:semiHidden="0" w:uiPriority="68" w:unhideWhenUsed="0"/>
-    <w:lsdException w:name="Medium Grid 3 Accent 5" w:semiHidden="0" w:uiPriority="69" w:unhideWhenUsed="0"/>
-    <w:lsdException w:name="Dark List Accent 5" w:semiHidden="0" w:uiPriority="70" w:unhideWhenUsed="0"/>
-    <w:lsdException w:name="Colorful Shading Accent 5" w:semiHidden="0" w:uiPriority="71" w:unhideWhenUsed="0"/>
-    <w:lsdException w:name="Colorful List Accent 5" w:semiHidden="0" w:uiPriority="72" w:unhideWhenUsed="0"/>
-    <w:lsdException w:name="Colorful Grid Accent 5" w:semiHidden="0" w:uiPriority="73" w:unhideWhenUsed="0"/>
-    <w:lsdException w:name="Light Shading Accent 6" w:semiHidden="0" w:uiPriority="60" w:unhideWhenUsed="0"/>
-    <w:lsdException w:name="Light List Accent 6" w:semiHidden="0" w:uiPriority="61" w:unhideWhenUsed="0"/>
-    <w:lsdException w:name="Light Grid Accent 6" w:semiHidden="0" w:uiPriority="62" w:unhideWhenUsed="0"/>
-    <w:lsdException w:name="Medium Shading 1 Accent 6" w:semiHidden="0" w:uiPriority="63" w:unhideWhenUsed="0"/>
-    <w:lsdException w:name="Medium Shading 2 Accent 6" w:semiHidden="0" w:uiPriority="64" w:unhideWhenUsed="0"/>
-    <w:lsdException w:name="Medium List 1 Accent 6" w:semiHidden="0" w:uiPriority="65" w:unhideWhenUsed="0"/>
-    <w:lsdException w:name="Medium List 2 Accent 6" w:semiHidden="0" w:uiPriority="66" w:unhideWhenUsed="0"/>
-    <w:lsdException w:name="Medium Grid 1 Accent 6" w:semiHidden="0" w:uiPriority="67" w:unhideWhenUsed="0"/>
-    <w:lsdException w:name="Medium Grid 2 Accent 6" w:semiHidden="0" w:uiPriority="68" w:unhideWhenUsed="0"/>
-    <w:lsdException w:name="Medium Grid 3 Accent 6" w:semiHidden="0" w:uiPriority="69" w:unhideWhenUsed="0"/>
-    <w:lsdException w:name="Dark List Accent 6" w:semiHidden="0" w:uiPriority="70" w:unhideWhenUsed="0"/>
-    <w:lsdException w:name="Colorful Shading Accent 6" w:semiHidden="0" w:uiPriority="71" w:unhideWhenUsed="0"/>
-    <w:lsdException w:name="Colorful List Accent 6" w:semiHidden="0" w:uiPriority="72" w:unhideWhenUsed="0"/>
-    <w:lsdException w:name="Colorful Grid Accent 6" w:semiHidden="0" w:uiPriority="73" w:unhideWhenUsed="0"/>
-    <w:lsdException w:name="Subtle Emphasis" w:semiHidden="0" w:uiPriority="19" w:unhideWhenUsed="0" w:qFormat="1"/>
-    <w:lsdException w:name="Intense Emphasis" w:semiHidden="0" w:uiPriority="21" w:unhideWhenUsed="0" w:qFormat="1"/>
-    <w:lsdException w:name="Subtle Reference" w:semiHidden="0" w:uiPriority="31" w:unhideWhenUsed="0" w:qFormat="1"/>
-    <w:lsdException w:name="Intense Reference" w:semiHidden="0" w:uiPriority="32" w:unhideWhenUsed="0" w:qFormat="1"/>
-    <w:lsdException w:name="Book Title" w:semiHidden="0" w:uiPriority="33" w:unhideWhenUsed="0" w:qFormat="1"/>
-    <w:lsdException w:name="Bibliography" w:uiPriority="37"/>
-    <w:lsdException w:name="TOC Heading" w:uiPriority="39" w:qFormat="1"/>
-  </w:latentStyles>
-  <w:style w:type="paragraph" w:default="1" w:styleId="Normal">
-    <w:name w:val="Normal"/>
-    <w:qFormat/>
-    <w:rsid w:val="00A71509"/>
-    <w:pPr>
-      <w:spacing w:after="160" w:line="256" w:lineRule="auto"/>
-    </w:pPr>
-  </w:style>
-  <w:style w:type="paragraph" w:styleId="Titre1">
-    <w:name w:val="heading 1"/>
-    <w:basedOn w:val="Normal"/>
-    <w:next w:val="Normal"/>
-    <w:link w:val="Titre1Car"/>
-    <w:uiPriority w:val="9"/>
-    <w:qFormat/>
-    <w:rsid w:val="00A71509"/>
-    <w:pPr>
-      <w:keepNext/>
-      <w:keepLines/>
-      <w:spacing w:before="240" w:after="0"/>
-      <w:outlineLvl w:val="0"/>
-    </w:pPr>
-    <w:rPr>
-      <w:rFonts w:asciiTheme="majorHAnsi" w:eastAsiaTheme="majorEastAsia" w:hAnsiTheme="majorHAnsi" w:cstheme="majorBidi"/>
-      <w:color w:val="365F91" w:themeColor="accent1" w:themeShade="BF"/>
-      <w:sz w:val="32"/>
-      <w:szCs w:val="32"/>
-    </w:rPr>
-  </w:style>
-  <w:style w:type="paragraph" w:styleId="Titre2">
-    <w:name w:val="heading 2"/>
-    <w:basedOn w:val="Normal"/>
-    <w:next w:val="Normal"/>
-    <w:link w:val="Titre2Car"/>
-    <w:uiPriority w:val="9"/>
-    <w:unhideWhenUsed/>
-    <w:qFormat/>
-    <w:rsid w:val="00A71509"/>
-    <w:pPr>
-      <w:keepNext/>
-      <w:keepLines/>
-      <w:spacing w:before="40" w:after="0"/>
-      <w:outlineLvl w:val="1"/>
-    </w:pPr>
-    <w:rPr>
-      <w:rFonts w:asciiTheme="majorHAnsi" w:eastAsiaTheme="majorEastAsia" w:hAnsiTheme="majorHAnsi" w:cstheme="majorBidi"/>
-      <w:color w:val="365F91" w:themeColor="accent1" w:themeShade="BF"/>
-      <w:sz w:val="26"/>
-      <w:szCs w:val="26"/>
-    </w:rPr>
-  </w:style>
-  <w:style w:type="character" w:default="1" w:styleId="Policepardfaut">
-    <w:name w:val="Default Paragraph Font"/>
-    <w:uiPriority w:val="1"/>
-    <w:semiHidden/>
-    <w:unhideWhenUsed/>
-  </w:style>
-  <w:style w:type="table" w:default="1" w:styleId="TableauNormal">
-    <w:name w:val="Normal Table"/>
-    <w:uiPriority w:val="99"/>
-    <w:semiHidden/>
-    <w:unhideWhenUsed/>
-    <w:tblPr>
-      <w:tblInd w:w="0" w:type="dxa"/>
-      <w:tblCellMar>
-        <w:top w:w="0" w:type="dxa"/>
-        <w:left w:w="108" w:type="dxa"/>
-        <w:bottom w:w="0" w:type="dxa"/>
-        <w:right w:w="108" w:type="dxa"/>
-      </w:tblCellMar>
-    </w:tblPr>
-  </w:style>
-  <w:style w:type="numbering" w:default="1" w:styleId="Aucuneliste">
-    <w:name w:val="No List"/>
-    <w:uiPriority w:val="99"/>
-    <w:semiHidden/>
-    <w:unhideWhenUsed/>
-  </w:style>
-  <w:style w:type="character" w:customStyle="1" w:styleId="SansinterligneCar">
-    <w:name w:val="Sans interligne Car"/>
-    <w:basedOn w:val="Policepardfaut"/>
-    <w:link w:val="Sansinterligne"/>
-    <w:uiPriority w:val="1"/>
-    <w:locked/>
-    <w:rsid w:val="00A71509"/>
-    <w:rPr>
-      <w:rFonts w:ascii="Times New Roman" w:eastAsiaTheme="minorEastAsia" w:hAnsi="Times New Roman" w:cs="Times New Roman"/>
-      <w:lang w:eastAsia="fr-BE"/>
-    </w:rPr>
-  </w:style>
-  <w:style w:type="paragraph" w:styleId="Sansinterligne">
-    <w:name w:val="No Spacing"/>
-    <w:link w:val="SansinterligneCar"/>
-    <w:uiPriority w:val="1"/>
-    <w:qFormat/>
-    <w:rsid w:val="00A71509"/>
-    <w:pPr>
-      <w:spacing w:after="0" w:line="240" w:lineRule="auto"/>
-    </w:pPr>
-    <w:rPr>
-      <w:rFonts w:ascii="Times New Roman" w:eastAsiaTheme="minorEastAsia" w:hAnsi="Times New Roman" w:cs="Times New Roman"/>
-      <w:lang w:eastAsia="fr-BE"/>
-    </w:rPr>
-  </w:style>
-  <w:style w:type="paragraph" w:customStyle="1" w:styleId="Default">
-    <w:name w:val="Default"/>
-    <w:rsid w:val="00A71509"/>
-    <w:pPr>
-      <w:autoSpaceDE w:val="0"/>
-      <w:autoSpaceDN w:val="0"/>
-      <w:adjustRightInd w:val="0"/>
-      <w:spacing w:after="0" w:line="240" w:lineRule="auto"/>
-    </w:pPr>
-    <w:rPr>
-      <w:rFonts w:ascii="Cambria" w:hAnsi="Cambria" w:cs="Cambria"/>
-      <w:color w:val="000000"/>
-      <w:sz w:val="24"/>
-      <w:szCs w:val="24"/>
-    </w:rPr>
-  </w:style>
-  <w:style w:type="character" w:customStyle="1" w:styleId="Titre1Car">
-    <w:name w:val="Titre 1 Car"/>
-    <w:basedOn w:val="Policepardfaut"/>
-    <w:link w:val="Titre1"/>
-    <w:uiPriority w:val="9"/>
-    <w:rsid w:val="00A71509"/>
-    <w:rPr>
-      <w:rFonts w:asciiTheme="majorHAnsi" w:eastAsiaTheme="majorEastAsia" w:hAnsiTheme="majorHAnsi" w:cstheme="majorBidi"/>
-      <w:color w:val="365F91" w:themeColor="accent1" w:themeShade="BF"/>
-      <w:sz w:val="32"/>
-      <w:szCs w:val="32"/>
-    </w:rPr>
-  </w:style>
-  <w:style w:type="character" w:customStyle="1" w:styleId="Titre2Car">
-    <w:name w:val="Titre 2 Car"/>
-    <w:basedOn w:val="Policepardfaut"/>
-    <w:link w:val="Titre2"/>
-    <w:uiPriority w:val="9"/>
-    <w:rsid w:val="00A71509"/>
-    <w:rPr>
-      <w:rFonts w:asciiTheme="majorHAnsi" w:eastAsiaTheme="majorEastAsia" w:hAnsiTheme="majorHAnsi" w:cstheme="majorBidi"/>
-      <w:color w:val="365F91" w:themeColor="accent1" w:themeShade="BF"/>
-      <w:sz w:val="26"/>
-      <w:szCs w:val="26"/>
-    </w:rPr>
-  </w:style>
-  <w:style w:type="paragraph" w:styleId="Paragraphedeliste">
-    <w:name w:val="List Paragraph"/>
-    <w:basedOn w:val="Normal"/>
-    <w:uiPriority w:val="34"/>
-    <w:qFormat/>
-    <w:rsid w:val="00A71509"/>
-    <w:pPr>
-      <w:ind w:left="720"/>
-      <w:contextualSpacing/>
-    </w:pPr>
-  </w:style>
-  <w:style w:type="table" w:styleId="Grilledutableau">
-    <w:name w:val="Table Grid"/>
-    <w:basedOn w:val="TableauNormal"/>
-    <w:uiPriority w:val="59"/>
-    <w:unhideWhenUsed/>
-    <w:rsid w:val="00A71509"/>
-    <w:pPr>
-      <w:spacing w:after="0" w:line="240" w:lineRule="auto"/>
-    </w:pPr>
-    <w:tblPr>
-      <w:tblInd w:w="0" w:type="nil"/>
-      <w:tblBorders>
-        <w:top w:val="single" w:sz="4" w:space="0" w:color="auto"/>
-        <w:left w:val="single" w:sz="4" w:space="0" w:color="auto"/>
-        <w:bottom w:val="single" w:sz="4" w:space="0" w:color="auto"/>
-        <w:right w:val="single" w:sz="4" w:space="0" w:color="auto"/>
-        <w:insideH w:val="single" w:sz="4" w:space="0" w:color="auto"/>
-        <w:insideV w:val="single" w:sz="4" w:space="0" w:color="auto"/>
-      </w:tblBorders>
-    </w:tblPr>
-  </w:style>
-  <w:style w:type="paragraph" w:styleId="En-ttedetabledesmatires">
-    <w:name w:val="TOC Heading"/>
-    <w:basedOn w:val="Titre1"/>
-    <w:next w:val="Normal"/>
-    <w:uiPriority w:val="39"/>
-    <w:unhideWhenUsed/>
-    <w:qFormat/>
-    <w:rsid w:val="00570B5E"/>
-    <w:pPr>
-      <w:spacing w:line="259" w:lineRule="auto"/>
-      <w:outlineLvl w:val="9"/>
-    </w:pPr>
-    <w:rPr>
-      <w:lang w:eastAsia="fr-BE"/>
-    </w:rPr>
-  </w:style>
-  <w:style w:type="paragraph" w:styleId="TM1">
-    <w:name w:val="toc 1"/>
-    <w:basedOn w:val="Normal"/>
-    <w:next w:val="Normal"/>
-    <w:autoRedefine/>
-    <w:uiPriority w:val="39"/>
-    <w:unhideWhenUsed/>
-    <w:rsid w:val="00570B5E"/>
-    <w:pPr>
-      <w:spacing w:after="100"/>
-    </w:pPr>
-  </w:style>
-  <w:style w:type="paragraph" w:styleId="TM2">
-    <w:name w:val="toc 2"/>
-    <w:basedOn w:val="Normal"/>
-    <w:next w:val="Normal"/>
-    <w:autoRedefine/>
-    <w:uiPriority w:val="39"/>
-    <w:unhideWhenUsed/>
-    <w:rsid w:val="00570B5E"/>
-    <w:pPr>
-      <w:spacing w:after="100"/>
-      <w:ind w:left="220"/>
-    </w:pPr>
-  </w:style>
-  <w:style w:type="character" w:styleId="Lienhypertexte">
-    <w:name w:val="Hyperlink"/>
-    <w:basedOn w:val="Policepardfaut"/>
-    <w:uiPriority w:val="99"/>
-    <w:unhideWhenUsed/>
-    <w:rsid w:val="00570B5E"/>
-    <w:rPr>
-      <w:color w:val="0000FF" w:themeColor="hyperlink"/>
-      <w:u w:val="single"/>
-    </w:rPr>
-  </w:style>
-  <w:style w:type="paragraph" w:styleId="En-tte">
-    <w:name w:val="header"/>
-    <w:basedOn w:val="Normal"/>
-    <w:link w:val="En-tteCar"/>
-    <w:uiPriority w:val="99"/>
-    <w:unhideWhenUsed/>
-    <w:rsid w:val="00D84C4F"/>
-    <w:pPr>
-      <w:tabs>
-        <w:tab w:val="center" w:pos="4536"/>
-        <w:tab w:val="right" w:pos="9072"/>
-      </w:tabs>
-      <w:spacing w:after="0" w:line="240" w:lineRule="auto"/>
-    </w:pPr>
-  </w:style>
-  <w:style w:type="character" w:customStyle="1" w:styleId="En-tteCar">
-    <w:name w:val="En-tête Car"/>
-    <w:basedOn w:val="Policepardfaut"/>
-    <w:link w:val="En-tte"/>
-    <w:uiPriority w:val="99"/>
-    <w:rsid w:val="00D84C4F"/>
-  </w:style>
-  <w:style w:type="paragraph" w:styleId="Pieddepage">
-    <w:name w:val="footer"/>
-    <w:basedOn w:val="Normal"/>
-    <w:link w:val="PieddepageCar"/>
-    <w:uiPriority w:val="99"/>
-    <w:unhideWhenUsed/>
-    <w:rsid w:val="00D84C4F"/>
-    <w:pPr>
-      <w:tabs>
-        <w:tab w:val="center" w:pos="4536"/>
-        <w:tab w:val="right" w:pos="9072"/>
-      </w:tabs>
-      <w:spacing w:after="0" w:line="240" w:lineRule="auto"/>
-    </w:pPr>
-  </w:style>
-  <w:style w:type="character" w:customStyle="1" w:styleId="PieddepageCar">
-    <w:name w:val="Pied de page Car"/>
-    <w:basedOn w:val="Policepardfaut"/>
-    <w:link w:val="Pieddepage"/>
-    <w:uiPriority w:val="99"/>
-    <w:rsid w:val="00D84C4F"/>
-  </w:style>
-  <w:style w:type="paragraph" w:styleId="Textedebulles">
-    <w:name w:val="Balloon Text"/>
-    <w:basedOn w:val="Normal"/>
-    <w:link w:val="TextedebullesCar"/>
-    <w:uiPriority w:val="99"/>
-    <w:semiHidden/>
-    <w:unhideWhenUsed/>
-    <w:rsid w:val="00694332"/>
-    <w:pPr>
-      <w:spacing w:after="0" w:line="240" w:lineRule="auto"/>
-    </w:pPr>
-    <w:rPr>
-      <w:rFonts w:ascii="Tahoma" w:hAnsi="Tahoma" w:cs="Tahoma"/>
-      <w:sz w:val="16"/>
-      <w:szCs w:val="16"/>
-    </w:rPr>
-  </w:style>
-  <w:style w:type="character" w:customStyle="1" w:styleId="TextedebullesCar">
-    <w:name w:val="Texte de bulles Car"/>
-    <w:basedOn w:val="Policepardfaut"/>
-    <w:link w:val="Textedebulles"/>
-    <w:uiPriority w:val="99"/>
-    <w:semiHidden/>
-    <w:rsid w:val="00694332"/>
-    <w:rPr>
-      <w:rFonts w:ascii="Tahoma" w:hAnsi="Tahoma" w:cs="Tahoma"/>
-      <w:sz w:val="16"/>
-      <w:szCs w:val="16"/>
-    </w:rPr>
-  </w:style>
-</w:styles>
-</file>
-
-<file path=word/stylesWithEffects.xml><?xml version="1.0" encoding="utf-8"?>
-<w:styles xmlns:wpc="http://schemas.microsoft.com/office/word/2010/wordprocessingCanvas" xmlns:mc="http://schemas.openxmlformats.org/markup-compatibility/2006" xmlns:o="urn:schemas-microsoft-com:office:office" xmlns:r="http://schemas.openxmlformats.org/officeDocument/2006/relationships" xmlns:m="http://schemas.openxmlformats.org/officeDocument/2006/math" xmlns:v="urn:schemas-microsoft-com:vml" xmlns:wp14="http://schemas.microsoft.com/office/word/2010/wordprocessingDrawing" xmlns:wp="http://schemas.openxmlformats.org/drawingml/2006/wordprocessingDrawing" xmlns:w10="urn:schemas-microsoft-com:office:word" xmlns:w="http://schemas.openxmlformats.org/wordprocessingml/2006/main" xmlns:w14="http://schemas.microsoft.com/office/word/2010/wordml" xmlns:wpg="http://schemas.microsoft.com/office/word/2010/wordprocessingGroup" xmlns:wpi="http://schemas.microsoft.com/office/word/2010/wordprocessingInk" xmlns:wne="http://schemas.microsoft.com/office/word/2006/wordml" xmlns:wps="http://schemas.microsoft.com/office/word/2010/wordprocessingShape" mc:Ignorable="w14 wp14">
-  <w:docDefaults>
-    <w:rPrDefault>
-      <w:rPr>
-        <w:rFonts w:asciiTheme="minorHAnsi" w:eastAsiaTheme="minorHAnsi" w:hAnsiTheme="minorHAnsi" w:cstheme="minorBidi"/>
-        <w:sz w:val="22"/>
-        <w:szCs w:val="22"/>
-        <w:lang w:val="fr-BE" w:eastAsia="en-US" w:bidi="ar-SA"/>
-      </w:rPr>
-    </w:rPrDefault>
-    <w:pPrDefault>
-      <w:pPr>
-        <w:spacing w:after="200" w:line="276" w:lineRule="auto"/>
-      </w:pPr>
-    </w:pPrDefault>
-  </w:docDefaults>
-  <w:latentStyles w:defLockedState="0" w:defUIPriority="99" w:defSemiHidden="1" w:defUnhideWhenUsed="1" w:defQFormat="0" w:count="267">
-    <w:lsdException w:name="Normal" w:semiHidden="0" w:uiPriority="0" w:unhideWhenUsed="0" w:qFormat="1"/>
-    <w:lsdException w:name="heading 1" w:semiHidden="0" w:uiPriority="9" w:unhideWhenUsed="0" w:qFormat="1"/>
-    <w:lsdException w:name="heading 2" w:uiPriority="9" w:qFormat="1"/>
-    <w:lsdException w:name="heading 3" w:uiPriority="9" w:qFormat="1"/>
-    <w:lsdException w:name="heading 4" w:uiPriority="9" w:qFormat="1"/>
-    <w:lsdException w:name="heading 5" w:uiPriority="9" w:qFormat="1"/>
-    <w:lsdException w:name="heading 6" w:uiPriority="9" w:qFormat="1"/>
-    <w:lsdException w:name="heading 7" w:uiPriority="9" w:qFormat="1"/>
-    <w:lsdException w:name="heading 8" w:uiPriority="9" w:qFormat="1"/>
-    <w:lsdException w:name="heading 9" w:uiPriority="9" w:qFormat="1"/>
-    <w:lsdException w:name="toc 1" w:uiPriority="39"/>
-    <w:lsdException w:name="toc 2" w:uiPriority="39"/>
-    <w:lsdException w:name="toc 3" w:uiPriority="39"/>
-    <w:lsdException w:name="toc 4" w:uiPriority="39"/>
-    <w:lsdException w:name="toc 5" w:uiPriority="39"/>
-    <w:lsdException w:name="toc 6" w:uiPriority="39"/>
-    <w:lsdException w:name="toc 7" w:uiPriority="39"/>
-    <w:lsdException w:name="toc 8" w:uiPriority="39"/>
-    <w:lsdException w:name="toc 9" w:uiPriority="39"/>
-    <w:lsdException w:name="caption" w:uiPriority="35" w:qFormat="1"/>
-    <w:lsdException w:name="Title" w:semiHidden="0" w:uiPriority="10" w:unhideWhenUsed="0" w:qFormat="1"/>
-    <w:lsdException w:name="Default Paragraph Font" w:uiPriority="1"/>
-    <w:lsdException w:name="Subtitle" w:semiHidden="0" w:uiPriority="11" w:unhideWhenUsed="0" w:qFormat="1"/>
-    <w:lsdException w:name="Strong" w:semiHidden="0" w:uiPriority="22" w:unhideWhenUsed="0" w:qFormat="1"/>
-    <w:lsdException w:name="Emphasis" w:semiHidden="0" w:uiPriority="20" w:unhideWhenUsed="0" w:qFormat="1"/>
-    <w:lsdException w:name="Table Grid" w:uiPriority="59"/>
-    <w:lsdException w:name="Placeholder Text" w:unhideWhenUsed="0"/>
-    <w:lsdException w:name="No Spacing" w:semiHidden="0" w:uiPriority="1" w:unhideWhenUsed="0" w:qFormat="1"/>
-    <w:lsdException w:name="Light Shading" w:semiHidden="0" w:uiPriority="60" w:unhideWhenUsed="0"/>
-    <w:lsdException w:name="Light List" w:semiHidden="0" w:uiPriority="61" w:unhideWhenUsed="0"/>
-    <w:lsdException w:name="Light Grid" w:semiHidden="0" w:uiPriority="62" w:unhideWhenUsed="0"/>
-    <w:lsdException w:name="Medium Shading 1" w:semiHidden="0" w:uiPriority="63" w:unhideWhenUsed="0"/>
-    <w:lsdException w:name="Medium Shading 2" w:semiHidden="0" w:uiPriority="64" w:unhideWhenUsed="0"/>
-    <w:lsdException w:name="Medium List 1" w:semiHidden="0" w:uiPriority="65" w:unhideWhenUsed="0"/>
-    <w:lsdException w:name="Medium List 2" w:semiHidden="0" w:uiPriority="66" w:unhideWhenUsed="0"/>
-    <w:lsdException w:name="Medium Grid 1" w:semiHidden="0" w:uiPriority="67" w:unhideWhenUsed="0"/>
-    <w:lsdException w:name="Medium Grid 2" w:semiHidden="0" w:uiPriority="68" w:unhideWhenUsed="0"/>
-    <w:lsdException w:name="Medium Grid 3" w:semiHidden="0" w:uiPriority="69" w:unhideWhenUsed="0"/>
-    <w:lsdException w:name="Dark List" w:semiHidden="0" w:uiPriority="70" w:unhideWhenUsed="0"/>
-    <w:lsdException w:name="Colorful Shading" w:semiHidden="0" w:uiPriority="71" w:unhideWhenUsed="0"/>
-    <w:lsdException w:name="Colorful List" w:semiHidden="0" w:uiPriority="72" w:unhideWhenUsed="0"/>
-    <w:lsdException w:name="Colorful Grid" w:semiHidden="0" w:uiPriority="73" w:unhideWhenUsed="0"/>
-    <w:lsdException w:name="Light Shading Accent 1" w:semiHidden="0" w:uiPriority="60" w:unhideWhenUsed="0"/>
-    <w:lsdException w:name="Light List Accent 1" w:semiHidden="0" w:uiPriority="61" w:unhideWhenUsed="0"/>
-    <w:lsdException w:name="Light Grid Accent 1" w:semiHidden="0" w:uiPriority="62" w:unhideWhenUsed="0"/>
-    <w:lsdException w:name="Medium Shading 1 Accent 1" w:semiHidden="0" w:uiPriority="63" w:unhideWhenUsed="0"/>
-    <w:lsdException w:name="Medium Shading 2 Accent 1" w:semiHidden="0" w:uiPriority="64" w:unhideWhenUsed="0"/>
-    <w:lsdException w:name="Medium List 1 Accent 1" w:semiHidden="0" w:uiPriority="65" w:unhideWhenUsed="0"/>
-    <w:lsdException w:name="Revision" w:unhideWhenUsed="0"/>
-    <w:lsdException w:name="List Paragraph" w:semiHidden="0" w:uiPriority="34" w:unhideWhenUsed="0" w:qFormat="1"/>
-    <w:lsdException w:name="Quote" w:semiHidden="0" w:uiPriority="29" w:unhideWhenUsed="0" w:qFormat="1"/>
-    <w:lsdException w:name="Intense Quote" w:semiHidden="0" w:uiPriority="30" w:unhideWhenUsed="0" w:qFormat="1"/>
-    <w:lsdException w:name="Medium List 2 Accent 1" w:semiHidden="0" w:uiPriority="66" w:unhideWhenUsed="0"/>
-    <w:lsdException w:name="Medium Grid 1 Accent 1" w:semiHidden="0" w:uiPriority="67" w:unhideWhenUsed="0"/>
-    <w:lsdException w:name="Medium Grid 2 Accent 1" w:semiHidden="0" w:uiPriority="68" w:unhideWhenUsed="0"/>
-    <w:lsdException w:name="Medium Grid 3 Accent 1" w:semiHidden="0" w:uiPriority="69" w:unhideWhenUsed="0"/>
-    <w:lsdException w:name="Dark List Accent 1" w:semiHidden="0" w:uiPriority="70" w:unhideWhenUsed="0"/>
-    <w:lsdException w:name="Colorful Shading Accent 1" w:semiHidden="0" w:uiPriority="71" w:unhideWhenUsed="0"/>
-    <w:lsdException w:name="Colorful List Accent 1" w:semiHidden="0" w:uiPriority="72" w:unhideWhenUsed="0"/>
-    <w:lsdException w:name="Colorful Grid Accent 1" w:semiHidden="0" w:uiPriority="73" w:unhideWhenUsed="0"/>
-    <w:lsdException w:name="Light Shading Accent 2" w:semiHidden="0" w:uiPriority="60" w:unhideWhenUsed="0"/>
-    <w:lsdException w:name="Light List Accent 2" w:semiHidden="0" w:uiPriority="61" w:unhideWhenUsed="0"/>
-    <w:lsdException w:name="Light Grid Accent 2" w:semiHidden="0" w:uiPriority="62" w:unhideWhenUsed="0"/>
-    <w:lsdException w:name="Medium Shading 1 Accent 2" w:semiHidden="0" w:uiPriority="63" w:unhideWhenUsed="0"/>
-    <w:lsdException w:name="Medium Shading 2 Accent 2" w:semiHidden="0" w:uiPriority="64" w:unhideWhenUsed="0"/>
-    <w:lsdException w:name="Medium List 1 Accent 2" w:semiHidden="0" w:uiPriority="65" w:unhideWhenUsed="0"/>
-    <w:lsdException w:name="Medium List 2 Accent 2" w:semiHidden="0" w:uiPriority="66" w:unhideWhenUsed="0"/>
-    <w:lsdException w:name="Medium Grid 1 Accent 2" w:semiHidden="0" w:uiPriority="67" w:unhideWhenUsed="0"/>
-    <w:lsdException w:name="Medium Grid 2 Accent 2" w:semiHidden="0" w:uiPriority="68" w:unhideWhenUsed="0"/>
-    <w:lsdException w:name="Medium Grid 3 Accent 2" w:semiHidden="0" w:uiPriority="69" w:unhideWhenUsed="0"/>
-    <w:lsdException w:name="Dark List Accent 2" w:semiHidden="0" w:uiPriority="70" w:unhideWhenUsed="0"/>
-    <w:lsdException w:name="Colorful Shading Accent 2" w:semiHidden="0" w:uiPriority="71" w:unhideWhenUsed="0"/>
-    <w:lsdException w:name="Colorful List Accent 2" w:semiHidden="0" w:uiPriority="72" w:unhideWhenUsed="0"/>
-    <w:lsdException w:name="Colorful Grid Accent 2" w:semiHidden="0" w:uiPriority="73" w:unhideWhenUsed="0"/>
-    <w:lsdException w:name="Light Shading Accent 3" w:semiHidden="0" w:uiPriority="60" w:unhideWhenUsed="0"/>
-    <w:lsdException w:name="Light List Accent 3" w:semiHidden="0" w:uiPriority="61" w:unhideWhenUsed="0"/>
-    <w:lsdException w:name="Light Grid Accent 3" w:semiHidden="0" w:uiPriority="62" w:unhideWhenUsed="0"/>
-    <w:lsdException w:name="Medium Shading 1 Accent 3" w:semiHidden="0" w:uiPriority="63" w:unhideWhenUsed="0"/>
-    <w:lsdException w:name="Medium Shading 2 Accent 3" w:semiHidden="0" w:uiPriority="64" w:unhideWhenUsed="0"/>
-    <w:lsdException w:name="Medium List 1 Accent 3" w:semiHidden="0" w:uiPriority="65" w:unhideWhenUsed="0"/>
-    <w:lsdException w:name="Medium List 2 Accent 3" w:semiHidden="0" w:uiPriority="66" w:unhideWhenUsed="0"/>
-    <w:lsdException w:name="Medium Grid 1 Accent 3" w:semiHidden="0" w:uiPriority="67" w:unhideWhenUsed="0"/>
-    <w:lsdException w:name="Medium Grid 2 Accent 3" w:semiHidden="0" w:uiPriority="68" w:unhideWhenUsed="0"/>
-    <w:lsdException w:name="Medium Grid 3 Accent 3" w:semiHidden="0" w:uiPriority="69" w:unhideWhenUsed="0"/>
-    <w:lsdException w:name="Dark List Accent 3" w:semiHidden="0" w:uiPriority="70" w:unhideWhenUsed="0"/>
-    <w:lsdException w:name="Colorful Shading Accent 3" w:semiHidden="0" w:uiPriority="71" w:unhideWhenUsed="0"/>
-    <w:lsdException w:name="Colorful List Accent 3" w:semiHidden="0" w:uiPriority="72" w:unhideWhenUsed="0"/>
-    <w:lsdException w:name="Colorful Grid Accent 3" w:semiHidden="0" w:uiPriority="73" w:unhideWhenUsed="0"/>
-    <w:lsdException w:name="Light Shading Accent 4" w:semiHidden="0" w:uiPriority="60" w:unhideWhenUsed="0"/>
-    <w:lsdException w:name="Light List Accent 4" w:semiHidden="0" w:uiPriority="61" w:unhideWhenUsed="0"/>
-    <w:lsdException w:name="Light Grid Accent 4" w:semiHidden="0" w:uiPriority="62" w:unhideWhenUsed="0"/>
-    <w:lsdException w:name="Medium Shading 1 Accent 4" w:semiHidden="0" w:uiPriority="63" w:unhideWhenUsed="0"/>
-    <w:lsdException w:name="Medium Shading 2 Accent 4" w:semiHidden="0" w:uiPriority="64" w:unhideWhenUsed="0"/>
-    <w:lsdException w:name="Medium List 1 Accent 4" w:semiHidden="0" w:uiPriority="65" w:unhideWhenUsed="0"/>
-    <w:lsdException w:name="Medium List 2 Accent 4" w:semiHidden="0" w:uiPriority="66" w:unhideWhenUsed="0"/>
-    <w:lsdException w:name="Medium Grid 1 Accent 4" w:semiHidden="0" w:uiPriority="67" w:unhideWhenUsed="0"/>
-    <w:lsdException w:name="Medium Grid 2 Accent 4" w:semiHidden="0" w:uiPriority="68" w:unhideWhenUsed="0"/>
-    <w:lsdException w:name="Medium Grid 3 Accent 4" w:semiHidden="0" w:uiPriority="69" w:unhideWhenUsed="0"/>
-    <w:lsdException w:name="Dark List Accent 4" w:semiHidden="0" w:uiPriority="70" w:unhideWhenUsed="0"/>
-    <w:lsdException w:name="Colorful Shading Accent 4" w:semiHidden="0" w:uiPriority="71" w:unhideWhenUsed="0"/>
-    <w:lsdException w:name="Colorful List Accent 4" w:semiHidden="0" w:uiPriority="72" w:unhideWhenUsed="0"/>
-    <w:lsdException w:name="Colorful Grid Accent 4" w:semiHidden="0" w:uiPriority="73" w:unhideWhenUsed="0"/>
-    <w:lsdException w:name="Light Shading Accent 5" w:semiHidden="0" w:uiPriority="60" w:unhideWhenUsed="0"/>
-    <w:lsdException w:name="Light List Accent 5" w:semiHidden="0" w:uiPriority="61" w:unhideWhenUsed="0"/>
-    <w:lsdException w:name="Light Grid Accent 5" w:semiHidden="0" w:uiPriority="62" w:unhideWhenUsed="0"/>
-    <w:lsdException w:name="Medium Shading 1 Accent 5" w:semiHidden="0" w:uiPriority="63" w:unhideWhenUsed="0"/>
-    <w:lsdException w:name="Medium Shading 2 Accent 5" w:semiHidden="0" w:uiPriority="64" w:unhideWhenUsed="0"/>
-    <w:lsdException w:name="Medium List 1 Accent 5" w:semiHidden="0" w:uiPriority="65" w:unhideWhenUsed="0"/>
-    <w:lsdException w:name="Medium List 2 Accent 5" w:semiHidden="0" w:uiPriority="66" w:unhideWhenUsed="0"/>
-    <w:lsdException w:name="Medium Grid 1 Accent 5" w:semiHidden="0" w:uiPriority="67" w:unhideWhenUsed="0"/>
-    <w:lsdException w:name="Medium Grid 2 Accent 5" w:semiHidden="0" w:uiPriority="68" w:unhideWhenUsed="0"/>
-    <w:lsdException w:name="Medium Grid 3 Accent 5" w:semiHidden="0" w:uiPriority="69" w:unhideWhenUsed="0"/>
-    <w:lsdException w:name="Dark List Accent 5" w:semiHidden="0" w:uiPriority="70" w:unhideWhenUsed="0"/>
-    <w:lsdException w:name="Colorful Shading Accent 5" w:semiHidden="0" w:uiPriority="71" w:unhideWhenUsed="0"/>
-    <w:lsdException w:name="Colorful List Accent 5" w:semiHidden="0" w:uiPriority="72" w:unhideWhenUsed="0"/>
-    <w:lsdException w:name="Colorful Grid Accent 5" w:semiHidden="0" w:uiPriority="73" w:unhideWhenUsed="0"/>
-    <w:lsdException w:name="Light Shading Accent 6" w:semiHidden="0" w:uiPriority="60" w:unhideWhenUsed="0"/>
-    <w:lsdException w:name="Light List Accent 6" w:semiHidden="0" w:uiPriority="61" w:unhideWhenUsed="0"/>
-    <w:lsdException w:name="Light Grid Accent 6" w:semiHidden="0" w:uiPriority="62" w:unhideWhenUsed="0"/>
-    <w:lsdException w:name="Medium Shading 1 Accent 6" w:semiHidden="0" w:uiPriority="63" w:unhideWhenUsed="0"/>
-    <w:lsdException w:name="Medium Shading 2 Accent 6" w:semiHidden="0" w:uiPriority="64" w:unhideWhenUsed="0"/>
-    <w:lsdException w:name="Medium List 1 Accent 6" w:semiHidden="0" w:uiPriority="65" w:unhideWhenUsed="0"/>
-    <w:lsdException w:name="Medium List 2 Accent 6" w:semiHidden="0" w:uiPriority="66" w:unhideWhenUsed="0"/>
-    <w:lsdException w:name="Medium Grid 1 Accent 6" w:semiHidden="0" w:uiPriority="67" w:unhideWhenUsed="0"/>
-    <w:lsdException w:name="Medium Grid 2 Accent 6" w:semiHidden="0" w:uiPriority="68" w:unhideWhenUsed="0"/>
-    <w:lsdException w:name="Medium Grid 3 Accent 6" w:semiHidden="0" w:uiPriority="69" w:unhideWhenUsed="0"/>
-    <w:lsdException w:name="Dark List Accent 6" w:semiHidden="0" w:uiPriority="70" w:unhideWhenUsed="0"/>
-    <w:lsdException w:name="Colorful Shading Accent 6" w:semiHidden="0" w:uiPriority="71" w:unhideWhenUsed="0"/>
-    <w:lsdException w:name="Colorful List Accent 6" w:semiHidden="0" w:uiPriority="72" w:unhideWhenUsed="0"/>
-    <w:lsdException w:name="Colorful Grid Accent 6" w:semiHidden="0" w:uiPriority="73" w:unhideWhenUsed="0"/>
-    <w:lsdException w:name="Subtle Emphasis" w:semiHidden="0" w:uiPriority="19" w:unhideWhenUsed="0" w:qFormat="1"/>
-    <w:lsdException w:name="Intense Emphasis" w:semiHidden="0" w:uiPriority="21" w:unhideWhenUsed="0" w:qFormat="1"/>
-    <w:lsdException w:name="Subtle Reference" w:semiHidden="0" w:uiPriority="31" w:unhideWhenUsed="0" w:qFormat="1"/>
-    <w:lsdException w:name="Intense Reference" w:semiHidden="0" w:uiPriority="32" w:unhideWhenUsed="0" w:qFormat="1"/>
-    <w:lsdException w:name="Book Title" w:semiHidden="0" w:uiPriority="33" w:unhideWhenUsed="0" w:qFormat="1"/>
-    <w:lsdException w:name="Bibliography" w:uiPriority="37"/>
-    <w:lsdException w:name="TOC Heading" w:uiPriority="39" w:qFormat="1"/>
+  <w:latentStyles w:defLockedState="0" w:defUIPriority="99" w:defSemiHidden="0" w:defUnhideWhenUsed="0" w:defQFormat="0" w:count="375">
+    <w:lsdException w:name="Normal" w:uiPriority="0" w:qFormat="1"/>
+    <w:lsdException w:name="heading 1" w:uiPriority="9" w:qFormat="1"/>
+    <w:lsdException w:name="heading 2" w:semiHidden="1" w:uiPriority="9" w:unhideWhenUsed="1" w:qFormat="1"/>
+    <w:lsdException w:name="heading 3" w:semiHidden="1" w:uiPriority="9" w:unhideWhenUsed="1" w:qFormat="1"/>
+    <w:lsdException w:name="heading 4" w:semiHidden="1" w:uiPriority="9" w:unhideWhenUsed="1" w:qFormat="1"/>
+    <w:lsdException w:name="heading 5" w:semiHidden="1" w:uiPriority="9" w:unhideWhenUsed="1" w:qFormat="1"/>
+    <w:lsdException w:name="heading 6" w:semiHidden="1" w:uiPriority="9" w:unhideWhenUsed="1" w:qFormat="1"/>
+    <w:lsdException w:name="heading 7" w:semiHidden="1" w:uiPriority="9" w:unhideWhenUsed="1" w:qFormat="1"/>
+    <w:lsdException w:name="heading 8" w:semiHidden="1" w:uiPriority="9" w:unhideWhenUsed="1" w:qFormat="1"/>
+    <w:lsdException w:name="heading 9" w:semiHidden="1" w:uiPriority="9" w:unhideWhenUsed="1" w:qFormat="1"/>
+    <w:lsdException w:name="index 1" w:semiHidden="1" w:unhideWhenUsed="1"/>
+    <w:lsdException w:name="index 2" w:semiHidden="1" w:unhideWhenUsed="1"/>
+    <w:lsdException w:name="index 3" w:semiHidden="1" w:unhideWhenUsed="1"/>
+    <w:lsdException w:name="index 4" w:semiHidden="1" w:unhideWhenUsed="1"/>
+    <w:lsdException w:name="index 5" w:semiHidden="1" w:unhideWhenUsed="1"/>
+    <w:lsdException w:name="index 6" w:semiHidden="1" w:unhideWhenUsed="1"/>
+    <w:lsdException w:name="index 7" w:semiHidden="1" w:unhideWhenUsed="1"/>
+    <w:lsdException w:name="index 8" w:semiHidden="1" w:unhideWhenUsed="1"/>
+    <w:lsdException w:name="index 9" w:semiHidden="1" w:unhideWhenUsed="1"/>
+    <w:lsdException w:name="toc 1" w:semiHidden="1" w:uiPriority="39" w:unhideWhenUsed="1"/>
+    <w:lsdException w:name="toc 2" w:semiHidden="1" w:uiPriority="39" w:unhideWhenUsed="1"/>
+    <w:lsdException w:name="toc 3" w:semiHidden="1" w:uiPriority="39" w:unhideWhenUsed="1"/>
+    <w:lsdException w:name="toc 4" w:semiHidden="1" w:uiPriority="39" w:unhideWhenUsed="1"/>
+    <w:lsdException w:name="toc 5" w:semiHidden="1" w:uiPriority="39" w:unhideWhenUsed="1"/>
+    <w:lsdException w:name="toc 6" w:semiHidden="1" w:uiPriority="39" w:unhideWhenUsed="1"/>
+    <w:lsdException w:name="toc 7" w:semiHidden="1" w:uiPriority="39" w:unhideWhenUsed="1"/>
+    <w:lsdException w:name="toc 8" w:semiHidden="1" w:uiPriority="39" w:unhideWhenUsed="1"/>
+    <w:lsdException w:name="toc 9" w:semiHidden="1" w:uiPriority="39" w:unhideWhenUsed="1"/>
+    <w:lsdException w:name="Normal Indent" w:semiHidden="1" w:unhideWhenUsed="1"/>
+    <w:lsdException w:name="footnote text" w:semiHidden="1" w:unhideWhenUsed="1"/>
+    <w:lsdException w:name="annotation text" w:semiHidden="1" w:unhideWhenUsed="1"/>
+    <w:lsdException w:name="header" w:semiHidden="1" w:unhideWhenUsed="1"/>
+    <w:lsdException w:name="footer" w:semiHidden="1" w:unhideWhenUsed="1"/>
+    <w:lsdException w:name="index heading" w:semiHidden="1" w:unhideWhenUsed="1"/>
+    <w:lsdException w:name="caption" w:semiHidden="1" w:uiPriority="35" w:unhideWhenUsed="1" w:qFormat="1"/>
+    <w:lsdException w:name="table of figures" w:semiHidden="1" w:unhideWhenUsed="1"/>
+    <w:lsdException w:name="envelope address" w:semiHidden="1" w:unhideWhenUsed="1"/>
+    <w:lsdException w:name="envelope return" w:semiHidden="1" w:unhideWhenUsed="1"/>
+    <w:lsdException w:name="footnote reference" w:semiHidden="1" w:unhideWhenUsed="1"/>
+    <w:lsdException w:name="annotation reference" w:semiHidden="1" w:unhideWhenUsed="1"/>
+    <w:lsdException w:name="line number" w:semiHidden="1" w:unhideWhenUsed="1"/>
+    <w:lsdException w:name="page number" w:semiHidden="1" w:unhideWhenUsed="1"/>
+    <w:lsdException w:name="endnote reference" w:semiHidden="1" w:unhideWhenUsed="1"/>
+    <w:lsdException w:name="endnote text" w:semiHidden="1" w:unhideWhenUsed="1"/>
+    <w:lsdException w:name="table of authorities" w:semiHidden="1" w:unhideWhenUsed="1"/>
+    <w:lsdException w:name="macro" w:semiHidden="1" w:unhideWhenUsed="1"/>
+    <w:lsdException w:name="toa heading" w:semiHidden="1" w:unhideWhenUsed="1"/>
+    <w:lsdException w:name="List" w:semiHidden="1" w:unhideWhenUsed="1"/>
+    <w:lsdException w:name="List Bullet" w:semiHidden="1" w:unhideWhenUsed="1"/>
+    <w:lsdException w:name="List Number" w:semiHidden="1" w:unhideWhenUsed="1"/>
+    <w:lsdException w:name="List 2" w:semiHidden="1" w:unhideWhenUsed="1"/>
+    <w:lsdException w:name="List 3" w:semiHidden="1" w:unhideWhenUsed="1"/>
+    <w:lsdException w:name="List 4" w:semiHidden="1" w:unhideWhenUsed="1"/>
+    <w:lsdException w:name="List 5" w:semiHidden="1" w:unhideWhenUsed="1"/>
+    <w:lsdException w:name="List Bullet 2" w:semiHidden="1" w:unhideWhenUsed="1"/>
+    <w:lsdException w:name="List Bullet 3" w:semiHidden="1" w:unhideWhenUsed="1"/>
+    <w:lsdException w:name="List Bullet 4" w:semiHidden="1" w:unhideWhenUsed="1"/>
+    <w:lsdException w:name="List Bullet 5" w:semiHidden="1" w:unhideWhenUsed="1"/>
+    <w:lsdException w:name="List Number 2" w:semiHidden="1" w:unhideWhenUsed="1"/>
+    <w:lsdException w:name="List Number 3" w:semiHidden="1" w:unhideWhenUsed="1"/>
+    <w:lsdException w:name="List Number 4" w:semiHidden="1" w:unhideWhenUsed="1"/>
+    <w:lsdException w:name="List Number 5" w:semiHidden="1" w:unhideWhenUsed="1"/>
+    <w:lsdException w:name="Title" w:uiPriority="10" w:qFormat="1"/>
+    <w:lsdException w:name="Closing" w:semiHidden="1" w:unhideWhenUsed="1"/>
+    <w:lsdException w:name="Signature" w:semiHidden="1" w:unhideWhenUsed="1"/>
+    <w:lsdException w:name="Default Paragraph Font" w:semiHidden="1" w:uiPriority="1" w:unhideWhenUsed="1"/>
+    <w:lsdException w:name="Body Text" w:semiHidden="1" w:unhideWhenUsed="1"/>
+    <w:lsdException w:name="Body Text Indent" w:semiHidden="1" w:unhideWhenUsed="1"/>
+    <w:lsdException w:name="List Continue" w:semiHidden="1" w:unhideWhenUsed="1"/>
+    <w:lsdException w:name="List Continue 2" w:semiHidden="1" w:unhideWhenUsed="1"/>
+    <w:lsdException w:name="List Continue 3" w:semiHidden="1" w:unhideWhenUsed="1"/>
+    <w:lsdException w:name="List Continue 4" w:semiHidden="1" w:unhideWhenUsed="1"/>
+    <w:lsdException w:name="List Continue 5" w:semiHidden="1" w:unhideWhenUsed="1"/>
+    <w:lsdException w:name="Message Header" w:semiHidden="1" w:unhideWhenUsed="1"/>
+    <w:lsdException w:name="Subtitle" w:uiPriority="11" w:qFormat="1"/>
+    <w:lsdException w:name="Salutation" w:semiHidden="1" w:unhideWhenUsed="1"/>
+    <w:lsdException w:name="Date" w:semiHidden="1" w:unhideWhenUsed="1"/>
+    <w:lsdException w:name="Body Text First Indent" w:semiHidden="1" w:unhideWhenUsed="1"/>
+    <w:lsdException w:name="Body Text First Indent 2" w:semiHidden="1" w:unhideWhenUsed="1"/>
+    <w:lsdException w:name="Note Heading" w:semiHidden="1" w:unhideWhenUsed="1"/>
+    <w:lsdException w:name="Body Text 2" w:semiHidden="1" w:unhideWhenUsed="1"/>
+    <w:lsdException w:name="Body Text 3" w:semiHidden="1" w:unhideWhenUsed="1"/>
+    <w:lsdException w:name="Body Text Indent 2" w:semiHidden="1" w:unhideWhenUsed="1"/>
+    <w:lsdException w:name="Body Text Indent 3" w:semiHidden="1" w:unhideWhenUsed="1"/>
+    <w:lsdException w:name="Block Text" w:semiHidden="1" w:unhideWhenUsed="1"/>
+    <w:lsdException w:name="Hyperlink" w:semiHidden="1" w:unhideWhenUsed="1"/>
+    <w:lsdException w:name="FollowedHyperlink" w:semiHidden="1" w:unhideWhenUsed="1"/>
+    <w:lsdException w:name="Strong" w:uiPriority="22" w:qFormat="1"/>
+    <w:lsdException w:name="Emphasis" w:uiPriority="20" w:qFormat="1"/>
+    <w:lsdException w:name="Document Map" w:semiHidden="1" w:unhideWhenUsed="1"/>
+    <w:lsdException w:name="Plain Text" w:semiHidden="1" w:unhideWhenUsed="1"/>
+    <w:lsdException w:name="E-mail Signature" w:semiHidden="1" w:unhideWhenUsed="1"/>
+    <w:lsdException w:name="HTML Top of Form" w:semiHidden="1" w:unhideWhenUsed="1"/>
+    <w:lsdException w:name="HTML Bottom of Form" w:semiHidden="1" w:unhideWhenUsed="1"/>
+    <w:lsdException w:name="Normal (Web)" w:semiHidden="1" w:unhideWhenUsed="1"/>
+    <w:lsdException w:name="HTML Acronym" w:semiHidden="1" w:unhideWhenUsed="1"/>
+    <w:lsdException w:name="HTML Address" w:semiHidden="1" w:unhideWhenUsed="1"/>
+    <w:lsdException w:name="HTML Cite" w:semiHidden="1" w:unhideWhenUsed="1"/>
+    <w:lsdException w:name="HTML Code" w:semiHidden="1" w:unhideWhenUsed="1"/>
+    <w:lsdException w:name="HTML Definition" w:semiHidden="1" w:unhideWhenUsed="1"/>
+    <w:lsdException w:name="HTML Keyboard" w:semiHidden="1" w:unhideWhenUsed="1"/>
+    <w:lsdException w:name="HTML Preformatted" w:semiHidden="1" w:unhideWhenUsed="1"/>
+    <w:lsdException w:name="HTML Sample" w:semiHidden="1" w:unhideWhenUsed="1"/>
+    <w:lsdException w:name="HTML Typewriter" w:semiHidden="1" w:unhideWhenUsed="1"/>
+    <w:lsdException w:name="HTML Variable" w:semiHidden="1" w:unhideWhenUsed="1"/>
+    <w:lsdException w:name="Normal Table" w:semiHidden="1" w:unhideWhenUsed="1"/>
+    <w:lsdException w:name="annotation subject" w:semiHidden="1" w:unhideWhenUsed="1"/>
+    <w:lsdException w:name="No List" w:semiHidden="1" w:unhideWhenUsed="1"/>
+    <w:lsdException w:name="Outline List 1" w:semiHidden="1" w:unhideWhenUsed="1"/>
+    <w:lsdException w:name="Outline List 2" w:semiHidden="1" w:unhideWhenUsed="1"/>
+    <w:lsdException w:name="Outline List 3" w:semiHidden="1" w:unhideWhenUsed="1"/>
+    <w:lsdException w:name="Table Simple 1" w:semiHidden="1" w:unhideWhenUsed="1"/>
+    <w:lsdException w:name="Table Simple 2" w:semiHidden="1" w:unhideWhenUsed="1"/>
+    <w:lsdException w:name="Table Simple 3" w:semiHidden="1" w:unhideWhenUsed="1"/>
+    <w:lsdException w:name="Table Classic 1" w:semiHidden="1" w:unhideWhenUsed="1"/>
+    <w:lsdException w:name="Table Classic 2" w:semiHidden="1" w:unhideWhenUsed="1"/>
+    <w:lsdException w:name="Table Classic 3" w:semiHidden="1" w:unhideWhenUsed="1"/>
+    <w:lsdException w:name="Table Classic 4" w:semiHidden="1" w:unhideWhenUsed="1"/>
+    <w:lsdException w:name="Table Colorful 1" w:semiHidden="1" w:unhideWhenUsed="1"/>
+    <w:lsdException w:name="Table Colorful 2" w:semiHidden="1" w:unhideWhenUsed="1"/>
+    <w:lsdException w:name="Table Colorful 3" w:semiHidden="1" w:unhideWhenUsed="1"/>
+    <w:lsdException w:name="Table Columns 1" w:semiHidden="1" w:unhideWhenUsed="1"/>
+    <w:lsdException w:name="Table Columns 2" w:semiHidden="1" w:unhideWhenUsed="1"/>
+    <w:lsdException w:name="Table Columns 3" w:semiHidden="1" w:unhideWhenUsed="1"/>
+    <w:lsdException w:name="Table Columns 4" w:semiHidden="1" w:unhideWhenUsed="1"/>
+    <w:lsdException w:name="Table Columns 5" w:semiHidden="1" w:unhideWhenUsed="1"/>
+    <w:lsdException w:name="Table Grid 1" w:semiHidden="1" w:unhideWhenUsed="1"/>
+    <w:lsdException w:name="Table Grid 2" w:semiHidden="1" w:unhideWhenUsed="1"/>
+    <w:lsdException w:name="Table Grid 3" w:semiHidden="1" w:unhideWhenUsed="1"/>
+    <w:lsdException w:name="Table Grid 4" w:semiHidden="1" w:unhideWhenUsed="1"/>
+    <w:lsdException w:name="Table Grid 5" w:semiHidden="1" w:unhideWhenUsed="1"/>
+    <w:lsdException w:name="Table Grid 6" w:semiHidden="1" w:unhideWhenUsed="1"/>
+    <w:lsdException w:name="Table Grid 7" w:semiHidden="1" w:unhideWhenUsed="1"/>
+    <w:lsdException w:name="Table Grid 8" w:semiHidden="1" w:unhideWhenUsed="1"/>
+    <w:lsdException w:name="Table List 1" w:semiHidden="1" w:unhideWhenUsed="1"/>
+    <w:lsdException w:name="Table List 2" w:semiHidden="1" w:unhideWhenUsed="1"/>
+    <w:lsdException w:name="Table List 3" w:semiHidden="1" w:unhideWhenUsed="1"/>
+    <w:lsdException w:name="Table List 4" w:semiHidden="1" w:unhideWhenUsed="1"/>
+    <w:lsdException w:name="Table List 5" w:semiHidden="1" w:unhideWhenUsed="1"/>
+    <w:lsdException w:name="Table List 6" w:semiHidden="1" w:unhideWhenUsed="1"/>
+    <w:lsdException w:name="Table List 7" w:semiHidden="1" w:unhideWhenUsed="1"/>
+    <w:lsdException w:name="Table List 8" w:semiHidden="1" w:unhideWhenUsed="1"/>
+    <w:lsdException w:name="Table 3D effects 1" w:semiHidden="1" w:unhideWhenUsed="1"/>
+    <w:lsdException w:name="Table 3D effects 2" w:semiHidden="1" w:unhideWhenUsed="1"/>
+    <w:lsdException w:name="Table 3D effects 3" w:semiHidden="1" w:unhideWhenUsed="1"/>
+    <w:lsdException w:name="Table Contemporary" w:semiHidden="1" w:unhideWhenUsed="1"/>
+    <w:lsdException w:name="Table Elegant" w:semiHidden="1" w:unhideWhenUsed="1"/>
+    <w:lsdException w:name="Table Professional" w:semiHidden="1" w:unhideWhenUsed="1"/>
+    <w:lsdException w:name="Table Subtle 1" w:semiHidden="1" w:unhideWhenUsed="1"/>
+    <w:lsdException w:name="Table Subtle 2" w:semiHidden="1" w:unhideWhenUsed="1"/>
+    <w:lsdException w:name="Table Web 1" w:semiHidden="1" w:unhideWhenUsed="1"/>
+    <w:lsdException w:name="Table Web 2" w:semiHidden="1" w:unhideWhenUsed="1"/>
+    <w:lsdException w:name="Table Web 3" w:semiHidden="1" w:unhideWhenUsed="1"/>
+    <w:lsdException w:name="Balloon Text" w:semiHidden="1" w:unhideWhenUsed="1"/>
+    <w:lsdException w:name="Table Grid" w:semiHidden="1" w:uiPriority="59" w:unhideWhenUsed="1"/>
+    <w:lsdException w:name="Table Theme" w:semiHidden="1" w:unhideWhenUsed="1"/>
+    <w:lsdException w:name="Placeholder Text" w:semiHidden="1"/>
+    <w:lsdException w:name="No Spacing" w:uiPriority="1" w:qFormat="1"/>
+    <w:lsdException w:name="Light Shading" w:uiPriority="60"/>
+    <w:lsdException w:name="Light List" w:uiPriority="61"/>
+    <w:lsdException w:name="Light Grid" w:uiPriority="62"/>
+    <w:lsdException w:name="Medium Shading 1" w:uiPriority="63"/>
+    <w:lsdException w:name="Medium Shading 2" w:uiPriority="64"/>
+    <w:lsdException w:name="Medium List 1" w:uiPriority="65"/>
+    <w:lsdException w:name="Medium List 2" w:uiPriority="66"/>
+    <w:lsdException w:name="Medium Grid 1" w:uiPriority="67"/>
+    <w:lsdException w:name="Medium Grid 2" w:uiPriority="68"/>
+    <w:lsdException w:name="Medium Grid 3" w:uiPriority="69"/>
+    <w:lsdException w:name="Dark List" w:uiPriority="70"/>
+    <w:lsdException w:name="Colorful Shading" w:uiPriority="71"/>
+    <w:lsdException w:name="Colorful List" w:uiPriority="72"/>
+    <w:lsdException w:name="Colorful Grid" w:uiPriority="73"/>
+    <w:lsdException w:name="Light Shading Accent 1" w:uiPriority="60"/>
+    <w:lsdException w:name="Light List Accent 1" w:uiPriority="61"/>
+    <w:lsdException w:name="Light Grid Accent 1" w:uiPriority="62"/>
+    <w:lsdException w:name="Medium Shading 1 Accent 1" w:uiPriority="63"/>
+    <w:lsdException w:name="Medium Shading 2 Accent 1" w:uiPriority="64"/>
+    <w:lsdException w:name="Medium List 1 Accent 1" w:uiPriority="65"/>
+    <w:lsdException w:name="Revision" w:semiHidden="1"/>
+    <w:lsdException w:name="List Paragraph" w:uiPriority="34" w:qFormat="1"/>
+    <w:lsdException w:name="Quote" w:uiPriority="29" w:qFormat="1"/>
+    <w:lsdException w:name="Intense Quote" w:uiPriority="30" w:qFormat="1"/>
+    <w:lsdException w:name="Medium List 2 Accent 1" w:uiPriority="66"/>
+    <w:lsdException w:name="Medium Grid 1 Accent 1" w:uiPriority="67"/>
+    <w:lsdException w:name="Medium Grid 2 Accent 1" w:uiPriority="68"/>
+    <w:lsdException w:name="Medium Grid 3 Accent 1" w:uiPriority="69"/>
+    <w:lsdException w:name="Dark List Accent 1" w:uiPriority="70"/>
+    <w:lsdException w:name="Colorful Shading Accent 1" w:uiPriority="71"/>
+    <w:lsdException w:name="Colorful List Accent 1" w:uiPriority="72"/>
+    <w:lsdException w:name="Colorful Grid Accent 1" w:uiPriority="73"/>
+    <w:lsdException w:name="Light Shading Accent 2" w:uiPriority="60"/>
+    <w:lsdException w:name="Light List Accent 2" w:uiPriority="61"/>
+    <w:lsdException w:name="Light Grid Accent 2" w:uiPriority="62"/>
+    <w:lsdException w:name="Medium Shading 1 Accent 2" w:uiPriority="63"/>
+    <w:lsdException w:name="Medium Shading 2 Accent 2" w:uiPriority="64"/>
+    <w:lsdException w:name="Medium List 1 Accent 2" w:uiPriority="65"/>
+    <w:lsdException w:name="Medium List 2 Accent 2" w:uiPriority="66"/>
+    <w:lsdException w:name="Medium Grid 1 Accent 2" w:uiPriority="67"/>
+    <w:lsdException w:name="Medium Grid 2 Accent 2" w:uiPriority="68"/>
+    <w:lsdException w:name="Medium Grid 3 Accent 2" w:uiPriority="69"/>
+    <w:lsdException w:name="Dark List Accent 2" w:uiPriority="70"/>
+    <w:lsdException w:name="Colorful Shading Accent 2" w:uiPriority="71"/>
+    <w:lsdException w:name="Colorful List Accent 2" w:uiPriority="72"/>
+    <w:lsdException w:name="Colorful Grid Accent 2" w:uiPriority="73"/>
+    <w:lsdException w:name="Light Shading Accent 3" w:uiPriority="60"/>
+    <w:lsdException w:name="Light List Accent 3" w:uiPriority="61"/>
+    <w:lsdException w:name="Light Grid Accent 3" w:uiPriority="62"/>
+    <w:lsdException w:name="Medium Shading 1 Accent 3" w:uiPriority="63"/>
+    <w:lsdException w:name="Medium Shading 2 Accent 3" w:uiPriority="64"/>
+    <w:lsdException w:name="Medium List 1 Accent 3" w:uiPriority="65"/>
+    <w:lsdException w:name="Medium List 2 Accent 3" w:uiPriority="66"/>
+    <w:lsdException w:name="Medium Grid 1 Accent 3" w:uiPriority="67"/>
+    <w:lsdException w:name="Medium Grid 2 Accent 3" w:uiPriority="68"/>
+    <w:lsdException w:name="Medium Grid 3 Accent 3" w:uiPriority="69"/>
+    <w:lsdException w:name="Dark List Accent 3" w:uiPriority="70"/>
+    <w:lsdException w:name="Colorful Shading Accent 3" w:uiPriority="71"/>
+    <w:lsdException w:name="Colorful List Accent 3" w:uiPriority="72"/>
+    <w:lsdException w:name="Colorful Grid Accent 3" w:uiPriority="73"/>
+    <w:lsdException w:name="Light Shading Accent 4" w:uiPriority="60"/>
+    <w:lsdException w:name="Light List Accent 4" w:uiPriority="61"/>
+    <w:lsdException w:name="Light Grid Accent 4" w:uiPriority="62"/>
+    <w:lsdException w:name="Medium Shading 1 Accent 4" w:uiPriority="63"/>
+    <w:lsdException w:name="Medium Shading 2 Accent 4" w:uiPriority="64"/>
+    <w:lsdException w:name="Medium List 1 Accent 4" w:uiPriority="65"/>
+    <w:lsdException w:name="Medium List 2 Accent 4" w:uiPriority="66"/>
+    <w:lsdException w:name="Medium Grid 1 Accent 4" w:uiPriority="67"/>
+    <w:lsdException w:name="Medium Grid 2 Accent 4" w:uiPriority="68"/>
+    <w:lsdException w:name="Medium Grid 3 Accent 4" w:uiPriority="69"/>
+    <w:lsdException w:name="Dark List Accent 4" w:uiPriority="70"/>
+    <w:lsdException w:name="Colorful Shading Accent 4" w:uiPriority="71"/>
+    <w:lsdException w:name="Colorful List Accent 4" w:uiPriority="72"/>
+    <w:lsdException w:name="Colorful Grid Accent 4" w:uiPriority="73"/>
+    <w:lsdException w:name="Light Shading Accent 5" w:uiPriority="60"/>
+    <w:lsdException w:name="Light List Accent 5" w:uiPriority="61"/>
+    <w:lsdException w:name="Light Grid Accent 5" w:uiPriority="62"/>
+    <w:lsdException w:name="Medium Shading 1 Accent 5" w:uiPriority="63"/>
+    <w:lsdException w:name="Medium Shading 2 Accent 5" w:uiPriority="64"/>
+    <w:lsdException w:name="Medium List 1 Accent 5" w:uiPriority="65"/>
+    <w:lsdException w:name="Medium List 2 Accent 5" w:uiPriority="66"/>
+    <w:lsdException w:name="Medium Grid 1 Accent 5" w:uiPriority="67"/>
+    <w:lsdException w:name="Medium Grid 2 Accent 5" w:uiPriority="68"/>
+    <w:lsdException w:name="Medium Grid 3 Accent 5" w:uiPriority="69"/>
+    <w:lsdException w:name="Dark List Accent 5" w:uiPriority="70"/>
+    <w:lsdException w:name="Colorful Shading Accent 5" w:uiPriority="71"/>
+    <w:lsdException w:name="Colorful List Accent 5" w:uiPriority="72"/>
+    <w:lsdException w:name="Colorful Grid Accent 5" w:uiPriority="73"/>
+    <w:lsdException w:name="Light Shading Accent 6" w:uiPriority="60"/>
+    <w:lsdException w:name="Light List Accent 6" w:uiPriority="61"/>
+    <w:lsdException w:name="Light Grid Accent 6" w:uiPriority="62"/>
+    <w:lsdException w:name="Medium Shading 1 Accent 6" w:uiPriority="63"/>
+    <w:lsdException w:name="Medium Shading 2 Accent 6" w:uiPriority="64"/>
+    <w:lsdException w:name="Medium List 1 Accent 6" w:uiPriority="65"/>
+    <w:lsdException w:name="Medium List 2 Accent 6" w:uiPriority="66"/>
+    <w:lsdException w:name="Medium Grid 1 Accent 6" w:uiPriority="67"/>
+    <w:lsdException w:name="Medium Grid 2 Accent 6" w:uiPriority="68"/>
+    <w:lsdException w:name="Medium Grid 3 Accent 6" w:uiPriority="69"/>
+    <w:lsdException w:name="Dark List Accent 6" w:uiPriority="70"/>
+    <w:lsdException w:name="Colorful Shading Accent 6" w:uiPriority="71"/>
+    <w:lsdException w:name="Colorful List Accent 6" w:uiPriority="72"/>
+    <w:lsdException w:name="Colorful Grid Accent 6" w:uiPriority="73"/>
+    <w:lsdException w:name="Subtle Emphasis" w:uiPriority="19" w:qFormat="1"/>
+    <w:lsdException w:name="Intense Emphasis" w:uiPriority="21" w:qFormat="1"/>
+    <w:lsdException w:name="Subtle Reference" w:uiPriority="31" w:qFormat="1"/>
+    <w:lsdException w:name="Intense Reference" w:uiPriority="32" w:qFormat="1"/>
+    <w:lsdException w:name="Book Title" w:uiPriority="33" w:qFormat="1"/>
+    <w:lsdException w:name="Bibliography" w:semiHidden="1" w:uiPriority="37" w:unhideWhenUsed="1"/>
+    <w:lsdException w:name="TOC Heading" w:semiHidden="1" w:uiPriority="39" w:unhideWhenUsed="1" w:qFormat="1"/>
+    <w:lsdException w:name="Plain Table 1" w:uiPriority="41"/>
+    <w:lsdException w:name="Plain Table 2" w:uiPriority="42"/>
+    <w:lsdException w:name="Plain Table 3" w:uiPriority="43"/>
+    <w:lsdException w:name="Plain Table 4" w:uiPriority="44"/>
+    <w:lsdException w:name="Plain Table 5" w:uiPriority="45"/>
+    <w:lsdException w:name="Grid Table Light" w:uiPriority="40"/>
+    <w:lsdException w:name="Grid Table 1 Light" w:uiPriority="46"/>
+    <w:lsdException w:name="Grid Table 2" w:uiPriority="47"/>
+    <w:lsdException w:name="Grid Table 3" w:uiPriority="48"/>
+    <w:lsdException w:name="Grid Table 4" w:uiPriority="49"/>
+    <w:lsdException w:name="Grid Table 5 Dark" w:uiPriority="50"/>
+    <w:lsdException w:name="Grid Table 6 Colorful" w:uiPriority="51"/>
+    <w:lsdException w:name="Grid Table 7 Colorful" w:uiPriority="52"/>
+    <w:lsdException w:name="Grid Table 1 Light Accent 1" w:uiPriority="46"/>
+    <w:lsdException w:name="Grid Table 2 Accent 1" w:uiPriority="47"/>
+    <w:lsdException w:name="Grid Table 3 Accent 1" w:uiPriority="48"/>
+    <w:lsdException w:name="Grid Table 4 Accent 1" w:uiPriority="49"/>
+    <w:lsdException w:name="Grid Table 5 Dark Accent 1" w:uiPriority="50"/>
+    <w:lsdException w:name="Grid Table 6 Colorful Accent 1" w:uiPriority="51"/>
+    <w:lsdException w:name="Grid Table 7 Colorful Accent 1" w:uiPriority="52"/>
+    <w:lsdException w:name="Grid Table 1 Light Accent 2" w:uiPriority="46"/>
+    <w:lsdException w:name="Grid Table 2 Accent 2" w:uiPriority="47"/>
+    <w:lsdException w:name="Grid Table 3 Accent 2" w:uiPriority="48"/>
+    <w:lsdException w:name="Grid Table 4 Accent 2" w:uiPriority="49"/>
+    <w:lsdException w:name="Grid Table 5 Dark Accent 2" w:uiPriority="50"/>
+    <w:lsdException w:name="Grid Table 6 Colorful Accent 2" w:uiPriority="51"/>
+    <w:lsdException w:name="Grid Table 7 Colorful Accent 2" w:uiPriority="52"/>
+    <w:lsdException w:name="Grid Table 1 Light Accent 3" w:uiPriority="46"/>
+    <w:lsdException w:name="Grid Table 2 Accent 3" w:uiPriority="47"/>
+    <w:lsdException w:name="Grid Table 3 Accent 3" w:uiPriority="48"/>
+    <w:lsdException w:name="Grid Table 4 Accent 3" w:uiPriority="49"/>
+    <w:lsdException w:name="Grid Table 5 Dark Accent 3" w:uiPriority="50"/>
+    <w:lsdException w:name="Grid Table 6 Colorful Accent 3" w:uiPriority="51"/>
+    <w:lsdException w:name="Grid Table 7 Colorful Accent 3" w:uiPriority="52"/>
+    <w:lsdException w:name="Grid Table 1 Light Accent 4" w:uiPriority="46"/>
+    <w:lsdException w:name="Grid Table 2 Accent 4" w:uiPriority="47"/>
+    <w:lsdException w:name="Grid Table 3 Accent 4" w:uiPriority="48"/>
+    <w:lsdException w:name="Grid Table 4 Accent 4" w:uiPriority="49"/>
+    <w:lsdException w:name="Grid Table 5 Dark Accent 4" w:uiPriority="50"/>
+    <w:lsdException w:name="Grid Table 6 Colorful Accent 4" w:uiPriority="51"/>
+    <w:lsdException w:name="Grid Table 7 Colorful Accent 4" w:uiPriority="52"/>
+    <w:lsdException w:name="Grid Table 1 Light Accent 5" w:uiPriority="46"/>
+    <w:lsdException w:name="Grid Table 2 Accent 5" w:uiPriority="47"/>
+    <w:lsdException w:name="Grid Table 3 Accent 5" w:uiPriority="48"/>
+    <w:lsdException w:name="Grid Table 4 Accent 5" w:uiPriority="49"/>
+    <w:lsdException w:name="Grid Table 5 Dark Accent 5" w:uiPriority="50"/>
+    <w:lsdException w:name="Grid Table 6 Colorful Accent 5" w:uiPriority="51"/>
+    <w:lsdException w:name="Grid Table 7 Colorful Accent 5" w:uiPriority="52"/>
+    <w:lsdException w:name="Grid Table 1 Light Accent 6" w:uiPriority="46"/>
+    <w:lsdException w:name="Grid Table 2 Accent 6" w:uiPriority="47"/>
+    <w:lsdException w:name="Grid Table 3 Accent 6" w:uiPriority="48"/>
+    <w:lsdException w:name="Grid Table 4 Accent 6" w:uiPriority="49"/>
+    <w:lsdException w:name="Grid Table 5 Dark Accent 6" w:uiPriority="50"/>
+    <w:lsdException w:name="Grid Table 6 Colorful Accent 6" w:uiPriority="51"/>
+    <w:lsdException w:name="Grid Table 7 Colorful Accent 6" w:uiPriority="52"/>
+    <w:lsdException w:name="List Table 1 Light" w:uiPriority="46"/>
+    <w:lsdException w:name="List Table 2" w:uiPriority="47"/>
+    <w:lsdException w:name="List Table 3" w:uiPriority="48"/>
+    <w:lsdException w:name="List Table 4" w:uiPriority="49"/>
+    <w:lsdException w:name="List Table 5 Dark" w:uiPriority="50"/>
+    <w:lsdException w:name="List Table 6 Colorful" w:uiPriority="51"/>
+    <w:lsdException w:name="List Table 7 Colorful" w:uiPriority="52"/>
+    <w:lsdException w:name="List Table 1 Light Accent 1" w:uiPriority="46"/>
+    <w:lsdException w:name="List Table 2 Accent 1" w:uiPriority="47"/>
+    <w:lsdException w:name="List Table 3 Accent 1" w:uiPriority="48"/>
+    <w:lsdException w:name="List Table 4 Accent 1" w:uiPriority="49"/>
+    <w:lsdException w:name="List Table 5 Dark Accent 1" w:uiPriority="50"/>
+    <w:lsdException w:name="List Table 6 Colorful Accent 1" w:uiPriority="51"/>
+    <w:lsdException w:name="List Table 7 Colorful Accent 1" w:uiPriority="52"/>
+    <w:lsdException w:name="List Table 1 Light Accent 2" w:uiPriority="46"/>
+    <w:lsdException w:name="List Table 2 Accent 2" w:uiPriority="47"/>
+    <w:lsdException w:name="List Table 3 Accent 2" w:uiPriority="48"/>
+    <w:lsdException w:name="List Table 4 Accent 2" w:uiPriority="49"/>
+    <w:lsdException w:name="List Table 5 Dark Accent 2" w:uiPriority="50"/>
+    <w:lsdException w:name="List Table 6 Colorful Accent 2" w:uiPriority="51"/>
+    <w:lsdException w:name="List Table 7 Colorful Accent 2" w:uiPriority="52"/>
+    <w:lsdException w:name="List Table 1 Light Accent 3" w:uiPriority="46"/>
+    <w:lsdException w:name="List Table 2 Accent 3" w:uiPriority="47"/>
+    <w:lsdException w:name="List Table 3 Accent 3" w:uiPriority="48"/>
+    <w:lsdException w:name="List Table 4 Accent 3" w:uiPriority="49"/>
+    <w:lsdException w:name="List Table 5 Dark Accent 3" w:uiPriority="50"/>
+    <w:lsdException w:name="List Table 6 Colorful Accent 3" w:uiPriority="51"/>
+    <w:lsdException w:name="List Table 7 Colorful Accent 3" w:uiPriority="52"/>
+    <w:lsdException w:name="List Table 1 Light Accent 4" w:uiPriority="46"/>
+    <w:lsdException w:name="List Table 2 Accent 4" w:uiPriority="47"/>
+    <w:lsdException w:name="List Table 3 Accent 4" w:uiPriority="48"/>
+    <w:lsdException w:name="List Table 4 Accent 4" w:uiPriority="49"/>
+    <w:lsdException w:name="List Table 5 Dark Accent 4" w:uiPriority="50"/>
+    <w:lsdException w:name="List Table 6 Colorful Accent 4" w:uiPriority="51"/>
+    <w:lsdException w:name="List Table 7 Colorful Accent 4" w:uiPriority="52"/>
+    <w:lsdException w:name="List Table 1 Light Accent 5" w:uiPriority="46"/>
+    <w:lsdException w:name="List Table 2 Accent 5" w:uiPriority="47"/>
+    <w:lsdException w:name="List Table 3 Accent 5" w:uiPriority="48"/>
+    <w:lsdException w:name="List Table 4 Accent 5" w:uiPriority="49"/>
+    <w:lsdException w:name="List Table 5 Dark Accent 5" w:uiPriority="50"/>
+    <w:lsdException w:name="List Table 6 Colorful Accent 5" w:uiPriority="51"/>
+    <w:lsdException w:name="List Table 7 Colorful Accent 5" w:uiPriority="52"/>
+    <w:lsdException w:name="List Table 1 Light Accent 6" w:uiPriority="46"/>
+    <w:lsdException w:name="List Table 2 Accent 6" w:uiPriority="47"/>
+    <w:lsdException w:name="List Table 3 Accent 6" w:uiPriority="48"/>
+    <w:lsdException w:name="List Table 4 Accent 6" w:uiPriority="49"/>
+    <w:lsdException w:name="List Table 5 Dark Accent 6" w:uiPriority="50"/>
+    <w:lsdException w:name="List Table 6 Colorful Accent 6" w:uiPriority="51"/>
+    <w:lsdException w:name="List Table 7 Colorful Accent 6" w:uiPriority="52"/>
+    <w:lsdException w:name="Mention" w:semiHidden="1" w:unhideWhenUsed="1"/>
+    <w:lsdException w:name="Smart Hyperlink" w:semiHidden="1" w:unhideWhenUsed="1"/>
+    <w:lsdException w:name="Hashtag" w:semiHidden="1" w:unhideWhenUsed="1"/>
+    <w:lsdException w:name="Unresolved Mention" w:semiHidden="1" w:unhideWhenUsed="1"/>
   </w:latentStyles>
   <w:style w:type="paragraph" w:default="1" w:styleId="Normal">
     <w:name w:val="Normal"/>
@@ -26301,7 +26551,7 @@
 </file>
 
 <file path=customXml/itemProps1.xml><?xml version="1.0" encoding="utf-8"?>
-<ds:datastoreItem xmlns:ds="http://schemas.openxmlformats.org/officeDocument/2006/customXml" ds:itemID="{FA8260B9-2E95-4442-9FCC-468A0A6968A8}">
+<ds:datastoreItem xmlns:ds="http://schemas.openxmlformats.org/officeDocument/2006/customXml" ds:itemID="{289004DB-15D7-499F-897E-C6FF1C1D89B3}">
   <ds:schemaRefs>
     <ds:schemaRef ds:uri="http://schemas.openxmlformats.org/officeDocument/2006/bibliography"/>
   </ds:schemaRefs>

</xml_diff>